<commit_message>
Dissertation ammended and testing started
</commit_message>
<xml_diff>
--- a/Project Documents/Dissertation.docx
+++ b/Project Documents/Dissertation.docx
@@ -198,7 +198,7 @@
           </mc:Choice>
           <mc:Fallback>
             <w:pict>
-              <v:line w14:anchorId="7C725E65" id="Straight Connector 1" o:spid="_x0000_s1026" style="position:absolute;z-index:251659264;visibility:visible;mso-wrap-style:square;mso-wrap-distance-left:9pt;mso-wrap-distance-top:0;mso-wrap-distance-right:9pt;mso-wrap-distance-bottom:0;mso-position-horizontal:absolute;mso-position-horizontal-relative:text;mso-position-vertical:absolute;mso-position-vertical-relative:text" from="10.45pt,71.5pt" to="444.7pt,71.5pt" o:gfxdata="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" strokecolor="#94b64e [3046]"/>
+              <v:line w14:anchorId="44FFC7E7" id="Straight Connector 1" o:spid="_x0000_s1026" style="position:absolute;z-index:251659264;visibility:visible;mso-wrap-style:square;mso-wrap-distance-left:9pt;mso-wrap-distance-top:0;mso-wrap-distance-right:9pt;mso-wrap-distance-bottom:0;mso-position-horizontal:absolute;mso-position-horizontal-relative:text;mso-position-vertical:absolute;mso-position-vertical-relative:text" from="10.45pt,71.5pt" to="444.7pt,71.5pt" o:gfxdata="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" strokecolor="#94b64e [3046]"/>
             </w:pict>
           </mc:Fallback>
         </mc:AlternateContent>
@@ -293,6 +293,241 @@
         </w:rPr>
         <w:br w:type="page"/>
       </w:r>
+    </w:p>
+    <w:p>
+      <w:pPr>
+        <w:rPr>
+          <w:rFonts w:ascii="Microsoft YaHei UI Light" w:eastAsia="Microsoft YaHei UI Light" w:hAnsi="Microsoft YaHei UI Light"/>
+          <w:sz w:val="28"/>
+        </w:rPr>
+      </w:pPr>
+    </w:p>
+    <w:p>
+      <w:pPr>
+        <w:rPr>
+          <w:rFonts w:ascii="Microsoft YaHei UI Light" w:eastAsia="Microsoft YaHei UI Light" w:hAnsi="Microsoft YaHei UI Light"/>
+          <w:sz w:val="28"/>
+        </w:rPr>
+      </w:pPr>
+    </w:p>
+    <w:p>
+      <w:pPr>
+        <w:rPr>
+          <w:rFonts w:ascii="Microsoft YaHei UI Light" w:eastAsia="Microsoft YaHei UI Light" w:hAnsi="Microsoft YaHei UI Light"/>
+          <w:sz w:val="28"/>
+        </w:rPr>
+      </w:pPr>
+    </w:p>
+    <w:p>
+      <w:pPr>
+        <w:rPr>
+          <w:rFonts w:ascii="Microsoft YaHei UI Light" w:eastAsia="Microsoft YaHei UI Light" w:hAnsi="Microsoft YaHei UI Light"/>
+          <w:sz w:val="28"/>
+        </w:rPr>
+      </w:pPr>
+    </w:p>
+    <w:p>
+      <w:pPr>
+        <w:rPr>
+          <w:rFonts w:ascii="Microsoft YaHei UI Light" w:eastAsia="Microsoft YaHei UI Light" w:hAnsi="Microsoft YaHei UI Light"/>
+          <w:sz w:val="28"/>
+        </w:rPr>
+      </w:pPr>
+    </w:p>
+    <w:p>
+      <w:pPr>
+        <w:rPr>
+          <w:rFonts w:ascii="Microsoft YaHei UI Light" w:eastAsia="Microsoft YaHei UI Light" w:hAnsi="Microsoft YaHei UI Light"/>
+          <w:sz w:val="28"/>
+        </w:rPr>
+      </w:pPr>
+    </w:p>
+    <w:p>
+      <w:pPr>
+        <w:rPr>
+          <w:rFonts w:ascii="Microsoft YaHei UI Light" w:eastAsia="Microsoft YaHei UI Light" w:hAnsi="Microsoft YaHei UI Light"/>
+          <w:sz w:val="28"/>
+        </w:rPr>
+      </w:pPr>
+    </w:p>
+    <w:tbl>
+      <w:tblPr>
+        <w:tblStyle w:val="TableGrid"/>
+        <w:tblW w:w="0" w:type="auto"/>
+        <w:tblLook w:val="04A0" w:firstRow="1" w:lastRow="0" w:firstColumn="1" w:lastColumn="0" w:noHBand="0" w:noVBand="1"/>
+      </w:tblPr>
+      <w:tblGrid>
+        <w:gridCol w:w="9016"/>
+      </w:tblGrid>
+      <w:tr>
+        <w:tc>
+          <w:tcPr>
+            <w:tcW w:w="9016" w:type="dxa"/>
+            <w:tcBorders>
+              <w:top w:val="nil"/>
+              <w:left w:val="nil"/>
+              <w:bottom w:val="nil"/>
+              <w:right w:val="nil"/>
+            </w:tcBorders>
+            <w:shd w:val="clear" w:color="auto" w:fill="C2D69B" w:themeFill="accent3" w:themeFillTint="99"/>
+          </w:tcPr>
+          <w:p>
+            <w:pPr>
+              <w:rPr>
+                <w:rFonts w:ascii="Microsoft YaHei UI Light" w:eastAsia="Microsoft YaHei UI Light" w:hAnsi="Microsoft YaHei UI Light"/>
+                <w:sz w:val="28"/>
+              </w:rPr>
+            </w:pPr>
+            <w:bookmarkStart w:id="1" w:name="Abstract" w:colFirst="0" w:colLast="0"/>
+            <w:r>
+              <w:rPr>
+                <w:rFonts w:ascii="Microsoft YaHei UI Light" w:eastAsia="Microsoft YaHei UI Light" w:hAnsi="Microsoft YaHei UI Light"/>
+                <w:sz w:val="32"/>
+              </w:rPr>
+              <w:t>Abstract</w:t>
+            </w:r>
+          </w:p>
+        </w:tc>
+      </w:tr>
+    </w:tbl>
+    <w:bookmarkEnd w:id="1"/>
+    <w:p>
+      <w:pPr>
+        <w:spacing w:line="240" w:lineRule="auto"/>
+        <w:rPr>
+          <w:rFonts w:ascii="Microsoft YaHei UI Light" w:eastAsia="Microsoft YaHei UI Light" w:hAnsi="Microsoft YaHei UI Light"/>
+        </w:rPr>
+      </w:pPr>
+      <w:r>
+        <w:rPr>
+          <w:rFonts w:ascii="Microsoft YaHei UI Light" w:eastAsia="Microsoft YaHei UI Light" w:hAnsi="Microsoft YaHei UI Light"/>
+        </w:rPr>
+        <w:t xml:space="preserve">The human reaction is fundamental to any everyday activity, and the speed of this reaction can often change the severity of the </w:t>
+      </w:r>
+      <w:r>
+        <w:rPr>
+          <w:rFonts w:ascii="Microsoft YaHei UI Light" w:eastAsia="Microsoft YaHei UI Light" w:hAnsi="Microsoft YaHei UI Light"/>
+        </w:rPr>
+        <w:t>consequence</w:t>
+      </w:r>
+      <w:r>
+        <w:rPr>
+          <w:rFonts w:ascii="Microsoft YaHei UI Light" w:eastAsia="Microsoft YaHei UI Light" w:hAnsi="Microsoft YaHei UI Light"/>
+        </w:rPr>
+        <w:t xml:space="preserve">. </w:t>
+      </w:r>
+      <w:r>
+        <w:rPr>
+          <w:rFonts w:ascii="Microsoft YaHei UI Light" w:eastAsia="Microsoft YaHei UI Light" w:hAnsi="Microsoft YaHei UI Light"/>
+        </w:rPr>
+        <w:t xml:space="preserve">This project will design and implement three small games within a mobile application developed using </w:t>
+      </w:r>
+      <w:r>
+        <w:rPr>
+          <w:rFonts w:ascii="Microsoft YaHei UI Light" w:eastAsia="Microsoft YaHei UI Light" w:hAnsi="Microsoft YaHei UI Light"/>
+        </w:rPr>
+        <w:t>Unity’s</w:t>
+      </w:r>
+      <w:r>
+        <w:rPr>
+          <w:rFonts w:ascii="Microsoft YaHei UI Light" w:eastAsia="Microsoft YaHei UI Light" w:hAnsi="Microsoft YaHei UI Light"/>
+        </w:rPr>
+        <w:t xml:space="preserve"> (2018)</w:t>
+      </w:r>
+      <w:r>
+        <w:rPr>
+          <w:rFonts w:ascii="Microsoft YaHei UI Light" w:eastAsia="Microsoft YaHei UI Light" w:hAnsi="Microsoft YaHei UI Light"/>
+        </w:rPr>
+        <w:t xml:space="preserve"> game engine, and will aim to improve the player’s reaction time. The games will utilise visual, auditory and tactile stimuli to induce a reaction from the user, which will then be recorded. The games will be tested by users over a set period of time, and the data will be recorded to evaluate how well the games can improve the human response time.</w:t>
+      </w:r>
+    </w:p>
+    <w:p>
+      <w:pPr>
+        <w:spacing w:line="240" w:lineRule="auto"/>
+        <w:rPr>
+          <w:rFonts w:ascii="Microsoft YaHei UI Light" w:eastAsia="Microsoft YaHei UI Light" w:hAnsi="Microsoft YaHei UI Light"/>
+        </w:rPr>
+      </w:pPr>
+    </w:p>
+    <w:p>
+      <w:pPr>
+        <w:spacing w:line="240" w:lineRule="auto"/>
+        <w:rPr>
+          <w:rFonts w:ascii="Microsoft YaHei UI Light" w:eastAsia="Microsoft YaHei UI Light" w:hAnsi="Microsoft YaHei UI Light"/>
+        </w:rPr>
+      </w:pPr>
+    </w:p>
+    <w:p>
+      <w:pPr>
+        <w:spacing w:line="240" w:lineRule="auto"/>
+        <w:rPr>
+          <w:rFonts w:ascii="Microsoft YaHei UI Light" w:eastAsia="Microsoft YaHei UI Light" w:hAnsi="Microsoft YaHei UI Light"/>
+        </w:rPr>
+      </w:pPr>
+    </w:p>
+    <w:p>
+      <w:pPr>
+        <w:spacing w:line="240" w:lineRule="auto"/>
+        <w:rPr>
+          <w:rFonts w:ascii="Microsoft YaHei UI Light" w:eastAsia="Microsoft YaHei UI Light" w:hAnsi="Microsoft YaHei UI Light"/>
+        </w:rPr>
+      </w:pPr>
+    </w:p>
+    <w:p>
+      <w:pPr>
+        <w:spacing w:line="240" w:lineRule="auto"/>
+        <w:rPr>
+          <w:rFonts w:ascii="Microsoft YaHei UI Light" w:eastAsia="Microsoft YaHei UI Light" w:hAnsi="Microsoft YaHei UI Light"/>
+        </w:rPr>
+      </w:pPr>
+    </w:p>
+    <w:p>
+      <w:pPr>
+        <w:spacing w:line="240" w:lineRule="auto"/>
+        <w:rPr>
+          <w:rFonts w:ascii="Microsoft YaHei UI Light" w:eastAsia="Microsoft YaHei UI Light" w:hAnsi="Microsoft YaHei UI Light"/>
+        </w:rPr>
+      </w:pPr>
+    </w:p>
+    <w:p>
+      <w:pPr>
+        <w:spacing w:line="240" w:lineRule="auto"/>
+        <w:rPr>
+          <w:rFonts w:ascii="Microsoft YaHei UI Light" w:eastAsia="Microsoft YaHei UI Light" w:hAnsi="Microsoft YaHei UI Light"/>
+        </w:rPr>
+      </w:pPr>
+    </w:p>
+    <w:p>
+      <w:pPr>
+        <w:spacing w:line="240" w:lineRule="auto"/>
+        <w:rPr>
+          <w:rFonts w:ascii="Microsoft YaHei UI Light" w:eastAsia="Microsoft YaHei UI Light" w:hAnsi="Microsoft YaHei UI Light"/>
+        </w:rPr>
+      </w:pPr>
+    </w:p>
+    <w:p>
+      <w:pPr>
+        <w:spacing w:line="240" w:lineRule="auto"/>
+        <w:rPr>
+          <w:rFonts w:ascii="Microsoft YaHei UI Light" w:eastAsia="Microsoft YaHei UI Light" w:hAnsi="Microsoft YaHei UI Light"/>
+        </w:rPr>
+      </w:pPr>
+    </w:p>
+    <w:p>
+      <w:pPr>
+        <w:spacing w:line="240" w:lineRule="auto"/>
+        <w:rPr>
+          <w:rFonts w:ascii="Microsoft YaHei UI Light" w:eastAsia="Microsoft YaHei UI Light" w:hAnsi="Microsoft YaHei UI Light"/>
+        </w:rPr>
+      </w:pPr>
+    </w:p>
+    <w:p>
+      <w:pPr>
+        <w:spacing w:line="240" w:lineRule="auto"/>
+        <w:rPr>
+          <w:rFonts w:ascii="Microsoft YaHei UI Light" w:eastAsia="Microsoft YaHei UI Light" w:hAnsi="Microsoft YaHei UI Light"/>
+        </w:rPr>
+      </w:pPr>
     </w:p>
     <w:tbl>
       <w:tblPr>
@@ -333,7 +568,6 @@
                 <w:b/>
                 <w:sz w:val="32"/>
               </w:rPr>
-              <w:lastRenderedPageBreak/>
               <w:t>Contents</w:t>
             </w:r>
           </w:p>
@@ -357,7 +591,16 @@
     <w:p>
       <w:pPr>
         <w:spacing w:after="0"/>
-      </w:pPr>
+        <w:rPr>
+          <w:rFonts w:ascii="Microsoft YaHei UI Light" w:eastAsia="Microsoft YaHei UI Light" w:hAnsi="Microsoft YaHei UI Light"/>
+        </w:rPr>
+      </w:pPr>
+      <w:r>
+        <w:rPr>
+          <w:rFonts w:ascii="Microsoft YaHei UI Light" w:eastAsia="Microsoft YaHei UI Light" w:hAnsi="Microsoft YaHei UI Light"/>
+        </w:rPr>
+        <w:t xml:space="preserve">• Official front cover (see appendix) </w:t>
+      </w:r>
     </w:p>
     <w:p>
       <w:pPr>
@@ -370,7 +613,7 @@
         <w:rPr>
           <w:rFonts w:ascii="Microsoft YaHei UI Light" w:eastAsia="Microsoft YaHei UI Light" w:hAnsi="Microsoft YaHei UI Light"/>
         </w:rPr>
-        <w:t xml:space="preserve">Recommended format for a Standard Project dissertation </w:t>
+        <w:t xml:space="preserve">• Disclaimer </w:t>
       </w:r>
     </w:p>
     <w:p>
@@ -384,7 +627,7 @@
         <w:rPr>
           <w:rFonts w:ascii="Microsoft YaHei UI Light" w:eastAsia="Microsoft YaHei UI Light" w:hAnsi="Microsoft YaHei UI Light"/>
         </w:rPr>
-        <w:t xml:space="preserve">• Official front cover (see appendix) </w:t>
+        <w:t xml:space="preserve">• Acknowledgements </w:t>
       </w:r>
     </w:p>
     <w:p>
@@ -398,7 +641,7 @@
         <w:rPr>
           <w:rFonts w:ascii="Microsoft YaHei UI Light" w:eastAsia="Microsoft YaHei UI Light" w:hAnsi="Microsoft YaHei UI Light"/>
         </w:rPr>
-        <w:t xml:space="preserve">• Disclaimer </w:t>
+        <w:t xml:space="preserve">• Abstract </w:t>
       </w:r>
     </w:p>
     <w:p>
@@ -412,7 +655,7 @@
         <w:rPr>
           <w:rFonts w:ascii="Microsoft YaHei UI Light" w:eastAsia="Microsoft YaHei UI Light" w:hAnsi="Microsoft YaHei UI Light"/>
         </w:rPr>
-        <w:t xml:space="preserve">• Acknowledgements </w:t>
+        <w:t>• Contents page(s)</w:t>
       </w:r>
     </w:p>
     <w:p>
@@ -426,7 +669,7 @@
         <w:rPr>
           <w:rFonts w:ascii="Microsoft YaHei UI Light" w:eastAsia="Microsoft YaHei UI Light" w:hAnsi="Microsoft YaHei UI Light"/>
         </w:rPr>
-        <w:t xml:space="preserve">• Abstract </w:t>
+        <w:t xml:space="preserve">• Chapter 1 Introduction including aims and objectives </w:t>
       </w:r>
     </w:p>
     <w:p>
@@ -440,7 +683,7 @@
         <w:rPr>
           <w:rFonts w:ascii="Microsoft YaHei UI Light" w:eastAsia="Microsoft YaHei UI Light" w:hAnsi="Microsoft YaHei UI Light"/>
         </w:rPr>
-        <w:t>• Contents page(s)</w:t>
+        <w:t xml:space="preserve">• Chapter 2 Background theory and Design process </w:t>
       </w:r>
     </w:p>
     <w:p>
@@ -454,7 +697,7 @@
         <w:rPr>
           <w:rFonts w:ascii="Microsoft YaHei UI Light" w:eastAsia="Microsoft YaHei UI Light" w:hAnsi="Microsoft YaHei UI Light"/>
         </w:rPr>
-        <w:t xml:space="preserve">• Chapter 1 Introduction including aims and objectives </w:t>
+        <w:t xml:space="preserve">• Chapter 3 Details of the development process and test/evaluation methods. </w:t>
       </w:r>
     </w:p>
     <w:p>
@@ -468,7 +711,7 @@
         <w:rPr>
           <w:rFonts w:ascii="Microsoft YaHei UI Light" w:eastAsia="Microsoft YaHei UI Light" w:hAnsi="Microsoft YaHei UI Light"/>
         </w:rPr>
-        <w:t xml:space="preserve">• Chapter 2 Background theory and Design process </w:t>
+        <w:t xml:space="preserve">• Chapter 4 Results of test and evaluation of the software and/or hardware product. </w:t>
       </w:r>
     </w:p>
     <w:p>
@@ -482,7 +725,7 @@
         <w:rPr>
           <w:rFonts w:ascii="Microsoft YaHei UI Light" w:eastAsia="Microsoft YaHei UI Light" w:hAnsi="Microsoft YaHei UI Light"/>
         </w:rPr>
-        <w:t xml:space="preserve">• Chapter 3 Details of the development process and test/evaluation methods. </w:t>
+        <w:t xml:space="preserve">• Chapter 5 Discussion of results and conclusions including critical reflection. </w:t>
       </w:r>
     </w:p>
     <w:p>
@@ -496,7 +739,7 @@
         <w:rPr>
           <w:rFonts w:ascii="Microsoft YaHei UI Light" w:eastAsia="Microsoft YaHei UI Light" w:hAnsi="Microsoft YaHei UI Light"/>
         </w:rPr>
-        <w:t xml:space="preserve">• Chapter 4 Results of test and evaluation of the software and/or hardware product. </w:t>
+        <w:t xml:space="preserve">• References cited and listed using BU Harvard format. </w:t>
       </w:r>
     </w:p>
     <w:p>
@@ -504,34 +747,6 @@
         <w:spacing w:after="0"/>
         <w:rPr>
           <w:rFonts w:ascii="Microsoft YaHei UI Light" w:eastAsia="Microsoft YaHei UI Light" w:hAnsi="Microsoft YaHei UI Light"/>
-        </w:rPr>
-      </w:pPr>
-      <w:r>
-        <w:rPr>
-          <w:rFonts w:ascii="Microsoft YaHei UI Light" w:eastAsia="Microsoft YaHei UI Light" w:hAnsi="Microsoft YaHei UI Light"/>
-        </w:rPr>
-        <w:t xml:space="preserve">• Chapter 5 Discussion of results and conclusions including critical reflection. </w:t>
-      </w:r>
-    </w:p>
-    <w:p>
-      <w:pPr>
-        <w:spacing w:after="0"/>
-        <w:rPr>
-          <w:rFonts w:ascii="Microsoft YaHei UI Light" w:eastAsia="Microsoft YaHei UI Light" w:hAnsi="Microsoft YaHei UI Light"/>
-        </w:rPr>
-      </w:pPr>
-      <w:r>
-        <w:rPr>
-          <w:rFonts w:ascii="Microsoft YaHei UI Light" w:eastAsia="Microsoft YaHei UI Light" w:hAnsi="Microsoft YaHei UI Light"/>
-        </w:rPr>
-        <w:t xml:space="preserve">• References cited and listed using BU Harvard format. </w:t>
-      </w:r>
-    </w:p>
-    <w:p>
-      <w:pPr>
-        <w:spacing w:after="0"/>
-        <w:rPr>
-          <w:rFonts w:ascii="Microsoft YaHei UI Light" w:eastAsia="Microsoft YaHei UI Light" w:hAnsi="Microsoft YaHei UI Light"/>
           <w:sz w:val="28"/>
         </w:rPr>
       </w:pPr>
@@ -544,157 +759,107 @@
     </w:p>
     <w:p>
       <w:pPr>
-        <w:rPr>
-          <w:rFonts w:ascii="Microsoft YaHei UI Light" w:eastAsia="Microsoft YaHei UI Light" w:hAnsi="Microsoft YaHei UI Light"/>
-          <w:sz w:val="28"/>
-        </w:rPr>
-      </w:pPr>
-    </w:p>
-    <w:p>
-      <w:pPr>
-        <w:rPr>
-          <w:rFonts w:ascii="Microsoft YaHei UI Light" w:eastAsia="Microsoft YaHei UI Light" w:hAnsi="Microsoft YaHei UI Light"/>
-          <w:sz w:val="28"/>
-        </w:rPr>
-      </w:pPr>
-    </w:p>
-    <w:p>
-      <w:pPr>
-        <w:rPr>
-          <w:rFonts w:ascii="Microsoft YaHei UI Light" w:eastAsia="Microsoft YaHei UI Light" w:hAnsi="Microsoft YaHei UI Light"/>
-          <w:sz w:val="28"/>
-        </w:rPr>
-      </w:pPr>
-    </w:p>
-    <w:p>
-      <w:pPr>
-        <w:rPr>
-          <w:rFonts w:ascii="Microsoft YaHei UI Light" w:eastAsia="Microsoft YaHei UI Light" w:hAnsi="Microsoft YaHei UI Light"/>
-          <w:sz w:val="28"/>
-        </w:rPr>
-      </w:pPr>
-    </w:p>
-    <w:p>
-      <w:pPr>
-        <w:rPr>
-          <w:rFonts w:ascii="Microsoft YaHei UI Light" w:eastAsia="Microsoft YaHei UI Light" w:hAnsi="Microsoft YaHei UI Light"/>
-          <w:sz w:val="28"/>
-        </w:rPr>
-      </w:pPr>
-    </w:p>
-    <w:p>
-      <w:pPr>
-        <w:rPr>
-          <w:rFonts w:ascii="Microsoft YaHei UI Light" w:eastAsia="Microsoft YaHei UI Light" w:hAnsi="Microsoft YaHei UI Light"/>
-          <w:sz w:val="28"/>
-        </w:rPr>
-      </w:pPr>
-    </w:p>
-    <w:p>
-      <w:pPr>
-        <w:rPr>
-          <w:rFonts w:ascii="Microsoft YaHei UI Light" w:eastAsia="Microsoft YaHei UI Light" w:hAnsi="Microsoft YaHei UI Light"/>
-          <w:sz w:val="28"/>
-        </w:rPr>
-      </w:pPr>
-    </w:p>
-    <w:p>
-      <w:pPr>
-        <w:rPr>
-          <w:rFonts w:ascii="Microsoft YaHei UI Light" w:eastAsia="Microsoft YaHei UI Light" w:hAnsi="Microsoft YaHei UI Light"/>
-          <w:sz w:val="28"/>
-        </w:rPr>
-      </w:pPr>
-    </w:p>
-    <w:p>
-      <w:pPr>
-        <w:rPr>
-          <w:rFonts w:ascii="Microsoft YaHei UI Light" w:eastAsia="Microsoft YaHei UI Light" w:hAnsi="Microsoft YaHei UI Light"/>
-          <w:sz w:val="28"/>
-        </w:rPr>
-      </w:pPr>
-    </w:p>
-    <w:p>
-      <w:pPr>
-        <w:rPr>
-          <w:rFonts w:ascii="Microsoft YaHei UI Light" w:eastAsia="Microsoft YaHei UI Light" w:hAnsi="Microsoft YaHei UI Light"/>
-          <w:sz w:val="28"/>
-        </w:rPr>
-      </w:pPr>
-    </w:p>
-    <w:tbl>
-      <w:tblPr>
-        <w:tblStyle w:val="TableGrid"/>
-        <w:tblW w:w="0" w:type="auto"/>
-        <w:tblLook w:val="04A0" w:firstRow="1" w:lastRow="0" w:firstColumn="1" w:lastColumn="0" w:noHBand="0" w:noVBand="1"/>
-      </w:tblPr>
-      <w:tblGrid>
-        <w:gridCol w:w="9016"/>
-      </w:tblGrid>
-      <w:tr>
-        <w:tc>
-          <w:tcPr>
-            <w:tcW w:w="9016" w:type="dxa"/>
-            <w:tcBorders>
-              <w:top w:val="nil"/>
-              <w:left w:val="nil"/>
-              <w:bottom w:val="nil"/>
-              <w:right w:val="nil"/>
-            </w:tcBorders>
-            <w:shd w:val="clear" w:color="auto" w:fill="C2D69B" w:themeFill="accent3" w:themeFillTint="99"/>
-          </w:tcPr>
-          <w:p>
-            <w:pPr>
-              <w:rPr>
-                <w:rFonts w:ascii="Microsoft YaHei UI Light" w:eastAsia="Microsoft YaHei UI Light" w:hAnsi="Microsoft YaHei UI Light"/>
-                <w:sz w:val="28"/>
-              </w:rPr>
-            </w:pPr>
-            <w:bookmarkStart w:id="1" w:name="Abstract" w:colFirst="0" w:colLast="0"/>
-            <w:r>
-              <w:rPr>
-                <w:rFonts w:ascii="Microsoft YaHei UI Light" w:eastAsia="Microsoft YaHei UI Light" w:hAnsi="Microsoft YaHei UI Light"/>
-                <w:sz w:val="32"/>
-              </w:rPr>
-              <w:lastRenderedPageBreak/>
-              <w:t>Abstract</w:t>
-            </w:r>
-          </w:p>
-        </w:tc>
-      </w:tr>
-    </w:tbl>
-    <w:bookmarkEnd w:id="1"/>
-    <w:p>
-      <w:pPr>
-        <w:spacing w:line="240" w:lineRule="auto"/>
-        <w:rPr>
-          <w:rFonts w:ascii="Microsoft YaHei UI Light" w:eastAsia="Microsoft YaHei UI Light" w:hAnsi="Microsoft YaHei UI Light"/>
-        </w:rPr>
-      </w:pPr>
-      <w:r>
-        <w:rPr>
-          <w:rFonts w:ascii="Microsoft YaHei UI Light" w:eastAsia="Microsoft YaHei UI Light" w:hAnsi="Microsoft YaHei UI Light"/>
-        </w:rPr>
-        <w:t xml:space="preserve">The human reaction is fundamental to any everyday activity, and the speed of this reaction can often change the severity of the </w:t>
-      </w:r>
-      <w:r>
-        <w:rPr>
-          <w:rFonts w:ascii="Microsoft YaHei UI Light" w:eastAsia="Microsoft YaHei UI Light" w:hAnsi="Microsoft YaHei UI Light"/>
-        </w:rPr>
-        <w:t>consequence</w:t>
-      </w:r>
-      <w:r>
-        <w:rPr>
-          <w:rFonts w:ascii="Microsoft YaHei UI Light" w:eastAsia="Microsoft YaHei UI Light" w:hAnsi="Microsoft YaHei UI Light"/>
-        </w:rPr>
-        <w:t xml:space="preserve">. </w:t>
-      </w:r>
-      <w:r>
-        <w:rPr>
-          <w:rFonts w:ascii="Microsoft YaHei UI Light" w:eastAsia="Microsoft YaHei UI Light" w:hAnsi="Microsoft YaHei UI Light"/>
-        </w:rPr>
-        <w:t>This project will design and implement three small games within a mobile application developed using Unity’s game engine, and will aim to improve the player’s reaction time. The games will utilise visual, auditory and tactile stimuli to induce a reaction from the user, which will then be recorded. The games will be tested by users over a set period of time, and the data will be recorded to evaluate how well the games can improve the human response time.</w:t>
-      </w:r>
+        <w:spacing w:line="240" w:lineRule="auto"/>
+        <w:rPr>
+          <w:rFonts w:ascii="Microsoft YaHei UI Light" w:eastAsia="Microsoft YaHei UI Light" w:hAnsi="Microsoft YaHei UI Light"/>
+        </w:rPr>
+      </w:pPr>
+    </w:p>
+    <w:p>
+      <w:pPr>
+        <w:spacing w:line="240" w:lineRule="auto"/>
+        <w:rPr>
+          <w:rFonts w:ascii="Microsoft YaHei UI Light" w:eastAsia="Microsoft YaHei UI Light" w:hAnsi="Microsoft YaHei UI Light"/>
+        </w:rPr>
+      </w:pPr>
+    </w:p>
+    <w:p>
+      <w:pPr>
+        <w:spacing w:line="240" w:lineRule="auto"/>
+        <w:rPr>
+          <w:rFonts w:ascii="Microsoft YaHei UI Light" w:eastAsia="Microsoft YaHei UI Light" w:hAnsi="Microsoft YaHei UI Light"/>
+        </w:rPr>
+      </w:pPr>
+    </w:p>
+    <w:p>
+      <w:pPr>
+        <w:spacing w:line="240" w:lineRule="auto"/>
+        <w:rPr>
+          <w:rFonts w:ascii="Microsoft YaHei UI Light" w:eastAsia="Microsoft YaHei UI Light" w:hAnsi="Microsoft YaHei UI Light"/>
+        </w:rPr>
+      </w:pPr>
+    </w:p>
+    <w:p>
+      <w:pPr>
+        <w:spacing w:line="240" w:lineRule="auto"/>
+        <w:rPr>
+          <w:rFonts w:ascii="Microsoft YaHei UI Light" w:eastAsia="Microsoft YaHei UI Light" w:hAnsi="Microsoft YaHei UI Light"/>
+        </w:rPr>
+      </w:pPr>
+    </w:p>
+    <w:p>
+      <w:pPr>
+        <w:spacing w:line="240" w:lineRule="auto"/>
+        <w:rPr>
+          <w:rFonts w:ascii="Microsoft YaHei UI Light" w:eastAsia="Microsoft YaHei UI Light" w:hAnsi="Microsoft YaHei UI Light"/>
+        </w:rPr>
+      </w:pPr>
+    </w:p>
+    <w:p>
+      <w:pPr>
+        <w:spacing w:line="240" w:lineRule="auto"/>
+        <w:rPr>
+          <w:rFonts w:ascii="Microsoft YaHei UI Light" w:eastAsia="Microsoft YaHei UI Light" w:hAnsi="Microsoft YaHei UI Light"/>
+        </w:rPr>
+      </w:pPr>
+    </w:p>
+    <w:p>
+      <w:pPr>
+        <w:spacing w:line="240" w:lineRule="auto"/>
+        <w:rPr>
+          <w:rFonts w:ascii="Microsoft YaHei UI Light" w:eastAsia="Microsoft YaHei UI Light" w:hAnsi="Microsoft YaHei UI Light"/>
+        </w:rPr>
+      </w:pPr>
+    </w:p>
+    <w:p>
+      <w:pPr>
+        <w:spacing w:line="240" w:lineRule="auto"/>
+        <w:rPr>
+          <w:rFonts w:ascii="Microsoft YaHei UI Light" w:eastAsia="Microsoft YaHei UI Light" w:hAnsi="Microsoft YaHei UI Light"/>
+        </w:rPr>
+      </w:pPr>
+    </w:p>
+    <w:p>
+      <w:pPr>
+        <w:spacing w:line="240" w:lineRule="auto"/>
+        <w:rPr>
+          <w:rFonts w:ascii="Microsoft YaHei UI Light" w:eastAsia="Microsoft YaHei UI Light" w:hAnsi="Microsoft YaHei UI Light"/>
+        </w:rPr>
+      </w:pPr>
+    </w:p>
+    <w:p>
+      <w:pPr>
+        <w:spacing w:line="240" w:lineRule="auto"/>
+        <w:rPr>
+          <w:rFonts w:ascii="Microsoft YaHei UI Light" w:eastAsia="Microsoft YaHei UI Light" w:hAnsi="Microsoft YaHei UI Light"/>
+        </w:rPr>
+      </w:pPr>
+    </w:p>
+    <w:p>
+      <w:pPr>
+        <w:spacing w:line="240" w:lineRule="auto"/>
+        <w:rPr>
+          <w:rFonts w:ascii="Microsoft YaHei UI Light" w:eastAsia="Microsoft YaHei UI Light" w:hAnsi="Microsoft YaHei UI Light"/>
+        </w:rPr>
+      </w:pPr>
+    </w:p>
+    <w:p>
+      <w:pPr>
+        <w:spacing w:line="240" w:lineRule="auto"/>
+        <w:rPr>
+          <w:rFonts w:ascii="Microsoft YaHei UI Light" w:eastAsia="Microsoft YaHei UI Light" w:hAnsi="Microsoft YaHei UI Light"/>
+        </w:rPr>
+      </w:pPr>
     </w:p>
     <w:tbl>
       <w:tblPr>
@@ -728,9 +893,17 @@
             <w:r>
               <w:rPr>
                 <w:rFonts w:ascii="Microsoft YaHei UI Light" w:eastAsia="Microsoft YaHei UI Light" w:hAnsi="Microsoft YaHei UI Light"/>
-                <w:sz w:val="32"/>
+                <w:sz w:val="36"/>
               </w:rPr>
+              <w:lastRenderedPageBreak/>
               <w:t>Introduction</w:t>
+            </w:r>
+            <w:r>
+              <w:rPr>
+                <w:rFonts w:ascii="Microsoft YaHei UI Light" w:eastAsia="Microsoft YaHei UI Light" w:hAnsi="Microsoft YaHei UI Light"/>
+                <w:sz w:val="36"/>
+              </w:rPr>
+              <w:t xml:space="preserve"> &amp; Objectives</w:t>
             </w:r>
           </w:p>
         </w:tc>
@@ -739,7 +912,25 @@
     <w:bookmarkEnd w:id="2"/>
     <w:p>
       <w:pPr>
-        <w:spacing w:line="240" w:lineRule="auto"/>
+        <w:spacing w:before="240" w:line="240" w:lineRule="auto"/>
+        <w:rPr>
+          <w:rFonts w:ascii="Microsoft YaHei UI Light" w:eastAsia="Microsoft YaHei UI Light" w:hAnsi="Microsoft YaHei UI Light"/>
+          <w:color w:val="76923C" w:themeColor="accent3" w:themeShade="BF"/>
+          <w:sz w:val="32"/>
+        </w:rPr>
+      </w:pPr>
+      <w:r>
+        <w:rPr>
+          <w:rFonts w:ascii="Microsoft YaHei UI Light" w:eastAsia="Microsoft YaHei UI Light" w:hAnsi="Microsoft YaHei UI Light"/>
+          <w:color w:val="76923C" w:themeColor="accent3" w:themeShade="BF"/>
+          <w:sz w:val="32"/>
+        </w:rPr>
+        <w:t>Introduction</w:t>
+      </w:r>
+    </w:p>
+    <w:p>
+      <w:pPr>
+        <w:spacing w:before="240" w:line="240" w:lineRule="auto"/>
         <w:rPr>
           <w:rFonts w:ascii="Microsoft YaHei UI Light" w:eastAsia="Microsoft YaHei UI Light" w:hAnsi="Microsoft YaHei UI Light"/>
         </w:rPr>
@@ -789,7 +980,67 @@
         <w:rPr>
           <w:rFonts w:ascii="Microsoft YaHei UI Light" w:eastAsia="Microsoft YaHei UI Light" w:hAnsi="Microsoft YaHei UI Light"/>
         </w:rPr>
-        <w:t xml:space="preserve"> (Dye, Green and Bavelier, 2009). In order to prove this, participants played action games such as Call of Duty 2 (2005) and Unreal Tournament (1999), and their response times were tested after a period of use. These discoveries led to the motivation behind this project which is to create a series of small games. These will require the player to react quickly, improving the speed of their responses over time. The games will be simple versions of popular action game types (i.e. driving and shooting) that demand fast and accurate responses. Action games are the optimal game type for improving response times due to their nature of fast paced gameplay, and requisite for quick decisions and actions by the player. Once the player has finished a game session, a response time reading will be output and then compared to any previous plays. This should show an increase in response time from the first play session of the game when compared to the last, which will then provide proof of video games’ ability to improve response times and accuracy. </w:t>
+        <w:t xml:space="preserve"> (Dye, Green and Bavelier, 2009). In order to prove this, participants played action games such as Call of Duty 2 (2005) and Unreal Tournament (1999), and their response times were tested after a period of use. These discoveries led to the motivation behind this project which is to create a series of </w:t>
+      </w:r>
+      <w:r>
+        <w:rPr>
+          <w:rFonts w:ascii="Microsoft YaHei UI Light" w:eastAsia="Microsoft YaHei UI Light" w:hAnsi="Microsoft YaHei UI Light"/>
+        </w:rPr>
+        <w:t xml:space="preserve">three </w:t>
+      </w:r>
+      <w:r>
+        <w:rPr>
+          <w:rFonts w:ascii="Microsoft YaHei UI Light" w:eastAsia="Microsoft YaHei UI Light" w:hAnsi="Microsoft YaHei UI Light"/>
+        </w:rPr>
+        <w:t xml:space="preserve">small games. These will require the player to react quickly, improving the speed of their responses over time. The games will be simple versions of popular action game types </w:t>
+      </w:r>
+      <w:r>
+        <w:rPr>
+          <w:rFonts w:ascii="Microsoft YaHei UI Light" w:eastAsia="Microsoft YaHei UI Light" w:hAnsi="Microsoft YaHei UI Light"/>
+        </w:rPr>
+        <w:t xml:space="preserve">and features </w:t>
+      </w:r>
+      <w:r>
+        <w:rPr>
+          <w:rFonts w:ascii="Microsoft YaHei UI Light" w:eastAsia="Microsoft YaHei UI Light" w:hAnsi="Microsoft YaHei UI Light"/>
+        </w:rPr>
+        <w:t xml:space="preserve">(i.e. driving and shooting) that demand fast and accurate responses. </w:t>
+      </w:r>
+      <w:r>
+        <w:rPr>
+          <w:rFonts w:ascii="Microsoft YaHei UI Light" w:eastAsia="Microsoft YaHei UI Light" w:hAnsi="Microsoft YaHei UI Light"/>
+        </w:rPr>
+        <w:t xml:space="preserve">They will induce the reactions by displaying a stimulus on screen for the player to interact with, and then the reaction from the player will be recorded (from between the stimulus being displayed and the player’s reaction) by the game and saved to the device for later use. </w:t>
+      </w:r>
+      <w:r>
+        <w:rPr>
+          <w:rFonts w:ascii="Microsoft YaHei UI Light" w:eastAsia="Microsoft YaHei UI Light" w:hAnsi="Microsoft YaHei UI Light"/>
+        </w:rPr>
+        <w:t>Action games are the optimal game type for improving response times due to their nature of fast paced gameplay, and requisite for quick decisions and actions by the player. Once the player has finished a game session, a</w:t>
+      </w:r>
+      <w:r>
+        <w:rPr>
+          <w:rFonts w:ascii="Microsoft YaHei UI Light" w:eastAsia="Microsoft YaHei UI Light" w:hAnsi="Microsoft YaHei UI Light"/>
+        </w:rPr>
+        <w:t xml:space="preserve">ll of the </w:t>
+      </w:r>
+      <w:r>
+        <w:rPr>
+          <w:rFonts w:ascii="Microsoft YaHei UI Light" w:eastAsia="Microsoft YaHei UI Light" w:hAnsi="Microsoft YaHei UI Light"/>
+        </w:rPr>
+        <w:t>response time reading</w:t>
+      </w:r>
+      <w:r>
+        <w:rPr>
+          <w:rFonts w:ascii="Microsoft YaHei UI Light" w:eastAsia="Microsoft YaHei UI Light" w:hAnsi="Microsoft YaHei UI Light"/>
+        </w:rPr>
+        <w:t>s</w:t>
+      </w:r>
+      <w:r>
+        <w:rPr>
+          <w:rFonts w:ascii="Microsoft YaHei UI Light" w:eastAsia="Microsoft YaHei UI Light" w:hAnsi="Microsoft YaHei UI Light"/>
+        </w:rPr>
+        <w:t xml:space="preserve"> will be output and then compared to any previous plays. This should show an increase in response time from the first play session of the game when compared to the last, which will then provide proof of video games’ ability to improve response times and accuracy. </w:t>
       </w:r>
     </w:p>
     <w:p>
@@ -805,16 +1056,16 @@
           <w:noProof/>
         </w:rPr>
         <w:drawing>
-          <wp:anchor distT="0" distB="0" distL="114300" distR="114300" simplePos="0" relativeHeight="251660288" behindDoc="0" locked="0" layoutInCell="1" allowOverlap="1" wp14:anchorId="3D72E92F" wp14:editId="7C68929A">
+          <wp:anchor distT="0" distB="0" distL="114300" distR="114300" simplePos="0" relativeHeight="251660288" behindDoc="0" locked="0" layoutInCell="1" allowOverlap="1" wp14:anchorId="3D72E92F" wp14:editId="05A888D4">
             <wp:simplePos x="0" y="0"/>
             <wp:positionH relativeFrom="margin">
-              <wp:posOffset>2660015</wp:posOffset>
+              <wp:posOffset>2767330</wp:posOffset>
             </wp:positionH>
             <wp:positionV relativeFrom="paragraph">
-              <wp:posOffset>41605</wp:posOffset>
+              <wp:posOffset>39370</wp:posOffset>
             </wp:positionV>
-            <wp:extent cx="3071495" cy="2118995"/>
-            <wp:effectExtent l="0" t="0" r="0" b="0"/>
+            <wp:extent cx="2835910" cy="1956435"/>
+            <wp:effectExtent l="0" t="0" r="2540" b="5715"/>
             <wp:wrapSquare wrapText="bothSides"/>
             <wp:docPr id="2" name="Picture 2"/>
             <wp:cNvGraphicFramePr>
@@ -845,7 +1096,7 @@
                   <pic:spPr bwMode="auto">
                     <a:xfrm>
                       <a:off x="0" y="0"/>
-                      <a:ext cx="3071495" cy="2118995"/>
+                      <a:ext cx="2835910" cy="1956435"/>
                     </a:xfrm>
                     <a:prstGeom prst="rect">
                       <a:avLst/>
@@ -874,16 +1125,16 @@
         <mc:AlternateContent>
           <mc:Choice Requires="wps">
             <w:drawing>
-              <wp:anchor distT="0" distB="0" distL="114300" distR="114300" simplePos="0" relativeHeight="251661312" behindDoc="0" locked="0" layoutInCell="1" allowOverlap="1" wp14:anchorId="52CD18AD" wp14:editId="21389312">
+              <wp:anchor distT="0" distB="0" distL="114300" distR="114300" simplePos="0" relativeHeight="251661312" behindDoc="0" locked="0" layoutInCell="1" allowOverlap="1" wp14:anchorId="52CD18AD" wp14:editId="6CC10D19">
                 <wp:simplePos x="0" y="0"/>
                 <wp:positionH relativeFrom="margin">
-                  <wp:posOffset>2660015</wp:posOffset>
+                  <wp:posOffset>2767330</wp:posOffset>
                 </wp:positionH>
                 <wp:positionV relativeFrom="paragraph">
-                  <wp:posOffset>2152701</wp:posOffset>
+                  <wp:posOffset>1991148</wp:posOffset>
                 </wp:positionV>
-                <wp:extent cx="3071519" cy="220419"/>
-                <wp:effectExtent l="0" t="0" r="0" b="8255"/>
+                <wp:extent cx="2836545" cy="473710"/>
+                <wp:effectExtent l="0" t="0" r="1905" b="2540"/>
                 <wp:wrapSquare wrapText="bothSides"/>
                 <wp:docPr id="3" name="Text Box 3"/>
                 <wp:cNvGraphicFramePr/>
@@ -894,7 +1145,7 @@
                       <wps:spPr>
                         <a:xfrm>
                           <a:off x="0" y="0"/>
-                          <a:ext cx="3071519" cy="220419"/>
+                          <a:ext cx="2836545" cy="473710"/>
                         </a:xfrm>
                         <a:prstGeom prst="rect">
                           <a:avLst/>
@@ -914,54 +1165,56 @@
                           <w:p>
                             <w:pPr>
                               <w:pStyle w:val="MyStyle"/>
+                              <w:spacing w:after="0" w:line="240" w:lineRule="auto"/>
                               <w:jc w:val="center"/>
                               <w:rPr>
                                 <w:rFonts w:eastAsia="Microsoft YaHei UI Light"/>
                                 <w:i/>
                                 <w:noProof/>
-                                <w:sz w:val="18"/>
+                                <w:sz w:val="20"/>
                                 <w:szCs w:val="18"/>
                               </w:rPr>
                             </w:pPr>
                             <w:r>
                               <w:rPr>
                                 <w:rFonts w:eastAsia="Microsoft YaHei UI Light"/>
-                                <w:sz w:val="18"/>
+                                <w:sz w:val="20"/>
                                 <w:szCs w:val="18"/>
                               </w:rPr>
                               <w:t xml:space="preserve">Figure </w:t>
                             </w:r>
                             <w:r>
                               <w:rPr>
-                                <w:sz w:val="18"/>
+                                <w:sz w:val="20"/>
                                 <w:szCs w:val="18"/>
                               </w:rPr>
                               <w:fldChar w:fldCharType="begin"/>
                             </w:r>
                             <w:r>
                               <w:rPr>
-                                <w:sz w:val="18"/>
+                                <w:sz w:val="20"/>
                                 <w:szCs w:val="18"/>
                               </w:rPr>
                               <w:instrText xml:space="preserve"> SEQ Figure \* ARABIC </w:instrText>
                             </w:r>
                             <w:r>
                               <w:rPr>
-                                <w:sz w:val="18"/>
+                                <w:sz w:val="20"/>
                                 <w:szCs w:val="18"/>
                               </w:rPr>
                               <w:fldChar w:fldCharType="separate"/>
                             </w:r>
                             <w:r>
                               <w:rPr>
-                                <w:sz w:val="18"/>
+                                <w:noProof/>
+                                <w:sz w:val="20"/>
                                 <w:szCs w:val="18"/>
                               </w:rPr>
                               <w:t>1</w:t>
                             </w:r>
                             <w:r>
                               <w:rPr>
-                                <w:sz w:val="18"/>
+                                <w:sz w:val="20"/>
                                 <w:szCs w:val="18"/>
                               </w:rPr>
                               <w:fldChar w:fldCharType="end"/>
@@ -969,33 +1222,15 @@
                             <w:r>
                               <w:rPr>
                                 <w:rFonts w:eastAsia="Microsoft YaHei UI Light"/>
-                                <w:sz w:val="18"/>
+                                <w:sz w:val="20"/>
                                 <w:szCs w:val="18"/>
                               </w:rPr>
-                              <w:t>: A simple mobile phone game (</w:t>
-                            </w:r>
-                            <w:proofErr w:type="spellStart"/>
-                            <w:r>
-                              <w:rPr>
-                                <w:rFonts w:eastAsia="Microsoft YaHei UI Light"/>
-                                <w:sz w:val="18"/>
-                                <w:szCs w:val="18"/>
-                              </w:rPr>
-                              <w:t>Greenbot</w:t>
-                            </w:r>
-                            <w:proofErr w:type="spellEnd"/>
-                            <w:r>
-                              <w:rPr>
-                                <w:rFonts w:eastAsia="Microsoft YaHei UI Light"/>
-                                <w:sz w:val="18"/>
-                                <w:szCs w:val="18"/>
-                              </w:rPr>
-                              <w:t>, 2015)</w:t>
+                              <w:t>: A simple mobile phone game (Greenbot, 2015)</w:t>
                             </w:r>
                           </w:p>
                         </w:txbxContent>
                       </wps:txbx>
-                      <wps:bodyPr rot="0" spcFirstLastPara="0" vertOverflow="overflow" horzOverflow="overflow" vert="horz" wrap="square" lIns="0" tIns="0" rIns="0" bIns="0" numCol="1" spcCol="0" rtlCol="0" fromWordArt="0" anchor="t" anchorCtr="0" forceAA="0" compatLnSpc="1">
+                      <wps:bodyPr rot="0" spcFirstLastPara="0" vertOverflow="overflow" horzOverflow="overflow" vert="horz" wrap="square" lIns="0" tIns="0" rIns="0" bIns="0" numCol="1" spcCol="0" rtlCol="0" fromWordArt="0" anchor="ctr" anchorCtr="0" forceAA="0" compatLnSpc="1">
                         <a:prstTxWarp prst="textNoShape">
                           <a:avLst/>
                         </a:prstTxWarp>
@@ -1019,60 +1254,62 @@
                 <v:stroke joinstyle="miter"/>
                 <v:path gradientshapeok="t" o:connecttype="rect"/>
               </v:shapetype>
-              <v:shape id="Text Box 3" o:spid="_x0000_s1026" type="#_x0000_t202" style="position:absolute;margin-left:209.45pt;margin-top:169.5pt;width:241.85pt;height:17.35pt;z-index:251661312;visibility:visible;mso-wrap-style:square;mso-width-percent:0;mso-height-percent:0;mso-wrap-distance-left:9pt;mso-wrap-distance-top:0;mso-wrap-distance-right:9pt;mso-wrap-distance-bottom:0;mso-position-horizontal:absolute;mso-position-horizontal-relative:margin;mso-position-vertical:absolute;mso-position-vertical-relative:text;mso-width-percent:0;mso-height-percent:0;mso-width-relative:margin;mso-height-relative:margin;v-text-anchor:top" o:gfxdata="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" fillcolor="#c2d69b [1942]" stroked="f">
+              <v:shape id="Text Box 3" o:spid="_x0000_s1026" type="#_x0000_t202" style="position:absolute;margin-left:217.9pt;margin-top:156.8pt;width:223.35pt;height:37.3pt;z-index:251661312;visibility:visible;mso-wrap-style:square;mso-width-percent:0;mso-height-percent:0;mso-wrap-distance-left:9pt;mso-wrap-distance-top:0;mso-wrap-distance-right:9pt;mso-wrap-distance-bottom:0;mso-position-horizontal:absolute;mso-position-horizontal-relative:margin;mso-position-vertical:absolute;mso-position-vertical-relative:text;mso-width-percent:0;mso-height-percent:0;mso-width-relative:margin;mso-height-relative:margin;v-text-anchor:middle" o:gfxdata="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" fillcolor="#c2d69b [1942]" stroked="f">
                 <v:textbox inset="0,0,0,0">
                   <w:txbxContent>
                     <w:p>
                       <w:pPr>
                         <w:pStyle w:val="MyStyle"/>
+                        <w:spacing w:after="0" w:line="240" w:lineRule="auto"/>
                         <w:jc w:val="center"/>
                         <w:rPr>
                           <w:rFonts w:eastAsia="Microsoft YaHei UI Light"/>
                           <w:i/>
                           <w:noProof/>
-                          <w:sz w:val="18"/>
+                          <w:sz w:val="20"/>
                           <w:szCs w:val="18"/>
                         </w:rPr>
                       </w:pPr>
                       <w:r>
                         <w:rPr>
                           <w:rFonts w:eastAsia="Microsoft YaHei UI Light"/>
-                          <w:sz w:val="18"/>
+                          <w:sz w:val="20"/>
                           <w:szCs w:val="18"/>
                         </w:rPr>
                         <w:t xml:space="preserve">Figure </w:t>
                       </w:r>
                       <w:r>
                         <w:rPr>
-                          <w:sz w:val="18"/>
+                          <w:sz w:val="20"/>
                           <w:szCs w:val="18"/>
                         </w:rPr>
                         <w:fldChar w:fldCharType="begin"/>
                       </w:r>
                       <w:r>
                         <w:rPr>
-                          <w:sz w:val="18"/>
+                          <w:sz w:val="20"/>
                           <w:szCs w:val="18"/>
                         </w:rPr>
                         <w:instrText xml:space="preserve"> SEQ Figure \* ARABIC </w:instrText>
                       </w:r>
                       <w:r>
                         <w:rPr>
-                          <w:sz w:val="18"/>
+                          <w:sz w:val="20"/>
                           <w:szCs w:val="18"/>
                         </w:rPr>
                         <w:fldChar w:fldCharType="separate"/>
                       </w:r>
                       <w:r>
                         <w:rPr>
-                          <w:sz w:val="18"/>
+                          <w:noProof/>
+                          <w:sz w:val="20"/>
                           <w:szCs w:val="18"/>
                         </w:rPr>
                         <w:t>1</w:t>
                       </w:r>
                       <w:r>
                         <w:rPr>
-                          <w:sz w:val="18"/>
+                          <w:sz w:val="20"/>
                           <w:szCs w:val="18"/>
                         </w:rPr>
                         <w:fldChar w:fldCharType="end"/>
@@ -1080,28 +1317,10 @@
                       <w:r>
                         <w:rPr>
                           <w:rFonts w:eastAsia="Microsoft YaHei UI Light"/>
-                          <w:sz w:val="18"/>
+                          <w:sz w:val="20"/>
                           <w:szCs w:val="18"/>
                         </w:rPr>
-                        <w:t>: A simple mobile phone game (</w:t>
-                      </w:r>
-                      <w:proofErr w:type="spellStart"/>
-                      <w:r>
-                        <w:rPr>
-                          <w:rFonts w:eastAsia="Microsoft YaHei UI Light"/>
-                          <w:sz w:val="18"/>
-                          <w:szCs w:val="18"/>
-                        </w:rPr>
-                        <w:t>Greenbot</w:t>
-                      </w:r>
-                      <w:proofErr w:type="spellEnd"/>
-                      <w:r>
-                        <w:rPr>
-                          <w:rFonts w:eastAsia="Microsoft YaHei UI Light"/>
-                          <w:sz w:val="18"/>
-                          <w:szCs w:val="18"/>
-                        </w:rPr>
-                        <w:t>, 2015)</w:t>
+                        <w:t>: A simple mobile phone game (Greenbot, 2015)</w:t>
                       </w:r>
                     </w:p>
                   </w:txbxContent>
@@ -1116,14 +1335,51 @@
         <w:rPr>
           <w:rFonts w:ascii="Microsoft YaHei UI Light" w:eastAsia="Microsoft YaHei UI Light" w:hAnsi="Microsoft YaHei UI Light"/>
         </w:rPr>
-        <w:t xml:space="preserve">There are various types of stimuli that cause reactions within games. Technology has the capability of using visual, auditory and tactile stimuli to produce a reaction from the user. Mobile phones are a great example of a device that can utilise all three (See Fig. 1 for an example of a mobile game), for instance notifications on a mobile phone can be reported in the form of visual information, auditory sounds and tactile vibrations to the user. This means that this platform is great to create a response testing game upon, as the game will be able to </w:t>
+        <w:t xml:space="preserve">There are various types of stimuli that cause reactions within games. Technology has the capability of using visual, auditory and tactile stimuli to produce a reaction from the user. Mobile phones are a great example of a device that can utilise all three (See Fig. 1 for an example of a mobile game), for instance notifications on a mobile phone can be reported in the form of visual information, auditory sounds and tactile vibrations to the user. </w:t>
+      </w:r>
+      <w:r>
+        <w:rPr>
+          <w:rFonts w:ascii="Microsoft YaHei UI Light" w:eastAsia="Microsoft YaHei UI Light" w:hAnsi="Microsoft YaHei UI Light"/>
+        </w:rPr>
+        <w:t xml:space="preserve">For the sake of this project, only visual stimuli will be used to test the reaction times, as a study showed that the response to </w:t>
+      </w:r>
+      <w:r>
+        <w:rPr>
+          <w:rFonts w:ascii="Microsoft YaHei UI Light" w:eastAsia="Microsoft YaHei UI Light" w:hAnsi="Microsoft YaHei UI Light"/>
+          <w:i/>
+        </w:rPr>
+        <w:t xml:space="preserve">‘tactile stimuli was significantly shorter’ </w:t>
+      </w:r>
+      <w:r>
+        <w:rPr>
+          <w:rFonts w:ascii="Microsoft YaHei UI Light" w:eastAsia="Microsoft YaHei UI Light" w:hAnsi="Microsoft YaHei UI Light"/>
+        </w:rPr>
+        <w:t xml:space="preserve">(Ng and Chan, </w:t>
       </w:r>
       <w:r>
         <w:rPr>
           <w:rFonts w:ascii="Microsoft YaHei UI Light" w:eastAsia="Microsoft YaHei UI Light" w:hAnsi="Microsoft YaHei UI Light"/>
         </w:rPr>
         <w:lastRenderedPageBreak/>
-        <w:t>produce the three stimuli to the user, all within one device in the same instance.</w:t>
+        <w:t xml:space="preserve">2012), followed by auditory and then visual stimuli respectively. As visual stimuli </w:t>
+      </w:r>
+      <w:r>
+        <w:rPr>
+          <w:rFonts w:ascii="Microsoft YaHei UI Light" w:eastAsia="Microsoft YaHei UI Light" w:hAnsi="Microsoft YaHei UI Light"/>
+        </w:rPr>
+        <w:t>are</w:t>
+      </w:r>
+      <w:r>
+        <w:rPr>
+          <w:rFonts w:ascii="Microsoft YaHei UI Light" w:eastAsia="Microsoft YaHei UI Light" w:hAnsi="Microsoft YaHei UI Light"/>
+        </w:rPr>
+        <w:t xml:space="preserve"> the slowest of the three to generate a response, this allows for the improvement of the reactions to be greater and clearer to analyse. Mobile phones will be the perfect platform </w:t>
+      </w:r>
+      <w:r>
+        <w:rPr>
+          <w:rFonts w:ascii="Microsoft YaHei UI Light" w:eastAsia="Microsoft YaHei UI Light" w:hAnsi="Microsoft YaHei UI Light"/>
+        </w:rPr>
+        <w:t>to test these responses as they have an interactive touch screen, allowing for immediate response from the user that can be used within a video game scenario. This project will also test the concept of</w:t>
       </w:r>
       <w:r>
         <w:rPr>
@@ -1135,26 +1391,21 @@
       <w:r>
         <w:rPr>
           <w:rFonts w:ascii="Microsoft YaHei UI Light" w:eastAsia="Microsoft YaHei UI Light" w:hAnsi="Microsoft YaHei UI Light"/>
-        </w:rPr>
-        <w:t xml:space="preserve">A study showed that the response to </w:t>
-      </w:r>
-      <w:r>
-        <w:rPr>
-          <w:rFonts w:ascii="Microsoft YaHei UI Light" w:eastAsia="Microsoft YaHei UI Light" w:hAnsi="Microsoft YaHei UI Light"/>
-          <w:i/>
-        </w:rPr>
-        <w:t xml:space="preserve">‘tactile stimuli was significantly shorter’ </w:t>
-      </w:r>
-      <w:r>
-        <w:rPr>
-          <w:rFonts w:ascii="Microsoft YaHei UI Light" w:eastAsia="Microsoft YaHei UI Light" w:hAnsi="Microsoft YaHei UI Light"/>
-        </w:rPr>
-        <w:t xml:space="preserve">(Ng and Chan, 2012), followed by auditory and then visual stimuli respectively. This project will test the concept of varying response times to each stimulus by utilising each stimulus at different times. The game will always need to consist of visual stimuli, but it will be enhanced by auditory and tactile stimuli and then compared to one another.  </w:t>
-      </w:r>
-    </w:p>
-    <w:p>
-      <w:pPr>
-        <w:spacing w:line="240" w:lineRule="auto"/>
+          <w:noProof/>
+        </w:rPr>
+        <w:t xml:space="preserve">how decision making within a video game scenario can influence the speed of a response, as the three </w:t>
+      </w:r>
+      <w:r>
+        <w:rPr>
+          <w:rFonts w:ascii="Microsoft YaHei UI Light" w:eastAsia="Microsoft YaHei UI Light" w:hAnsi="Microsoft YaHei UI Light"/>
+          <w:noProof/>
+        </w:rPr>
+        <w:t>games will require an increasing amount of decision making to play.</w:t>
+      </w:r>
+    </w:p>
+    <w:p>
+      <w:pPr>
+        <w:spacing w:before="240" w:line="240" w:lineRule="auto"/>
         <w:rPr>
           <w:rFonts w:ascii="Microsoft YaHei UI Light" w:eastAsia="Microsoft YaHei UI Light" w:hAnsi="Microsoft YaHei UI Light"/>
         </w:rPr>
@@ -1166,13 +1417,13 @@
         <mc:AlternateContent>
           <mc:Choice Requires="wps">
             <w:drawing>
-              <wp:anchor distT="0" distB="0" distL="114300" distR="114300" simplePos="0" relativeHeight="251663360" behindDoc="0" locked="0" layoutInCell="1" allowOverlap="1" wp14:anchorId="126ED470" wp14:editId="40D87752">
+              <wp:anchor distT="0" distB="0" distL="114300" distR="114300" simplePos="0" relativeHeight="251663360" behindDoc="0" locked="0" layoutInCell="1" allowOverlap="1" wp14:anchorId="126ED470" wp14:editId="163DCC07">
                 <wp:simplePos x="0" y="0"/>
                 <wp:positionH relativeFrom="margin">
                   <wp:posOffset>0</wp:posOffset>
                 </wp:positionH>
                 <wp:positionV relativeFrom="paragraph">
-                  <wp:posOffset>5648629</wp:posOffset>
+                  <wp:posOffset>5662718</wp:posOffset>
                 </wp:positionV>
                 <wp:extent cx="5534025" cy="253365"/>
                 <wp:effectExtent l="0" t="0" r="9525" b="0"/>
@@ -1228,7 +1479,7 @@
                           </w:p>
                         </w:txbxContent>
                       </wps:txbx>
-                      <wps:bodyPr rot="0" spcFirstLastPara="0" vertOverflow="overflow" horzOverflow="overflow" vert="horz" wrap="square" lIns="0" tIns="0" rIns="0" bIns="0" numCol="1" spcCol="0" rtlCol="0" fromWordArt="0" anchor="t" anchorCtr="0" forceAA="0" compatLnSpc="1">
+                      <wps:bodyPr rot="0" spcFirstLastPara="0" vertOverflow="overflow" horzOverflow="overflow" vert="horz" wrap="square" lIns="0" tIns="0" rIns="0" bIns="0" numCol="1" spcCol="0" rtlCol="0" fromWordArt="0" anchor="ctr" anchorCtr="0" forceAA="0" compatLnSpc="1">
                         <a:prstTxWarp prst="textNoShape">
                           <a:avLst/>
                         </a:prstTxWarp>
@@ -1248,7 +1499,7 @@
           </mc:Choice>
           <mc:Fallback>
             <w:pict>
-              <v:shape w14:anchorId="126ED470" id="Text Box 5" o:spid="_x0000_s1027" type="#_x0000_t202" style="position:absolute;margin-left:0;margin-top:444.75pt;width:435.75pt;height:19.95pt;z-index:251663360;visibility:visible;mso-wrap-style:square;mso-width-percent:0;mso-height-percent:0;mso-wrap-distance-left:9pt;mso-wrap-distance-top:0;mso-wrap-distance-right:9pt;mso-wrap-distance-bottom:0;mso-position-horizontal:absolute;mso-position-horizontal-relative:margin;mso-position-vertical:absolute;mso-position-vertical-relative:text;mso-width-percent:0;mso-height-percent:0;mso-width-relative:margin;mso-height-relative:margin;v-text-anchor:top" o:gfxdata="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" fillcolor="#c2d69b [1942]" stroked="f">
+              <v:shape w14:anchorId="126ED470" id="Text Box 5" o:spid="_x0000_s1027" type="#_x0000_t202" style="position:absolute;margin-left:0;margin-top:445.9pt;width:435.75pt;height:19.95pt;z-index:251663360;visibility:visible;mso-wrap-style:square;mso-width-percent:0;mso-height-percent:0;mso-wrap-distance-left:9pt;mso-wrap-distance-top:0;mso-wrap-distance-right:9pt;mso-wrap-distance-bottom:0;mso-position-horizontal:absolute;mso-position-horizontal-relative:margin;mso-position-vertical:absolute;mso-position-vertical-relative:text;mso-width-percent:0;mso-height-percent:0;mso-width-relative:margin;mso-height-relative:margin;v-text-anchor:middle" o:gfxdata="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" fillcolor="#c2d69b [1942]" stroked="f">
                 <v:textbox inset="0,0,0,0">
                   <w:txbxContent>
                     <w:p>
@@ -1288,13 +1539,13 @@
           <w:noProof/>
         </w:rPr>
         <w:drawing>
-          <wp:anchor distT="0" distB="0" distL="114300" distR="114300" simplePos="0" relativeHeight="251662336" behindDoc="0" locked="0" layoutInCell="1" allowOverlap="1" wp14:anchorId="4B666C31" wp14:editId="335160C1">
+          <wp:anchor distT="0" distB="0" distL="114300" distR="114300" simplePos="0" relativeHeight="251662336" behindDoc="0" locked="0" layoutInCell="1" allowOverlap="1" wp14:anchorId="4B666C31" wp14:editId="75C1E477">
             <wp:simplePos x="0" y="0"/>
             <wp:positionH relativeFrom="margin">
               <wp:posOffset>0</wp:posOffset>
             </wp:positionH>
             <wp:positionV relativeFrom="paragraph">
-              <wp:posOffset>1541780</wp:posOffset>
+              <wp:posOffset>1556597</wp:posOffset>
             </wp:positionV>
             <wp:extent cx="5534025" cy="4110355"/>
             <wp:effectExtent l="0" t="0" r="9525" b="4445"/>
@@ -1379,54 +1630,23 @@
     </w:p>
     <w:p>
       <w:pPr>
-        <w:spacing w:before="240" w:line="240" w:lineRule="auto"/>
-        <w:rPr>
-          <w:rFonts w:ascii="Microsoft YaHei UI Light" w:eastAsia="Microsoft YaHei UI Light" w:hAnsi="Microsoft YaHei UI Light"/>
-        </w:rPr>
-      </w:pPr>
-    </w:p>
-    <w:tbl>
-      <w:tblPr>
-        <w:tblStyle w:val="TableGrid"/>
-        <w:tblW w:w="0" w:type="auto"/>
-        <w:tblLook w:val="04A0" w:firstRow="1" w:lastRow="0" w:firstColumn="1" w:lastColumn="0" w:noHBand="0" w:noVBand="1"/>
-      </w:tblPr>
-      <w:tblGrid>
-        <w:gridCol w:w="9016"/>
-      </w:tblGrid>
-      <w:tr>
-        <w:tc>
-          <w:tcPr>
-            <w:tcW w:w="9016" w:type="dxa"/>
-            <w:tcBorders>
-              <w:top w:val="nil"/>
-              <w:left w:val="nil"/>
-              <w:bottom w:val="nil"/>
-              <w:right w:val="nil"/>
-            </w:tcBorders>
-            <w:shd w:val="clear" w:color="auto" w:fill="C2D69B" w:themeFill="accent3" w:themeFillTint="99"/>
-          </w:tcPr>
-          <w:p>
-            <w:pPr>
-              <w:rPr>
-                <w:rFonts w:ascii="Microsoft YaHei UI Light" w:eastAsia="Microsoft YaHei UI Light" w:hAnsi="Microsoft YaHei UI Light"/>
-                <w:sz w:val="32"/>
-              </w:rPr>
-            </w:pPr>
-            <w:bookmarkStart w:id="3" w:name="Aims" w:colFirst="0" w:colLast="0"/>
-            <w:r>
-              <w:rPr>
-                <w:rFonts w:ascii="Microsoft YaHei UI Light" w:eastAsia="Microsoft YaHei UI Light" w:hAnsi="Microsoft YaHei UI Light"/>
-                <w:sz w:val="32"/>
-              </w:rPr>
-              <w:lastRenderedPageBreak/>
-              <w:t>Aims</w:t>
-            </w:r>
-          </w:p>
-        </w:tc>
-      </w:tr>
-    </w:tbl>
-    <w:bookmarkEnd w:id="3"/>
+        <w:spacing w:before="240" w:after="0" w:line="240" w:lineRule="auto"/>
+        <w:rPr>
+          <w:rFonts w:ascii="Microsoft YaHei UI Light" w:eastAsia="Microsoft YaHei UI Light" w:hAnsi="Microsoft YaHei UI Light"/>
+          <w:color w:val="76923C" w:themeColor="accent3" w:themeShade="BF"/>
+          <w:sz w:val="32"/>
+        </w:rPr>
+      </w:pPr>
+      <w:r>
+        <w:rPr>
+          <w:rFonts w:ascii="Microsoft YaHei UI Light" w:eastAsia="Microsoft YaHei UI Light" w:hAnsi="Microsoft YaHei UI Light"/>
+          <w:color w:val="76923C" w:themeColor="accent3" w:themeShade="BF"/>
+          <w:sz w:val="32"/>
+        </w:rPr>
+        <w:lastRenderedPageBreak/>
+        <w:t>Aims</w:t>
+      </w:r>
+    </w:p>
     <w:p>
       <w:pPr>
         <w:pStyle w:val="ListParagraph"/>
@@ -1455,7 +1675,25 @@
         <w:rPr>
           <w:rFonts w:ascii="Microsoft YaHei UI Light" w:eastAsia="Microsoft YaHei UI Light" w:hAnsi="Microsoft YaHei UI Light"/>
         </w:rPr>
-        <w:t xml:space="preserve"> for Android using Unity, consist</w:t>
+        <w:t xml:space="preserve"> for Android using </w:t>
+      </w:r>
+      <w:r>
+        <w:rPr>
+          <w:rFonts w:ascii="Microsoft YaHei UI Light" w:eastAsia="Microsoft YaHei UI Light" w:hAnsi="Microsoft YaHei UI Light"/>
+        </w:rPr>
+        <w:t>Unity</w:t>
+      </w:r>
+      <w:r>
+        <w:rPr>
+          <w:rFonts w:ascii="Microsoft YaHei UI Light" w:eastAsia="Microsoft YaHei UI Light" w:hAnsi="Microsoft YaHei UI Light"/>
+        </w:rPr>
+        <w:t xml:space="preserve"> (2018)</w:t>
+      </w:r>
+      <w:r>
+        <w:rPr>
+          <w:rFonts w:ascii="Microsoft YaHei UI Light" w:eastAsia="Microsoft YaHei UI Light" w:hAnsi="Microsoft YaHei UI Light"/>
+        </w:rPr>
+        <w:t>, consist</w:t>
       </w:r>
       <w:r>
         <w:rPr>
@@ -1504,7 +1742,6 @@
         <w:spacing w:line="240" w:lineRule="auto"/>
         <w:rPr>
           <w:rFonts w:ascii="Microsoft YaHei UI Light" w:eastAsia="Microsoft YaHei UI Light" w:hAnsi="Microsoft YaHei UI Light"/>
-          <w:color w:val="BFBFBF" w:themeColor="background1" w:themeShade="BF"/>
         </w:rPr>
       </w:pPr>
       <w:r>
@@ -1525,50 +1762,25 @@
         </w:rPr>
         <w:t xml:space="preserve">. </w:t>
       </w:r>
-      <w:bookmarkStart w:id="4" w:name="_GoBack"/>
-      <w:bookmarkEnd w:id="4"/>
-    </w:p>
-    <w:tbl>
-      <w:tblPr>
-        <w:tblStyle w:val="TableGrid"/>
-        <w:tblW w:w="0" w:type="auto"/>
-        <w:tblLook w:val="04A0" w:firstRow="1" w:lastRow="0" w:firstColumn="1" w:lastColumn="0" w:noHBand="0" w:noVBand="1"/>
-      </w:tblPr>
-      <w:tblGrid>
-        <w:gridCol w:w="9016"/>
-      </w:tblGrid>
-      <w:tr>
-        <w:tc>
-          <w:tcPr>
-            <w:tcW w:w="9016" w:type="dxa"/>
-            <w:tcBorders>
-              <w:top w:val="nil"/>
-              <w:left w:val="nil"/>
-              <w:bottom w:val="nil"/>
-              <w:right w:val="nil"/>
-            </w:tcBorders>
-            <w:shd w:val="clear" w:color="auto" w:fill="C2D69B" w:themeFill="accent3" w:themeFillTint="99"/>
-          </w:tcPr>
-          <w:p>
-            <w:pPr>
-              <w:rPr>
-                <w:rFonts w:ascii="Microsoft YaHei UI Light" w:eastAsia="Microsoft YaHei UI Light" w:hAnsi="Microsoft YaHei UI Light"/>
-                <w:sz w:val="32"/>
-              </w:rPr>
-            </w:pPr>
-            <w:bookmarkStart w:id="5" w:name="Objectives" w:colFirst="0" w:colLast="0"/>
-            <w:r>
-              <w:rPr>
-                <w:rFonts w:ascii="Microsoft YaHei UI Light" w:eastAsia="Microsoft YaHei UI Light" w:hAnsi="Microsoft YaHei UI Light"/>
-                <w:sz w:val="32"/>
-              </w:rPr>
-              <w:t>Objectives</w:t>
-            </w:r>
-          </w:p>
-        </w:tc>
-      </w:tr>
-    </w:tbl>
-    <w:bookmarkEnd w:id="5"/>
+    </w:p>
+    <w:p>
+      <w:pPr>
+        <w:spacing w:after="0" w:line="240" w:lineRule="auto"/>
+        <w:rPr>
+          <w:rFonts w:ascii="Microsoft YaHei UI Light" w:eastAsia="Microsoft YaHei UI Light" w:hAnsi="Microsoft YaHei UI Light"/>
+          <w:color w:val="76923C" w:themeColor="accent3" w:themeShade="BF"/>
+          <w:sz w:val="32"/>
+        </w:rPr>
+      </w:pPr>
+      <w:r>
+        <w:rPr>
+          <w:rFonts w:ascii="Microsoft YaHei UI Light" w:eastAsia="Microsoft YaHei UI Light" w:hAnsi="Microsoft YaHei UI Light"/>
+          <w:color w:val="76923C" w:themeColor="accent3" w:themeShade="BF"/>
+          <w:sz w:val="32"/>
+        </w:rPr>
+        <w:t>Objectives</w:t>
+      </w:r>
+    </w:p>
     <w:p>
       <w:pPr>
         <w:spacing w:after="0" w:line="240" w:lineRule="auto"/>
@@ -1706,7 +1918,88 @@
         <w:rPr>
           <w:rFonts w:ascii="Microsoft YaHei UI Light" w:eastAsia="Microsoft YaHei UI Light" w:hAnsi="Microsoft YaHei UI Light"/>
         </w:rPr>
-        <w:t>Introduce the addition of auditory and tactile stimuli to initiate reactions.</w:t>
+        <w:t>These three games have their own objective intentions:</w:t>
+      </w:r>
+    </w:p>
+    <w:p>
+      <w:pPr>
+        <w:pStyle w:val="ListParagraph"/>
+        <w:numPr>
+          <w:ilvl w:val="1"/>
+          <w:numId w:val="2"/>
+        </w:numPr>
+        <w:spacing w:line="240" w:lineRule="auto"/>
+        <w:rPr>
+          <w:rFonts w:ascii="Microsoft YaHei UI Light" w:eastAsia="Microsoft YaHei UI Light" w:hAnsi="Microsoft YaHei UI Light"/>
+        </w:rPr>
+      </w:pPr>
+      <w:r>
+        <w:rPr>
+          <w:rFonts w:ascii="Microsoft YaHei UI Light" w:eastAsia="Microsoft YaHei UI Light" w:hAnsi="Microsoft YaHei UI Light"/>
+        </w:rPr>
+        <w:t>The shooting game must test only the speed of the player’s reactions to visual stimuli.</w:t>
+      </w:r>
+    </w:p>
+    <w:p>
+      <w:pPr>
+        <w:pStyle w:val="ListParagraph"/>
+        <w:numPr>
+          <w:ilvl w:val="1"/>
+          <w:numId w:val="2"/>
+        </w:numPr>
+        <w:spacing w:line="240" w:lineRule="auto"/>
+        <w:rPr>
+          <w:rFonts w:ascii="Microsoft YaHei UI Light" w:eastAsia="Microsoft YaHei UI Light" w:hAnsi="Microsoft YaHei UI Light"/>
+        </w:rPr>
+      </w:pPr>
+      <w:r>
+        <w:rPr>
+          <w:rFonts w:ascii="Microsoft YaHei UI Light" w:eastAsia="Microsoft YaHei UI Light" w:hAnsi="Microsoft YaHei UI Light"/>
+        </w:rPr>
+        <w:t xml:space="preserve">The driving game must increase the difficulty of the game slightly by forcing the player to make a decision as well as react, but this decision must be simple </w:t>
+      </w:r>
+      <w:r>
+        <w:rPr>
+          <w:rFonts w:ascii="Microsoft YaHei UI Light" w:eastAsia="Microsoft YaHei UI Light" w:hAnsi="Microsoft YaHei UI Light"/>
+        </w:rPr>
+        <w:t>and sometimes pre-emptive.</w:t>
+      </w:r>
+      <w:r>
+        <w:rPr>
+          <w:rFonts w:ascii="Microsoft YaHei UI Light" w:eastAsia="Microsoft YaHei UI Light" w:hAnsi="Microsoft YaHei UI Light"/>
+        </w:rPr>
+        <w:t xml:space="preserve"> </w:t>
+      </w:r>
+    </w:p>
+    <w:p>
+      <w:pPr>
+        <w:pStyle w:val="ListParagraph"/>
+        <w:numPr>
+          <w:ilvl w:val="1"/>
+          <w:numId w:val="2"/>
+        </w:numPr>
+        <w:spacing w:line="240" w:lineRule="auto"/>
+        <w:rPr>
+          <w:rFonts w:ascii="Microsoft YaHei UI Light" w:eastAsia="Microsoft YaHei UI Light" w:hAnsi="Microsoft YaHei UI Light"/>
+        </w:rPr>
+      </w:pPr>
+      <w:r>
+        <w:rPr>
+          <w:rFonts w:ascii="Microsoft YaHei UI Light" w:eastAsia="Microsoft YaHei UI Light" w:hAnsi="Microsoft YaHei UI Light"/>
+        </w:rPr>
+        <w:t xml:space="preserve">The </w:t>
+      </w:r>
+      <w:r>
+        <w:rPr>
+          <w:rFonts w:ascii="Microsoft YaHei UI Light" w:eastAsia="Microsoft YaHei UI Light" w:hAnsi="Microsoft YaHei UI Light"/>
+        </w:rPr>
+        <w:t xml:space="preserve">dodging game must increase this difficulty </w:t>
+      </w:r>
+      <w:r>
+        <w:rPr>
+          <w:rFonts w:ascii="Microsoft YaHei UI Light" w:eastAsia="Microsoft YaHei UI Light" w:hAnsi="Microsoft YaHei UI Light"/>
+        </w:rPr>
+        <w:t>by forcing the player to make a decision that is totally on their own merit, and must never be pre-emptive.</w:t>
       </w:r>
     </w:p>
     <w:p>
@@ -1719,69 +2012,7 @@
         <w:spacing w:line="240" w:lineRule="auto"/>
         <w:rPr>
           <w:rFonts w:ascii="Microsoft YaHei UI Light" w:eastAsia="Microsoft YaHei UI Light" w:hAnsi="Microsoft YaHei UI Light"/>
-          <w:highlight w:val="red"/>
-        </w:rPr>
-      </w:pPr>
-      <w:r>
-        <w:rPr>
-          <w:rFonts w:ascii="Microsoft YaHei UI Light" w:eastAsia="Microsoft YaHei UI Light" w:hAnsi="Microsoft YaHei UI Light"/>
-          <w:highlight w:val="red"/>
-        </w:rPr>
-        <w:t>Design two scoring algorithms:</w:t>
-      </w:r>
-    </w:p>
-    <w:p>
-      <w:pPr>
-        <w:pStyle w:val="ListParagraph"/>
-        <w:numPr>
-          <w:ilvl w:val="1"/>
-          <w:numId w:val="2"/>
-        </w:numPr>
-        <w:spacing w:line="240" w:lineRule="auto"/>
-        <w:rPr>
-          <w:rFonts w:ascii="Microsoft YaHei UI Light" w:eastAsia="Microsoft YaHei UI Light" w:hAnsi="Microsoft YaHei UI Light"/>
-          <w:highlight w:val="red"/>
-        </w:rPr>
-      </w:pPr>
-      <w:r>
-        <w:rPr>
-          <w:rFonts w:ascii="Microsoft YaHei UI Light" w:eastAsia="Microsoft YaHei UI Light" w:hAnsi="Microsoft YaHei UI Light"/>
-          <w:highlight w:val="red"/>
-        </w:rPr>
-        <w:t>A score which combines the players’ reaction time and accuracy to output an integer style score.</w:t>
-      </w:r>
-    </w:p>
-    <w:p>
-      <w:pPr>
-        <w:pStyle w:val="ListParagraph"/>
-        <w:numPr>
-          <w:ilvl w:val="1"/>
-          <w:numId w:val="2"/>
-        </w:numPr>
-        <w:spacing w:line="240" w:lineRule="auto"/>
-        <w:rPr>
-          <w:rFonts w:ascii="Microsoft YaHei UI Light" w:eastAsia="Microsoft YaHei UI Light" w:hAnsi="Microsoft YaHei UI Light"/>
-          <w:highlight w:val="red"/>
-        </w:rPr>
-      </w:pPr>
-      <w:r>
-        <w:rPr>
-          <w:rFonts w:ascii="Microsoft YaHei UI Light" w:eastAsia="Microsoft YaHei UI Light" w:hAnsi="Microsoft YaHei UI Light"/>
-          <w:highlight w:val="red"/>
-        </w:rPr>
-        <w:t>A score that shows the average reaction time of the player which can be used for testing purposes.</w:t>
-      </w:r>
-    </w:p>
-    <w:p>
-      <w:pPr>
-        <w:pStyle w:val="ListParagraph"/>
-        <w:numPr>
-          <w:ilvl w:val="0"/>
-          <w:numId w:val="2"/>
-        </w:numPr>
-        <w:spacing w:line="240" w:lineRule="auto"/>
-        <w:rPr>
-          <w:rFonts w:ascii="Microsoft YaHei UI Light" w:eastAsia="Microsoft YaHei UI Light" w:hAnsi="Microsoft YaHei UI Light"/>
+          <w:sz w:val="32"/>
         </w:rPr>
       </w:pPr>
       <w:r>
@@ -1793,520 +2024,120 @@
     </w:p>
     <w:p>
       <w:pPr>
-        <w:spacing w:after="0" w:line="240" w:lineRule="auto"/>
-        <w:rPr>
-          <w:rFonts w:ascii="Microsoft YaHei UI Light" w:eastAsia="Microsoft YaHei UI Light" w:hAnsi="Microsoft YaHei UI Light"/>
-        </w:rPr>
-      </w:pPr>
-      <w:r>
-        <w:rPr>
-          <w:rFonts w:ascii="Microsoft YaHei UI Light" w:eastAsia="Microsoft YaHei UI Light" w:hAnsi="Microsoft YaHei UI Light"/>
-        </w:rPr>
-        <w:t>Surplus Objectives:</w:t>
-      </w:r>
-    </w:p>
-    <w:p>
-      <w:pPr>
-        <w:pStyle w:val="ListParagraph"/>
-        <w:numPr>
-          <w:ilvl w:val="0"/>
-          <w:numId w:val="3"/>
-        </w:numPr>
-        <w:spacing w:line="240" w:lineRule="auto"/>
-        <w:rPr>
-          <w:rFonts w:ascii="Microsoft YaHei UI Light" w:eastAsia="Microsoft YaHei UI Light" w:hAnsi="Microsoft YaHei UI Light"/>
-          <w:highlight w:val="red"/>
-        </w:rPr>
-      </w:pPr>
-      <w:r>
-        <w:rPr>
-          <w:rFonts w:ascii="Microsoft YaHei UI Light" w:eastAsia="Microsoft YaHei UI Light" w:hAnsi="Microsoft YaHei UI Light"/>
-          <w:highlight w:val="red"/>
-        </w:rPr>
-        <w:t>Create a leaderboard for users to compare their reaction times against others.</w:t>
-      </w:r>
-    </w:p>
-    <w:p>
-      <w:pPr>
-        <w:pStyle w:val="ListParagraph"/>
-        <w:numPr>
-          <w:ilvl w:val="0"/>
-          <w:numId w:val="3"/>
-        </w:numPr>
-        <w:spacing w:line="240" w:lineRule="auto"/>
-        <w:rPr>
-          <w:rFonts w:ascii="Microsoft YaHei UI Light" w:eastAsia="Microsoft YaHei UI Light" w:hAnsi="Microsoft YaHei UI Light"/>
-          <w:highlight w:val="red"/>
-        </w:rPr>
-      </w:pPr>
-      <w:r>
-        <w:rPr>
-          <w:rFonts w:ascii="Microsoft YaHei UI Light" w:eastAsia="Microsoft YaHei UI Light" w:hAnsi="Microsoft YaHei UI Light"/>
-          <w:highlight w:val="red"/>
-        </w:rPr>
-        <w:t>Design levels and waves for the games instead of random generation to allow users to make progression through the game.</w:t>
-      </w:r>
-    </w:p>
-    <w:p>
-      <w:pPr>
-        <w:pStyle w:val="ListParagraph"/>
-        <w:numPr>
-          <w:ilvl w:val="0"/>
-          <w:numId w:val="3"/>
-        </w:numPr>
-        <w:spacing w:line="240" w:lineRule="auto"/>
-        <w:rPr>
-          <w:rFonts w:ascii="Microsoft YaHei UI Light" w:eastAsia="Microsoft YaHei UI Light" w:hAnsi="Microsoft YaHei UI Light"/>
-          <w:highlight w:val="red"/>
-        </w:rPr>
-      </w:pPr>
-      <w:r>
-        <w:rPr>
-          <w:rFonts w:ascii="Microsoft YaHei UI Light" w:eastAsia="Microsoft YaHei UI Light" w:hAnsi="Microsoft YaHei UI Light"/>
-          <w:highlight w:val="red"/>
-        </w:rPr>
-        <w:t>Create different environment styles for each game.</w:t>
-      </w:r>
-    </w:p>
-    <w:p>
-      <w:pPr>
-        <w:spacing w:line="240" w:lineRule="auto"/>
-        <w:rPr>
-          <w:rFonts w:ascii="Microsoft YaHei UI Light" w:eastAsia="Microsoft YaHei UI Light" w:hAnsi="Microsoft YaHei UI Light"/>
-        </w:rPr>
-      </w:pPr>
-    </w:p>
-    <w:p>
-      <w:pPr>
-        <w:spacing w:line="240" w:lineRule="auto"/>
-        <w:rPr>
-          <w:rFonts w:ascii="Microsoft YaHei UI Light" w:eastAsia="Microsoft YaHei UI Light" w:hAnsi="Microsoft YaHei UI Light"/>
-        </w:rPr>
-      </w:pPr>
-    </w:p>
-    <w:p>
-      <w:pPr>
-        <w:spacing w:line="240" w:lineRule="auto"/>
-        <w:rPr>
-          <w:rFonts w:ascii="Microsoft YaHei UI Light" w:eastAsia="Microsoft YaHei UI Light" w:hAnsi="Microsoft YaHei UI Light"/>
-        </w:rPr>
-      </w:pPr>
-    </w:p>
-    <w:p>
-      <w:pPr>
-        <w:spacing w:line="240" w:lineRule="auto"/>
-        <w:rPr>
-          <w:rFonts w:ascii="Microsoft YaHei UI Light" w:eastAsia="Microsoft YaHei UI Light" w:hAnsi="Microsoft YaHei UI Light"/>
-        </w:rPr>
-      </w:pPr>
-    </w:p>
-    <w:tbl>
-      <w:tblPr>
-        <w:tblStyle w:val="TableGrid"/>
-        <w:tblW w:w="0" w:type="auto"/>
-        <w:tblLook w:val="04A0" w:firstRow="1" w:lastRow="0" w:firstColumn="1" w:lastColumn="0" w:noHBand="0" w:noVBand="1"/>
-      </w:tblPr>
-      <w:tblGrid>
-        <w:gridCol w:w="9016"/>
-      </w:tblGrid>
-      <w:tr>
-        <w:tc>
-          <w:tcPr>
-            <w:tcW w:w="9016" w:type="dxa"/>
-            <w:tcBorders>
-              <w:top w:val="nil"/>
-              <w:left w:val="nil"/>
-              <w:bottom w:val="nil"/>
-              <w:right w:val="nil"/>
-            </w:tcBorders>
-            <w:shd w:val="clear" w:color="auto" w:fill="C2D69B" w:themeFill="accent3" w:themeFillTint="99"/>
-          </w:tcPr>
-          <w:p>
-            <w:pPr>
-              <w:rPr>
-                <w:rFonts w:ascii="Microsoft YaHei UI Light" w:eastAsia="Microsoft YaHei UI Light" w:hAnsi="Microsoft YaHei UI Light"/>
-                <w:sz w:val="32"/>
-              </w:rPr>
-            </w:pPr>
-            <w:bookmarkStart w:id="6" w:name="Methodology" w:colFirst="0" w:colLast="0"/>
-            <w:r>
-              <w:rPr>
-                <w:rFonts w:ascii="Microsoft YaHei UI Light" w:eastAsia="Microsoft YaHei UI Light" w:hAnsi="Microsoft YaHei UI Light"/>
-                <w:sz w:val="32"/>
-              </w:rPr>
-              <w:lastRenderedPageBreak/>
-              <w:t xml:space="preserve">Methodology </w:t>
-            </w:r>
-          </w:p>
-        </w:tc>
-      </w:tr>
-    </w:tbl>
-    <w:bookmarkEnd w:id="6"/>
-    <w:p>
-      <w:pPr>
-        <w:spacing w:line="240" w:lineRule="auto"/>
-        <w:rPr>
-          <w:rFonts w:ascii="Microsoft YaHei UI Light" w:eastAsia="Microsoft YaHei UI Light" w:hAnsi="Microsoft YaHei UI Light"/>
-        </w:rPr>
-      </w:pPr>
-      <w:r>
-        <w:rPr>
-          <w:rFonts w:ascii="Microsoft YaHei UI Light" w:eastAsia="Microsoft YaHei UI Light" w:hAnsi="Microsoft YaHei UI Light"/>
-        </w:rPr>
-        <w:t>The project will begin with a literary review that will discuss any previous work relative to the human response time, and also video games’ impact on the speed and accuracy of human reaction. The processes taken to calculate response time will be considered, as well as the procedures other studies have taken to try and improve the responses over a period of testing.</w:t>
-      </w:r>
-    </w:p>
-    <w:p>
-      <w:pPr>
-        <w:spacing w:line="240" w:lineRule="auto"/>
-        <w:rPr>
-          <w:rFonts w:ascii="Microsoft YaHei UI Light" w:eastAsia="Microsoft YaHei UI Light" w:hAnsi="Microsoft YaHei UI Light"/>
-        </w:rPr>
-      </w:pPr>
-      <w:r>
-        <w:rPr>
-          <w:rFonts w:ascii="Microsoft YaHei UI Light" w:eastAsia="Microsoft YaHei UI Light" w:hAnsi="Microsoft YaHei UI Light"/>
-        </w:rPr>
-        <w:t>Once the literary review has taken place, the design and development of the application will begin. The goal for this project is to consider any previous work/games, and then refine and improve upon them during the planning process. The design will begin with a simple overview of the application outline and also the three games. The games will need to be designed bearing in mind how the response time calculator will work; this will differ between the three games. Due to this differentiating factor, the response times will not be able to be compared to one another, and will leave the user with three separate response time averages when the games are played; this will be considered when it comes to testing. The games’ visual design will be simple to accommodate for mobile phones’ smaller screens, relative to the size of a computer monitor. The UI for the games will also be clear and basic to reduce as much confusion for the user (which will also be minimised by a user guide that will be included within the app). During the application’s development, benchmarking will be done using multiple Android devices. This will be able to test how the application performs on lower end specifications, as well as how different resolutions will affect the application’s UI.</w:t>
-      </w:r>
-      <w:r>
-        <w:rPr>
-          <w:rFonts w:ascii="Microsoft YaHei UI Light" w:eastAsia="Microsoft YaHei UI Light" w:hAnsi="Microsoft YaHei UI Light"/>
+        <w:spacing w:line="240" w:lineRule="auto"/>
+        <w:rPr>
+          <w:rFonts w:ascii="Microsoft YaHei UI Light" w:eastAsia="Microsoft YaHei UI Light" w:hAnsi="Microsoft YaHei UI Light"/>
+          <w:color w:val="76923C" w:themeColor="accent3" w:themeShade="BF"/>
+          <w:sz w:val="32"/>
+        </w:rPr>
+      </w:pPr>
+      <w:r>
+        <w:rPr>
+          <w:rFonts w:ascii="Microsoft YaHei UI Light" w:eastAsia="Microsoft YaHei UI Light" w:hAnsi="Microsoft YaHei UI Light"/>
+          <w:color w:val="76923C" w:themeColor="accent3" w:themeShade="BF"/>
         </w:rPr>
         <w:t xml:space="preserve"> </w:t>
       </w:r>
       <w:r>
         <w:rPr>
           <w:rFonts w:ascii="Microsoft YaHei UI Light" w:eastAsia="Microsoft YaHei UI Light" w:hAnsi="Microsoft YaHei UI Light"/>
-        </w:rPr>
-        <w:t>The assets that will be used for the game will come from a simple asset modelling website called Kenney (2018). The budget will need to be £25 in order to access all the assets required from Kenney, but as Unity’s engine is free to use, that will be the only cost.</w:t>
-      </w:r>
-    </w:p>
-    <w:p>
-      <w:pPr>
-        <w:spacing w:line="240" w:lineRule="auto"/>
-        <w:rPr>
-          <w:rFonts w:ascii="Microsoft YaHei UI Light" w:eastAsia="Microsoft YaHei UI Light" w:hAnsi="Microsoft YaHei UI Light"/>
-        </w:rPr>
-      </w:pPr>
-      <w:r>
-        <w:rPr>
-          <w:rFonts w:ascii="Microsoft YaHei UI Light" w:eastAsia="Microsoft YaHei UI Light" w:hAnsi="Microsoft YaHei UI Light"/>
-        </w:rPr>
-        <w:t>Testing will be carried out upon completion of the application. Participants will be required to use the application for a set period of time, and then their results will be taken. Three groups of participants will be used to test the difference in response times between visual stimuli on its own, visual with auditory stimuli added, and finally with visual, auditory, and tactile stimuli combined. These results will then be compared to evaluate the application’s ability to improve the user’s reaction time. The intended outcome of this project is to prove that video games do have the ability to improve reaction times, and that an easily accessible and simple game can aid that improvement.</w:t>
-      </w:r>
-    </w:p>
-    <w:p>
-      <w:pPr>
-        <w:spacing w:line="240" w:lineRule="auto"/>
-        <w:rPr>
-          <w:rFonts w:ascii="Microsoft YaHei UI Light" w:eastAsia="Microsoft YaHei UI Light" w:hAnsi="Microsoft YaHei UI Light"/>
-        </w:rPr>
-      </w:pPr>
-    </w:p>
-    <w:p>
-      <w:pPr>
-        <w:spacing w:line="240" w:lineRule="auto"/>
-        <w:rPr>
-          <w:rFonts w:ascii="Microsoft YaHei UI Light" w:eastAsia="Microsoft YaHei UI Light" w:hAnsi="Microsoft YaHei UI Light"/>
-          <w:sz w:val="24"/>
-        </w:rPr>
-      </w:pPr>
-    </w:p>
-    <w:p>
-      <w:pPr>
-        <w:spacing w:line="240" w:lineRule="auto"/>
-        <w:rPr>
-          <w:rFonts w:ascii="Microsoft YaHei UI Light" w:eastAsia="Microsoft YaHei UI Light" w:hAnsi="Microsoft YaHei UI Light"/>
-          <w:sz w:val="24"/>
-        </w:rPr>
-      </w:pPr>
-    </w:p>
-    <w:tbl>
-      <w:tblPr>
-        <w:tblStyle w:val="TableGrid"/>
-        <w:tblW w:w="0" w:type="auto"/>
-        <w:tblLook w:val="04A0" w:firstRow="1" w:lastRow="0" w:firstColumn="1" w:lastColumn="0" w:noHBand="0" w:noVBand="1"/>
-      </w:tblPr>
-      <w:tblGrid>
-        <w:gridCol w:w="9016"/>
-      </w:tblGrid>
-      <w:tr>
-        <w:tc>
-          <w:tcPr>
-            <w:tcW w:w="9016" w:type="dxa"/>
-            <w:tcBorders>
-              <w:top w:val="nil"/>
-              <w:left w:val="nil"/>
-              <w:bottom w:val="nil"/>
-              <w:right w:val="nil"/>
-            </w:tcBorders>
-            <w:shd w:val="clear" w:color="auto" w:fill="C2D69B" w:themeFill="accent3" w:themeFillTint="99"/>
-          </w:tcPr>
-          <w:p>
-            <w:pPr>
-              <w:rPr>
-                <w:rFonts w:ascii="Microsoft YaHei UI Light" w:eastAsia="Microsoft YaHei UI Light" w:hAnsi="Microsoft YaHei UI Light"/>
-                <w:sz w:val="32"/>
-              </w:rPr>
-            </w:pPr>
-            <w:bookmarkStart w:id="7" w:name="Plan" w:colFirst="0" w:colLast="0"/>
-            <w:r>
-              <w:rPr>
-                <w:rFonts w:ascii="Microsoft YaHei UI Light" w:eastAsia="Microsoft YaHei UI Light" w:hAnsi="Microsoft YaHei UI Light"/>
-                <w:sz w:val="32"/>
-              </w:rPr>
-              <w:lastRenderedPageBreak/>
-              <w:t>Plan</w:t>
-            </w:r>
-          </w:p>
-        </w:tc>
-      </w:tr>
-      <w:bookmarkEnd w:id="7"/>
-    </w:tbl>
-    <w:p>
-      <w:pPr>
-        <w:spacing w:line="240" w:lineRule="auto"/>
-        <w:rPr>
-          <w:rFonts w:ascii="Microsoft YaHei UI Light" w:eastAsia="Microsoft YaHei UI Light" w:hAnsi="Microsoft YaHei UI Light"/>
-          <w:sz w:val="24"/>
-        </w:rPr>
-      </w:pPr>
-    </w:p>
-    <w:p>
-      <w:pPr>
-        <w:spacing w:line="240" w:lineRule="auto"/>
-        <w:rPr>
-          <w:rFonts w:ascii="Microsoft YaHei UI Light" w:eastAsia="Microsoft YaHei UI Light" w:hAnsi="Microsoft YaHei UI Light"/>
-          <w:sz w:val="24"/>
-        </w:rPr>
-      </w:pPr>
-    </w:p>
-    <w:p>
-      <w:pPr>
-        <w:spacing w:line="240" w:lineRule="auto"/>
-        <w:rPr>
-          <w:rFonts w:ascii="Microsoft YaHei UI Light" w:eastAsia="Microsoft YaHei UI Light" w:hAnsi="Microsoft YaHei UI Light"/>
-          <w:sz w:val="24"/>
-        </w:rPr>
-      </w:pPr>
-      <w:r>
-        <w:rPr>
-          <w:noProof/>
-        </w:rPr>
-        <w:drawing>
-          <wp:anchor distT="0" distB="0" distL="114300" distR="114300" simplePos="0" relativeHeight="251664384" behindDoc="1" locked="0" layoutInCell="1" allowOverlap="1" wp14:anchorId="53F9947E" wp14:editId="28C29172">
-            <wp:simplePos x="0" y="0"/>
-            <wp:positionH relativeFrom="margin">
-              <wp:align>center</wp:align>
-            </wp:positionH>
-            <wp:positionV relativeFrom="paragraph">
-              <wp:posOffset>1634490</wp:posOffset>
-            </wp:positionV>
-            <wp:extent cx="8595995" cy="4003040"/>
-            <wp:effectExtent l="0" t="8572" r="6032" b="6033"/>
-            <wp:wrapTight wrapText="bothSides">
-              <wp:wrapPolygon edited="0">
-                <wp:start x="21622" y="46"/>
-                <wp:lineTo x="33" y="46"/>
-                <wp:lineTo x="33" y="21530"/>
-                <wp:lineTo x="21622" y="21530"/>
-                <wp:lineTo x="21622" y="46"/>
-              </wp:wrapPolygon>
-            </wp:wrapTight>
-            <wp:docPr id="6" name="Picture 6"/>
-            <wp:cNvGraphicFramePr>
-              <a:graphicFrameLocks xmlns:a="http://schemas.openxmlformats.org/drawingml/2006/main" noChangeAspect="1"/>
-            </wp:cNvGraphicFramePr>
-            <a:graphic xmlns:a="http://schemas.openxmlformats.org/drawingml/2006/main">
-              <a:graphicData uri="http://schemas.openxmlformats.org/drawingml/2006/picture">
-                <pic:pic xmlns:pic="http://schemas.openxmlformats.org/drawingml/2006/picture">
-                  <pic:nvPicPr>
-                    <pic:cNvPr id="0" name="Picture 35"/>
-                    <pic:cNvPicPr>
-                      <a:picLocks noChangeAspect="1" noChangeArrowheads="1"/>
-                    </pic:cNvPicPr>
-                  </pic:nvPicPr>
-                  <pic:blipFill>
-                    <a:blip r:embed="rId8">
-                      <a:extLst>
-                        <a:ext uri="{28A0092B-C50C-407E-A947-70E740481C1C}">
-                          <a14:useLocalDpi xmlns:a14="http://schemas.microsoft.com/office/drawing/2010/main" val="0"/>
-                        </a:ext>
-                      </a:extLst>
-                    </a:blip>
-                    <a:srcRect/>
-                    <a:stretch>
-                      <a:fillRect/>
-                    </a:stretch>
-                  </pic:blipFill>
-                  <pic:spPr bwMode="auto">
-                    <a:xfrm rot="16200000">
-                      <a:off x="0" y="0"/>
-                      <a:ext cx="8595995" cy="4003040"/>
-                    </a:xfrm>
-                    <a:prstGeom prst="rect">
-                      <a:avLst/>
-                    </a:prstGeom>
-                    <a:noFill/>
-                    <a:ln>
-                      <a:noFill/>
-                    </a:ln>
-                  </pic:spPr>
-                </pic:pic>
-              </a:graphicData>
-            </a:graphic>
-            <wp14:sizeRelH relativeFrom="page">
-              <wp14:pctWidth>0</wp14:pctWidth>
-            </wp14:sizeRelH>
-            <wp14:sizeRelV relativeFrom="page">
-              <wp14:pctHeight>0</wp14:pctHeight>
-            </wp14:sizeRelV>
-          </wp:anchor>
-        </w:drawing>
-      </w:r>
-    </w:p>
-    <w:p>
-      <w:pPr>
-        <w:rPr>
-          <w:rFonts w:ascii="Microsoft YaHei UI Light" w:eastAsia="Microsoft YaHei UI Light" w:hAnsi="Microsoft YaHei UI Light"/>
-          <w:sz w:val="24"/>
-        </w:rPr>
-      </w:pPr>
-    </w:p>
-    <w:p>
-      <w:pPr>
-        <w:rPr>
-          <w:rFonts w:ascii="Microsoft YaHei UI Light" w:eastAsia="Microsoft YaHei UI Light" w:hAnsi="Microsoft YaHei UI Light"/>
-          <w:sz w:val="24"/>
-        </w:rPr>
-      </w:pPr>
-    </w:p>
-    <w:p>
-      <w:pPr>
-        <w:rPr>
-          <w:rFonts w:ascii="Microsoft YaHei UI Light" w:eastAsia="Microsoft YaHei UI Light" w:hAnsi="Microsoft YaHei UI Light"/>
-          <w:sz w:val="24"/>
-        </w:rPr>
-      </w:pPr>
-    </w:p>
-    <w:p>
-      <w:pPr>
-        <w:rPr>
-          <w:rFonts w:ascii="Microsoft YaHei UI Light" w:eastAsia="Microsoft YaHei UI Light" w:hAnsi="Microsoft YaHei UI Light"/>
-          <w:sz w:val="24"/>
-        </w:rPr>
-      </w:pPr>
-    </w:p>
-    <w:p>
-      <w:pPr>
-        <w:rPr>
-          <w:rFonts w:ascii="Microsoft YaHei UI Light" w:eastAsia="Microsoft YaHei UI Light" w:hAnsi="Microsoft YaHei UI Light"/>
-          <w:sz w:val="24"/>
-        </w:rPr>
-      </w:pPr>
-    </w:p>
-    <w:p>
-      <w:pPr>
-        <w:rPr>
-          <w:rFonts w:ascii="Microsoft YaHei UI Light" w:eastAsia="Microsoft YaHei UI Light" w:hAnsi="Microsoft YaHei UI Light"/>
-          <w:sz w:val="24"/>
-        </w:rPr>
-      </w:pPr>
-    </w:p>
-    <w:p>
-      <w:pPr>
-        <w:rPr>
-          <w:rFonts w:ascii="Microsoft YaHei UI Light" w:eastAsia="Microsoft YaHei UI Light" w:hAnsi="Microsoft YaHei UI Light"/>
-          <w:sz w:val="24"/>
-        </w:rPr>
-      </w:pPr>
-    </w:p>
-    <w:p>
-      <w:pPr>
-        <w:rPr>
-          <w:rFonts w:ascii="Microsoft YaHei UI Light" w:eastAsia="Microsoft YaHei UI Light" w:hAnsi="Microsoft YaHei UI Light"/>
-          <w:sz w:val="24"/>
-        </w:rPr>
-      </w:pPr>
-    </w:p>
-    <w:p>
-      <w:pPr>
-        <w:rPr>
-          <w:rFonts w:ascii="Microsoft YaHei UI Light" w:eastAsia="Microsoft YaHei UI Light" w:hAnsi="Microsoft YaHei UI Light"/>
-          <w:sz w:val="24"/>
-        </w:rPr>
-      </w:pPr>
-    </w:p>
-    <w:p>
-      <w:pPr>
-        <w:rPr>
-          <w:rFonts w:ascii="Microsoft YaHei UI Light" w:eastAsia="Microsoft YaHei UI Light" w:hAnsi="Microsoft YaHei UI Light"/>
-          <w:sz w:val="24"/>
-        </w:rPr>
-      </w:pPr>
-    </w:p>
-    <w:p>
-      <w:pPr>
-        <w:rPr>
-          <w:rFonts w:ascii="Microsoft YaHei UI Light" w:eastAsia="Microsoft YaHei UI Light" w:hAnsi="Microsoft YaHei UI Light"/>
-          <w:sz w:val="24"/>
-        </w:rPr>
-      </w:pPr>
-    </w:p>
-    <w:p>
-      <w:pPr>
-        <w:rPr>
-          <w:rFonts w:ascii="Microsoft YaHei UI Light" w:eastAsia="Microsoft YaHei UI Light" w:hAnsi="Microsoft YaHei UI Light"/>
-          <w:sz w:val="24"/>
-        </w:rPr>
-      </w:pPr>
-    </w:p>
-    <w:p>
-      <w:pPr>
-        <w:rPr>
-          <w:rFonts w:ascii="Microsoft YaHei UI Light" w:eastAsia="Microsoft YaHei UI Light" w:hAnsi="Microsoft YaHei UI Light"/>
-          <w:sz w:val="24"/>
-        </w:rPr>
-      </w:pPr>
-    </w:p>
-    <w:p>
-      <w:pPr>
-        <w:rPr>
-          <w:rFonts w:ascii="Microsoft YaHei UI Light" w:eastAsia="Microsoft YaHei UI Light" w:hAnsi="Microsoft YaHei UI Light"/>
-          <w:sz w:val="24"/>
-        </w:rPr>
-      </w:pPr>
-    </w:p>
-    <w:p>
-      <w:pPr>
-        <w:rPr>
-          <w:rFonts w:ascii="Microsoft YaHei UI Light" w:eastAsia="Microsoft YaHei UI Light" w:hAnsi="Microsoft YaHei UI Light"/>
-          <w:sz w:val="24"/>
-        </w:rPr>
-      </w:pPr>
-    </w:p>
-    <w:p>
-      <w:pPr>
-        <w:rPr>
-          <w:rFonts w:ascii="Microsoft YaHei UI Light" w:eastAsia="Microsoft YaHei UI Light" w:hAnsi="Microsoft YaHei UI Light"/>
-          <w:sz w:val="24"/>
-        </w:rPr>
-      </w:pPr>
-    </w:p>
-    <w:p>
-      <w:pPr>
-        <w:rPr>
-          <w:rFonts w:ascii="Microsoft YaHei UI Light" w:eastAsia="Microsoft YaHei UI Light" w:hAnsi="Microsoft YaHei UI Light"/>
-          <w:sz w:val="24"/>
-        </w:rPr>
-      </w:pPr>
-    </w:p>
-    <w:p>
-      <w:pPr>
-        <w:rPr>
-          <w:rFonts w:ascii="Microsoft YaHei UI Light" w:eastAsia="Microsoft YaHei UI Light" w:hAnsi="Microsoft YaHei UI Light"/>
-          <w:sz w:val="24"/>
+          <w:color w:val="76923C" w:themeColor="accent3" w:themeShade="BF"/>
+          <w:sz w:val="32"/>
+        </w:rPr>
+        <w:t>Hypothesis</w:t>
+      </w:r>
+    </w:p>
+    <w:p>
+      <w:pPr>
+        <w:spacing w:line="240" w:lineRule="auto"/>
+        <w:rPr>
+          <w:rFonts w:ascii="Microsoft YaHei UI Light" w:eastAsia="Microsoft YaHei UI Light" w:hAnsi="Microsoft YaHei UI Light"/>
+        </w:rPr>
+      </w:pPr>
+      <w:r>
+        <w:rPr>
+          <w:rFonts w:ascii="Microsoft YaHei UI Light" w:eastAsia="Microsoft YaHei UI Light" w:hAnsi="Microsoft YaHei UI Light"/>
+        </w:rPr>
+        <w:t>The expected outcome of this project is to show that action video games have a positive influence on the reaction time of the user</w:t>
+      </w:r>
+      <w:r>
+        <w:rPr>
+          <w:rFonts w:ascii="Microsoft YaHei UI Light" w:eastAsia="Microsoft YaHei UI Light" w:hAnsi="Microsoft YaHei UI Light"/>
+        </w:rPr>
+        <w:t>, as well as improving their decision</w:t>
+      </w:r>
+      <w:r>
+        <w:rPr>
+          <w:rFonts w:ascii="Microsoft YaHei UI Light" w:eastAsia="Microsoft YaHei UI Light" w:hAnsi="Microsoft YaHei UI Light"/>
+        </w:rPr>
+        <w:t>-</w:t>
+      </w:r>
+      <w:r>
+        <w:rPr>
+          <w:rFonts w:ascii="Microsoft YaHei UI Light" w:eastAsia="Microsoft YaHei UI Light" w:hAnsi="Microsoft YaHei UI Light"/>
+        </w:rPr>
+        <w:t>making skills</w:t>
+      </w:r>
+      <w:r>
+        <w:rPr>
+          <w:rFonts w:ascii="Microsoft YaHei UI Light" w:eastAsia="Microsoft YaHei UI Light" w:hAnsi="Microsoft YaHei UI Light"/>
+        </w:rPr>
+        <w:t xml:space="preserve">, and </w:t>
+      </w:r>
+      <w:r>
+        <w:rPr>
+          <w:rFonts w:ascii="Microsoft YaHei UI Light" w:eastAsia="Microsoft YaHei UI Light" w:hAnsi="Microsoft YaHei UI Light"/>
+        </w:rPr>
+        <w:t xml:space="preserve">that these influences </w:t>
+      </w:r>
+      <w:r>
+        <w:rPr>
+          <w:rFonts w:ascii="Microsoft YaHei UI Light" w:eastAsia="Microsoft YaHei UI Light" w:hAnsi="Microsoft YaHei UI Light"/>
+        </w:rPr>
+        <w:t>can be demonstrated</w:t>
+      </w:r>
+      <w:r>
+        <w:rPr>
+          <w:rFonts w:ascii="Microsoft YaHei UI Light" w:eastAsia="Microsoft YaHei UI Light" w:hAnsi="Microsoft YaHei UI Light"/>
+        </w:rPr>
+        <w:t xml:space="preserve"> and defined</w:t>
+      </w:r>
+      <w:r>
+        <w:rPr>
+          <w:rFonts w:ascii="Microsoft YaHei UI Light" w:eastAsia="Microsoft YaHei UI Light" w:hAnsi="Microsoft YaHei UI Light"/>
+        </w:rPr>
+        <w:t xml:space="preserve"> during the</w:t>
+      </w:r>
+      <w:r>
+        <w:rPr>
+          <w:rFonts w:ascii="Microsoft YaHei UI Light" w:eastAsia="Microsoft YaHei UI Light" w:hAnsi="Microsoft YaHei UI Light"/>
+        </w:rPr>
+        <w:t xml:space="preserve"> playing</w:t>
+      </w:r>
+      <w:r>
+        <w:rPr>
+          <w:rFonts w:ascii="Microsoft YaHei UI Light" w:eastAsia="Microsoft YaHei UI Light" w:hAnsi="Microsoft YaHei UI Light"/>
+        </w:rPr>
+        <w:t xml:space="preserve"> of the</w:t>
+      </w:r>
+      <w:r>
+        <w:rPr>
+          <w:rFonts w:ascii="Microsoft YaHei UI Light" w:eastAsia="Microsoft YaHei UI Light" w:hAnsi="Microsoft YaHei UI Light"/>
+        </w:rPr>
+        <w:t xml:space="preserve">se </w:t>
+      </w:r>
+      <w:r>
+        <w:rPr>
+          <w:rFonts w:ascii="Microsoft YaHei UI Light" w:eastAsia="Microsoft YaHei UI Light" w:hAnsi="Microsoft YaHei UI Light"/>
+        </w:rPr>
+        <w:t xml:space="preserve">games. </w:t>
+      </w:r>
+    </w:p>
+    <w:p>
+      <w:pPr>
+        <w:spacing w:line="240" w:lineRule="auto"/>
+        <w:rPr>
+          <w:rFonts w:ascii="Microsoft YaHei UI Light" w:eastAsia="Microsoft YaHei UI Light" w:hAnsi="Microsoft YaHei UI Light"/>
         </w:rPr>
       </w:pPr>
     </w:p>
@@ -2341,10 +2172,17 @@
             <w:r>
               <w:rPr>
                 <w:rFonts w:ascii="Microsoft YaHei UI Light" w:eastAsia="Microsoft YaHei UI Light" w:hAnsi="Microsoft YaHei UI Light"/>
-                <w:sz w:val="32"/>
+                <w:sz w:val="36"/>
               </w:rPr>
               <w:lastRenderedPageBreak/>
-              <w:t>Literature Review</w:t>
+              <w:t>Background Theory</w:t>
+            </w:r>
+            <w:r>
+              <w:rPr>
+                <w:rFonts w:ascii="Microsoft YaHei UI Light" w:eastAsia="Microsoft YaHei UI Light" w:hAnsi="Microsoft YaHei UI Light"/>
+                <w:sz w:val="36"/>
+              </w:rPr>
+              <w:t xml:space="preserve"> &amp; Design</w:t>
             </w:r>
           </w:p>
         </w:tc>
@@ -2352,6 +2190,7 @@
     </w:tbl>
     <w:p>
       <w:pPr>
+        <w:spacing w:before="240"/>
         <w:rPr>
           <w:rFonts w:ascii="Microsoft YaHei UI Light" w:eastAsia="Microsoft YaHei UI Light" w:hAnsi="Microsoft YaHei UI Light"/>
           <w:color w:val="76923C" w:themeColor="accent3" w:themeShade="BF"/>
@@ -2364,50 +2203,7 @@
           <w:color w:val="76923C" w:themeColor="accent3" w:themeShade="BF"/>
           <w:sz w:val="32"/>
         </w:rPr>
-        <w:t>Introduction</w:t>
-      </w:r>
-    </w:p>
-    <w:p>
-      <w:pPr>
-        <w:rPr>
-          <w:rFonts w:ascii="Microsoft YaHei UI Light" w:eastAsia="Microsoft YaHei UI Light" w:hAnsi="Microsoft YaHei UI Light"/>
-        </w:rPr>
-      </w:pPr>
-      <w:r>
-        <w:rPr>
-          <w:rFonts w:ascii="Microsoft YaHei UI Light" w:eastAsia="Microsoft YaHei UI Light" w:hAnsi="Microsoft YaHei UI Light"/>
-        </w:rPr>
-        <w:t xml:space="preserve">The full project proposal that was previously submitted outlined the justification to investigate the current knowledge of video games’ </w:t>
-      </w:r>
-      <w:r>
-        <w:rPr>
-          <w:rFonts w:ascii="Microsoft YaHei UI Light" w:eastAsia="Microsoft YaHei UI Light" w:hAnsi="Microsoft YaHei UI Light"/>
-        </w:rPr>
-        <w:t xml:space="preserve">(VG) </w:t>
-      </w:r>
-      <w:r>
-        <w:rPr>
-          <w:rFonts w:ascii="Microsoft YaHei UI Light" w:eastAsia="Microsoft YaHei UI Light" w:hAnsi="Microsoft YaHei UI Light"/>
-        </w:rPr>
-        <w:t xml:space="preserve">effects on the human response time. The project will aim to discover the existing understanding of these effects and develop </w:t>
-      </w:r>
-      <w:r>
-        <w:rPr>
-          <w:rFonts w:ascii="Microsoft YaHei UI Light" w:eastAsia="Microsoft YaHei UI Light" w:hAnsi="Microsoft YaHei UI Light"/>
-        </w:rPr>
-        <w:t>it</w:t>
-      </w:r>
-      <w:r>
-        <w:rPr>
-          <w:rFonts w:ascii="Microsoft YaHei UI Light" w:eastAsia="Microsoft YaHei UI Light" w:hAnsi="Microsoft YaHei UI Light"/>
-        </w:rPr>
-        <w:t xml:space="preserve"> by monitoring how different types of stimuli (visual, tactile and auditory) can individually affect the response time. </w:t>
-      </w:r>
-      <w:r>
-        <w:rPr>
-          <w:rFonts w:ascii="Microsoft YaHei UI Light" w:eastAsia="Microsoft YaHei UI Light" w:hAnsi="Microsoft YaHei UI Light"/>
-        </w:rPr>
-        <w:t>Since the approval of the proposal, a literature survey has been undertaken and this summary of the literature review details all of the critical findings. This summary describes the effects of varying stimuli as well as VG’s importance in these discoveries, and how these two factors are implemented together.</w:t>
+        <w:t>Background Theory</w:t>
       </w:r>
     </w:p>
     <w:p>
@@ -2421,23 +2217,257 @@
       <w:r>
         <w:rPr>
           <w:rFonts w:ascii="Microsoft YaHei UI Light" w:eastAsia="Microsoft YaHei UI Light" w:hAnsi="Microsoft YaHei UI Light"/>
+        </w:rPr>
+        <w:t>As</w:t>
+      </w:r>
+      <w:r>
+        <w:rPr>
+          <w:rFonts w:ascii="Microsoft YaHei UI Light" w:eastAsia="Microsoft YaHei UI Light" w:hAnsi="Microsoft YaHei UI Light"/>
+        </w:rPr>
+        <w:t xml:space="preserve"> outlined</w:t>
+      </w:r>
+      <w:r>
+        <w:rPr>
+          <w:rFonts w:ascii="Microsoft YaHei UI Light" w:eastAsia="Microsoft YaHei UI Light" w:hAnsi="Microsoft YaHei UI Light"/>
+        </w:rPr>
+        <w:t xml:space="preserve"> in the introduction,</w:t>
+      </w:r>
+      <w:r>
+        <w:rPr>
+          <w:rFonts w:ascii="Microsoft YaHei UI Light" w:eastAsia="Microsoft YaHei UI Light" w:hAnsi="Microsoft YaHei UI Light"/>
+        </w:rPr>
+        <w:t xml:space="preserve"> the</w:t>
+      </w:r>
+      <w:r>
+        <w:rPr>
+          <w:rFonts w:ascii="Microsoft YaHei UI Light" w:eastAsia="Microsoft YaHei UI Light" w:hAnsi="Microsoft YaHei UI Light"/>
+        </w:rPr>
+        <w:t>re is a</w:t>
+      </w:r>
+      <w:r>
+        <w:rPr>
+          <w:rFonts w:ascii="Microsoft YaHei UI Light" w:eastAsia="Microsoft YaHei UI Light" w:hAnsi="Microsoft YaHei UI Light"/>
+        </w:rPr>
+        <w:t xml:space="preserve"> justification to investigate the current knowledge of video games’</w:t>
+      </w:r>
+      <w:r>
+        <w:rPr>
+          <w:rFonts w:ascii="Microsoft YaHei UI Light" w:eastAsia="Microsoft YaHei UI Light" w:hAnsi="Microsoft YaHei UI Light"/>
+        </w:rPr>
+        <w:t xml:space="preserve"> </w:t>
+      </w:r>
+      <w:r>
+        <w:rPr>
+          <w:rFonts w:ascii="Microsoft YaHei UI Light" w:eastAsia="Microsoft YaHei UI Light" w:hAnsi="Microsoft YaHei UI Light"/>
+        </w:rPr>
+        <w:t xml:space="preserve">effects on the human response time. The project will aim to discover the existing understanding of these effects and develop </w:t>
+      </w:r>
+      <w:r>
+        <w:rPr>
+          <w:rFonts w:ascii="Microsoft YaHei UI Light" w:eastAsia="Microsoft YaHei UI Light" w:hAnsi="Microsoft YaHei UI Light"/>
+        </w:rPr>
+        <w:t>it</w:t>
+      </w:r>
+      <w:r>
+        <w:rPr>
+          <w:rFonts w:ascii="Microsoft YaHei UI Light" w:eastAsia="Microsoft YaHei UI Light" w:hAnsi="Microsoft YaHei UI Light"/>
+        </w:rPr>
+        <w:t xml:space="preserve"> by monitoring how </w:t>
+      </w:r>
+      <w:r>
+        <w:rPr>
+          <w:rFonts w:ascii="Microsoft YaHei UI Light" w:eastAsia="Microsoft YaHei UI Light" w:hAnsi="Microsoft YaHei UI Light"/>
+        </w:rPr>
+        <w:t xml:space="preserve">including decision making into the video games </w:t>
+      </w:r>
+      <w:r>
+        <w:rPr>
+          <w:rFonts w:ascii="Microsoft YaHei UI Light" w:eastAsia="Microsoft YaHei UI Light" w:hAnsi="Microsoft YaHei UI Light"/>
+        </w:rPr>
+        <w:t xml:space="preserve">can affect the response time. </w:t>
+      </w:r>
+      <w:r>
+        <w:rPr>
+          <w:rFonts w:ascii="Microsoft YaHei UI Light" w:eastAsia="Microsoft YaHei UI Light" w:hAnsi="Microsoft YaHei UI Light"/>
+        </w:rPr>
+        <w:t>In this section, the literature</w:t>
+      </w:r>
+      <w:r>
+        <w:rPr>
+          <w:rFonts w:ascii="Microsoft YaHei UI Light" w:eastAsia="Microsoft YaHei UI Light" w:hAnsi="Microsoft YaHei UI Light"/>
+        </w:rPr>
+        <w:t xml:space="preserve"> survey </w:t>
+      </w:r>
+      <w:r>
+        <w:rPr>
+          <w:rFonts w:ascii="Microsoft YaHei UI Light" w:eastAsia="Microsoft YaHei UI Light" w:hAnsi="Microsoft YaHei UI Light"/>
+        </w:rPr>
+        <w:t xml:space="preserve">that </w:t>
+      </w:r>
+      <w:r>
+        <w:rPr>
+          <w:rFonts w:ascii="Microsoft YaHei UI Light" w:eastAsia="Microsoft YaHei UI Light" w:hAnsi="Microsoft YaHei UI Light"/>
+        </w:rPr>
+        <w:t xml:space="preserve">has been undertaken </w:t>
+      </w:r>
+      <w:r>
+        <w:rPr>
+          <w:rFonts w:ascii="Microsoft YaHei UI Light" w:eastAsia="Microsoft YaHei UI Light" w:hAnsi="Microsoft YaHei UI Light"/>
+        </w:rPr>
+        <w:t>will be discussed and it will</w:t>
+      </w:r>
+      <w:r>
+        <w:rPr>
+          <w:rFonts w:ascii="Microsoft YaHei UI Light" w:eastAsia="Microsoft YaHei UI Light" w:hAnsi="Microsoft YaHei UI Light"/>
+        </w:rPr>
+        <w:t xml:space="preserve"> review</w:t>
+      </w:r>
+      <w:r>
+        <w:rPr>
+          <w:rFonts w:ascii="Microsoft YaHei UI Light" w:eastAsia="Microsoft YaHei UI Light" w:hAnsi="Microsoft YaHei UI Light"/>
+        </w:rPr>
+        <w:t xml:space="preserve"> the</w:t>
+      </w:r>
+      <w:r>
+        <w:rPr>
+          <w:rFonts w:ascii="Microsoft YaHei UI Light" w:eastAsia="Microsoft YaHei UI Light" w:hAnsi="Microsoft YaHei UI Light"/>
+        </w:rPr>
+        <w:t xml:space="preserve"> details</w:t>
+      </w:r>
+      <w:r>
+        <w:rPr>
+          <w:rFonts w:ascii="Microsoft YaHei UI Light" w:eastAsia="Microsoft YaHei UI Light" w:hAnsi="Microsoft YaHei UI Light"/>
+        </w:rPr>
+        <w:t xml:space="preserve"> of</w:t>
+      </w:r>
+      <w:r>
+        <w:rPr>
+          <w:rFonts w:ascii="Microsoft YaHei UI Light" w:eastAsia="Microsoft YaHei UI Light" w:hAnsi="Microsoft YaHei UI Light"/>
+        </w:rPr>
+        <w:t xml:space="preserve"> the critical findings. This </w:t>
+      </w:r>
+      <w:r>
+        <w:rPr>
+          <w:rFonts w:ascii="Microsoft YaHei UI Light" w:eastAsia="Microsoft YaHei UI Light" w:hAnsi="Microsoft YaHei UI Light"/>
+        </w:rPr>
+        <w:t>literature review</w:t>
+      </w:r>
+      <w:r>
+        <w:rPr>
+          <w:rFonts w:ascii="Microsoft YaHei UI Light" w:eastAsia="Microsoft YaHei UI Light" w:hAnsi="Microsoft YaHei UI Light"/>
+        </w:rPr>
+        <w:t xml:space="preserve"> describes the effects of </w:t>
+      </w:r>
+      <w:r>
+        <w:rPr>
+          <w:rFonts w:ascii="Microsoft YaHei UI Light" w:eastAsia="Microsoft YaHei UI Light" w:hAnsi="Microsoft YaHei UI Light"/>
+        </w:rPr>
+        <w:t xml:space="preserve">visual </w:t>
+      </w:r>
+      <w:r>
+        <w:rPr>
+          <w:rFonts w:ascii="Microsoft YaHei UI Light" w:eastAsia="Microsoft YaHei UI Light" w:hAnsi="Microsoft YaHei UI Light"/>
+        </w:rPr>
+        <w:t>stimuli</w:t>
+      </w:r>
+      <w:r>
+        <w:rPr>
+          <w:rFonts w:ascii="Microsoft YaHei UI Light" w:eastAsia="Microsoft YaHei UI Light" w:hAnsi="Microsoft YaHei UI Light"/>
+        </w:rPr>
+        <w:t xml:space="preserve"> and the inclusion of decision making,</w:t>
+      </w:r>
+      <w:r>
+        <w:rPr>
+          <w:rFonts w:ascii="Microsoft YaHei UI Light" w:eastAsia="Microsoft YaHei UI Light" w:hAnsi="Microsoft YaHei UI Light"/>
+        </w:rPr>
+        <w:t xml:space="preserve"> as well as </w:t>
+      </w:r>
+      <w:r>
+        <w:rPr>
+          <w:rFonts w:ascii="Microsoft YaHei UI Light" w:eastAsia="Microsoft YaHei UI Light" w:hAnsi="Microsoft YaHei UI Light"/>
+        </w:rPr>
+        <w:t>video game</w:t>
+      </w:r>
+      <w:r>
+        <w:rPr>
+          <w:rFonts w:ascii="Microsoft YaHei UI Light" w:eastAsia="Microsoft YaHei UI Light" w:hAnsi="Microsoft YaHei UI Light"/>
+        </w:rPr>
+        <w:t>s</w:t>
+      </w:r>
+      <w:r>
+        <w:rPr>
+          <w:rFonts w:ascii="Microsoft YaHei UI Light" w:eastAsia="Microsoft YaHei UI Light" w:hAnsi="Microsoft YaHei UI Light"/>
+        </w:rPr>
+        <w:t>’</w:t>
+      </w:r>
+      <w:r>
+        <w:rPr>
+          <w:rFonts w:ascii="Microsoft YaHei UI Light" w:eastAsia="Microsoft YaHei UI Light" w:hAnsi="Microsoft YaHei UI Light"/>
+        </w:rPr>
+        <w:t xml:space="preserve"> importance in these discoveries, and how these two factors are implemented together.</w:t>
+      </w:r>
+    </w:p>
+    <w:p>
+      <w:pPr>
+        <w:rPr>
+          <w:rFonts w:ascii="Microsoft YaHei UI Light" w:eastAsia="Microsoft YaHei UI Light" w:hAnsi="Microsoft YaHei UI Light"/>
           <w:color w:val="76923C" w:themeColor="accent3" w:themeShade="BF"/>
           <w:sz w:val="32"/>
         </w:rPr>
-        <w:t>Method of Testing</w:t>
-      </w:r>
-    </w:p>
-    <w:p>
-      <w:pPr>
-        <w:rPr>
-          <w:rFonts w:ascii="Microsoft YaHei UI Light" w:eastAsia="Microsoft YaHei UI Light" w:hAnsi="Microsoft YaHei UI Light"/>
-        </w:rPr>
-      </w:pPr>
-      <w:r>
-        <w:rPr>
-          <w:rFonts w:ascii="Microsoft YaHei UI Light" w:eastAsia="Microsoft YaHei UI Light" w:hAnsi="Microsoft YaHei UI Light"/>
-        </w:rPr>
-        <w:t xml:space="preserve">A VG requires reactive inputs from the user in order to play. In the case of most modern VG platforms, 3 different types of stimuli are used to initiate these reactions: visual, auditory and tactile. For testing purposes, the time between the stimulus occurring and the user reacting can be recorded. It was discovered by Ng et al. (2012) that each stimulus generates different speeds of reaction, the fastest reaction being caused by tactile stimuli, followed by auditory and visual respectively. Video game players have already been proven to have faster reactions than people who don’t by </w:t>
+      </w:pPr>
+      <w:r>
+        <w:rPr>
+          <w:rFonts w:ascii="Microsoft YaHei UI Light" w:eastAsia="Microsoft YaHei UI Light" w:hAnsi="Microsoft YaHei UI Light"/>
+        </w:rPr>
+        <w:t xml:space="preserve">A </w:t>
+      </w:r>
+      <w:r>
+        <w:rPr>
+          <w:rFonts w:ascii="Microsoft YaHei UI Light" w:eastAsia="Microsoft YaHei UI Light" w:hAnsi="Microsoft YaHei UI Light"/>
+        </w:rPr>
+        <w:t>video game</w:t>
+      </w:r>
+      <w:r>
+        <w:rPr>
+          <w:rFonts w:ascii="Microsoft YaHei UI Light" w:eastAsia="Microsoft YaHei UI Light" w:hAnsi="Microsoft YaHei UI Light"/>
+        </w:rPr>
+        <w:t xml:space="preserve"> requires reactive inputs from the user in order to play. In the case of most modern </w:t>
+      </w:r>
+      <w:r>
+        <w:rPr>
+          <w:rFonts w:ascii="Microsoft YaHei UI Light" w:eastAsia="Microsoft YaHei UI Light" w:hAnsi="Microsoft YaHei UI Light"/>
+        </w:rPr>
+        <w:t>video game</w:t>
+      </w:r>
+      <w:r>
+        <w:rPr>
+          <w:rFonts w:ascii="Microsoft YaHei UI Light" w:eastAsia="Microsoft YaHei UI Light" w:hAnsi="Microsoft YaHei UI Light"/>
+        </w:rPr>
+        <w:t xml:space="preserve"> platforms, </w:t>
+      </w:r>
+      <w:r>
+        <w:rPr>
+          <w:rFonts w:ascii="Microsoft YaHei UI Light" w:eastAsia="Microsoft YaHei UI Light" w:hAnsi="Microsoft YaHei UI Light"/>
+        </w:rPr>
+        <w:t>three</w:t>
+      </w:r>
+      <w:r>
+        <w:rPr>
+          <w:rFonts w:ascii="Microsoft YaHei UI Light" w:eastAsia="Microsoft YaHei UI Light" w:hAnsi="Microsoft YaHei UI Light"/>
+        </w:rPr>
+        <w:t xml:space="preserve"> different types of stimuli are used to initiate these reactions: visual, auditory and tactile. For testing purposes, the time between the stimulus occurring and the user reacting can be recorded. It was discovered by Ng et al. (2012) that each stimulus generates different speeds of reaction, the fastest reaction being caused by tactile stimuli, followed by auditory and visual respectively. </w:t>
+      </w:r>
+      <w:r>
+        <w:rPr>
+          <w:rFonts w:ascii="Microsoft YaHei UI Light" w:eastAsia="Microsoft YaHei UI Light" w:hAnsi="Microsoft YaHei UI Light"/>
+        </w:rPr>
+        <w:t xml:space="preserve">However, for a video game, visual stimuli are the only essential stimuli and will therefore be the only stimuli tested in this project. </w:t>
+      </w:r>
+      <w:r>
+        <w:rPr>
+          <w:rFonts w:ascii="Microsoft YaHei UI Light" w:eastAsia="Microsoft YaHei UI Light" w:hAnsi="Microsoft YaHei UI Light"/>
+        </w:rPr>
+        <w:t xml:space="preserve">Video game players have already been proven to have faster reactions than people who don’t by </w:t>
       </w:r>
       <w:r>
         <w:rPr>
@@ -2473,56 +2503,516 @@
         <w:rPr>
           <w:rFonts w:ascii="Microsoft YaHei UI Light" w:eastAsia="Microsoft YaHei UI Light" w:hAnsi="Microsoft YaHei UI Light"/>
         </w:rPr>
-        <w:t xml:space="preserve">Orosy-Fildes et al. (1989) also observed that reaction times dropped after the usage of VGs, along with no decrease in reaction times in users that did not participate in any VGs.  Combining these findings along with the knowledge that 74% of the UK population owned a smartphone in 2016 in a growing trend (Statista, 2019), alludes to the credibility of using mobile phones for testing the hypothesis. This credibility is extended by the fact that mobile phones have the ability to generate all 3 types of stimuli. </w:t>
-      </w:r>
-    </w:p>
-    <w:p>
-      <w:pPr>
+        <w:t xml:space="preserve">Orosy-Fildes et al. (1989) also observed that reaction times dropped after the usage of </w:t>
+      </w:r>
+      <w:r>
+        <w:rPr>
+          <w:rFonts w:ascii="Microsoft YaHei UI Light" w:eastAsia="Microsoft YaHei UI Light" w:hAnsi="Microsoft YaHei UI Light"/>
+        </w:rPr>
+        <w:t>video games</w:t>
+      </w:r>
+      <w:r>
+        <w:rPr>
+          <w:rFonts w:ascii="Microsoft YaHei UI Light" w:eastAsia="Microsoft YaHei UI Light" w:hAnsi="Microsoft YaHei UI Light"/>
+        </w:rPr>
+        <w:t xml:space="preserve">, along with no decrease in reaction times in users that did not participate in any </w:t>
+      </w:r>
+      <w:r>
+        <w:rPr>
+          <w:rFonts w:ascii="Microsoft YaHei UI Light" w:eastAsia="Microsoft YaHei UI Light" w:hAnsi="Microsoft YaHei UI Light"/>
+        </w:rPr>
+        <w:t>video games</w:t>
+      </w:r>
+      <w:r>
+        <w:rPr>
+          <w:rFonts w:ascii="Microsoft YaHei UI Light" w:eastAsia="Microsoft YaHei UI Light" w:hAnsi="Microsoft YaHei UI Light"/>
+        </w:rPr>
+        <w:t xml:space="preserve">.  Combining these findings along with the knowledge that 74% of the UK population owned a smartphone in 2016 in a growing trend (Statista, 2019), alludes to the credibility of using mobile phones for testing the hypothesis. This credibility is extended by the fact that mobile phones have the ability to </w:t>
+      </w:r>
+      <w:r>
+        <w:rPr>
+          <w:rFonts w:ascii="Microsoft YaHei UI Light" w:eastAsia="Microsoft YaHei UI Light" w:hAnsi="Microsoft YaHei UI Light"/>
+        </w:rPr>
+        <w:t>allow input directly onto the screen displaying the stimuli, therefore allowing the user to directly interact with said stimuli.</w:t>
+      </w:r>
+    </w:p>
+    <w:p>
+      <w:pPr>
+        <w:rPr>
+          <w:rFonts w:ascii="Microsoft YaHei UI Light" w:eastAsia="Microsoft YaHei UI Light" w:hAnsi="Microsoft YaHei UI Light"/>
+        </w:rPr>
+      </w:pPr>
+      <w:r>
+        <w:rPr>
+          <w:rFonts w:ascii="Microsoft YaHei UI Light" w:eastAsia="Microsoft YaHei UI Light" w:hAnsi="Microsoft YaHei UI Light"/>
+        </w:rPr>
+        <w:t xml:space="preserve">Dye et al. (2009) said playing action </w:t>
+      </w:r>
+      <w:r>
+        <w:rPr>
+          <w:rFonts w:ascii="Microsoft YaHei UI Light" w:eastAsia="Microsoft YaHei UI Light" w:hAnsi="Microsoft YaHei UI Light"/>
+        </w:rPr>
+        <w:t>video games</w:t>
+      </w:r>
+      <w:r>
+        <w:rPr>
+          <w:rFonts w:ascii="Microsoft YaHei UI Light" w:eastAsia="Microsoft YaHei UI Light" w:hAnsi="Microsoft YaHei UI Light"/>
+        </w:rPr>
+        <w:t xml:space="preserve"> ‘</w:t>
+      </w:r>
+      <w:r>
+        <w:rPr>
+          <w:rFonts w:ascii="Microsoft YaHei UI Light" w:eastAsia="Microsoft YaHei UI Light" w:hAnsi="Microsoft YaHei UI Light"/>
+        </w:rPr>
+        <w:t>requires rapid processing of sensory information</w:t>
+      </w:r>
+      <w:r>
+        <w:rPr>
+          <w:rFonts w:ascii="Microsoft YaHei UI Light" w:eastAsia="Microsoft YaHei UI Light" w:hAnsi="Microsoft YaHei UI Light"/>
+        </w:rPr>
+        <w:t xml:space="preserve">’, requiring the player to make quick and accurate decisions, faster than any typical daily activity. Playing First Person Shooter (FPS) </w:t>
+      </w:r>
+      <w:r>
+        <w:rPr>
+          <w:rFonts w:ascii="Microsoft YaHei UI Light" w:eastAsia="Microsoft YaHei UI Light" w:hAnsi="Microsoft YaHei UI Light"/>
+        </w:rPr>
+        <w:t>video games</w:t>
+      </w:r>
+      <w:r>
+        <w:rPr>
+          <w:rFonts w:ascii="Microsoft YaHei UI Light" w:eastAsia="Microsoft YaHei UI Light" w:hAnsi="Microsoft YaHei UI Light"/>
+        </w:rPr>
+        <w:t xml:space="preserve">, a type of action </w:t>
+      </w:r>
+      <w:r>
+        <w:rPr>
+          <w:rFonts w:ascii="Microsoft YaHei UI Light" w:eastAsia="Microsoft YaHei UI Light" w:hAnsi="Microsoft YaHei UI Light"/>
+        </w:rPr>
+        <w:t>video games</w:t>
+      </w:r>
+      <w:r>
+        <w:rPr>
+          <w:rFonts w:ascii="Microsoft YaHei UI Light" w:eastAsia="Microsoft YaHei UI Light" w:hAnsi="Microsoft YaHei UI Light"/>
+        </w:rPr>
+        <w:t xml:space="preserve">, have also been ‘associated with increased cognitive flexibility’ by Colzato et al. (2012), thus corroborating the use of action games as the most effective </w:t>
+      </w:r>
+      <w:r>
+        <w:rPr>
+          <w:rFonts w:ascii="Microsoft YaHei UI Light" w:eastAsia="Microsoft YaHei UI Light" w:hAnsi="Microsoft YaHei UI Light"/>
+        </w:rPr>
+        <w:t>video game</w:t>
+      </w:r>
+      <w:r>
+        <w:rPr>
+          <w:rFonts w:ascii="Microsoft YaHei UI Light" w:eastAsia="Microsoft YaHei UI Light" w:hAnsi="Microsoft YaHei UI Light"/>
+        </w:rPr>
+        <w:t xml:space="preserve"> type </w:t>
+      </w:r>
+      <w:r>
+        <w:rPr>
+          <w:rFonts w:ascii="Microsoft YaHei UI Light" w:eastAsia="Microsoft YaHei UI Light" w:hAnsi="Microsoft YaHei UI Light"/>
+        </w:rPr>
+        <w:lastRenderedPageBreak/>
+        <w:t>to improve human response time. Accuracy is also important alongside the speed of a reaction, and must be</w:t>
+      </w:r>
+      <w:r>
+        <w:rPr>
+          <w:rFonts w:ascii="Microsoft YaHei UI Light" w:eastAsia="Microsoft YaHei UI Light" w:hAnsi="Microsoft YaHei UI Light"/>
+        </w:rPr>
+        <w:t xml:space="preserve"> considered during testing by increasing the importance of decision making throughout the three games. </w:t>
+      </w:r>
+      <w:r>
+        <w:rPr>
+          <w:rFonts w:ascii="Microsoft YaHei UI Light" w:eastAsia="Microsoft YaHei UI Light" w:hAnsi="Microsoft YaHei UI Light"/>
+        </w:rPr>
+        <w:t xml:space="preserve">Greenfield (1984) discussed the importance </w:t>
+      </w:r>
+      <w:r>
+        <w:rPr>
+          <w:rFonts w:ascii="Microsoft YaHei UI Light" w:eastAsia="Microsoft YaHei UI Light" w:hAnsi="Microsoft YaHei UI Light"/>
+        </w:rPr>
+        <w:t xml:space="preserve">of </w:t>
+      </w:r>
+      <w:r>
+        <w:rPr>
+          <w:rFonts w:ascii="Microsoft YaHei UI Light" w:eastAsia="Microsoft YaHei UI Light" w:hAnsi="Microsoft YaHei UI Light"/>
+        </w:rPr>
+        <w:t>video games</w:t>
+      </w:r>
+      <w:r>
+        <w:rPr>
+          <w:rFonts w:ascii="Microsoft YaHei UI Light" w:eastAsia="Microsoft YaHei UI Light" w:hAnsi="Microsoft YaHei UI Light"/>
+        </w:rPr>
+        <w:t xml:space="preserve"> ability to improve ‘sensorimotor skills such as eye-hand coordination’, which Green et al. (2006) went on to confirm, along with ‘decreased reaction times’ and ‘augmented manual dexterity’.</w:t>
+      </w:r>
+      <w:r>
+        <w:rPr>
+          <w:rFonts w:ascii="Microsoft YaHei UI Light" w:eastAsia="Microsoft YaHei UI Light" w:hAnsi="Microsoft YaHei UI Light"/>
+        </w:rPr>
+        <w:t xml:space="preserve"> Boot et al. (2011) also claims that ‘</w:t>
+      </w:r>
+      <w:r>
+        <w:rPr>
+          <w:rFonts w:ascii="Microsoft YaHei UI Light" w:eastAsia="Microsoft YaHei UI Light" w:hAnsi="Microsoft YaHei UI Light"/>
+        </w:rPr>
+        <w:t>video game training enhances cognitive performance on tasks</w:t>
+      </w:r>
+      <w:r>
+        <w:rPr>
+          <w:rFonts w:ascii="Microsoft YaHei UI Light" w:eastAsia="Microsoft YaHei UI Light" w:hAnsi="Microsoft YaHei UI Light"/>
+        </w:rPr>
+        <w:t>’ which further describes the</w:t>
+      </w:r>
+      <w:r>
+        <w:rPr>
+          <w:rFonts w:ascii="Microsoft YaHei UI Light" w:eastAsia="Microsoft YaHei UI Light" w:hAnsi="Microsoft YaHei UI Light"/>
+        </w:rPr>
+        <w:t xml:space="preserve"> importance of the role that </w:t>
+      </w:r>
+      <w:r>
+        <w:rPr>
+          <w:rFonts w:ascii="Microsoft YaHei UI Light" w:eastAsia="Microsoft YaHei UI Light" w:hAnsi="Microsoft YaHei UI Light"/>
+        </w:rPr>
+        <w:t>video games</w:t>
+      </w:r>
+      <w:r>
+        <w:rPr>
+          <w:rFonts w:ascii="Microsoft YaHei UI Light" w:eastAsia="Microsoft YaHei UI Light" w:hAnsi="Microsoft YaHei UI Light"/>
+        </w:rPr>
+        <w:t xml:space="preserve"> play on these reactions and imply the significance of measuring accuracy during the testing procedure, as it will most likely be improved over the course of the testing period.</w:t>
+      </w:r>
+      <w:r>
+        <w:rPr>
+          <w:rFonts w:ascii="Microsoft YaHei UI Light" w:eastAsia="Microsoft YaHei UI Light" w:hAnsi="Microsoft YaHei UI Light"/>
+        </w:rPr>
+        <w:t xml:space="preserve"> </w:t>
+      </w:r>
+      <w:r>
+        <w:rPr>
+          <w:rFonts w:ascii="Microsoft YaHei UI Light" w:eastAsia="Microsoft YaHei UI Light" w:hAnsi="Microsoft YaHei UI Light"/>
+        </w:rPr>
+        <w:t xml:space="preserve">The quality and speed of the decisions </w:t>
+      </w:r>
+      <w:r>
+        <w:rPr>
+          <w:rFonts w:ascii="Microsoft YaHei UI Light" w:eastAsia="Microsoft YaHei UI Light" w:hAnsi="Microsoft YaHei UI Light"/>
+        </w:rPr>
+        <w:t xml:space="preserve">are </w:t>
+      </w:r>
+      <w:r>
+        <w:rPr>
+          <w:rFonts w:ascii="Microsoft YaHei UI Light" w:eastAsia="Microsoft YaHei UI Light" w:hAnsi="Microsoft YaHei UI Light"/>
+        </w:rPr>
+        <w:t xml:space="preserve">easily compared by using the total time playing the game, implies how many correct decisions the user made, with the speed of the reactions. </w:t>
+      </w:r>
+      <w:r>
+        <w:rPr>
+          <w:rFonts w:ascii="Microsoft YaHei UI Light" w:eastAsia="Microsoft YaHei UI Light" w:hAnsi="Microsoft YaHei UI Light"/>
+        </w:rPr>
+        <w:t xml:space="preserve">It </w:t>
+      </w:r>
+      <w:r>
+        <w:rPr>
+          <w:rFonts w:ascii="Microsoft YaHei UI Light" w:eastAsia="Microsoft YaHei UI Light" w:hAnsi="Microsoft YaHei UI Light"/>
+        </w:rPr>
+        <w:t>is</w:t>
+      </w:r>
+      <w:r>
+        <w:rPr>
+          <w:rFonts w:ascii="Microsoft YaHei UI Light" w:eastAsia="Microsoft YaHei UI Light" w:hAnsi="Microsoft YaHei UI Light"/>
+        </w:rPr>
+        <w:t xml:space="preserve"> also crucial </w:t>
+      </w:r>
+      <w:r>
+        <w:rPr>
+          <w:rFonts w:ascii="Microsoft YaHei UI Light" w:eastAsia="Microsoft YaHei UI Light" w:hAnsi="Microsoft YaHei UI Light"/>
+        </w:rPr>
+        <w:t>to have repetitive testing</w:t>
+      </w:r>
+      <w:r>
+        <w:rPr>
+          <w:rFonts w:ascii="Microsoft YaHei UI Light" w:eastAsia="Microsoft YaHei UI Light" w:hAnsi="Microsoft YaHei UI Light"/>
+        </w:rPr>
+        <w:t xml:space="preserve"> </w:t>
+      </w:r>
+      <w:r>
+        <w:rPr>
+          <w:rFonts w:ascii="Microsoft YaHei UI Light" w:eastAsia="Microsoft YaHei UI Light" w:hAnsi="Microsoft YaHei UI Light"/>
+        </w:rPr>
+        <w:t xml:space="preserve">during the testing period, as Greenfield et al. (1994) found that </w:t>
+      </w:r>
+      <w:r>
+        <w:rPr>
+          <w:rFonts w:ascii="Microsoft YaHei UI Light" w:eastAsia="Microsoft YaHei UI Light" w:hAnsi="Microsoft YaHei UI Light"/>
+        </w:rPr>
+        <w:t>video games</w:t>
+      </w:r>
+      <w:r>
+        <w:rPr>
+          <w:rFonts w:ascii="Microsoft YaHei UI Light" w:eastAsia="Microsoft YaHei UI Light" w:hAnsi="Microsoft YaHei UI Light"/>
+        </w:rPr>
+        <w:t xml:space="preserve"> experience ‘produced a significant decrease in response time’, especially when repeated over a period of time.</w:t>
+      </w:r>
+      <w:r>
+        <w:rPr>
+          <w:rFonts w:ascii="Microsoft YaHei UI Light" w:eastAsia="Microsoft YaHei UI Light" w:hAnsi="Microsoft YaHei UI Light"/>
+        </w:rPr>
+        <w:t xml:space="preserve"> This confirms the decision to have the user play the games three separate times over a set period, allowing for improvement to be shown over a set time.</w:t>
+      </w:r>
+      <w:r>
+        <w:rPr>
+          <w:rFonts w:ascii="Microsoft YaHei UI Light" w:eastAsia="Microsoft YaHei UI Light" w:hAnsi="Microsoft YaHei UI Light"/>
+        </w:rPr>
+        <w:t xml:space="preserve"> </w:t>
+      </w:r>
+    </w:p>
+    <w:p>
+      <w:pPr>
+        <w:rPr>
+          <w:rFonts w:ascii="Microsoft YaHei UI Light" w:eastAsia="Microsoft YaHei UI Light" w:hAnsi="Microsoft YaHei UI Light"/>
+        </w:rPr>
+      </w:pPr>
+      <w:r>
+        <w:rPr>
+          <w:rFonts w:ascii="Microsoft YaHei UI Light" w:eastAsia="Microsoft YaHei UI Light" w:hAnsi="Microsoft YaHei UI Light"/>
+        </w:rPr>
+        <w:t>With this information in tow, the importance of video games in relation to player’s response times can now be understood fully. The importance of the types of stimuli is shown and from that, the choice of using only visual stimuli is validated, as well as the process of repetitive testing in order to understand the gradual improvement video games can have. Both response time and accuracy must also be considered when measuring during the testing procedure, in order to generate an accurate representation of the response quality from the user. From these findings, the games can be developed correctly and used to test the response times of the users</w:t>
+      </w:r>
+      <w:r>
+        <w:rPr>
+          <w:rFonts w:ascii="Microsoft YaHei UI Light" w:eastAsia="Microsoft YaHei UI Light" w:hAnsi="Microsoft YaHei UI Light"/>
+        </w:rPr>
+        <w:t>,</w:t>
+      </w:r>
+      <w:r>
+        <w:rPr>
+          <w:rFonts w:ascii="Microsoft YaHei UI Light" w:eastAsia="Microsoft YaHei UI Light" w:hAnsi="Microsoft YaHei UI Light"/>
+        </w:rPr>
+        <w:t xml:space="preserve"> which can </w:t>
+      </w:r>
+      <w:r>
+        <w:rPr>
+          <w:rFonts w:ascii="Microsoft YaHei UI Light" w:eastAsia="Microsoft YaHei UI Light" w:hAnsi="Microsoft YaHei UI Light"/>
+        </w:rPr>
+        <w:t xml:space="preserve">then </w:t>
+      </w:r>
+      <w:r>
+        <w:rPr>
+          <w:rFonts w:ascii="Microsoft YaHei UI Light" w:eastAsia="Microsoft YaHei UI Light" w:hAnsi="Microsoft YaHei UI Light"/>
+        </w:rPr>
+        <w:t xml:space="preserve">be evaluated effectively. </w:t>
+      </w:r>
+    </w:p>
+    <w:p>
+      <w:pPr>
+        <w:rPr>
+          <w:rFonts w:ascii="Microsoft YaHei UI Light" w:eastAsia="Microsoft YaHei UI Light" w:hAnsi="Microsoft YaHei UI Light"/>
+        </w:rPr>
+      </w:pPr>
+      <w:r>
         <w:rPr>
           <w:rFonts w:ascii="Microsoft YaHei UI Light" w:eastAsia="Microsoft YaHei UI Light" w:hAnsi="Microsoft YaHei UI Light"/>
           <w:color w:val="76923C" w:themeColor="accent3" w:themeShade="BF"/>
           <w:sz w:val="32"/>
         </w:rPr>
-      </w:pPr>
+        <w:t>Design Process</w:t>
+      </w:r>
       <w:r>
         <w:rPr>
           <w:rFonts w:ascii="Microsoft YaHei UI Light" w:eastAsia="Microsoft YaHei UI Light" w:hAnsi="Microsoft YaHei UI Light"/>
           <w:color w:val="76923C" w:themeColor="accent3" w:themeShade="BF"/>
           <w:sz w:val="32"/>
         </w:rPr>
-        <w:t>Effectiveness and Accuracy</w:t>
-      </w:r>
-    </w:p>
-    <w:p>
-      <w:pPr>
-        <w:rPr>
-          <w:rFonts w:ascii="Microsoft YaHei UI Light" w:eastAsia="Microsoft YaHei UI Light" w:hAnsi="Microsoft YaHei UI Light"/>
-        </w:rPr>
-      </w:pPr>
-      <w:r>
-        <w:rPr>
-          <w:rFonts w:ascii="Microsoft YaHei UI Light" w:eastAsia="Microsoft YaHei UI Light" w:hAnsi="Microsoft YaHei UI Light"/>
-        </w:rPr>
-        <w:t>Dye et al. (2009) said playing action VGs ‘</w:t>
-      </w:r>
-      <w:r>
-        <w:rPr>
-          <w:rFonts w:ascii="Microsoft YaHei UI Light" w:eastAsia="Microsoft YaHei UI Light" w:hAnsi="Microsoft YaHei UI Light"/>
-        </w:rPr>
-        <w:t>requires rapid processing of sensory information</w:t>
-      </w:r>
-      <w:r>
-        <w:rPr>
-          <w:rFonts w:ascii="Microsoft YaHei UI Light" w:eastAsia="Microsoft YaHei UI Light" w:hAnsi="Microsoft YaHei UI Light"/>
-        </w:rPr>
-        <w:t xml:space="preserve">’, requiring the player to make quick and accurate decisions, faster than any typical daily activity. Playing First Person Shooter (FPS) VGs, a type of action VG, have also been ‘associated with increased cognitive flexibility’ by Colzato et al. (2012), thus corroborating the use of action games as the most effective VG type to improve human response time. </w:t>
+        <w:t xml:space="preserve"> Overview</w:t>
+      </w:r>
+    </w:p>
+    <w:p>
+      <w:pPr>
+        <w:spacing w:line="240" w:lineRule="auto"/>
+        <w:rPr>
+          <w:rFonts w:ascii="Microsoft YaHei UI Light" w:eastAsia="Microsoft YaHei UI Light" w:hAnsi="Microsoft YaHei UI Light"/>
+        </w:rPr>
+      </w:pPr>
+      <w:r>
+        <w:rPr>
+          <w:rFonts w:ascii="Microsoft YaHei UI Light" w:eastAsia="Microsoft YaHei UI Light" w:hAnsi="Microsoft YaHei UI Light"/>
+        </w:rPr>
+        <w:t>Once</w:t>
+      </w:r>
+      <w:r>
+        <w:rPr>
+          <w:rFonts w:ascii="Microsoft YaHei UI Light" w:eastAsia="Microsoft YaHei UI Light" w:hAnsi="Microsoft YaHei UI Light"/>
+        </w:rPr>
+        <w:t xml:space="preserve"> the literary review ha</w:t>
+      </w:r>
+      <w:r>
+        <w:rPr>
+          <w:rFonts w:ascii="Microsoft YaHei UI Light" w:eastAsia="Microsoft YaHei UI Light" w:hAnsi="Microsoft YaHei UI Light"/>
+        </w:rPr>
+        <w:t>d</w:t>
+      </w:r>
+      <w:r>
+        <w:rPr>
+          <w:rFonts w:ascii="Microsoft YaHei UI Light" w:eastAsia="Microsoft YaHei UI Light" w:hAnsi="Microsoft YaHei UI Light"/>
+        </w:rPr>
+        <w:t xml:space="preserve"> taken place, the design and development of the application </w:t>
+      </w:r>
+      <w:r>
+        <w:rPr>
+          <w:rFonts w:ascii="Microsoft YaHei UI Light" w:eastAsia="Microsoft YaHei UI Light" w:hAnsi="Microsoft YaHei UI Light"/>
+        </w:rPr>
+        <w:t>could</w:t>
+      </w:r>
+      <w:r>
+        <w:rPr>
+          <w:rFonts w:ascii="Microsoft YaHei UI Light" w:eastAsia="Microsoft YaHei UI Light" w:hAnsi="Microsoft YaHei UI Light"/>
+        </w:rPr>
+        <w:t xml:space="preserve"> begin. The goal for this project is to consider any previous work/games, and then refine and improve upon them during the planning process. The design will begin with a simple overview of the application outline and </w:t>
+      </w:r>
+      <w:r>
+        <w:rPr>
+          <w:rFonts w:ascii="Microsoft YaHei UI Light" w:eastAsia="Microsoft YaHei UI Light" w:hAnsi="Microsoft YaHei UI Light"/>
+        </w:rPr>
+        <w:t xml:space="preserve">then detail </w:t>
+      </w:r>
+      <w:r>
+        <w:rPr>
+          <w:rFonts w:ascii="Microsoft YaHei UI Light" w:eastAsia="Microsoft YaHei UI Light" w:hAnsi="Microsoft YaHei UI Light"/>
+        </w:rPr>
+        <w:t xml:space="preserve">the three games. The games </w:t>
+      </w:r>
+      <w:r>
+        <w:rPr>
+          <w:rFonts w:ascii="Microsoft YaHei UI Light" w:eastAsia="Microsoft YaHei UI Light" w:hAnsi="Microsoft YaHei UI Light"/>
+        </w:rPr>
+        <w:t>were</w:t>
+      </w:r>
+      <w:r>
+        <w:rPr>
+          <w:rFonts w:ascii="Microsoft YaHei UI Light" w:eastAsia="Microsoft YaHei UI Light" w:hAnsi="Microsoft YaHei UI Light"/>
+        </w:rPr>
+        <w:t xml:space="preserve"> designed</w:t>
+      </w:r>
+      <w:r>
+        <w:rPr>
+          <w:rFonts w:ascii="Microsoft YaHei UI Light" w:eastAsia="Microsoft YaHei UI Light" w:hAnsi="Microsoft YaHei UI Light"/>
+        </w:rPr>
+        <w:t xml:space="preserve"> while</w:t>
+      </w:r>
+      <w:r>
+        <w:rPr>
+          <w:rFonts w:ascii="Microsoft YaHei UI Light" w:eastAsia="Microsoft YaHei UI Light" w:hAnsi="Microsoft YaHei UI Light"/>
+        </w:rPr>
+        <w:t xml:space="preserve"> bearing in mind how the response time</w:t>
+      </w:r>
+      <w:r>
+        <w:rPr>
+          <w:rFonts w:ascii="Microsoft YaHei UI Light" w:eastAsia="Microsoft YaHei UI Light" w:hAnsi="Microsoft YaHei UI Light"/>
+        </w:rPr>
+        <w:t xml:space="preserve">s </w:t>
+      </w:r>
+      <w:r>
+        <w:rPr>
+          <w:rFonts w:ascii="Microsoft YaHei UI Light" w:eastAsia="Microsoft YaHei UI Light" w:hAnsi="Microsoft YaHei UI Light"/>
+        </w:rPr>
+        <w:t xml:space="preserve">were to be </w:t>
+      </w:r>
+      <w:r>
+        <w:rPr>
+          <w:rFonts w:ascii="Microsoft YaHei UI Light" w:eastAsia="Microsoft YaHei UI Light" w:hAnsi="Microsoft YaHei UI Light"/>
+        </w:rPr>
+        <w:t>calculated and stored</w:t>
+      </w:r>
+      <w:r>
+        <w:rPr>
+          <w:rFonts w:ascii="Microsoft YaHei UI Light" w:eastAsia="Microsoft YaHei UI Light" w:hAnsi="Microsoft YaHei UI Light"/>
+        </w:rPr>
+        <w:t xml:space="preserve">. </w:t>
+      </w:r>
+      <w:r>
+        <w:rPr>
+          <w:rFonts w:ascii="Microsoft YaHei UI Light" w:eastAsia="Microsoft YaHei UI Light" w:hAnsi="Microsoft YaHei UI Light"/>
+        </w:rPr>
+        <w:t xml:space="preserve">The reaction times will vary due to the amount of decision making required by each game. </w:t>
+      </w:r>
+      <w:r>
+        <w:rPr>
+          <w:rFonts w:ascii="Microsoft YaHei UI Light" w:eastAsia="Microsoft YaHei UI Light" w:hAnsi="Microsoft YaHei UI Light"/>
+        </w:rPr>
+        <w:t xml:space="preserve">Due to </w:t>
+      </w:r>
+      <w:r>
+        <w:rPr>
+          <w:rFonts w:ascii="Microsoft YaHei UI Light" w:eastAsia="Microsoft YaHei UI Light" w:hAnsi="Microsoft YaHei UI Light"/>
+        </w:rPr>
+        <w:t>these</w:t>
+      </w:r>
+      <w:r>
+        <w:rPr>
+          <w:rFonts w:ascii="Microsoft YaHei UI Light" w:eastAsia="Microsoft YaHei UI Light" w:hAnsi="Microsoft YaHei UI Light"/>
+        </w:rPr>
+        <w:t xml:space="preserve"> differentiating factor</w:t>
+      </w:r>
+      <w:r>
+        <w:rPr>
+          <w:rFonts w:ascii="Microsoft YaHei UI Light" w:eastAsia="Microsoft YaHei UI Light" w:hAnsi="Microsoft YaHei UI Light"/>
+        </w:rPr>
+        <w:t>s</w:t>
+      </w:r>
+      <w:r>
+        <w:rPr>
+          <w:rFonts w:ascii="Microsoft YaHei UI Light" w:eastAsia="Microsoft YaHei UI Light" w:hAnsi="Microsoft YaHei UI Light"/>
+        </w:rPr>
+        <w:t xml:space="preserve">, the response times </w:t>
+      </w:r>
+      <w:r>
+        <w:rPr>
+          <w:rFonts w:ascii="Microsoft YaHei UI Light" w:eastAsia="Microsoft YaHei UI Light" w:hAnsi="Microsoft YaHei UI Light"/>
+        </w:rPr>
+        <w:t>were</w:t>
+      </w:r>
+      <w:r>
+        <w:rPr>
+          <w:rFonts w:ascii="Microsoft YaHei UI Light" w:eastAsia="Microsoft YaHei UI Light" w:hAnsi="Microsoft YaHei UI Light"/>
+        </w:rPr>
+        <w:t xml:space="preserve"> not be able to be compared to one another, and </w:t>
+      </w:r>
+      <w:r>
+        <w:rPr>
+          <w:rFonts w:ascii="Microsoft YaHei UI Light" w:eastAsia="Microsoft YaHei UI Light" w:hAnsi="Microsoft YaHei UI Light"/>
+        </w:rPr>
+        <w:t>left</w:t>
+      </w:r>
+      <w:r>
+        <w:rPr>
+          <w:rFonts w:ascii="Microsoft YaHei UI Light" w:eastAsia="Microsoft YaHei UI Light" w:hAnsi="Microsoft YaHei UI Light"/>
+        </w:rPr>
+        <w:t xml:space="preserve"> the user with three separate response time averages </w:t>
       </w:r>
       <w:r>
         <w:rPr>
           <w:rFonts w:ascii="Microsoft YaHei UI Light" w:eastAsia="Microsoft YaHei UI Light" w:hAnsi="Microsoft YaHei UI Light"/>
         </w:rPr>
         <w:lastRenderedPageBreak/>
-        <w:t>Accuracy is also important alongside the speed of a reaction, and must be considered during testing. Greenfield (1984) discussed the importance VGs ability to improve ‘sensorimotor skills such as eye-hand coordination’, which Green et al. (2006) went on to confirm, along with ‘decreased reaction times’ and ‘augmented manual dexterity’. These claims describe the importance of the role that VGs play on these reactions and imply the significance of measuring accuracy during the testing procedure, as it will most likely be improved over the course of the testing period.</w:t>
+        <w:t xml:space="preserve">when the games </w:t>
+      </w:r>
+      <w:r>
+        <w:rPr>
+          <w:rFonts w:ascii="Microsoft YaHei UI Light" w:eastAsia="Microsoft YaHei UI Light" w:hAnsi="Microsoft YaHei UI Light"/>
+        </w:rPr>
+        <w:t>were</w:t>
+      </w:r>
+      <w:r>
+        <w:rPr>
+          <w:rFonts w:ascii="Microsoft YaHei UI Light" w:eastAsia="Microsoft YaHei UI Light" w:hAnsi="Microsoft YaHei UI Light"/>
+        </w:rPr>
+        <w:t xml:space="preserve"> played</w:t>
+      </w:r>
+      <w:r>
+        <w:rPr>
+          <w:rFonts w:ascii="Microsoft YaHei UI Light" w:eastAsia="Microsoft YaHei UI Light" w:hAnsi="Microsoft YaHei UI Light"/>
+        </w:rPr>
+        <w:t>,</w:t>
       </w:r>
       <w:r>
         <w:rPr>
@@ -2534,11 +3024,132 @@
         <w:rPr>
           <w:rFonts w:ascii="Microsoft YaHei UI Light" w:eastAsia="Microsoft YaHei UI Light" w:hAnsi="Microsoft YaHei UI Light"/>
         </w:rPr>
-        <w:t xml:space="preserve">It will also be crucial during the testing period to have repetitive testing, as Greenfield et al. (1994) found that VG experience ‘produced a significant decrease in response time’, especially when repeated over a period of time. </w:t>
-      </w:r>
-    </w:p>
-    <w:p>
-      <w:pPr>
+        <w:t>which</w:t>
+      </w:r>
+      <w:r>
+        <w:rPr>
+          <w:rFonts w:ascii="Microsoft YaHei UI Light" w:eastAsia="Microsoft YaHei UI Light" w:hAnsi="Microsoft YaHei UI Light"/>
+        </w:rPr>
+        <w:t xml:space="preserve"> w</w:t>
+      </w:r>
+      <w:r>
+        <w:rPr>
+          <w:rFonts w:ascii="Microsoft YaHei UI Light" w:eastAsia="Microsoft YaHei UI Light" w:hAnsi="Microsoft YaHei UI Light"/>
+        </w:rPr>
+        <w:t xml:space="preserve">ere </w:t>
+      </w:r>
+      <w:r>
+        <w:rPr>
+          <w:rFonts w:ascii="Microsoft YaHei UI Light" w:eastAsia="Microsoft YaHei UI Light" w:hAnsi="Microsoft YaHei UI Light"/>
+        </w:rPr>
+        <w:t>considered when it c</w:t>
+      </w:r>
+      <w:r>
+        <w:rPr>
+          <w:rFonts w:ascii="Microsoft YaHei UI Light" w:eastAsia="Microsoft YaHei UI Light" w:hAnsi="Microsoft YaHei UI Light"/>
+        </w:rPr>
+        <w:t>ame</w:t>
+      </w:r>
+      <w:r>
+        <w:rPr>
+          <w:rFonts w:ascii="Microsoft YaHei UI Light" w:eastAsia="Microsoft YaHei UI Light" w:hAnsi="Microsoft YaHei UI Light"/>
+        </w:rPr>
+        <w:t xml:space="preserve"> to </w:t>
+      </w:r>
+      <w:r>
+        <w:rPr>
+          <w:rFonts w:ascii="Microsoft YaHei UI Light" w:eastAsia="Microsoft YaHei UI Light" w:hAnsi="Microsoft YaHei UI Light"/>
+        </w:rPr>
+        <w:t xml:space="preserve">the </w:t>
+      </w:r>
+      <w:r>
+        <w:rPr>
+          <w:rFonts w:ascii="Microsoft YaHei UI Light" w:eastAsia="Microsoft YaHei UI Light" w:hAnsi="Microsoft YaHei UI Light"/>
+        </w:rPr>
+        <w:t xml:space="preserve">testing. The games’ visual design </w:t>
+      </w:r>
+      <w:r>
+        <w:rPr>
+          <w:rFonts w:ascii="Microsoft YaHei UI Light" w:eastAsia="Microsoft YaHei UI Light" w:hAnsi="Microsoft YaHei UI Light"/>
+        </w:rPr>
+        <w:t xml:space="preserve">is </w:t>
+      </w:r>
+      <w:r>
+        <w:rPr>
+          <w:rFonts w:ascii="Microsoft YaHei UI Light" w:eastAsia="Microsoft YaHei UI Light" w:hAnsi="Microsoft YaHei UI Light"/>
+        </w:rPr>
+        <w:t>simple to accommodate for mobile phones’ smaller screens, relative to the size of a computer monitor. The UI for the games will also be clear and basic to reduce as much confusion for the user (which will also be minimised by a</w:t>
+      </w:r>
+      <w:r>
+        <w:rPr>
+          <w:rFonts w:ascii="Microsoft YaHei UI Light" w:eastAsia="Microsoft YaHei UI Light" w:hAnsi="Microsoft YaHei UI Light"/>
+        </w:rPr>
+        <w:t>n application run-through</w:t>
+      </w:r>
+      <w:r>
+        <w:rPr>
+          <w:rFonts w:ascii="Microsoft YaHei UI Light" w:eastAsia="Microsoft YaHei UI Light" w:hAnsi="Microsoft YaHei UI Light"/>
+        </w:rPr>
+        <w:t xml:space="preserve"> that will be</w:t>
+      </w:r>
+      <w:r>
+        <w:rPr>
+          <w:rFonts w:ascii="Microsoft YaHei UI Light" w:eastAsia="Microsoft YaHei UI Light" w:hAnsi="Microsoft YaHei UI Light"/>
+        </w:rPr>
+        <w:t xml:space="preserve"> explained before the testing</w:t>
+      </w:r>
+      <w:r>
+        <w:rPr>
+          <w:rFonts w:ascii="Microsoft YaHei UI Light" w:eastAsia="Microsoft YaHei UI Light" w:hAnsi="Microsoft YaHei UI Light"/>
+        </w:rPr>
+        <w:t xml:space="preserve">). </w:t>
+      </w:r>
+      <w:r>
+        <w:rPr>
+          <w:rFonts w:ascii="Microsoft YaHei UI Light" w:eastAsia="Microsoft YaHei UI Light" w:hAnsi="Microsoft YaHei UI Light"/>
+        </w:rPr>
+        <w:t xml:space="preserve">The application will be bespoke designed to a </w:t>
+      </w:r>
+      <w:r>
+        <w:rPr>
+          <w:rFonts w:ascii="Microsoft YaHei UI Light" w:eastAsia="Microsoft YaHei UI Light" w:hAnsi="Microsoft YaHei UI Light"/>
+        </w:rPr>
+        <w:t>Samsung Galaxy S9+</w:t>
+      </w:r>
+      <w:r>
+        <w:rPr>
+          <w:rFonts w:ascii="Microsoft YaHei UI Light" w:eastAsia="Microsoft YaHei UI Light" w:hAnsi="Microsoft YaHei UI Light"/>
+        </w:rPr>
+        <w:t xml:space="preserve"> (2018)</w:t>
+      </w:r>
+      <w:r>
+        <w:rPr>
+          <w:rFonts w:ascii="Microsoft YaHei UI Light" w:eastAsia="Microsoft YaHei UI Light" w:hAnsi="Microsoft YaHei UI Light"/>
+        </w:rPr>
+        <w:t>,</w:t>
+      </w:r>
+      <w:r>
+        <w:rPr>
+          <w:rFonts w:ascii="Microsoft YaHei UI Light" w:eastAsia="Microsoft YaHei UI Light" w:hAnsi="Microsoft YaHei UI Light"/>
+        </w:rPr>
+        <w:t xml:space="preserve"> as this will be the device that is used during the testing. </w:t>
+      </w:r>
+      <w:r>
+        <w:rPr>
+          <w:rFonts w:ascii="Microsoft YaHei UI Light" w:eastAsia="Microsoft YaHei UI Light" w:hAnsi="Microsoft YaHei UI Light"/>
+        </w:rPr>
+        <w:t>The assets that will be used for the game will come from a simple asset modelling website called Kenney (2018).</w:t>
+      </w:r>
+      <w:r>
+        <w:rPr>
+          <w:rFonts w:ascii="Microsoft YaHei UI Light" w:eastAsia="Microsoft YaHei UI Light" w:hAnsi="Microsoft YaHei UI Light"/>
+        </w:rPr>
+        <w:t xml:space="preserve"> These assets are clear and simple, enhancing the basic design that the application will consist of.</w:t>
+      </w:r>
+    </w:p>
+    <w:p>
+      <w:pPr>
+        <w:spacing w:line="240" w:lineRule="auto"/>
         <w:rPr>
           <w:rFonts w:ascii="Microsoft YaHei UI Light" w:eastAsia="Microsoft YaHei UI Light" w:hAnsi="Microsoft YaHei UI Light"/>
           <w:color w:val="76923C" w:themeColor="accent3" w:themeShade="BF"/>
@@ -2551,21 +3162,988 @@
           <w:color w:val="76923C" w:themeColor="accent3" w:themeShade="BF"/>
           <w:sz w:val="32"/>
         </w:rPr>
-        <w:t>Conclusion</w:t>
-      </w:r>
-    </w:p>
-    <w:p>
-      <w:pPr>
-        <w:rPr>
-          <w:rFonts w:ascii="Microsoft YaHei UI Light" w:eastAsia="Microsoft YaHei UI Light" w:hAnsi="Microsoft YaHei UI Light"/>
-        </w:rPr>
-      </w:pPr>
-      <w:r>
-        <w:rPr>
-          <w:rFonts w:ascii="Microsoft YaHei UI Light" w:eastAsia="Microsoft YaHei UI Light" w:hAnsi="Microsoft YaHei UI Light"/>
-        </w:rPr>
-        <w:t>This summary literature review has covered all the key elements of VGs and response time testing that will be required to be analysed by the project. From the evaluation it can be understood that the 3 stimuli types must be considered and implemented into the VGs created, and repetition should take place during the testing period in order to understand the gradual improvement VGs can have. Both response time and accuracy must also be considered when measuring during the testing procedure, in order to generate an accurate representation of the response quality from the user. This project should be able to discover the potential that VGs could have over the human response, and elaborate on the previous findings to gain a further understanding.</w:t>
-      </w:r>
+        <w:t>Application Design</w:t>
+      </w:r>
+    </w:p>
+    <w:p>
+      <w:pPr>
+        <w:spacing w:line="240" w:lineRule="auto"/>
+        <w:rPr>
+          <w:rFonts w:ascii="Microsoft YaHei UI Light" w:eastAsia="Microsoft YaHei UI Light" w:hAnsi="Microsoft YaHei UI Light"/>
+        </w:rPr>
+      </w:pPr>
+      <w:r>
+        <w:rPr>
+          <w:rFonts w:ascii="Microsoft YaHei UI Light" w:eastAsia="Microsoft YaHei UI Light" w:hAnsi="Microsoft YaHei UI Light"/>
+        </w:rPr>
+        <w:t>The design</w:t>
+      </w:r>
+      <w:r>
+        <w:rPr>
+          <w:rFonts w:ascii="Microsoft YaHei UI Light" w:eastAsia="Microsoft YaHei UI Light" w:hAnsi="Microsoft YaHei UI Light"/>
+        </w:rPr>
+        <w:t xml:space="preserve"> of the application aim</w:t>
+      </w:r>
+      <w:r>
+        <w:rPr>
+          <w:rFonts w:ascii="Microsoft YaHei UI Light" w:eastAsia="Microsoft YaHei UI Light" w:hAnsi="Microsoft YaHei UI Light"/>
+        </w:rPr>
+        <w:t>s</w:t>
+      </w:r>
+      <w:r>
+        <w:rPr>
+          <w:rFonts w:ascii="Microsoft YaHei UI Light" w:eastAsia="Microsoft YaHei UI Light" w:hAnsi="Microsoft YaHei UI Light"/>
+        </w:rPr>
+        <w:t xml:space="preserve"> to be simple and clear to navigate, and to only display the necessary information to the user. Any information gained during the testing for evaluation purposes will be saved to a hidden file that will be used after the testing is complete. The saving of the data </w:t>
+      </w:r>
+      <w:r>
+        <w:rPr>
+          <w:rFonts w:ascii="Microsoft YaHei UI Light" w:eastAsia="Microsoft YaHei UI Light" w:hAnsi="Microsoft YaHei UI Light"/>
+        </w:rPr>
+        <w:t>is</w:t>
+      </w:r>
+      <w:r>
+        <w:rPr>
+          <w:rFonts w:ascii="Microsoft YaHei UI Light" w:eastAsia="Microsoft YaHei UI Light" w:hAnsi="Microsoft YaHei UI Light"/>
+        </w:rPr>
+        <w:t xml:space="preserve"> achieved by assigning a unique identifier to each user, which is then used when playing the games, and can be chosen on the title screen menu. The testing </w:t>
+      </w:r>
+      <w:r>
+        <w:rPr>
+          <w:rFonts w:ascii="Microsoft YaHei UI Light" w:eastAsia="Microsoft YaHei UI Light" w:hAnsi="Microsoft YaHei UI Light"/>
+        </w:rPr>
+        <w:t>was</w:t>
+      </w:r>
+      <w:r>
+        <w:rPr>
+          <w:rFonts w:ascii="Microsoft YaHei UI Light" w:eastAsia="Microsoft YaHei UI Light" w:hAnsi="Microsoft YaHei UI Light"/>
+        </w:rPr>
+        <w:t xml:space="preserve"> supervised throughout to assure the correct identifier was used to store the data. This means that the only information displayed </w:t>
+      </w:r>
+      <w:r>
+        <w:rPr>
+          <w:rFonts w:ascii="Microsoft YaHei UI Light" w:eastAsia="Microsoft YaHei UI Light" w:hAnsi="Microsoft YaHei UI Light"/>
+        </w:rPr>
+        <w:t xml:space="preserve">is </w:t>
+      </w:r>
+      <w:r>
+        <w:rPr>
+          <w:rFonts w:ascii="Microsoft YaHei UI Light" w:eastAsia="Microsoft YaHei UI Light" w:hAnsi="Microsoft YaHei UI Light"/>
+        </w:rPr>
+        <w:t>the identifier and the countdown throughout the games.</w:t>
+      </w:r>
+    </w:p>
+    <w:p>
+      <w:pPr>
+        <w:spacing w:line="240" w:lineRule="auto"/>
+        <w:rPr>
+          <w:rFonts w:ascii="Microsoft YaHei UI Light" w:eastAsia="Microsoft YaHei UI Light" w:hAnsi="Microsoft YaHei UI Light"/>
+        </w:rPr>
+      </w:pPr>
+      <w:r>
+        <w:rPr>
+          <w:rFonts w:ascii="Microsoft YaHei UI Light" w:eastAsia="Microsoft YaHei UI Light" w:hAnsi="Microsoft YaHei UI Light"/>
+        </w:rPr>
+        <w:t>Each game utilise</w:t>
+      </w:r>
+      <w:r>
+        <w:rPr>
+          <w:rFonts w:ascii="Microsoft YaHei UI Light" w:eastAsia="Microsoft YaHei UI Light" w:hAnsi="Microsoft YaHei UI Light"/>
+        </w:rPr>
+        <w:t>s</w:t>
+      </w:r>
+      <w:r>
+        <w:rPr>
+          <w:rFonts w:ascii="Microsoft YaHei UI Light" w:eastAsia="Microsoft YaHei UI Light" w:hAnsi="Microsoft YaHei UI Light"/>
+        </w:rPr>
+        <w:t xml:space="preserve"> the </w:t>
+      </w:r>
+      <w:r>
+        <w:rPr>
+          <w:rFonts w:ascii="Microsoft YaHei UI Light" w:eastAsia="Microsoft YaHei UI Light" w:hAnsi="Microsoft YaHei UI Light"/>
+        </w:rPr>
+        <w:t>Kenney</w:t>
+      </w:r>
+      <w:r>
+        <w:rPr>
+          <w:rFonts w:ascii="Microsoft YaHei UI Light" w:eastAsia="Microsoft YaHei UI Light" w:hAnsi="Microsoft YaHei UI Light"/>
+        </w:rPr>
+        <w:t xml:space="preserve"> (2018)</w:t>
+      </w:r>
+      <w:r>
+        <w:rPr>
+          <w:rFonts w:ascii="Microsoft YaHei UI Light" w:eastAsia="Microsoft YaHei UI Light" w:hAnsi="Microsoft YaHei UI Light"/>
+        </w:rPr>
+        <w:t xml:space="preserve"> assets pack to keep a consistent design. </w:t>
+      </w:r>
+      <w:r>
+        <w:rPr>
+          <w:rFonts w:ascii="Microsoft YaHei UI Light" w:eastAsia="Microsoft YaHei UI Light" w:hAnsi="Microsoft YaHei UI Light"/>
+        </w:rPr>
+        <w:t xml:space="preserve">This asset pack includes a multitude of assets for use in 2D games, which are perfect for these simple mobile games. </w:t>
+      </w:r>
+      <w:r>
+        <w:rPr>
+          <w:rFonts w:ascii="Microsoft YaHei UI Light" w:eastAsia="Microsoft YaHei UI Light" w:hAnsi="Microsoft YaHei UI Light"/>
+        </w:rPr>
+        <w:t xml:space="preserve">These assets are simple in design to clearly indicate the purpose within the games, and when used alongside the clear user interface, interaction within the application and games </w:t>
+      </w:r>
+      <w:r>
+        <w:rPr>
+          <w:rFonts w:ascii="Microsoft YaHei UI Light" w:eastAsia="Microsoft YaHei UI Light" w:hAnsi="Microsoft YaHei UI Light"/>
+        </w:rPr>
+        <w:t xml:space="preserve">is </w:t>
+      </w:r>
+      <w:r>
+        <w:rPr>
+          <w:rFonts w:ascii="Microsoft YaHei UI Light" w:eastAsia="Microsoft YaHei UI Light" w:hAnsi="Microsoft YaHei UI Light"/>
+        </w:rPr>
+        <w:t xml:space="preserve">intuitive. </w:t>
+      </w:r>
+    </w:p>
+    <w:p>
+      <w:pPr>
+        <w:spacing w:line="240" w:lineRule="auto"/>
+        <w:rPr>
+          <w:rFonts w:ascii="Microsoft YaHei UI Light" w:eastAsia="Microsoft YaHei UI Light" w:hAnsi="Microsoft YaHei UI Light"/>
+          <w:color w:val="76923C" w:themeColor="accent3" w:themeShade="BF"/>
+          <w:sz w:val="32"/>
+        </w:rPr>
+      </w:pPr>
+      <w:r>
+        <w:rPr>
+          <w:rFonts w:ascii="Microsoft YaHei UI Light" w:eastAsia="Microsoft YaHei UI Light" w:hAnsi="Microsoft YaHei UI Light"/>
+          <w:color w:val="76923C" w:themeColor="accent3" w:themeShade="BF"/>
+          <w:sz w:val="32"/>
+        </w:rPr>
+        <w:t>Shooting Game Design</w:t>
+      </w:r>
+    </w:p>
+    <w:p>
+      <w:pPr>
+        <w:spacing w:line="240" w:lineRule="auto"/>
+        <w:rPr>
+          <w:rFonts w:ascii="Microsoft YaHei UI Light" w:eastAsia="Microsoft YaHei UI Light" w:hAnsi="Microsoft YaHei UI Light"/>
+        </w:rPr>
+      </w:pPr>
+      <w:r>
+        <w:rPr>
+          <w:rFonts w:ascii="Microsoft YaHei UI Light" w:eastAsia="Microsoft YaHei UI Light" w:hAnsi="Microsoft YaHei UI Light"/>
+        </w:rPr>
+        <w:t>The first game</w:t>
+      </w:r>
+      <w:r>
+        <w:rPr>
+          <w:rFonts w:ascii="Microsoft YaHei UI Light" w:eastAsia="Microsoft YaHei UI Light" w:hAnsi="Microsoft YaHei UI Light"/>
+        </w:rPr>
+        <w:t xml:space="preserve"> </w:t>
+      </w:r>
+      <w:r>
+        <w:rPr>
+          <w:rFonts w:ascii="Microsoft YaHei UI Light" w:eastAsia="Microsoft YaHei UI Light" w:hAnsi="Microsoft YaHei UI Light"/>
+        </w:rPr>
+        <w:t>that was developed was the shooting game. The concept of this game is very simple: a series of targets appear on screen in a random location, and the player must tap on them as soon as they appear. Up to three targets can appear at once but in all situations only one can be tapped. The locations of the targets are randomly selected, but there will be a set number of predetermined locations that must be used be used. The game area is split into 18 locations for the targets to spawn, and each location must be used at least once, in order to evenly spread the locations and to control that variable. This prevents the targets from occurring differently between users, creating an even scenario for each user. There is also a countdown timer that counts for two minutes, and when it reaches zero, the game ends.</w:t>
+      </w:r>
+      <w:bookmarkStart w:id="3" w:name="_GoBack"/>
+      <w:bookmarkEnd w:id="3"/>
+    </w:p>
+    <w:p>
+      <w:pPr>
+        <w:spacing w:line="240" w:lineRule="auto"/>
+        <w:rPr>
+          <w:rFonts w:ascii="Microsoft YaHei UI Light" w:eastAsia="Microsoft YaHei UI Light" w:hAnsi="Microsoft YaHei UI Light"/>
+        </w:rPr>
+      </w:pPr>
+    </w:p>
+    <w:p>
+      <w:pPr>
+        <w:pStyle w:val="MyStyle"/>
+        <w:rPr>
+          <w:rFonts w:eastAsia="Microsoft YaHei UI Light"/>
+        </w:rPr>
+      </w:pPr>
+      <w:r>
+        <w:rPr>
+          <w:rFonts w:eastAsia="Microsoft YaHei UI Light"/>
+          <w:noProof/>
+        </w:rPr>
+        <w:lastRenderedPageBreak/>
+        <mc:AlternateContent>
+          <mc:Choice Requires="wps">
+            <w:drawing>
+              <wp:anchor distT="45720" distB="45720" distL="114300" distR="114300" simplePos="0" relativeHeight="251665408" behindDoc="1" locked="0" layoutInCell="1" allowOverlap="1" wp14:anchorId="03A55136" wp14:editId="652B5B35">
+                <wp:simplePos x="0" y="0"/>
+                <wp:positionH relativeFrom="margin">
+                  <wp:posOffset>0</wp:posOffset>
+                </wp:positionH>
+                <wp:positionV relativeFrom="paragraph">
+                  <wp:posOffset>3204633</wp:posOffset>
+                </wp:positionV>
+                <wp:extent cx="5722620" cy="303530"/>
+                <wp:effectExtent l="0" t="0" r="0" b="1270"/>
+                <wp:wrapTight wrapText="bothSides">
+                  <wp:wrapPolygon edited="0">
+                    <wp:start x="0" y="0"/>
+                    <wp:lineTo x="0" y="20335"/>
+                    <wp:lineTo x="21499" y="20335"/>
+                    <wp:lineTo x="21499" y="0"/>
+                    <wp:lineTo x="0" y="0"/>
+                  </wp:wrapPolygon>
+                </wp:wrapTight>
+                <wp:docPr id="217" name="Text Box 2"/>
+                <wp:cNvGraphicFramePr>
+                  <a:graphicFrameLocks xmlns:a="http://schemas.openxmlformats.org/drawingml/2006/main"/>
+                </wp:cNvGraphicFramePr>
+                <a:graphic xmlns:a="http://schemas.openxmlformats.org/drawingml/2006/main">
+                  <a:graphicData uri="http://schemas.microsoft.com/office/word/2010/wordprocessingShape">
+                    <wps:wsp>
+                      <wps:cNvSpPr txBox="1">
+                        <a:spLocks noChangeArrowheads="1"/>
+                      </wps:cNvSpPr>
+                      <wps:spPr bwMode="auto">
+                        <a:xfrm>
+                          <a:off x="0" y="0"/>
+                          <a:ext cx="5722620" cy="303530"/>
+                        </a:xfrm>
+                        <a:prstGeom prst="rect">
+                          <a:avLst/>
+                        </a:prstGeom>
+                        <a:solidFill>
+                          <a:schemeClr val="accent3">
+                            <a:lumMod val="60000"/>
+                            <a:lumOff val="40000"/>
+                          </a:schemeClr>
+                        </a:solidFill>
+                        <a:ln w="9525">
+                          <a:noFill/>
+                          <a:miter lim="800000"/>
+                          <a:headEnd/>
+                          <a:tailEnd/>
+                        </a:ln>
+                      </wps:spPr>
+                      <wps:txbx>
+                        <w:txbxContent>
+                          <w:p>
+                            <w:pPr>
+                              <w:jc w:val="center"/>
+                              <w:rPr>
+                                <w:rFonts w:ascii="Microsoft YaHei Light" w:eastAsia="Microsoft YaHei Light" w:hAnsi="Microsoft YaHei Light"/>
+                                <w:sz w:val="20"/>
+                              </w:rPr>
+                            </w:pPr>
+                            <w:r>
+                              <w:rPr>
+                                <w:rFonts w:ascii="Microsoft YaHei Light" w:eastAsia="Microsoft YaHei Light" w:hAnsi="Microsoft YaHei Light"/>
+                                <w:sz w:val="20"/>
+                              </w:rPr>
+                              <w:t>Figure 3: Example of the shooting game assets (Kenney 2018)</w:t>
+                            </w:r>
+                          </w:p>
+                        </w:txbxContent>
+                      </wps:txbx>
+                      <wps:bodyPr rot="0" vert="horz" wrap="square" lIns="91440" tIns="45720" rIns="91440" bIns="45720" anchor="ctr" anchorCtr="0">
+                        <a:noAutofit/>
+                      </wps:bodyPr>
+                    </wps:wsp>
+                  </a:graphicData>
+                </a:graphic>
+                <wp14:sizeRelH relativeFrom="margin">
+                  <wp14:pctWidth>0</wp14:pctWidth>
+                </wp14:sizeRelH>
+                <wp14:sizeRelV relativeFrom="margin">
+                  <wp14:pctHeight>0</wp14:pctHeight>
+                </wp14:sizeRelV>
+              </wp:anchor>
+            </w:drawing>
+          </mc:Choice>
+          <mc:Fallback>
+            <w:pict>
+              <v:shape w14:anchorId="03A55136" id="Text Box 2" o:spid="_x0000_s1028" type="#_x0000_t202" style="position:absolute;margin-left:0;margin-top:252.35pt;width:450.6pt;height:23.9pt;z-index:-251651072;visibility:visible;mso-wrap-style:square;mso-width-percent:0;mso-height-percent:0;mso-wrap-distance-left:9pt;mso-wrap-distance-top:3.6pt;mso-wrap-distance-right:9pt;mso-wrap-distance-bottom:3.6pt;mso-position-horizontal:absolute;mso-position-horizontal-relative:margin;mso-position-vertical:absolute;mso-position-vertical-relative:text;mso-width-percent:0;mso-height-percent:0;mso-width-relative:margin;mso-height-relative:margin;v-text-anchor:middle" o:gfxdata="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" fillcolor="#c2d69b [1942]" stroked="f">
+                <v:textbox>
+                  <w:txbxContent>
+                    <w:p>
+                      <w:pPr>
+                        <w:jc w:val="center"/>
+                        <w:rPr>
+                          <w:rFonts w:ascii="Microsoft YaHei Light" w:eastAsia="Microsoft YaHei Light" w:hAnsi="Microsoft YaHei Light"/>
+                          <w:sz w:val="20"/>
+                        </w:rPr>
+                      </w:pPr>
+                      <w:r>
+                        <w:rPr>
+                          <w:rFonts w:ascii="Microsoft YaHei Light" w:eastAsia="Microsoft YaHei Light" w:hAnsi="Microsoft YaHei Light"/>
+                          <w:sz w:val="20"/>
+                        </w:rPr>
+                        <w:t>Figure 3: Example of the shooting game assets (Kenney 2018)</w:t>
+                      </w:r>
+                    </w:p>
+                  </w:txbxContent>
+                </v:textbox>
+                <w10:wrap type="tight" anchorx="margin"/>
+              </v:shape>
+            </w:pict>
+          </mc:Fallback>
+        </mc:AlternateContent>
+      </w:r>
+      <w:r>
+        <w:rPr>
+          <w:rFonts w:eastAsia="Microsoft YaHei UI Light"/>
+          <w:noProof/>
+        </w:rPr>
+        <w:drawing>
+          <wp:anchor distT="0" distB="0" distL="114300" distR="114300" simplePos="0" relativeHeight="251666432" behindDoc="1" locked="0" layoutInCell="1" allowOverlap="1" wp14:anchorId="41E01EB0" wp14:editId="399454C5">
+            <wp:simplePos x="0" y="0"/>
+            <wp:positionH relativeFrom="column">
+              <wp:posOffset>0</wp:posOffset>
+            </wp:positionH>
+            <wp:positionV relativeFrom="paragraph">
+              <wp:posOffset>0</wp:posOffset>
+            </wp:positionV>
+            <wp:extent cx="5723255" cy="3208655"/>
+            <wp:effectExtent l="0" t="0" r="0" b="0"/>
+            <wp:wrapTight wrapText="bothSides">
+              <wp:wrapPolygon edited="0">
+                <wp:start x="0" y="0"/>
+                <wp:lineTo x="0" y="21416"/>
+                <wp:lineTo x="21497" y="21416"/>
+                <wp:lineTo x="21497" y="0"/>
+                <wp:lineTo x="0" y="0"/>
+              </wp:wrapPolygon>
+            </wp:wrapTight>
+            <wp:docPr id="6" name="Picture 6"/>
+            <wp:cNvGraphicFramePr>
+              <a:graphicFrameLocks xmlns:a="http://schemas.openxmlformats.org/drawingml/2006/main" noChangeAspect="1"/>
+            </wp:cNvGraphicFramePr>
+            <a:graphic xmlns:a="http://schemas.openxmlformats.org/drawingml/2006/main">
+              <a:graphicData uri="http://schemas.openxmlformats.org/drawingml/2006/picture">
+                <pic:pic xmlns:pic="http://schemas.openxmlformats.org/drawingml/2006/picture">
+                  <pic:nvPicPr>
+                    <pic:cNvPr id="0" name="Picture 1"/>
+                    <pic:cNvPicPr>
+                      <a:picLocks noChangeAspect="1" noChangeArrowheads="1"/>
+                    </pic:cNvPicPr>
+                  </pic:nvPicPr>
+                  <pic:blipFill>
+                    <a:blip r:embed="rId8">
+                      <a:extLst>
+                        <a:ext uri="{28A0092B-C50C-407E-A947-70E740481C1C}">
+                          <a14:useLocalDpi xmlns:a14="http://schemas.microsoft.com/office/drawing/2010/main" val="0"/>
+                        </a:ext>
+                      </a:extLst>
+                    </a:blip>
+                    <a:srcRect/>
+                    <a:stretch>
+                      <a:fillRect/>
+                    </a:stretch>
+                  </pic:blipFill>
+                  <pic:spPr bwMode="auto">
+                    <a:xfrm>
+                      <a:off x="0" y="0"/>
+                      <a:ext cx="5723255" cy="3208655"/>
+                    </a:xfrm>
+                    <a:prstGeom prst="rect">
+                      <a:avLst/>
+                    </a:prstGeom>
+                    <a:noFill/>
+                    <a:ln>
+                      <a:noFill/>
+                    </a:ln>
+                  </pic:spPr>
+                </pic:pic>
+              </a:graphicData>
+            </a:graphic>
+          </wp:anchor>
+        </w:drawing>
+      </w:r>
+      <w:r>
+        <w:t xml:space="preserve">Figure 3 shows a mock-up of how the assets given could be used, however the game designed uses a simpler user interface and design. The figure also shows how the simple design and bright contrasting colours allows for clear and easy indication for stimuli. </w:t>
+      </w:r>
+    </w:p>
+    <w:p>
+      <w:pPr>
+        <w:spacing w:line="240" w:lineRule="auto"/>
+        <w:rPr>
+          <w:rFonts w:ascii="Microsoft YaHei UI Light" w:eastAsia="Microsoft YaHei UI Light" w:hAnsi="Microsoft YaHei UI Light"/>
+        </w:rPr>
+      </w:pPr>
+    </w:p>
+    <w:p>
+      <w:pPr>
+        <w:spacing w:line="240" w:lineRule="auto"/>
+        <w:rPr>
+          <w:rFonts w:ascii="Microsoft YaHei UI Light" w:eastAsia="Microsoft YaHei UI Light" w:hAnsi="Microsoft YaHei UI Light"/>
+          <w:color w:val="76923C" w:themeColor="accent3" w:themeShade="BF"/>
+          <w:sz w:val="32"/>
+        </w:rPr>
+      </w:pPr>
+      <w:r>
+        <w:rPr>
+          <w:rFonts w:ascii="Microsoft YaHei UI Light" w:eastAsia="Microsoft YaHei UI Light" w:hAnsi="Microsoft YaHei UI Light"/>
+          <w:color w:val="76923C" w:themeColor="accent3" w:themeShade="BF"/>
+          <w:sz w:val="32"/>
+        </w:rPr>
+        <w:t>Driving Game Design</w:t>
+      </w:r>
+    </w:p>
+    <w:p>
+      <w:pPr>
+        <w:spacing w:line="240" w:lineRule="auto"/>
+        <w:rPr>
+          <w:rFonts w:ascii="Microsoft YaHei UI Light" w:eastAsia="Microsoft YaHei UI Light" w:hAnsi="Microsoft YaHei UI Light"/>
+          <w:color w:val="76923C" w:themeColor="accent3" w:themeShade="BF"/>
+          <w:sz w:val="32"/>
+        </w:rPr>
+      </w:pPr>
+      <w:r>
+        <w:rPr>
+          <w:rFonts w:ascii="Microsoft YaHei UI Light" w:eastAsia="Microsoft YaHei UI Light" w:hAnsi="Microsoft YaHei UI Light"/>
+          <w:color w:val="76923C" w:themeColor="accent3" w:themeShade="BF"/>
+          <w:sz w:val="32"/>
+        </w:rPr>
+        <w:t>Dodging Game Design</w:t>
+      </w:r>
+    </w:p>
+    <w:tbl>
+      <w:tblPr>
+        <w:tblStyle w:val="TableGrid"/>
+        <w:tblW w:w="0" w:type="auto"/>
+        <w:tblLook w:val="04A0" w:firstRow="1" w:lastRow="0" w:firstColumn="1" w:lastColumn="0" w:noHBand="0" w:noVBand="1"/>
+      </w:tblPr>
+      <w:tblGrid>
+        <w:gridCol w:w="9016"/>
+      </w:tblGrid>
+      <w:tr>
+        <w:tc>
+          <w:tcPr>
+            <w:tcW w:w="9016" w:type="dxa"/>
+            <w:tcBorders>
+              <w:top w:val="nil"/>
+              <w:left w:val="nil"/>
+              <w:bottom w:val="nil"/>
+              <w:right w:val="nil"/>
+            </w:tcBorders>
+            <w:shd w:val="clear" w:color="auto" w:fill="C2D69B" w:themeFill="accent3" w:themeFillTint="99"/>
+          </w:tcPr>
+          <w:p>
+            <w:pPr>
+              <w:rPr>
+                <w:rFonts w:ascii="Microsoft YaHei UI Light" w:eastAsia="Microsoft YaHei UI Light" w:hAnsi="Microsoft YaHei UI Light"/>
+                <w:sz w:val="36"/>
+              </w:rPr>
+            </w:pPr>
+            <w:r>
+              <w:rPr>
+                <w:rFonts w:ascii="Microsoft YaHei UI Light" w:eastAsia="Microsoft YaHei UI Light" w:hAnsi="Microsoft YaHei UI Light"/>
+                <w:sz w:val="36"/>
+              </w:rPr>
+              <w:t>Development &amp; Testing Methods</w:t>
+            </w:r>
+          </w:p>
+        </w:tc>
+      </w:tr>
+    </w:tbl>
+    <w:p>
+      <w:pPr>
+        <w:spacing w:line="240" w:lineRule="auto"/>
+        <w:rPr>
+          <w:rFonts w:ascii="Microsoft YaHei UI Light" w:eastAsia="Microsoft YaHei UI Light" w:hAnsi="Microsoft YaHei UI Light"/>
+        </w:rPr>
+      </w:pPr>
+    </w:p>
+    <w:p>
+      <w:pPr>
+        <w:spacing w:line="240" w:lineRule="auto"/>
+        <w:rPr>
+          <w:rFonts w:ascii="Microsoft YaHei UI Light" w:eastAsia="Microsoft YaHei UI Light" w:hAnsi="Microsoft YaHei UI Light"/>
+        </w:rPr>
+      </w:pPr>
+    </w:p>
+    <w:p>
+      <w:pPr>
+        <w:spacing w:line="240" w:lineRule="auto"/>
+        <w:rPr>
+          <w:rFonts w:ascii="Microsoft YaHei UI Light" w:eastAsia="Microsoft YaHei UI Light" w:hAnsi="Microsoft YaHei UI Light"/>
+        </w:rPr>
+      </w:pPr>
+    </w:p>
+    <w:p>
+      <w:pPr>
+        <w:spacing w:line="240" w:lineRule="auto"/>
+        <w:rPr>
+          <w:rFonts w:ascii="Microsoft YaHei UI Light" w:eastAsia="Microsoft YaHei UI Light" w:hAnsi="Microsoft YaHei UI Light"/>
+        </w:rPr>
+      </w:pPr>
+    </w:p>
+    <w:p>
+      <w:pPr>
+        <w:spacing w:line="240" w:lineRule="auto"/>
+        <w:rPr>
+          <w:rFonts w:ascii="Microsoft YaHei UI Light" w:eastAsia="Microsoft YaHei UI Light" w:hAnsi="Microsoft YaHei UI Light"/>
+        </w:rPr>
+      </w:pPr>
+    </w:p>
+    <w:p>
+      <w:pPr>
+        <w:spacing w:line="240" w:lineRule="auto"/>
+        <w:rPr>
+          <w:rFonts w:ascii="Microsoft YaHei UI Light" w:eastAsia="Microsoft YaHei UI Light" w:hAnsi="Microsoft YaHei UI Light"/>
+        </w:rPr>
+      </w:pPr>
+    </w:p>
+    <w:p>
+      <w:pPr>
+        <w:spacing w:line="240" w:lineRule="auto"/>
+        <w:rPr>
+          <w:rFonts w:ascii="Microsoft YaHei UI Light" w:eastAsia="Microsoft YaHei UI Light" w:hAnsi="Microsoft YaHei UI Light"/>
+        </w:rPr>
+      </w:pPr>
+    </w:p>
+    <w:p>
+      <w:pPr>
+        <w:spacing w:line="240" w:lineRule="auto"/>
+        <w:rPr>
+          <w:rFonts w:ascii="Microsoft YaHei UI Light" w:eastAsia="Microsoft YaHei UI Light" w:hAnsi="Microsoft YaHei UI Light"/>
+        </w:rPr>
+      </w:pPr>
+    </w:p>
+    <w:p>
+      <w:pPr>
+        <w:spacing w:line="240" w:lineRule="auto"/>
+        <w:rPr>
+          <w:rFonts w:ascii="Microsoft YaHei UI Light" w:eastAsia="Microsoft YaHei UI Light" w:hAnsi="Microsoft YaHei UI Light"/>
+        </w:rPr>
+      </w:pPr>
+    </w:p>
+    <w:p>
+      <w:pPr>
+        <w:spacing w:line="240" w:lineRule="auto"/>
+        <w:rPr>
+          <w:rFonts w:ascii="Microsoft YaHei UI Light" w:eastAsia="Microsoft YaHei UI Light" w:hAnsi="Microsoft YaHei UI Light"/>
+        </w:rPr>
+      </w:pPr>
+    </w:p>
+    <w:p>
+      <w:pPr>
+        <w:spacing w:line="240" w:lineRule="auto"/>
+        <w:rPr>
+          <w:rFonts w:ascii="Microsoft YaHei UI Light" w:eastAsia="Microsoft YaHei UI Light" w:hAnsi="Microsoft YaHei UI Light"/>
+        </w:rPr>
+      </w:pPr>
+    </w:p>
+    <w:p>
+      <w:pPr>
+        <w:spacing w:line="240" w:lineRule="auto"/>
+        <w:rPr>
+          <w:rFonts w:ascii="Microsoft YaHei UI Light" w:eastAsia="Microsoft YaHei UI Light" w:hAnsi="Microsoft YaHei UI Light"/>
+        </w:rPr>
+      </w:pPr>
+    </w:p>
+    <w:p>
+      <w:pPr>
+        <w:spacing w:line="240" w:lineRule="auto"/>
+        <w:rPr>
+          <w:rFonts w:ascii="Microsoft YaHei UI Light" w:eastAsia="Microsoft YaHei UI Light" w:hAnsi="Microsoft YaHei UI Light"/>
+        </w:rPr>
+      </w:pPr>
+    </w:p>
+    <w:p>
+      <w:pPr>
+        <w:spacing w:line="240" w:lineRule="auto"/>
+        <w:rPr>
+          <w:rFonts w:ascii="Microsoft YaHei UI Light" w:eastAsia="Microsoft YaHei UI Light" w:hAnsi="Microsoft YaHei UI Light"/>
+        </w:rPr>
+      </w:pPr>
+    </w:p>
+    <w:p>
+      <w:pPr>
+        <w:spacing w:line="240" w:lineRule="auto"/>
+        <w:rPr>
+          <w:rFonts w:ascii="Microsoft YaHei UI Light" w:eastAsia="Microsoft YaHei UI Light" w:hAnsi="Microsoft YaHei UI Light"/>
+        </w:rPr>
+      </w:pPr>
+    </w:p>
+    <w:p>
+      <w:pPr>
+        <w:spacing w:line="240" w:lineRule="auto"/>
+        <w:rPr>
+          <w:rFonts w:ascii="Microsoft YaHei UI Light" w:eastAsia="Microsoft YaHei UI Light" w:hAnsi="Microsoft YaHei UI Light"/>
+        </w:rPr>
+      </w:pPr>
+    </w:p>
+    <w:p>
+      <w:pPr>
+        <w:spacing w:line="240" w:lineRule="auto"/>
+        <w:rPr>
+          <w:rFonts w:ascii="Microsoft YaHei UI Light" w:eastAsia="Microsoft YaHei UI Light" w:hAnsi="Microsoft YaHei UI Light"/>
+        </w:rPr>
+      </w:pPr>
+    </w:p>
+    <w:p>
+      <w:pPr>
+        <w:spacing w:line="240" w:lineRule="auto"/>
+        <w:rPr>
+          <w:rFonts w:ascii="Microsoft YaHei UI Light" w:eastAsia="Microsoft YaHei UI Light" w:hAnsi="Microsoft YaHei UI Light"/>
+        </w:rPr>
+      </w:pPr>
+    </w:p>
+    <w:p>
+      <w:pPr>
+        <w:spacing w:line="240" w:lineRule="auto"/>
+        <w:rPr>
+          <w:rFonts w:ascii="Microsoft YaHei UI Light" w:eastAsia="Microsoft YaHei UI Light" w:hAnsi="Microsoft YaHei UI Light"/>
+        </w:rPr>
+      </w:pPr>
+    </w:p>
+    <w:p>
+      <w:pPr>
+        <w:spacing w:line="240" w:lineRule="auto"/>
+        <w:rPr>
+          <w:rFonts w:ascii="Microsoft YaHei UI Light" w:eastAsia="Microsoft YaHei UI Light" w:hAnsi="Microsoft YaHei UI Light"/>
+        </w:rPr>
+      </w:pPr>
+    </w:p>
+    <w:p>
+      <w:pPr>
+        <w:spacing w:line="240" w:lineRule="auto"/>
+        <w:rPr>
+          <w:rFonts w:ascii="Microsoft YaHei UI Light" w:eastAsia="Microsoft YaHei UI Light" w:hAnsi="Microsoft YaHei UI Light"/>
+        </w:rPr>
+      </w:pPr>
+    </w:p>
+    <w:p>
+      <w:pPr>
+        <w:spacing w:line="240" w:lineRule="auto"/>
+        <w:rPr>
+          <w:rFonts w:ascii="Microsoft YaHei UI Light" w:eastAsia="Microsoft YaHei UI Light" w:hAnsi="Microsoft YaHei UI Light"/>
+        </w:rPr>
+      </w:pPr>
+    </w:p>
+    <w:p>
+      <w:pPr>
+        <w:spacing w:line="240" w:lineRule="auto"/>
+        <w:rPr>
+          <w:rFonts w:ascii="Microsoft YaHei UI Light" w:eastAsia="Microsoft YaHei UI Light" w:hAnsi="Microsoft YaHei UI Light"/>
+          <w:color w:val="76923C" w:themeColor="accent3" w:themeShade="BF"/>
+          <w:sz w:val="32"/>
+        </w:rPr>
+      </w:pPr>
+      <w:r>
+        <w:rPr>
+          <w:rFonts w:ascii="Microsoft YaHei UI Light" w:eastAsia="Microsoft YaHei UI Light" w:hAnsi="Microsoft YaHei UI Light"/>
+          <w:color w:val="76923C" w:themeColor="accent3" w:themeShade="BF"/>
+          <w:sz w:val="32"/>
+        </w:rPr>
+        <w:t>Testing Method Overview</w:t>
+      </w:r>
+    </w:p>
+    <w:p>
+      <w:pPr>
+        <w:spacing w:line="240" w:lineRule="auto"/>
+        <w:rPr>
+          <w:rFonts w:ascii="Microsoft YaHei UI Light" w:eastAsia="Microsoft YaHei UI Light" w:hAnsi="Microsoft YaHei UI Light"/>
+        </w:rPr>
+      </w:pPr>
+      <w:r>
+        <w:rPr>
+          <w:rFonts w:ascii="Microsoft YaHei UI Light" w:eastAsia="Microsoft YaHei UI Light" w:hAnsi="Microsoft YaHei UI Light"/>
+        </w:rPr>
+        <w:t xml:space="preserve">Testing will be carried out upon completion of the application. </w:t>
+      </w:r>
+      <w:r>
+        <w:rPr>
+          <w:rFonts w:ascii="Microsoft YaHei UI Light" w:eastAsia="Microsoft YaHei UI Light" w:hAnsi="Microsoft YaHei UI Light"/>
+        </w:rPr>
+        <w:t xml:space="preserve">The participants will play each game </w:t>
+      </w:r>
+      <w:r>
+        <w:rPr>
+          <w:rFonts w:ascii="Microsoft YaHei UI Light" w:eastAsia="Microsoft YaHei UI Light" w:hAnsi="Microsoft YaHei UI Light"/>
+        </w:rPr>
+        <w:t xml:space="preserve">two times consecutively, and then this procedure will be carried out three times throughout one week. This will allow for the data to show any improvement over this time. </w:t>
+      </w:r>
+      <w:r>
+        <w:rPr>
+          <w:rFonts w:ascii="Microsoft YaHei UI Light" w:eastAsia="Microsoft YaHei UI Light" w:hAnsi="Microsoft YaHei UI Light"/>
+        </w:rPr>
+        <w:t>These results will then be compared to evaluate the application’s ability to improve the user’s reaction time. The intended outcome of this project is to prove that video games do have the ability to improve reaction times, and that an easily accessible and simple game can aid that improvement.</w:t>
+      </w:r>
+    </w:p>
+    <w:p>
+      <w:pPr>
+        <w:spacing w:line="240" w:lineRule="auto"/>
+        <w:rPr>
+          <w:rFonts w:ascii="Microsoft YaHei UI Light" w:eastAsia="Microsoft YaHei UI Light" w:hAnsi="Microsoft YaHei UI Light"/>
+        </w:rPr>
+      </w:pPr>
+    </w:p>
+    <w:p>
+      <w:pPr>
+        <w:spacing w:line="240" w:lineRule="auto"/>
+        <w:rPr>
+          <w:rFonts w:ascii="Microsoft YaHei UI Light" w:eastAsia="Microsoft YaHei UI Light" w:hAnsi="Microsoft YaHei UI Light"/>
+        </w:rPr>
+      </w:pPr>
+    </w:p>
+    <w:p>
+      <w:pPr>
+        <w:spacing w:line="240" w:lineRule="auto"/>
+        <w:rPr>
+          <w:rFonts w:ascii="Microsoft YaHei UI Light" w:eastAsia="Microsoft YaHei UI Light" w:hAnsi="Microsoft YaHei UI Light"/>
+        </w:rPr>
+      </w:pPr>
+    </w:p>
+    <w:p>
+      <w:pPr>
+        <w:spacing w:line="240" w:lineRule="auto"/>
+        <w:rPr>
+          <w:rFonts w:ascii="Microsoft YaHei UI Light" w:eastAsia="Microsoft YaHei UI Light" w:hAnsi="Microsoft YaHei UI Light"/>
+        </w:rPr>
+      </w:pPr>
+    </w:p>
+    <w:p>
+      <w:pPr>
+        <w:spacing w:line="240" w:lineRule="auto"/>
+        <w:rPr>
+          <w:rFonts w:ascii="Microsoft YaHei UI Light" w:eastAsia="Microsoft YaHei UI Light" w:hAnsi="Microsoft YaHei UI Light"/>
+        </w:rPr>
+      </w:pPr>
+    </w:p>
+    <w:p>
+      <w:pPr>
+        <w:spacing w:line="240" w:lineRule="auto"/>
+        <w:rPr>
+          <w:rFonts w:ascii="Microsoft YaHei UI Light" w:eastAsia="Microsoft YaHei UI Light" w:hAnsi="Microsoft YaHei UI Light"/>
+        </w:rPr>
+      </w:pPr>
+    </w:p>
+    <w:p>
+      <w:pPr>
+        <w:spacing w:line="240" w:lineRule="auto"/>
+        <w:rPr>
+          <w:rFonts w:ascii="Microsoft YaHei UI Light" w:eastAsia="Microsoft YaHei UI Light" w:hAnsi="Microsoft YaHei UI Light"/>
+        </w:rPr>
+      </w:pPr>
+    </w:p>
+    <w:p>
+      <w:pPr>
+        <w:spacing w:line="240" w:lineRule="auto"/>
+        <w:rPr>
+          <w:rFonts w:ascii="Microsoft YaHei UI Light" w:eastAsia="Microsoft YaHei UI Light" w:hAnsi="Microsoft YaHei UI Light"/>
+        </w:rPr>
+      </w:pPr>
+    </w:p>
+    <w:p>
+      <w:pPr>
+        <w:spacing w:line="240" w:lineRule="auto"/>
+        <w:rPr>
+          <w:rFonts w:ascii="Microsoft YaHei UI Light" w:eastAsia="Microsoft YaHei UI Light" w:hAnsi="Microsoft YaHei UI Light"/>
+        </w:rPr>
+      </w:pPr>
+    </w:p>
+    <w:p>
+      <w:pPr>
+        <w:spacing w:line="240" w:lineRule="auto"/>
+        <w:rPr>
+          <w:rFonts w:ascii="Microsoft YaHei UI Light" w:eastAsia="Microsoft YaHei UI Light" w:hAnsi="Microsoft YaHei UI Light"/>
+        </w:rPr>
+      </w:pPr>
+    </w:p>
+    <w:p>
+      <w:pPr>
+        <w:spacing w:line="240" w:lineRule="auto"/>
+        <w:rPr>
+          <w:rFonts w:ascii="Microsoft YaHei UI Light" w:eastAsia="Microsoft YaHei UI Light" w:hAnsi="Microsoft YaHei UI Light"/>
+        </w:rPr>
+      </w:pPr>
+    </w:p>
+    <w:p>
+      <w:pPr>
+        <w:spacing w:line="240" w:lineRule="auto"/>
+        <w:rPr>
+          <w:rFonts w:ascii="Microsoft YaHei UI Light" w:eastAsia="Microsoft YaHei UI Light" w:hAnsi="Microsoft YaHei UI Light"/>
+          <w:sz w:val="24"/>
+        </w:rPr>
+      </w:pPr>
+    </w:p>
+    <w:p>
+      <w:pPr>
+        <w:spacing w:line="240" w:lineRule="auto"/>
+        <w:rPr>
+          <w:rFonts w:ascii="Microsoft YaHei UI Light" w:eastAsia="Microsoft YaHei UI Light" w:hAnsi="Microsoft YaHei UI Light"/>
+          <w:sz w:val="24"/>
+        </w:rPr>
+      </w:pPr>
+    </w:p>
+    <w:p>
+      <w:pPr>
+        <w:spacing w:line="240" w:lineRule="auto"/>
+        <w:rPr>
+          <w:rFonts w:ascii="Microsoft YaHei UI Light" w:eastAsia="Microsoft YaHei UI Light" w:hAnsi="Microsoft YaHei UI Light"/>
+          <w:sz w:val="24"/>
+        </w:rPr>
+      </w:pPr>
+    </w:p>
+    <w:p>
+      <w:pPr>
+        <w:spacing w:line="240" w:lineRule="auto"/>
+        <w:rPr>
+          <w:rFonts w:ascii="Microsoft YaHei UI Light" w:eastAsia="Microsoft YaHei UI Light" w:hAnsi="Microsoft YaHei UI Light"/>
+          <w:sz w:val="24"/>
+        </w:rPr>
+      </w:pPr>
+    </w:p>
+    <w:p>
+      <w:pPr>
+        <w:spacing w:line="240" w:lineRule="auto"/>
+        <w:rPr>
+          <w:rFonts w:ascii="Microsoft YaHei UI Light" w:eastAsia="Microsoft YaHei UI Light" w:hAnsi="Microsoft YaHei UI Light"/>
+          <w:sz w:val="24"/>
+        </w:rPr>
+      </w:pPr>
+    </w:p>
+    <w:p>
+      <w:pPr>
+        <w:rPr>
+          <w:rFonts w:ascii="Microsoft YaHei UI Light" w:eastAsia="Microsoft YaHei UI Light" w:hAnsi="Microsoft YaHei UI Light"/>
+          <w:sz w:val="24"/>
+        </w:rPr>
+      </w:pPr>
+    </w:p>
+    <w:p>
+      <w:pPr>
+        <w:rPr>
+          <w:rFonts w:ascii="Microsoft YaHei UI Light" w:eastAsia="Microsoft YaHei UI Light" w:hAnsi="Microsoft YaHei UI Light"/>
+          <w:sz w:val="24"/>
+        </w:rPr>
+      </w:pPr>
+    </w:p>
+    <w:p>
+      <w:pPr>
+        <w:rPr>
+          <w:rFonts w:ascii="Microsoft YaHei UI Light" w:eastAsia="Microsoft YaHei UI Light" w:hAnsi="Microsoft YaHei UI Light"/>
+          <w:sz w:val="24"/>
+        </w:rPr>
+      </w:pPr>
+    </w:p>
+    <w:p>
+      <w:pPr>
+        <w:rPr>
+          <w:rFonts w:ascii="Microsoft YaHei UI Light" w:eastAsia="Microsoft YaHei UI Light" w:hAnsi="Microsoft YaHei UI Light"/>
+          <w:sz w:val="24"/>
+        </w:rPr>
+      </w:pPr>
+    </w:p>
+    <w:p>
+      <w:pPr>
+        <w:rPr>
+          <w:rFonts w:ascii="Microsoft YaHei UI Light" w:eastAsia="Microsoft YaHei UI Light" w:hAnsi="Microsoft YaHei UI Light"/>
+          <w:sz w:val="24"/>
+        </w:rPr>
+      </w:pPr>
+    </w:p>
+    <w:p>
+      <w:pPr>
+        <w:rPr>
+          <w:rFonts w:ascii="Microsoft YaHei UI Light" w:eastAsia="Microsoft YaHei UI Light" w:hAnsi="Microsoft YaHei UI Light"/>
+          <w:sz w:val="24"/>
+        </w:rPr>
+      </w:pPr>
+    </w:p>
+    <w:p>
+      <w:pPr>
+        <w:rPr>
+          <w:rFonts w:ascii="Microsoft YaHei UI Light" w:eastAsia="Microsoft YaHei UI Light" w:hAnsi="Microsoft YaHei UI Light"/>
+          <w:sz w:val="24"/>
+        </w:rPr>
+      </w:pPr>
+    </w:p>
+    <w:p>
+      <w:pPr>
+        <w:rPr>
+          <w:rFonts w:ascii="Microsoft YaHei UI Light" w:eastAsia="Microsoft YaHei UI Light" w:hAnsi="Microsoft YaHei UI Light"/>
+          <w:sz w:val="24"/>
+        </w:rPr>
+      </w:pPr>
+    </w:p>
+    <w:p>
+      <w:pPr>
+        <w:rPr>
+          <w:rFonts w:ascii="Microsoft YaHei UI Light" w:eastAsia="Microsoft YaHei UI Light" w:hAnsi="Microsoft YaHei UI Light"/>
+          <w:sz w:val="24"/>
+        </w:rPr>
+      </w:pPr>
+    </w:p>
+    <w:p>
+      <w:pPr>
+        <w:rPr>
+          <w:rFonts w:ascii="Microsoft YaHei UI Light" w:eastAsia="Microsoft YaHei UI Light" w:hAnsi="Microsoft YaHei UI Light"/>
+          <w:sz w:val="24"/>
+        </w:rPr>
+      </w:pPr>
+    </w:p>
+    <w:p>
+      <w:pPr>
+        <w:rPr>
+          <w:rFonts w:ascii="Microsoft YaHei UI Light" w:eastAsia="Microsoft YaHei UI Light" w:hAnsi="Microsoft YaHei UI Light"/>
+          <w:sz w:val="24"/>
+        </w:rPr>
+      </w:pPr>
+    </w:p>
+    <w:p>
+      <w:pPr>
+        <w:rPr>
+          <w:rFonts w:ascii="Microsoft YaHei UI Light" w:eastAsia="Microsoft YaHei UI Light" w:hAnsi="Microsoft YaHei UI Light"/>
+          <w:sz w:val="24"/>
+        </w:rPr>
+      </w:pPr>
+    </w:p>
+    <w:p>
+      <w:pPr>
+        <w:rPr>
+          <w:rFonts w:ascii="Microsoft YaHei UI Light" w:eastAsia="Microsoft YaHei UI Light" w:hAnsi="Microsoft YaHei UI Light"/>
+          <w:sz w:val="24"/>
+        </w:rPr>
+      </w:pPr>
+    </w:p>
+    <w:p>
+      <w:pPr>
+        <w:rPr>
+          <w:rFonts w:ascii="Microsoft YaHei UI Light" w:eastAsia="Microsoft YaHei UI Light" w:hAnsi="Microsoft YaHei UI Light"/>
+          <w:sz w:val="24"/>
+        </w:rPr>
+      </w:pPr>
+    </w:p>
+    <w:p>
+      <w:pPr>
+        <w:rPr>
+          <w:rFonts w:ascii="Microsoft YaHei UI Light" w:eastAsia="Microsoft YaHei UI Light" w:hAnsi="Microsoft YaHei UI Light"/>
+          <w:sz w:val="24"/>
+        </w:rPr>
+      </w:pPr>
+    </w:p>
+    <w:p>
+      <w:pPr>
+        <w:rPr>
+          <w:rFonts w:ascii="Microsoft YaHei UI Light" w:eastAsia="Microsoft YaHei UI Light" w:hAnsi="Microsoft YaHei UI Light"/>
+          <w:sz w:val="24"/>
+        </w:rPr>
+      </w:pPr>
+    </w:p>
+    <w:p>
+      <w:pPr>
+        <w:rPr>
+          <w:rFonts w:ascii="Microsoft YaHei UI Light" w:eastAsia="Microsoft YaHei UI Light" w:hAnsi="Microsoft YaHei UI Light"/>
+          <w:sz w:val="24"/>
+        </w:rPr>
+      </w:pPr>
+    </w:p>
+    <w:p>
+      <w:pPr>
+        <w:rPr>
+          <w:rFonts w:ascii="Microsoft YaHei UI Light" w:eastAsia="Microsoft YaHei UI Light" w:hAnsi="Microsoft YaHei UI Light"/>
+          <w:sz w:val="24"/>
+        </w:rPr>
+      </w:pPr>
     </w:p>
     <w:p>
       <w:pPr>
@@ -2692,7 +4270,7 @@
                 <w:sz w:val="32"/>
               </w:rPr>
             </w:pPr>
-            <w:bookmarkStart w:id="8" w:name="References" w:colFirst="0" w:colLast="0"/>
+            <w:bookmarkStart w:id="4" w:name="References" w:colFirst="0" w:colLast="0"/>
             <w:r>
               <w:rPr>
                 <w:rFonts w:ascii="Microsoft YaHei UI Light" w:eastAsia="Microsoft YaHei UI Light" w:hAnsi="Microsoft YaHei UI Light"/>
@@ -2705,7 +4283,7 @@
         </w:tc>
       </w:tr>
     </w:tbl>
-    <w:bookmarkEnd w:id="8"/>
+    <w:bookmarkEnd w:id="4"/>
     <w:p>
       <w:pPr>
         <w:spacing w:line="240" w:lineRule="auto"/>
@@ -2953,21 +4531,7 @@
         <w:rPr>
           <w:rFonts w:ascii="Microsoft YaHei UI Light" w:eastAsia="Microsoft YaHei UI Light" w:hAnsi="Microsoft YaHei UI Light"/>
         </w:rPr>
-        <w:t xml:space="preserve"> </w:t>
-      </w:r>
-      <w:proofErr w:type="spellStart"/>
-      <w:r>
-        <w:rPr>
-          <w:rFonts w:ascii="Microsoft YaHei UI Light" w:eastAsia="Microsoft YaHei UI Light" w:hAnsi="Microsoft YaHei UI Light"/>
-        </w:rPr>
-        <w:t>Greenbot</w:t>
-      </w:r>
-      <w:proofErr w:type="spellEnd"/>
-      <w:r>
-        <w:rPr>
-          <w:rFonts w:ascii="Microsoft YaHei UI Light" w:eastAsia="Microsoft YaHei UI Light" w:hAnsi="Microsoft YaHei UI Light"/>
-        </w:rPr>
-        <w:t xml:space="preserve">. Available from: </w:t>
+        <w:t xml:space="preserve"> Greenbot. Available from: </w:t>
       </w:r>
       <w:hyperlink r:id="rId9" w:anchor="slide1" w:history="1">
         <w:r>
@@ -3868,7 +5432,16 @@
           <w:szCs w:val="27"/>
           <w:shd w:val="clear" w:color="auto" w:fill="FFFFFF"/>
         </w:rPr>
-        <w:t xml:space="preserve">2012. Action video gaming and cognitive control: playing first person shooter games is associated with improvement in working memory but not action inhibition. </w:t>
+        <w:t xml:space="preserve">2012. Action video gaming and cognitive control: playing first person shooter games is associated with </w:t>
+      </w:r>
+      <w:r>
+        <w:rPr>
+          <w:color w:val="auto"/>
+          <w:szCs w:val="27"/>
+          <w:shd w:val="clear" w:color="auto" w:fill="FFFFFF"/>
+        </w:rPr>
+        <w:lastRenderedPageBreak/>
+        <w:t xml:space="preserve">improvement in working memory but not action inhibition. </w:t>
       </w:r>
       <w:r>
         <w:rPr>
@@ -3927,7 +5500,6 @@
           <w:szCs w:val="27"/>
           <w:shd w:val="clear" w:color="auto" w:fill="FFFFFF"/>
         </w:rPr>
-        <w:lastRenderedPageBreak/>
         <w:t xml:space="preserve">Greenfield, P. M., 1984. </w:t>
       </w:r>
       <w:r>
@@ -4075,6 +5647,105 @@
     </w:p>
     <w:p>
       <w:pPr>
+        <w:pStyle w:val="MyStyle"/>
+        <w:rPr>
+          <w:rFonts w:eastAsia="Microsoft YaHei UI Light"/>
+          <w:sz w:val="24"/>
+        </w:rPr>
+      </w:pPr>
+    </w:p>
+    <w:p>
+      <w:pPr>
+        <w:pStyle w:val="MyStyle"/>
+        <w:rPr>
+          <w:rFonts w:eastAsia="Microsoft YaHei UI Light"/>
+          <w:b/>
+          <w:sz w:val="24"/>
+        </w:rPr>
+      </w:pPr>
+      <w:r>
+        <w:rPr>
+          <w:rFonts w:eastAsia="Microsoft YaHei UI Light"/>
+          <w:b/>
+          <w:sz w:val="24"/>
+        </w:rPr>
+        <w:t xml:space="preserve">References </w:t>
+      </w:r>
+      <w:r>
+        <w:rPr>
+          <w:rFonts w:eastAsia="Microsoft YaHei UI Light"/>
+          <w:b/>
+          <w:sz w:val="24"/>
+        </w:rPr>
+        <w:t>t</w:t>
+      </w:r>
+      <w:r>
+        <w:rPr>
+          <w:rFonts w:eastAsia="Microsoft YaHei UI Light"/>
+          <w:b/>
+          <w:sz w:val="24"/>
+        </w:rPr>
+        <w:t xml:space="preserve">o </w:t>
+      </w:r>
+      <w:r>
+        <w:rPr>
+          <w:rFonts w:eastAsia="Microsoft YaHei UI Light"/>
+          <w:b/>
+          <w:sz w:val="24"/>
+        </w:rPr>
+        <w:t>Format</w:t>
+      </w:r>
+    </w:p>
+    <w:p>
+      <w:pPr>
+        <w:pStyle w:val="MyStyle"/>
+        <w:rPr>
+          <w:rFonts w:eastAsia="Microsoft YaHei UI Light"/>
+          <w:b/>
+          <w:sz w:val="24"/>
+        </w:rPr>
+      </w:pPr>
+      <w:hyperlink r:id="rId13" w:history="1">
+        <w:r>
+          <w:rPr>
+            <w:rStyle w:val="Hyperlink"/>
+          </w:rPr>
+          <w:t>https://www.frontiersin.org/articles/10.3389/fpsyg.2011.00226/full</w:t>
+        </w:r>
+      </w:hyperlink>
+    </w:p>
+    <w:p>
+      <w:pPr>
+        <w:pStyle w:val="MyStyle"/>
+      </w:pPr>
+      <w:hyperlink r:id="rId14" w:history="1">
+        <w:r>
+          <w:rPr>
+            <w:rStyle w:val="Hyperlink"/>
+          </w:rPr>
+          <w:t>https://www.sciencedirect.com/science/article/pii/S0960982212001303</w:t>
+        </w:r>
+      </w:hyperlink>
+    </w:p>
+    <w:p>
+      <w:pPr>
+        <w:pStyle w:val="MyStyle"/>
+        <w:rPr>
+          <w:rFonts w:eastAsia="Microsoft YaHei UI Light"/>
+          <w:sz w:val="24"/>
+        </w:rPr>
+      </w:pPr>
+      <w:hyperlink r:id="rId15" w:history="1">
+        <w:r>
+          <w:rPr>
+            <w:rStyle w:val="Hyperlink"/>
+          </w:rPr>
+          <w:t>https://www.samsung.com/uk/smartphones/galaxy-s9/</w:t>
+        </w:r>
+      </w:hyperlink>
+    </w:p>
+    <w:p>
+      <w:pPr>
         <w:spacing w:line="240" w:lineRule="auto"/>
         <w:rPr>
           <w:rFonts w:ascii="Microsoft YaHei UI Light" w:eastAsia="Microsoft YaHei UI Light" w:hAnsi="Microsoft YaHei UI Light"/>
@@ -4091,7 +5762,7 @@
     </w:p>
     <w:sectPr>
       <w:pgSz w:w="11906" w:h="16838"/>
-      <w:pgMar w:top="993" w:right="1440" w:bottom="993" w:left="1440" w:header="708" w:footer="708" w:gutter="0"/>
+      <w:pgMar w:top="993" w:right="1440" w:bottom="1135" w:left="1440" w:header="708" w:footer="708" w:gutter="0"/>
       <w:cols w:space="708"/>
       <w:docGrid w:linePitch="360"/>
     </w:sectPr>
@@ -4566,7 +6237,7 @@
       </w:pPr>
     </w:pPrDefault>
   </w:docDefaults>
-  <w:latentStyles w:defLockedState="0" w:defUIPriority="99" w:defSemiHidden="0" w:defUnhideWhenUsed="0" w:defQFormat="0" w:count="376">
+  <w:latentStyles w:defLockedState="0" w:defUIPriority="99" w:defSemiHidden="0" w:defUnhideWhenUsed="0" w:defQFormat="0" w:count="375">
     <w:lsdException w:name="Normal" w:uiPriority="0" w:qFormat="1"/>
     <w:lsdException w:name="heading 1" w:uiPriority="9" w:qFormat="1"/>
     <w:lsdException w:name="heading 2" w:semiHidden="1" w:uiPriority="9" w:unhideWhenUsed="1" w:qFormat="1"/>
@@ -4942,7 +6613,6 @@
     <w:lsdException w:name="Smart Hyperlink" w:semiHidden="1" w:unhideWhenUsed="1"/>
     <w:lsdException w:name="Hashtag" w:semiHidden="1" w:unhideWhenUsed="1"/>
     <w:lsdException w:name="Unresolved Mention" w:semiHidden="1" w:unhideWhenUsed="1"/>
-    <w:lsdException w:name="Smart Link" w:semiHidden="1" w:unhideWhenUsed="1"/>
   </w:latentStyles>
   <w:style w:type="paragraph" w:default="1" w:styleId="Normal">
     <w:name w:val="Normal"/>
@@ -5493,7 +7163,7 @@
 </file>
 
 <file path=customXml/itemProps1.xml><?xml version="1.0" encoding="utf-8"?>
-<ds:datastoreItem xmlns:ds="http://schemas.openxmlformats.org/officeDocument/2006/customXml" ds:itemID="{0A83D06C-6E2D-40B4-9C33-80554368799B}">
+<ds:datastoreItem xmlns:ds="http://schemas.openxmlformats.org/officeDocument/2006/customXml" ds:itemID="{444FBC9A-26A4-4EAB-9BFE-E42B84088D4B}">
   <ds:schemaRefs>
     <ds:schemaRef ds:uri="http://schemas.openxmlformats.org/officeDocument/2006/bibliography"/>
   </ds:schemaRefs>

</xml_diff>

<commit_message>
Diss design chapter complete
</commit_message>
<xml_diff>
--- a/Project Documents/Dissertation.docx
+++ b/Project Documents/Dissertation.docx
@@ -212,7 +212,7 @@
           </mc:Choice>
           <mc:Fallback>
             <w:pict>
-              <v:line w14:anchorId="2A88AC86" id="Straight Connector 1" o:spid="_x0000_s1026" style="position:absolute;z-index:251659264;visibility:visible;mso-wrap-style:square;mso-wrap-distance-left:9pt;mso-wrap-distance-top:0;mso-wrap-distance-right:9pt;mso-wrap-distance-bottom:0;mso-position-horizontal:absolute;mso-position-horizontal-relative:text;mso-position-vertical:absolute;mso-position-vertical-relative:text" from="10.45pt,71.5pt" to="444.7pt,71.5pt" o:gfxdata="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" strokecolor="#94b64e [3046]"/>
+              <v:line w14:anchorId="473DDC9E" id="Straight Connector 1" o:spid="_x0000_s1026" style="position:absolute;z-index:251659264;visibility:visible;mso-wrap-style:square;mso-wrap-distance-left:9pt;mso-wrap-distance-top:0;mso-wrap-distance-right:9pt;mso-wrap-distance-bottom:0;mso-position-horizontal:absolute;mso-position-horizontal-relative:text;mso-position-vertical:absolute;mso-position-vertical-relative:text" from="10.45pt,71.5pt" to="444.7pt,71.5pt" o:gfxdata="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" strokecolor="#94b64e [3046]"/>
             </w:pict>
           </mc:Fallback>
         </mc:AlternateContent>
@@ -405,7 +405,7 @@
             <w:r>
               <w:rPr>
                 <w:rFonts w:ascii="Microsoft YaHei UI Light" w:eastAsia="Microsoft YaHei UI Light" w:hAnsi="Microsoft YaHei UI Light"/>
-                <w:sz w:val="32"/>
+                <w:sz w:val="36"/>
               </w:rPr>
               <w:t>Abstract</w:t>
             </w:r>
@@ -582,15 +582,13 @@
               <w:spacing w:before="240"/>
               <w:rPr>
                 <w:rFonts w:ascii="Microsoft YaHei UI Light" w:eastAsia="Microsoft YaHei UI Light" w:hAnsi="Microsoft YaHei UI Light"/>
-                <w:b/>
                 <w:sz w:val="32"/>
               </w:rPr>
             </w:pPr>
             <w:r>
               <w:rPr>
                 <w:rFonts w:ascii="Microsoft YaHei UI Light" w:eastAsia="Microsoft YaHei UI Light" w:hAnsi="Microsoft YaHei UI Light"/>
-                <w:b/>
-                <w:sz w:val="32"/>
+                <w:sz w:val="36"/>
               </w:rPr>
               <w:t>Contents</w:t>
             </w:r>
@@ -615,6 +613,11 @@
     </w:tbl>
     <w:p>
       <w:pPr>
+        <w:pStyle w:val="ListParagraph"/>
+        <w:numPr>
+          <w:ilvl w:val="0"/>
+          <w:numId w:val="7"/>
+        </w:numPr>
         <w:spacing w:before="240" w:after="0" w:line="240" w:lineRule="auto"/>
         <w:rPr>
           <w:rFonts w:ascii="Microsoft YaHei UI Light" w:eastAsia="Microsoft YaHei UI Light" w:hAnsi="Microsoft YaHei UI Light"/>
@@ -624,11 +627,22 @@
         <w:rPr>
           <w:rFonts w:ascii="Microsoft YaHei UI Light" w:eastAsia="Microsoft YaHei UI Light" w:hAnsi="Microsoft YaHei UI Light"/>
         </w:rPr>
-        <w:t xml:space="preserve">• Official front cover (see appendix) </w:t>
-      </w:r>
-    </w:p>
-    <w:p>
-      <w:pPr>
+        <w:t>O</w:t>
+      </w:r>
+      <w:r>
+        <w:rPr>
+          <w:rFonts w:ascii="Microsoft YaHei UI Light" w:eastAsia="Microsoft YaHei UI Light" w:hAnsi="Microsoft YaHei UI Light"/>
+        </w:rPr>
+        <w:t xml:space="preserve">fficial front cover (see appendix) </w:t>
+      </w:r>
+    </w:p>
+    <w:p>
+      <w:pPr>
+        <w:pStyle w:val="ListParagraph"/>
+        <w:numPr>
+          <w:ilvl w:val="0"/>
+          <w:numId w:val="7"/>
+        </w:numPr>
         <w:spacing w:before="240" w:after="0" w:line="240" w:lineRule="auto"/>
         <w:rPr>
           <w:rFonts w:ascii="Microsoft YaHei UI Light" w:eastAsia="Microsoft YaHei UI Light" w:hAnsi="Microsoft YaHei UI Light"/>
@@ -638,11 +652,16 @@
         <w:rPr>
           <w:rFonts w:ascii="Microsoft YaHei UI Light" w:eastAsia="Microsoft YaHei UI Light" w:hAnsi="Microsoft YaHei UI Light"/>
         </w:rPr>
-        <w:t xml:space="preserve">• Disclaimer </w:t>
-      </w:r>
-    </w:p>
-    <w:p>
-      <w:pPr>
+        <w:t xml:space="preserve">Disclaimer </w:t>
+      </w:r>
+    </w:p>
+    <w:p>
+      <w:pPr>
+        <w:pStyle w:val="ListParagraph"/>
+        <w:numPr>
+          <w:ilvl w:val="0"/>
+          <w:numId w:val="7"/>
+        </w:numPr>
         <w:spacing w:before="240" w:after="0" w:line="240" w:lineRule="auto"/>
         <w:rPr>
           <w:rFonts w:ascii="Microsoft YaHei UI Light" w:eastAsia="Microsoft YaHei UI Light" w:hAnsi="Microsoft YaHei UI Light"/>
@@ -652,11 +671,16 @@
         <w:rPr>
           <w:rFonts w:ascii="Microsoft YaHei UI Light" w:eastAsia="Microsoft YaHei UI Light" w:hAnsi="Microsoft YaHei UI Light"/>
         </w:rPr>
-        <w:t xml:space="preserve">• Acknowledgements </w:t>
-      </w:r>
-    </w:p>
-    <w:p>
-      <w:pPr>
+        <w:t xml:space="preserve">Acknowledgements </w:t>
+      </w:r>
+    </w:p>
+    <w:p>
+      <w:pPr>
+        <w:pStyle w:val="ListParagraph"/>
+        <w:numPr>
+          <w:ilvl w:val="0"/>
+          <w:numId w:val="7"/>
+        </w:numPr>
         <w:spacing w:before="240" w:after="0" w:line="240" w:lineRule="auto"/>
         <w:rPr>
           <w:rFonts w:ascii="Microsoft YaHei UI Light" w:eastAsia="Microsoft YaHei UI Light" w:hAnsi="Microsoft YaHei UI Light"/>
@@ -666,11 +690,16 @@
         <w:rPr>
           <w:rFonts w:ascii="Microsoft YaHei UI Light" w:eastAsia="Microsoft YaHei UI Light" w:hAnsi="Microsoft YaHei UI Light"/>
         </w:rPr>
-        <w:t xml:space="preserve">• Abstract </w:t>
-      </w:r>
-    </w:p>
-    <w:p>
-      <w:pPr>
+        <w:t xml:space="preserve">Abstract </w:t>
+      </w:r>
+    </w:p>
+    <w:p>
+      <w:pPr>
+        <w:pStyle w:val="ListParagraph"/>
+        <w:numPr>
+          <w:ilvl w:val="0"/>
+          <w:numId w:val="7"/>
+        </w:numPr>
         <w:spacing w:before="240" w:after="0" w:line="240" w:lineRule="auto"/>
         <w:rPr>
           <w:rFonts w:ascii="Microsoft YaHei UI Light" w:eastAsia="Microsoft YaHei UI Light" w:hAnsi="Microsoft YaHei UI Light"/>
@@ -680,11 +709,16 @@
         <w:rPr>
           <w:rFonts w:ascii="Microsoft YaHei UI Light" w:eastAsia="Microsoft YaHei UI Light" w:hAnsi="Microsoft YaHei UI Light"/>
         </w:rPr>
-        <w:t>• Contents page(s)</w:t>
-      </w:r>
-    </w:p>
-    <w:p>
-      <w:pPr>
+        <w:t>Contents page(s)</w:t>
+      </w:r>
+    </w:p>
+    <w:p>
+      <w:pPr>
+        <w:pStyle w:val="ListParagraph"/>
+        <w:numPr>
+          <w:ilvl w:val="0"/>
+          <w:numId w:val="7"/>
+        </w:numPr>
         <w:spacing w:before="240" w:after="0" w:line="240" w:lineRule="auto"/>
         <w:rPr>
           <w:rFonts w:ascii="Microsoft YaHei UI Light" w:eastAsia="Microsoft YaHei UI Light" w:hAnsi="Microsoft YaHei UI Light"/>
@@ -694,7 +728,143 @@
         <w:rPr>
           <w:rFonts w:ascii="Microsoft YaHei UI Light" w:eastAsia="Microsoft YaHei UI Light" w:hAnsi="Microsoft YaHei UI Light"/>
         </w:rPr>
-        <w:t xml:space="preserve">• Chapter 1 Introduction including aims and objectives </w:t>
+        <w:t xml:space="preserve">Chapter 1 Introduction including aims and objectives </w:t>
+      </w:r>
+      <w:r>
+        <w:rPr>
+          <w:rFonts w:ascii="Microsoft YaHei UI Light" w:eastAsia="Microsoft YaHei UI Light" w:hAnsi="Microsoft YaHei UI Light"/>
+        </w:rPr>
+        <w:t>– 1000 Words</w:t>
+      </w:r>
+    </w:p>
+    <w:p>
+      <w:pPr>
+        <w:pStyle w:val="ListParagraph"/>
+        <w:numPr>
+          <w:ilvl w:val="0"/>
+          <w:numId w:val="7"/>
+        </w:numPr>
+        <w:spacing w:before="240" w:after="0" w:line="240" w:lineRule="auto"/>
+        <w:rPr>
+          <w:rFonts w:ascii="Microsoft YaHei UI Light" w:eastAsia="Microsoft YaHei UI Light" w:hAnsi="Microsoft YaHei UI Light"/>
+        </w:rPr>
+      </w:pPr>
+      <w:r>
+        <w:rPr>
+          <w:rFonts w:ascii="Microsoft YaHei UI Light" w:eastAsia="Microsoft YaHei UI Light" w:hAnsi="Microsoft YaHei UI Light"/>
+        </w:rPr>
+        <w:t xml:space="preserve">Chapter 2 Background theory and Design process </w:t>
+      </w:r>
+      <w:r>
+        <w:rPr>
+          <w:rFonts w:ascii="Microsoft YaHei UI Light" w:eastAsia="Microsoft YaHei UI Light" w:hAnsi="Microsoft YaHei UI Light"/>
+        </w:rPr>
+        <w:t>– 2</w:t>
+      </w:r>
+      <w:r>
+        <w:rPr>
+          <w:rFonts w:ascii="Microsoft YaHei UI Light" w:eastAsia="Microsoft YaHei UI Light" w:hAnsi="Microsoft YaHei UI Light"/>
+        </w:rPr>
+        <w:t>5</w:t>
+      </w:r>
+      <w:r>
+        <w:rPr>
+          <w:rFonts w:ascii="Microsoft YaHei UI Light" w:eastAsia="Microsoft YaHei UI Light" w:hAnsi="Microsoft YaHei UI Light"/>
+        </w:rPr>
+        <w:t>00 Words</w:t>
+      </w:r>
+    </w:p>
+    <w:p>
+      <w:pPr>
+        <w:pStyle w:val="ListParagraph"/>
+        <w:numPr>
+          <w:ilvl w:val="0"/>
+          <w:numId w:val="7"/>
+        </w:numPr>
+        <w:spacing w:before="240" w:after="0" w:line="240" w:lineRule="auto"/>
+        <w:rPr>
+          <w:rFonts w:ascii="Microsoft YaHei UI Light" w:eastAsia="Microsoft YaHei UI Light" w:hAnsi="Microsoft YaHei UI Light"/>
+        </w:rPr>
+      </w:pPr>
+      <w:r>
+        <w:rPr>
+          <w:rFonts w:ascii="Microsoft YaHei UI Light" w:eastAsia="Microsoft YaHei UI Light" w:hAnsi="Microsoft YaHei UI Light"/>
+        </w:rPr>
+        <w:t xml:space="preserve">Chapter 3 Details of the development process and test/evaluation methods. </w:t>
+      </w:r>
+      <w:r>
+        <w:rPr>
+          <w:rFonts w:ascii="Microsoft YaHei UI Light" w:eastAsia="Microsoft YaHei UI Light" w:hAnsi="Microsoft YaHei UI Light"/>
+        </w:rPr>
+        <w:t>–</w:t>
+      </w:r>
+      <w:r>
+        <w:rPr>
+          <w:rFonts w:ascii="Microsoft YaHei UI Light" w:eastAsia="Microsoft YaHei UI Light" w:hAnsi="Microsoft YaHei UI Light"/>
+        </w:rPr>
+        <w:t xml:space="preserve"> </w:t>
+      </w:r>
+      <w:r>
+        <w:rPr>
+          <w:rFonts w:ascii="Microsoft YaHei UI Light" w:eastAsia="Microsoft YaHei UI Light" w:hAnsi="Microsoft YaHei UI Light"/>
+        </w:rPr>
+        <w:t>15</w:t>
+      </w:r>
+      <w:r>
+        <w:rPr>
+          <w:rFonts w:ascii="Microsoft YaHei UI Light" w:eastAsia="Microsoft YaHei UI Light" w:hAnsi="Microsoft YaHei UI Light"/>
+        </w:rPr>
+        <w:t>00 Words</w:t>
+      </w:r>
+    </w:p>
+    <w:p>
+      <w:pPr>
+        <w:pStyle w:val="ListParagraph"/>
+        <w:numPr>
+          <w:ilvl w:val="0"/>
+          <w:numId w:val="6"/>
+        </w:numPr>
+        <w:spacing w:before="240" w:after="0" w:line="240" w:lineRule="auto"/>
+        <w:rPr>
+          <w:rFonts w:ascii="Microsoft YaHei UI Light" w:eastAsia="Microsoft YaHei UI Light" w:hAnsi="Microsoft YaHei UI Light"/>
+        </w:rPr>
+      </w:pPr>
+      <w:r>
+        <w:rPr>
+          <w:rFonts w:ascii="Microsoft YaHei UI Light" w:eastAsia="Microsoft YaHei UI Light" w:hAnsi="Microsoft YaHei UI Light"/>
+        </w:rPr>
+        <w:t>Chapter 4 Testing/Evaluation methods – 2000 Words</w:t>
+      </w:r>
+    </w:p>
+    <w:p>
+      <w:pPr>
+        <w:pStyle w:val="ListParagraph"/>
+        <w:numPr>
+          <w:ilvl w:val="0"/>
+          <w:numId w:val="7"/>
+        </w:numPr>
+        <w:spacing w:before="240" w:after="0" w:line="240" w:lineRule="auto"/>
+        <w:rPr>
+          <w:rFonts w:ascii="Microsoft YaHei UI Light" w:eastAsia="Microsoft YaHei UI Light" w:hAnsi="Microsoft YaHei UI Light"/>
+        </w:rPr>
+      </w:pPr>
+      <w:r>
+        <w:rPr>
+          <w:rFonts w:ascii="Microsoft YaHei UI Light" w:eastAsia="Microsoft YaHei UI Light" w:hAnsi="Microsoft YaHei UI Light"/>
+        </w:rPr>
+        <w:t xml:space="preserve">Chapter </w:t>
+      </w:r>
+      <w:r>
+        <w:rPr>
+          <w:rFonts w:ascii="Microsoft YaHei UI Light" w:eastAsia="Microsoft YaHei UI Light" w:hAnsi="Microsoft YaHei UI Light"/>
+        </w:rPr>
+        <w:t>5</w:t>
+      </w:r>
+      <w:r>
+        <w:rPr>
+          <w:rFonts w:ascii="Microsoft YaHei UI Light" w:eastAsia="Microsoft YaHei UI Light" w:hAnsi="Microsoft YaHei UI Light"/>
+        </w:rPr>
+        <w:t xml:space="preserve"> Results of test and evaluation of the software and/or hardware product. </w:t>
       </w:r>
       <w:r>
         <w:rPr>
@@ -705,188 +875,88 @@
       <w:r>
         <w:rPr>
           <w:rFonts w:ascii="Microsoft YaHei UI Light" w:eastAsia="Microsoft YaHei UI Light" w:hAnsi="Microsoft YaHei UI Light"/>
-          <w:b/>
-        </w:rPr>
-        <w:t>1000 Words</w:t>
-      </w:r>
-    </w:p>
-    <w:p>
-      <w:pPr>
+        </w:rPr>
+        <w:t>15</w:t>
+      </w:r>
+      <w:r>
+        <w:rPr>
+          <w:rFonts w:ascii="Microsoft YaHei UI Light" w:eastAsia="Microsoft YaHei UI Light" w:hAnsi="Microsoft YaHei UI Light"/>
+        </w:rPr>
+        <w:t>00 Words</w:t>
+      </w:r>
+    </w:p>
+    <w:p>
+      <w:pPr>
+        <w:pStyle w:val="ListParagraph"/>
+        <w:numPr>
+          <w:ilvl w:val="0"/>
+          <w:numId w:val="7"/>
+        </w:numPr>
         <w:spacing w:before="240" w:after="0" w:line="240" w:lineRule="auto"/>
         <w:rPr>
           <w:rFonts w:ascii="Microsoft YaHei UI Light" w:eastAsia="Microsoft YaHei UI Light" w:hAnsi="Microsoft YaHei UI Light"/>
-          <w:b/>
-        </w:rPr>
-      </w:pPr>
-      <w:r>
-        <w:rPr>
-          <w:rFonts w:ascii="Microsoft YaHei UI Light" w:eastAsia="Microsoft YaHei UI Light" w:hAnsi="Microsoft YaHei UI Light"/>
-        </w:rPr>
-        <w:t xml:space="preserve">• Chapter 2 Background theory and Design process </w:t>
-      </w:r>
-      <w:r>
-        <w:rPr>
-          <w:rFonts w:ascii="Microsoft YaHei UI Light" w:eastAsia="Microsoft YaHei UI Light" w:hAnsi="Microsoft YaHei UI Light"/>
-        </w:rPr>
-        <w:t xml:space="preserve">– </w:t>
-      </w:r>
-      <w:r>
-        <w:rPr>
-          <w:rFonts w:ascii="Microsoft YaHei UI Light" w:eastAsia="Microsoft YaHei UI Light" w:hAnsi="Microsoft YaHei UI Light"/>
-          <w:b/>
-        </w:rPr>
-        <w:t>2</w:t>
-      </w:r>
-      <w:r>
-        <w:rPr>
-          <w:rFonts w:ascii="Microsoft YaHei UI Light" w:eastAsia="Microsoft YaHei UI Light" w:hAnsi="Microsoft YaHei UI Light"/>
-          <w:b/>
-        </w:rPr>
-        <w:t>5</w:t>
-      </w:r>
-      <w:r>
-        <w:rPr>
-          <w:rFonts w:ascii="Microsoft YaHei UI Light" w:eastAsia="Microsoft YaHei UI Light" w:hAnsi="Microsoft YaHei UI Light"/>
-          <w:b/>
-        </w:rPr>
-        <w:t xml:space="preserve">00 </w:t>
-      </w:r>
-      <w:r>
-        <w:rPr>
-          <w:rFonts w:ascii="Microsoft YaHei UI Light" w:eastAsia="Microsoft YaHei UI Light" w:hAnsi="Microsoft YaHei UI Light"/>
-          <w:b/>
-        </w:rPr>
-        <w:t>Words</w:t>
-      </w:r>
-    </w:p>
-    <w:p>
-      <w:pPr>
+        </w:rPr>
+      </w:pPr>
+      <w:r>
+        <w:rPr>
+          <w:rFonts w:ascii="Microsoft YaHei UI Light" w:eastAsia="Microsoft YaHei UI Light" w:hAnsi="Microsoft YaHei UI Light"/>
+        </w:rPr>
+        <w:t xml:space="preserve">Chapter </w:t>
+      </w:r>
+      <w:r>
+        <w:rPr>
+          <w:rFonts w:ascii="Microsoft YaHei UI Light" w:eastAsia="Microsoft YaHei UI Light" w:hAnsi="Microsoft YaHei UI Light"/>
+        </w:rPr>
+        <w:t>6</w:t>
+      </w:r>
+      <w:r>
+        <w:rPr>
+          <w:rFonts w:ascii="Microsoft YaHei UI Light" w:eastAsia="Microsoft YaHei UI Light" w:hAnsi="Microsoft YaHei UI Light"/>
+        </w:rPr>
+        <w:t xml:space="preserve"> Discussion of results and conclusions including critical reflection. </w:t>
+      </w:r>
+      <w:r>
+        <w:rPr>
+          <w:rFonts w:ascii="Microsoft YaHei UI Light" w:eastAsia="Microsoft YaHei UI Light" w:hAnsi="Microsoft YaHei UI Light"/>
+        </w:rPr>
+        <w:t>– 1500 Word</w:t>
+      </w:r>
+      <w:r>
+        <w:rPr>
+          <w:rFonts w:ascii="Microsoft YaHei UI Light" w:eastAsia="Microsoft YaHei UI Light" w:hAnsi="Microsoft YaHei UI Light"/>
+        </w:rPr>
+        <w:t>s</w:t>
+      </w:r>
+    </w:p>
+    <w:p>
+      <w:pPr>
+        <w:pStyle w:val="ListParagraph"/>
+        <w:numPr>
+          <w:ilvl w:val="0"/>
+          <w:numId w:val="7"/>
+        </w:numPr>
         <w:spacing w:before="240" w:after="0" w:line="240" w:lineRule="auto"/>
         <w:rPr>
           <w:rFonts w:ascii="Microsoft YaHei UI Light" w:eastAsia="Microsoft YaHei UI Light" w:hAnsi="Microsoft YaHei UI Light"/>
-          <w:b/>
-        </w:rPr>
-      </w:pPr>
-      <w:r>
-        <w:rPr>
-          <w:rFonts w:ascii="Microsoft YaHei UI Light" w:eastAsia="Microsoft YaHei UI Light" w:hAnsi="Microsoft YaHei UI Light"/>
-        </w:rPr>
-        <w:t xml:space="preserve">• Chapter 3 Details of the development process and test/evaluation methods. </w:t>
-      </w:r>
-      <w:r>
-        <w:rPr>
-          <w:rFonts w:ascii="Microsoft YaHei UI Light" w:eastAsia="Microsoft YaHei UI Light" w:hAnsi="Microsoft YaHei UI Light"/>
-        </w:rPr>
-        <w:t>–</w:t>
-      </w:r>
-      <w:r>
-        <w:rPr>
-          <w:rFonts w:ascii="Microsoft YaHei UI Light" w:eastAsia="Microsoft YaHei UI Light" w:hAnsi="Microsoft YaHei UI Light"/>
-        </w:rPr>
-        <w:t xml:space="preserve"> </w:t>
-      </w:r>
-      <w:r>
-        <w:rPr>
-          <w:rFonts w:ascii="Microsoft YaHei UI Light" w:eastAsia="Microsoft YaHei UI Light" w:hAnsi="Microsoft YaHei UI Light"/>
-          <w:b/>
-        </w:rPr>
-        <w:t xml:space="preserve">3000 </w:t>
-      </w:r>
-      <w:r>
-        <w:rPr>
-          <w:rFonts w:ascii="Microsoft YaHei UI Light" w:eastAsia="Microsoft YaHei UI Light" w:hAnsi="Microsoft YaHei UI Light"/>
-          <w:b/>
-        </w:rPr>
-        <w:t>Words</w:t>
-      </w:r>
-    </w:p>
-    <w:p>
-      <w:pPr>
+        </w:rPr>
+      </w:pPr>
+      <w:r>
+        <w:rPr>
+          <w:rFonts w:ascii="Microsoft YaHei UI Light" w:eastAsia="Microsoft YaHei UI Light" w:hAnsi="Microsoft YaHei UI Light"/>
+        </w:rPr>
+        <w:t xml:space="preserve">References cited and listed using BU Harvard format. </w:t>
+      </w:r>
+    </w:p>
+    <w:p>
+      <w:pPr>
+        <w:pStyle w:val="ListParagraph"/>
+        <w:numPr>
+          <w:ilvl w:val="0"/>
+          <w:numId w:val="7"/>
+        </w:numPr>
         <w:spacing w:before="240" w:after="0" w:line="240" w:lineRule="auto"/>
         <w:rPr>
           <w:rFonts w:ascii="Microsoft YaHei UI Light" w:eastAsia="Microsoft YaHei UI Light" w:hAnsi="Microsoft YaHei UI Light"/>
-        </w:rPr>
-      </w:pPr>
-      <w:r>
-        <w:rPr>
-          <w:rFonts w:ascii="Microsoft YaHei UI Light" w:eastAsia="Microsoft YaHei UI Light" w:hAnsi="Microsoft YaHei UI Light"/>
-        </w:rPr>
-        <w:t xml:space="preserve">• Chapter 4 Results of test and evaluation of the software and/or hardware product. </w:t>
-      </w:r>
-      <w:r>
-        <w:rPr>
-          <w:rFonts w:ascii="Microsoft YaHei UI Light" w:eastAsia="Microsoft YaHei UI Light" w:hAnsi="Microsoft YaHei UI Light"/>
-        </w:rPr>
-        <w:t xml:space="preserve">– </w:t>
-      </w:r>
-      <w:r>
-        <w:rPr>
-          <w:rFonts w:ascii="Microsoft YaHei UI Light" w:eastAsia="Microsoft YaHei UI Light" w:hAnsi="Microsoft YaHei UI Light"/>
-          <w:b/>
-        </w:rPr>
-        <w:t xml:space="preserve">2000 </w:t>
-      </w:r>
-      <w:r>
-        <w:rPr>
-          <w:rFonts w:ascii="Microsoft YaHei UI Light" w:eastAsia="Microsoft YaHei UI Light" w:hAnsi="Microsoft YaHei UI Light"/>
-          <w:b/>
-        </w:rPr>
-        <w:t>Words</w:t>
-      </w:r>
-    </w:p>
-    <w:p>
-      <w:pPr>
-        <w:spacing w:before="240" w:after="0" w:line="240" w:lineRule="auto"/>
-        <w:rPr>
-          <w:rFonts w:ascii="Microsoft YaHei UI Light" w:eastAsia="Microsoft YaHei UI Light" w:hAnsi="Microsoft YaHei UI Light"/>
-        </w:rPr>
-      </w:pPr>
-      <w:r>
-        <w:rPr>
-          <w:rFonts w:ascii="Microsoft YaHei UI Light" w:eastAsia="Microsoft YaHei UI Light" w:hAnsi="Microsoft YaHei UI Light"/>
-        </w:rPr>
-        <w:t xml:space="preserve">• Chapter 5 Discussion of results and conclusions including critical reflection. </w:t>
-      </w:r>
-      <w:r>
-        <w:rPr>
-          <w:rFonts w:ascii="Microsoft YaHei UI Light" w:eastAsia="Microsoft YaHei UI Light" w:hAnsi="Microsoft YaHei UI Light"/>
-        </w:rPr>
-        <w:t xml:space="preserve">– </w:t>
-      </w:r>
-      <w:r>
-        <w:rPr>
-          <w:rFonts w:ascii="Microsoft YaHei UI Light" w:eastAsia="Microsoft YaHei UI Light" w:hAnsi="Microsoft YaHei UI Light"/>
-          <w:b/>
-        </w:rPr>
-        <w:t xml:space="preserve">1500 </w:t>
-      </w:r>
-      <w:r>
-        <w:rPr>
-          <w:rFonts w:ascii="Microsoft YaHei UI Light" w:eastAsia="Microsoft YaHei UI Light" w:hAnsi="Microsoft YaHei UI Light"/>
-          <w:b/>
-        </w:rPr>
-        <w:t>Words</w:t>
-      </w:r>
-    </w:p>
-    <w:p>
-      <w:pPr>
-        <w:spacing w:before="240" w:after="0" w:line="240" w:lineRule="auto"/>
-        <w:rPr>
-          <w:rFonts w:ascii="Microsoft YaHei UI Light" w:eastAsia="Microsoft YaHei UI Light" w:hAnsi="Microsoft YaHei UI Light"/>
-        </w:rPr>
-      </w:pPr>
-      <w:r>
-        <w:rPr>
-          <w:rFonts w:ascii="Microsoft YaHei UI Light" w:eastAsia="Microsoft YaHei UI Light" w:hAnsi="Microsoft YaHei UI Light"/>
-        </w:rPr>
-        <w:t xml:space="preserve">• References cited and listed using BU Harvard format. </w:t>
-      </w:r>
-    </w:p>
-    <w:p>
-      <w:pPr>
-        <w:spacing w:before="240" w:after="0" w:line="240" w:lineRule="auto"/>
-        <w:rPr>
-          <w:rFonts w:ascii="Microsoft YaHei UI Light" w:eastAsia="Microsoft YaHei UI Light" w:hAnsi="Microsoft YaHei UI Light"/>
           <w:sz w:val="28"/>
         </w:rPr>
       </w:pPr>
@@ -894,8 +964,32 @@
         <w:rPr>
           <w:rFonts w:ascii="Microsoft YaHei UI Light" w:eastAsia="Microsoft YaHei UI Light" w:hAnsi="Microsoft YaHei UI Light"/>
         </w:rPr>
-        <w:t>• Appendices - the appendices should include relevant supporting documentation and the approved ethics checklist.</w:t>
-      </w:r>
+        <w:t>Appendices - the appendices should include relevant supporting documentation and the approved ethics checklist.</w:t>
+      </w:r>
+    </w:p>
+    <w:p>
+      <w:pPr>
+        <w:spacing w:before="240" w:line="240" w:lineRule="auto"/>
+        <w:rPr>
+          <w:rFonts w:ascii="Microsoft YaHei UI Light" w:eastAsia="Microsoft YaHei UI Light" w:hAnsi="Microsoft YaHei UI Light"/>
+        </w:rPr>
+      </w:pPr>
+    </w:p>
+    <w:p>
+      <w:pPr>
+        <w:spacing w:before="240" w:line="240" w:lineRule="auto"/>
+        <w:rPr>
+          <w:rFonts w:ascii="Microsoft YaHei UI Light" w:eastAsia="Microsoft YaHei UI Light" w:hAnsi="Microsoft YaHei UI Light"/>
+        </w:rPr>
+      </w:pPr>
+    </w:p>
+    <w:p>
+      <w:pPr>
+        <w:spacing w:before="240" w:line="240" w:lineRule="auto"/>
+        <w:rPr>
+          <w:rFonts w:ascii="Microsoft YaHei UI Light" w:eastAsia="Microsoft YaHei UI Light" w:hAnsi="Microsoft YaHei UI Light"/>
+        </w:rPr>
+      </w:pPr>
     </w:p>
     <w:p>
       <w:pPr>
@@ -1868,21 +1962,24 @@
         <w:spacing w:before="240" w:after="0" w:line="240" w:lineRule="auto"/>
         <w:rPr>
           <w:rFonts w:ascii="Microsoft YaHei UI Light" w:eastAsia="Microsoft YaHei UI Light" w:hAnsi="Microsoft YaHei UI Light"/>
+        </w:rPr>
+      </w:pPr>
+      <w:r>
+        <w:rPr>
+          <w:rFonts w:ascii="Microsoft YaHei UI Light" w:eastAsia="Microsoft YaHei UI Light" w:hAnsi="Microsoft YaHei UI Light"/>
           <w:color w:val="76923C" w:themeColor="accent3" w:themeShade="BF"/>
           <w:sz w:val="32"/>
         </w:rPr>
-      </w:pPr>
-      <w:r>
-        <w:rPr>
-          <w:rFonts w:ascii="Microsoft YaHei UI Light" w:eastAsia="Microsoft YaHei UI Light" w:hAnsi="Microsoft YaHei UI Light"/>
-          <w:color w:val="76923C" w:themeColor="accent3" w:themeShade="BF"/>
-          <w:sz w:val="32"/>
-        </w:rPr>
         <w:t>Objectives</w:t>
       </w:r>
     </w:p>
     <w:p>
       <w:pPr>
+        <w:pStyle w:val="ListParagraph"/>
+        <w:numPr>
+          <w:ilvl w:val="0"/>
+          <w:numId w:val="8"/>
+        </w:numPr>
         <w:spacing w:before="240" w:after="0" w:line="240" w:lineRule="auto"/>
         <w:rPr>
           <w:rFonts w:ascii="Microsoft YaHei UI Light" w:eastAsia="Microsoft YaHei UI Light" w:hAnsi="Microsoft YaHei UI Light"/>
@@ -1892,7 +1989,7 @@
         <w:rPr>
           <w:rFonts w:ascii="Microsoft YaHei UI Light" w:eastAsia="Microsoft YaHei UI Light" w:hAnsi="Microsoft YaHei UI Light"/>
         </w:rPr>
-        <w:t>Essential Objectives:</w:t>
+        <w:t>Create a clear and easy to navigate User Interface (UI) to store the 3 games that will be made.</w:t>
       </w:r>
     </w:p>
     <w:p>
@@ -1911,7 +2008,76 @@
         <w:rPr>
           <w:rFonts w:ascii="Microsoft YaHei UI Light" w:eastAsia="Microsoft YaHei UI Light" w:hAnsi="Microsoft YaHei UI Light"/>
         </w:rPr>
-        <w:t>Create a clear and easy to navigate User Interface (UI) to store the 3 games that will be made.</w:t>
+        <w:t>Create the three games which are as follows:</w:t>
+      </w:r>
+    </w:p>
+    <w:p>
+      <w:pPr>
+        <w:pStyle w:val="ListParagraph"/>
+        <w:numPr>
+          <w:ilvl w:val="1"/>
+          <w:numId w:val="2"/>
+        </w:numPr>
+        <w:spacing w:before="240" w:line="240" w:lineRule="auto"/>
+        <w:rPr>
+          <w:rFonts w:ascii="Microsoft YaHei UI Light" w:eastAsia="Microsoft YaHei UI Light" w:hAnsi="Microsoft YaHei UI Light"/>
+        </w:rPr>
+      </w:pPr>
+      <w:r>
+        <w:rPr>
+          <w:rFonts w:ascii="Microsoft YaHei UI Light" w:eastAsia="Microsoft YaHei UI Light" w:hAnsi="Microsoft YaHei UI Light"/>
+        </w:rPr>
+        <w:t>A shooting game where random targets will appear on screen that the player must shoot.</w:t>
+      </w:r>
+    </w:p>
+    <w:p>
+      <w:pPr>
+        <w:pStyle w:val="ListParagraph"/>
+        <w:numPr>
+          <w:ilvl w:val="1"/>
+          <w:numId w:val="2"/>
+        </w:numPr>
+        <w:spacing w:before="240" w:line="240" w:lineRule="auto"/>
+        <w:rPr>
+          <w:rFonts w:ascii="Microsoft YaHei UI Light" w:eastAsia="Microsoft YaHei UI Light" w:hAnsi="Microsoft YaHei UI Light"/>
+        </w:rPr>
+      </w:pPr>
+      <w:r>
+        <w:rPr>
+          <w:rFonts w:ascii="Microsoft YaHei UI Light" w:eastAsia="Microsoft YaHei UI Light" w:hAnsi="Microsoft YaHei UI Light"/>
+        </w:rPr>
+        <w:t>A driving game where a random course will be created, and the player must choose the correct direction when prompted.</w:t>
+      </w:r>
+    </w:p>
+    <w:p>
+      <w:pPr>
+        <w:pStyle w:val="ListParagraph"/>
+        <w:numPr>
+          <w:ilvl w:val="1"/>
+          <w:numId w:val="2"/>
+        </w:numPr>
+        <w:spacing w:before="240" w:line="240" w:lineRule="auto"/>
+        <w:rPr>
+          <w:rFonts w:ascii="Microsoft YaHei UI Light" w:eastAsia="Microsoft YaHei UI Light" w:hAnsi="Microsoft YaHei UI Light"/>
+        </w:rPr>
+      </w:pPr>
+      <w:r>
+        <w:rPr>
+          <w:rFonts w:ascii="Microsoft YaHei UI Light" w:eastAsia="Microsoft YaHei UI Light" w:hAnsi="Microsoft YaHei UI Light"/>
+        </w:rPr>
+        <w:t xml:space="preserve">A dodging game where </w:t>
+      </w:r>
+      <w:r>
+        <w:rPr>
+          <w:rFonts w:ascii="Microsoft YaHei UI Light" w:eastAsia="Microsoft YaHei UI Light" w:hAnsi="Microsoft YaHei UI Light"/>
+        </w:rPr>
+        <w:t>asteroids</w:t>
+      </w:r>
+      <w:r>
+        <w:rPr>
+          <w:rFonts w:ascii="Microsoft YaHei UI Light" w:eastAsia="Microsoft YaHei UI Light" w:hAnsi="Microsoft YaHei UI Light"/>
+        </w:rPr>
+        <w:t xml:space="preserve"> will appear on screen that the user must dodge before being hit.</w:t>
       </w:r>
     </w:p>
     <w:p>
@@ -1930,7 +2096,7 @@
         <w:rPr>
           <w:rFonts w:ascii="Microsoft YaHei UI Light" w:eastAsia="Microsoft YaHei UI Light" w:hAnsi="Microsoft YaHei UI Light"/>
         </w:rPr>
-        <w:t>Create the three games which are as follows:</w:t>
+        <w:t>These three games have their own objective intentions:</w:t>
       </w:r>
     </w:p>
     <w:p>
@@ -1949,7 +2115,7 @@
         <w:rPr>
           <w:rFonts w:ascii="Microsoft YaHei UI Light" w:eastAsia="Microsoft YaHei UI Light" w:hAnsi="Microsoft YaHei UI Light"/>
         </w:rPr>
-        <w:t>A shooting game where random targets will appear on screen that the player must shoot.</w:t>
+        <w:t>The shooting game must test only the speed of the player’s reactions to visual stimuli.</w:t>
       </w:r>
     </w:p>
     <w:p>
@@ -1968,7 +2134,19 @@
         <w:rPr>
           <w:rFonts w:ascii="Microsoft YaHei UI Light" w:eastAsia="Microsoft YaHei UI Light" w:hAnsi="Microsoft YaHei UI Light"/>
         </w:rPr>
-        <w:t>A driving game where a random course will be created, and the player must choose the correct direction when prompted.</w:t>
+        <w:t xml:space="preserve">The driving game must increase the difficulty of the game slightly by forcing the player to make a decision as well as react, but this decision must be simple </w:t>
+      </w:r>
+      <w:r>
+        <w:rPr>
+          <w:rFonts w:ascii="Microsoft YaHei UI Light" w:eastAsia="Microsoft YaHei UI Light" w:hAnsi="Microsoft YaHei UI Light"/>
+        </w:rPr>
+        <w:t>and sometimes pre-emptive.</w:t>
+      </w:r>
+      <w:r>
+        <w:rPr>
+          <w:rFonts w:ascii="Microsoft YaHei UI Light" w:eastAsia="Microsoft YaHei UI Light" w:hAnsi="Microsoft YaHei UI Light"/>
+        </w:rPr>
+        <w:t xml:space="preserve"> </w:t>
       </w:r>
     </w:p>
     <w:p>
@@ -1987,19 +2165,19 @@
         <w:rPr>
           <w:rFonts w:ascii="Microsoft YaHei UI Light" w:eastAsia="Microsoft YaHei UI Light" w:hAnsi="Microsoft YaHei UI Light"/>
         </w:rPr>
-        <w:t xml:space="preserve">A dodging game where </w:t>
-      </w:r>
-      <w:r>
-        <w:rPr>
-          <w:rFonts w:ascii="Microsoft YaHei UI Light" w:eastAsia="Microsoft YaHei UI Light" w:hAnsi="Microsoft YaHei UI Light"/>
-        </w:rPr>
-        <w:t>asteroids</w:t>
-      </w:r>
-      <w:r>
-        <w:rPr>
-          <w:rFonts w:ascii="Microsoft YaHei UI Light" w:eastAsia="Microsoft YaHei UI Light" w:hAnsi="Microsoft YaHei UI Light"/>
-        </w:rPr>
-        <w:t xml:space="preserve"> will appear on screen that the user must dodge before being hit.</w:t>
+        <w:t xml:space="preserve">The </w:t>
+      </w:r>
+      <w:r>
+        <w:rPr>
+          <w:rFonts w:ascii="Microsoft YaHei UI Light" w:eastAsia="Microsoft YaHei UI Light" w:hAnsi="Microsoft YaHei UI Light"/>
+        </w:rPr>
+        <w:t xml:space="preserve">dodging game must increase this difficulty </w:t>
+      </w:r>
+      <w:r>
+        <w:rPr>
+          <w:rFonts w:ascii="Microsoft YaHei UI Light" w:eastAsia="Microsoft YaHei UI Light" w:hAnsi="Microsoft YaHei UI Light"/>
+        </w:rPr>
+        <w:t>by forcing the player to make a decision that is totally on their own merit, and must never be pre-emptive.</w:t>
       </w:r>
     </w:p>
     <w:p>
@@ -2012,114 +2190,28 @@
         <w:spacing w:before="240" w:line="240" w:lineRule="auto"/>
         <w:rPr>
           <w:rFonts w:ascii="Microsoft YaHei UI Light" w:eastAsia="Microsoft YaHei UI Light" w:hAnsi="Microsoft YaHei UI Light"/>
-        </w:rPr>
-      </w:pPr>
-      <w:r>
-        <w:rPr>
-          <w:rFonts w:ascii="Microsoft YaHei UI Light" w:eastAsia="Microsoft YaHei UI Light" w:hAnsi="Microsoft YaHei UI Light"/>
-        </w:rPr>
-        <w:t>These three games have their own objective intentions:</w:t>
-      </w:r>
-    </w:p>
-    <w:p>
-      <w:pPr>
-        <w:pStyle w:val="ListParagraph"/>
-        <w:numPr>
-          <w:ilvl w:val="1"/>
-          <w:numId w:val="2"/>
-        </w:numPr>
-        <w:spacing w:before="240" w:line="240" w:lineRule="auto"/>
-        <w:rPr>
-          <w:rFonts w:ascii="Microsoft YaHei UI Light" w:eastAsia="Microsoft YaHei UI Light" w:hAnsi="Microsoft YaHei UI Light"/>
-        </w:rPr>
-      </w:pPr>
-      <w:r>
-        <w:rPr>
-          <w:rFonts w:ascii="Microsoft YaHei UI Light" w:eastAsia="Microsoft YaHei UI Light" w:hAnsi="Microsoft YaHei UI Light"/>
-        </w:rPr>
-        <w:t>The shooting game must test only the speed of the player’s reactions to visual stimuli.</w:t>
-      </w:r>
-    </w:p>
-    <w:p>
-      <w:pPr>
-        <w:pStyle w:val="ListParagraph"/>
-        <w:numPr>
-          <w:ilvl w:val="1"/>
-          <w:numId w:val="2"/>
-        </w:numPr>
-        <w:spacing w:before="240" w:line="240" w:lineRule="auto"/>
-        <w:rPr>
-          <w:rFonts w:ascii="Microsoft YaHei UI Light" w:eastAsia="Microsoft YaHei UI Light" w:hAnsi="Microsoft YaHei UI Light"/>
-        </w:rPr>
-      </w:pPr>
-      <w:r>
-        <w:rPr>
-          <w:rFonts w:ascii="Microsoft YaHei UI Light" w:eastAsia="Microsoft YaHei UI Light" w:hAnsi="Microsoft YaHei UI Light"/>
-        </w:rPr>
-        <w:t xml:space="preserve">The driving game must increase the difficulty of the game slightly by forcing the player to make a decision as well as react, but this decision must be simple </w:t>
-      </w:r>
-      <w:r>
-        <w:rPr>
-          <w:rFonts w:ascii="Microsoft YaHei UI Light" w:eastAsia="Microsoft YaHei UI Light" w:hAnsi="Microsoft YaHei UI Light"/>
-        </w:rPr>
-        <w:t>and sometimes pre-emptive.</w:t>
-      </w:r>
-      <w:r>
-        <w:rPr>
-          <w:rFonts w:ascii="Microsoft YaHei UI Light" w:eastAsia="Microsoft YaHei UI Light" w:hAnsi="Microsoft YaHei UI Light"/>
-        </w:rPr>
-        <w:t xml:space="preserve"> </w:t>
-      </w:r>
-    </w:p>
-    <w:p>
-      <w:pPr>
-        <w:pStyle w:val="ListParagraph"/>
-        <w:numPr>
-          <w:ilvl w:val="1"/>
-          <w:numId w:val="2"/>
-        </w:numPr>
-        <w:spacing w:before="240" w:line="240" w:lineRule="auto"/>
-        <w:rPr>
-          <w:rFonts w:ascii="Microsoft YaHei UI Light" w:eastAsia="Microsoft YaHei UI Light" w:hAnsi="Microsoft YaHei UI Light"/>
-        </w:rPr>
-      </w:pPr>
-      <w:r>
-        <w:rPr>
-          <w:rFonts w:ascii="Microsoft YaHei UI Light" w:eastAsia="Microsoft YaHei UI Light" w:hAnsi="Microsoft YaHei UI Light"/>
-        </w:rPr>
-        <w:t xml:space="preserve">The </w:t>
-      </w:r>
-      <w:r>
-        <w:rPr>
-          <w:rFonts w:ascii="Microsoft YaHei UI Light" w:eastAsia="Microsoft YaHei UI Light" w:hAnsi="Microsoft YaHei UI Light"/>
-        </w:rPr>
-        <w:t xml:space="preserve">dodging game must increase this difficulty </w:t>
-      </w:r>
-      <w:r>
-        <w:rPr>
-          <w:rFonts w:ascii="Microsoft YaHei UI Light" w:eastAsia="Microsoft YaHei UI Light" w:hAnsi="Microsoft YaHei UI Light"/>
-        </w:rPr>
-        <w:t>by forcing the player to make a decision that is totally on their own merit, and must never be pre-emptive.</w:t>
-      </w:r>
-    </w:p>
-    <w:p>
-      <w:pPr>
-        <w:pStyle w:val="ListParagraph"/>
-        <w:numPr>
-          <w:ilvl w:val="0"/>
-          <w:numId w:val="2"/>
-        </w:numPr>
-        <w:spacing w:before="240" w:line="240" w:lineRule="auto"/>
-        <w:rPr>
-          <w:rFonts w:ascii="Microsoft YaHei UI Light" w:eastAsia="Microsoft YaHei UI Light" w:hAnsi="Microsoft YaHei UI Light"/>
-          <w:sz w:val="32"/>
-        </w:rPr>
-      </w:pPr>
-      <w:r>
-        <w:rPr>
-          <w:rFonts w:ascii="Microsoft YaHei UI Light" w:eastAsia="Microsoft YaHei UI Light" w:hAnsi="Microsoft YaHei UI Light"/>
-        </w:rPr>
-        <w:t>Test a group of users’ reaction times over a set period of play-time to assess the base state, and then determine any improvement of reaction time through extended participation, by comparing visual stimuli to reactions caused with the addition of auditory and tactile stimuli.</w:t>
+          <w:sz w:val="32"/>
+        </w:rPr>
+      </w:pPr>
+      <w:r>
+        <w:rPr>
+          <w:rFonts w:ascii="Microsoft YaHei UI Light" w:eastAsia="Microsoft YaHei UI Light" w:hAnsi="Microsoft YaHei UI Light"/>
+        </w:rPr>
+        <w:t xml:space="preserve">Test a group of users’ reaction times over a set period of </w:t>
+      </w:r>
+      <w:proofErr w:type="gramStart"/>
+      <w:r>
+        <w:rPr>
+          <w:rFonts w:ascii="Microsoft YaHei UI Light" w:eastAsia="Microsoft YaHei UI Light" w:hAnsi="Microsoft YaHei UI Light"/>
+        </w:rPr>
+        <w:t>play-time</w:t>
+      </w:r>
+      <w:proofErr w:type="gramEnd"/>
+      <w:r>
+        <w:rPr>
+          <w:rFonts w:ascii="Microsoft YaHei UI Light" w:eastAsia="Microsoft YaHei UI Light" w:hAnsi="Microsoft YaHei UI Light"/>
+        </w:rPr>
+        <w:t xml:space="preserve"> to assess the base state, and then determine any improvement of reaction time through extended participation, by comparing visual stimuli to reactions caused with the addition of auditory and tactile stimuli.</w:t>
       </w:r>
     </w:p>
     <w:p>
@@ -2282,28 +2374,7 @@
                 <w:rFonts w:ascii="Microsoft YaHei UI Light" w:eastAsia="Microsoft YaHei UI Light" w:hAnsi="Microsoft YaHei UI Light"/>
                 <w:sz w:val="36"/>
               </w:rPr>
-              <w:t xml:space="preserve"> (2</w:t>
-            </w:r>
-            <w:r>
-              <w:rPr>
-                <w:rFonts w:ascii="Microsoft YaHei UI Light" w:eastAsia="Microsoft YaHei UI Light" w:hAnsi="Microsoft YaHei UI Light"/>
-                <w:sz w:val="36"/>
-              </w:rPr>
-              <w:t>5</w:t>
-            </w:r>
-            <w:r>
-              <w:rPr>
-                <w:rFonts w:ascii="Microsoft YaHei UI Light" w:eastAsia="Microsoft YaHei UI Light" w:hAnsi="Microsoft YaHei UI Light"/>
-                <w:sz w:val="36"/>
-              </w:rPr>
-              <w:t>00 Words</w:t>
-            </w:r>
-            <w:r>
-              <w:rPr>
-                <w:rFonts w:ascii="Microsoft YaHei UI Light" w:eastAsia="Microsoft YaHei UI Light" w:hAnsi="Microsoft YaHei UI Light"/>
-                <w:sz w:val="36"/>
-              </w:rPr>
-              <w:t>)</w:t>
+              <w:t xml:space="preserve"> </w:t>
             </w:r>
           </w:p>
         </w:tc>
@@ -2851,7 +2922,31 @@
         <w:rPr>
           <w:rFonts w:ascii="Microsoft YaHei UI Light" w:eastAsia="Microsoft YaHei UI Light" w:hAnsi="Microsoft YaHei UI Light"/>
         </w:rPr>
-        <w:t>to have repetitive testing</w:t>
+        <w:t xml:space="preserve">to have repetitive testing </w:t>
+      </w:r>
+      <w:r>
+        <w:rPr>
+          <w:rFonts w:ascii="Microsoft YaHei UI Light" w:eastAsia="Microsoft YaHei UI Light" w:hAnsi="Microsoft YaHei UI Light"/>
+        </w:rPr>
+        <w:t xml:space="preserve">during the testing period, as Greenfield et al. (1994) found that </w:t>
+      </w:r>
+      <w:r>
+        <w:rPr>
+          <w:rFonts w:ascii="Microsoft YaHei UI Light" w:eastAsia="Microsoft YaHei UI Light" w:hAnsi="Microsoft YaHei UI Light"/>
+        </w:rPr>
+        <w:t>video games</w:t>
+      </w:r>
+      <w:r>
+        <w:rPr>
+          <w:rFonts w:ascii="Microsoft YaHei UI Light" w:eastAsia="Microsoft YaHei UI Light" w:hAnsi="Microsoft YaHei UI Light"/>
+        </w:rPr>
+        <w:t xml:space="preserve"> experience ‘produced a significant decrease in response time’, especially when repeated over a period of time.</w:t>
+      </w:r>
+      <w:r>
+        <w:rPr>
+          <w:rFonts w:ascii="Microsoft YaHei UI Light" w:eastAsia="Microsoft YaHei UI Light" w:hAnsi="Microsoft YaHei UI Light"/>
+        </w:rPr>
+        <w:t xml:space="preserve"> This confirms the decision to have the user play the games three separate times over a set period, allowing for improvement to be shown over a set time.</w:t>
       </w:r>
       <w:r>
         <w:rPr>
@@ -2859,29 +2954,249 @@
         </w:rPr>
         <w:t xml:space="preserve"> </w:t>
       </w:r>
-      <w:r>
-        <w:rPr>
-          <w:rFonts w:ascii="Microsoft YaHei UI Light" w:eastAsia="Microsoft YaHei UI Light" w:hAnsi="Microsoft YaHei UI Light"/>
-        </w:rPr>
-        <w:t xml:space="preserve">during the testing period, as Greenfield et al. (1994) found that </w:t>
-      </w:r>
-      <w:r>
-        <w:rPr>
-          <w:rFonts w:ascii="Microsoft YaHei UI Light" w:eastAsia="Microsoft YaHei UI Light" w:hAnsi="Microsoft YaHei UI Light"/>
-        </w:rPr>
-        <w:t>video games</w:t>
-      </w:r>
-      <w:r>
-        <w:rPr>
-          <w:rFonts w:ascii="Microsoft YaHei UI Light" w:eastAsia="Microsoft YaHei UI Light" w:hAnsi="Microsoft YaHei UI Light"/>
-        </w:rPr>
-        <w:t xml:space="preserve"> experience ‘produced a significant decrease in response time’, especially when repeated over a period of time.</w:t>
-      </w:r>
-      <w:r>
-        <w:rPr>
-          <w:rFonts w:ascii="Microsoft YaHei UI Light" w:eastAsia="Microsoft YaHei UI Light" w:hAnsi="Microsoft YaHei UI Light"/>
-        </w:rPr>
-        <w:t xml:space="preserve"> This confirms the decision to have the user play the games three separate times over a set period, allowing for improvement to be shown over a set time.</w:t>
+    </w:p>
+    <w:p>
+      <w:pPr>
+        <w:spacing w:before="240" w:line="240" w:lineRule="auto"/>
+        <w:rPr>
+          <w:rFonts w:ascii="Microsoft YaHei UI Light" w:eastAsia="Microsoft YaHei UI Light" w:hAnsi="Microsoft YaHei UI Light"/>
+        </w:rPr>
+      </w:pPr>
+      <w:r>
+        <w:rPr>
+          <w:rFonts w:ascii="Microsoft YaHei UI Light" w:eastAsia="Microsoft YaHei UI Light" w:hAnsi="Microsoft YaHei UI Light"/>
+        </w:rPr>
+        <w:t>With this information in tow, the importance of video games in relation to player’s response times can now be understood fully. The importance of the types of stimuli is shown and from that, the choice of using only visual stimuli is validated, as well as the process of repetitive testing in order to understand the gradual improvement video games can have. Both response time and accuracy must also be considered when measuring during the testing procedure, in order to generate an accurate representation of the response quality from the user. From these findings, the games can be developed correctly and used to test the response times of the users</w:t>
+      </w:r>
+      <w:r>
+        <w:rPr>
+          <w:rFonts w:ascii="Microsoft YaHei UI Light" w:eastAsia="Microsoft YaHei UI Light" w:hAnsi="Microsoft YaHei UI Light"/>
+        </w:rPr>
+        <w:t>,</w:t>
+      </w:r>
+      <w:r>
+        <w:rPr>
+          <w:rFonts w:ascii="Microsoft YaHei UI Light" w:eastAsia="Microsoft YaHei UI Light" w:hAnsi="Microsoft YaHei UI Light"/>
+        </w:rPr>
+        <w:t xml:space="preserve"> which can </w:t>
+      </w:r>
+      <w:r>
+        <w:rPr>
+          <w:rFonts w:ascii="Microsoft YaHei UI Light" w:eastAsia="Microsoft YaHei UI Light" w:hAnsi="Microsoft YaHei UI Light"/>
+        </w:rPr>
+        <w:t xml:space="preserve">then </w:t>
+      </w:r>
+      <w:r>
+        <w:rPr>
+          <w:rFonts w:ascii="Microsoft YaHei UI Light" w:eastAsia="Microsoft YaHei UI Light" w:hAnsi="Microsoft YaHei UI Light"/>
+        </w:rPr>
+        <w:t>be evaluated effectively.</w:t>
+      </w:r>
+    </w:p>
+    <w:p>
+      <w:pPr>
+        <w:spacing w:before="240" w:after="0" w:line="240" w:lineRule="auto"/>
+        <w:rPr>
+          <w:rFonts w:ascii="Microsoft YaHei UI Light" w:eastAsia="Microsoft YaHei UI Light" w:hAnsi="Microsoft YaHei UI Light"/>
+        </w:rPr>
+      </w:pPr>
+      <w:r>
+        <w:rPr>
+          <w:rFonts w:ascii="Microsoft YaHei UI Light" w:eastAsia="Microsoft YaHei UI Light" w:hAnsi="Microsoft YaHei UI Light"/>
+          <w:color w:val="76923C" w:themeColor="accent3" w:themeShade="BF"/>
+          <w:sz w:val="32"/>
+        </w:rPr>
+        <w:t>Design Process</w:t>
+      </w:r>
+      <w:r>
+        <w:rPr>
+          <w:rFonts w:ascii="Microsoft YaHei UI Light" w:eastAsia="Microsoft YaHei UI Light" w:hAnsi="Microsoft YaHei UI Light"/>
+          <w:color w:val="76923C" w:themeColor="accent3" w:themeShade="BF"/>
+          <w:sz w:val="32"/>
+        </w:rPr>
+        <w:t xml:space="preserve"> Overview</w:t>
+      </w:r>
+    </w:p>
+    <w:p>
+      <w:pPr>
+        <w:spacing w:before="240" w:line="240" w:lineRule="auto"/>
+        <w:rPr>
+          <w:rFonts w:ascii="Microsoft YaHei UI Light" w:eastAsia="Microsoft YaHei UI Light" w:hAnsi="Microsoft YaHei UI Light"/>
+        </w:rPr>
+      </w:pPr>
+      <w:r>
+        <w:rPr>
+          <w:rFonts w:ascii="Microsoft YaHei UI Light" w:eastAsia="Microsoft YaHei UI Light" w:hAnsi="Microsoft YaHei UI Light"/>
+        </w:rPr>
+        <w:t>Once</w:t>
+      </w:r>
+      <w:r>
+        <w:rPr>
+          <w:rFonts w:ascii="Microsoft YaHei UI Light" w:eastAsia="Microsoft YaHei UI Light" w:hAnsi="Microsoft YaHei UI Light"/>
+        </w:rPr>
+        <w:t xml:space="preserve"> the literary review ha</w:t>
+      </w:r>
+      <w:r>
+        <w:rPr>
+          <w:rFonts w:ascii="Microsoft YaHei UI Light" w:eastAsia="Microsoft YaHei UI Light" w:hAnsi="Microsoft YaHei UI Light"/>
+        </w:rPr>
+        <w:t>d</w:t>
+      </w:r>
+      <w:r>
+        <w:rPr>
+          <w:rFonts w:ascii="Microsoft YaHei UI Light" w:eastAsia="Microsoft YaHei UI Light" w:hAnsi="Microsoft YaHei UI Light"/>
+        </w:rPr>
+        <w:t xml:space="preserve"> taken place, the design and development of the application </w:t>
+      </w:r>
+      <w:r>
+        <w:rPr>
+          <w:rFonts w:ascii="Microsoft YaHei UI Light" w:eastAsia="Microsoft YaHei UI Light" w:hAnsi="Microsoft YaHei UI Light"/>
+        </w:rPr>
+        <w:t>could</w:t>
+      </w:r>
+      <w:r>
+        <w:rPr>
+          <w:rFonts w:ascii="Microsoft YaHei UI Light" w:eastAsia="Microsoft YaHei UI Light" w:hAnsi="Microsoft YaHei UI Light"/>
+        </w:rPr>
+        <w:t xml:space="preserve"> begin. The goal for this project is to consider any previous work/games, and then refine and improve upon them during the planning process. The design will begin with a simple overview of the application outline and </w:t>
+      </w:r>
+      <w:r>
+        <w:rPr>
+          <w:rFonts w:ascii="Microsoft YaHei UI Light" w:eastAsia="Microsoft YaHei UI Light" w:hAnsi="Microsoft YaHei UI Light"/>
+        </w:rPr>
+        <w:t xml:space="preserve">then detail </w:t>
+      </w:r>
+      <w:r>
+        <w:rPr>
+          <w:rFonts w:ascii="Microsoft YaHei UI Light" w:eastAsia="Microsoft YaHei UI Light" w:hAnsi="Microsoft YaHei UI Light"/>
+        </w:rPr>
+        <w:t xml:space="preserve">the three games. The games </w:t>
+      </w:r>
+      <w:r>
+        <w:rPr>
+          <w:rFonts w:ascii="Microsoft YaHei UI Light" w:eastAsia="Microsoft YaHei UI Light" w:hAnsi="Microsoft YaHei UI Light"/>
+        </w:rPr>
+        <w:t>were</w:t>
+      </w:r>
+      <w:r>
+        <w:rPr>
+          <w:rFonts w:ascii="Microsoft YaHei UI Light" w:eastAsia="Microsoft YaHei UI Light" w:hAnsi="Microsoft YaHei UI Light"/>
+        </w:rPr>
+        <w:t xml:space="preserve"> designed</w:t>
+      </w:r>
+      <w:r>
+        <w:rPr>
+          <w:rFonts w:ascii="Microsoft YaHei UI Light" w:eastAsia="Microsoft YaHei UI Light" w:hAnsi="Microsoft YaHei UI Light"/>
+        </w:rPr>
+        <w:t xml:space="preserve"> while</w:t>
+      </w:r>
+      <w:r>
+        <w:rPr>
+          <w:rFonts w:ascii="Microsoft YaHei UI Light" w:eastAsia="Microsoft YaHei UI Light" w:hAnsi="Microsoft YaHei UI Light"/>
+        </w:rPr>
+        <w:t xml:space="preserve"> bearing in mind how the response time</w:t>
+      </w:r>
+      <w:r>
+        <w:rPr>
+          <w:rFonts w:ascii="Microsoft YaHei UI Light" w:eastAsia="Microsoft YaHei UI Light" w:hAnsi="Microsoft YaHei UI Light"/>
+        </w:rPr>
+        <w:t xml:space="preserve">s </w:t>
+      </w:r>
+      <w:r>
+        <w:rPr>
+          <w:rFonts w:ascii="Microsoft YaHei UI Light" w:eastAsia="Microsoft YaHei UI Light" w:hAnsi="Microsoft YaHei UI Light"/>
+        </w:rPr>
+        <w:t xml:space="preserve">were to be </w:t>
+      </w:r>
+      <w:r>
+        <w:rPr>
+          <w:rFonts w:ascii="Microsoft YaHei UI Light" w:eastAsia="Microsoft YaHei UI Light" w:hAnsi="Microsoft YaHei UI Light"/>
+        </w:rPr>
+        <w:t>calculated and stored</w:t>
+      </w:r>
+      <w:r>
+        <w:rPr>
+          <w:rFonts w:ascii="Microsoft YaHei UI Light" w:eastAsia="Microsoft YaHei UI Light" w:hAnsi="Microsoft YaHei UI Light"/>
+        </w:rPr>
+        <w:t xml:space="preserve">. </w:t>
+      </w:r>
+      <w:r>
+        <w:rPr>
+          <w:rFonts w:ascii="Microsoft YaHei UI Light" w:eastAsia="Microsoft YaHei UI Light" w:hAnsi="Microsoft YaHei UI Light"/>
+        </w:rPr>
+        <w:t xml:space="preserve">The reaction times will vary due to the amount of decision making required by each game. </w:t>
+      </w:r>
+      <w:r>
+        <w:rPr>
+          <w:rFonts w:ascii="Microsoft YaHei UI Light" w:eastAsia="Microsoft YaHei UI Light" w:hAnsi="Microsoft YaHei UI Light"/>
+        </w:rPr>
+        <w:t xml:space="preserve">Due to </w:t>
+      </w:r>
+      <w:r>
+        <w:rPr>
+          <w:rFonts w:ascii="Microsoft YaHei UI Light" w:eastAsia="Microsoft YaHei UI Light" w:hAnsi="Microsoft YaHei UI Light"/>
+        </w:rPr>
+        <w:t>these</w:t>
+      </w:r>
+      <w:r>
+        <w:rPr>
+          <w:rFonts w:ascii="Microsoft YaHei UI Light" w:eastAsia="Microsoft YaHei UI Light" w:hAnsi="Microsoft YaHei UI Light"/>
+        </w:rPr>
+        <w:t xml:space="preserve"> differentiating factor</w:t>
+      </w:r>
+      <w:r>
+        <w:rPr>
+          <w:rFonts w:ascii="Microsoft YaHei UI Light" w:eastAsia="Microsoft YaHei UI Light" w:hAnsi="Microsoft YaHei UI Light"/>
+        </w:rPr>
+        <w:t>s</w:t>
+      </w:r>
+      <w:r>
+        <w:rPr>
+          <w:rFonts w:ascii="Microsoft YaHei UI Light" w:eastAsia="Microsoft YaHei UI Light" w:hAnsi="Microsoft YaHei UI Light"/>
+        </w:rPr>
+        <w:t xml:space="preserve">, the response times </w:t>
+      </w:r>
+      <w:r>
+        <w:rPr>
+          <w:rFonts w:ascii="Microsoft YaHei UI Light" w:eastAsia="Microsoft YaHei UI Light" w:hAnsi="Microsoft YaHei UI Light"/>
+        </w:rPr>
+        <w:t>were</w:t>
+      </w:r>
+      <w:r>
+        <w:rPr>
+          <w:rFonts w:ascii="Microsoft YaHei UI Light" w:eastAsia="Microsoft YaHei UI Light" w:hAnsi="Microsoft YaHei UI Light"/>
+        </w:rPr>
+        <w:t xml:space="preserve"> not be able to be compared to one another, and </w:t>
+      </w:r>
+      <w:r>
+        <w:rPr>
+          <w:rFonts w:ascii="Microsoft YaHei UI Light" w:eastAsia="Microsoft YaHei UI Light" w:hAnsi="Microsoft YaHei UI Light"/>
+        </w:rPr>
+        <w:t>left</w:t>
+      </w:r>
+      <w:r>
+        <w:rPr>
+          <w:rFonts w:ascii="Microsoft YaHei UI Light" w:eastAsia="Microsoft YaHei UI Light" w:hAnsi="Microsoft YaHei UI Light"/>
+        </w:rPr>
+        <w:t xml:space="preserve"> the user with three separate response time averages when the games </w:t>
+      </w:r>
+      <w:r>
+        <w:rPr>
+          <w:rFonts w:ascii="Microsoft YaHei UI Light" w:eastAsia="Microsoft YaHei UI Light" w:hAnsi="Microsoft YaHei UI Light"/>
+        </w:rPr>
+        <w:t>were</w:t>
+      </w:r>
+      <w:r>
+        <w:rPr>
+          <w:rFonts w:ascii="Microsoft YaHei UI Light" w:eastAsia="Microsoft YaHei UI Light" w:hAnsi="Microsoft YaHei UI Light"/>
+        </w:rPr>
+        <w:t xml:space="preserve"> played</w:t>
+      </w:r>
+      <w:r>
+        <w:rPr>
+          <w:rFonts w:ascii="Microsoft YaHei UI Light" w:eastAsia="Microsoft YaHei UI Light" w:hAnsi="Microsoft YaHei UI Light"/>
+        </w:rPr>
+        <w:t>,</w:t>
       </w:r>
       <w:r>
         <w:rPr>
@@ -2889,19 +3204,148 @@
         </w:rPr>
         <w:t xml:space="preserve"> </w:t>
       </w:r>
-    </w:p>
-    <w:p>
-      <w:pPr>
-        <w:spacing w:before="240" w:line="240" w:lineRule="auto"/>
-        <w:rPr>
-          <w:rFonts w:ascii="Microsoft YaHei UI Light" w:eastAsia="Microsoft YaHei UI Light" w:hAnsi="Microsoft YaHei UI Light"/>
-        </w:rPr>
-      </w:pPr>
-      <w:r>
-        <w:rPr>
-          <w:rFonts w:ascii="Microsoft YaHei UI Light" w:eastAsia="Microsoft YaHei UI Light" w:hAnsi="Microsoft YaHei UI Light"/>
-        </w:rPr>
-        <w:t>With this information in tow, the importance of video games in relation to player’s response times can now be understood fully. The importance of the types of stimuli is shown and from that, the choice of using only visual stimuli is validated, as well as the process of repetitive testing in order to understand the gradual improvement video games can have. Both response time and accuracy must also be considered when measuring during the testing procedure, in order to generate an accurate representation of the response quality from the user. From these findings, the games can be developed correctly and used to test the response times of the users</w:t>
+      <w:r>
+        <w:rPr>
+          <w:rFonts w:ascii="Microsoft YaHei UI Light" w:eastAsia="Microsoft YaHei UI Light" w:hAnsi="Microsoft YaHei UI Light"/>
+        </w:rPr>
+        <w:t>which</w:t>
+      </w:r>
+      <w:r>
+        <w:rPr>
+          <w:rFonts w:ascii="Microsoft YaHei UI Light" w:eastAsia="Microsoft YaHei UI Light" w:hAnsi="Microsoft YaHei UI Light"/>
+        </w:rPr>
+        <w:t xml:space="preserve"> w</w:t>
+      </w:r>
+      <w:r>
+        <w:rPr>
+          <w:rFonts w:ascii="Microsoft YaHei UI Light" w:eastAsia="Microsoft YaHei UI Light" w:hAnsi="Microsoft YaHei UI Light"/>
+        </w:rPr>
+        <w:t xml:space="preserve">ere </w:t>
+      </w:r>
+      <w:r>
+        <w:rPr>
+          <w:rFonts w:ascii="Microsoft YaHei UI Light" w:eastAsia="Microsoft YaHei UI Light" w:hAnsi="Microsoft YaHei UI Light"/>
+        </w:rPr>
+        <w:t>considered when it c</w:t>
+      </w:r>
+      <w:r>
+        <w:rPr>
+          <w:rFonts w:ascii="Microsoft YaHei UI Light" w:eastAsia="Microsoft YaHei UI Light" w:hAnsi="Microsoft YaHei UI Light"/>
+        </w:rPr>
+        <w:t>ame</w:t>
+      </w:r>
+      <w:r>
+        <w:rPr>
+          <w:rFonts w:ascii="Microsoft YaHei UI Light" w:eastAsia="Microsoft YaHei UI Light" w:hAnsi="Microsoft YaHei UI Light"/>
+        </w:rPr>
+        <w:t xml:space="preserve"> to </w:t>
+      </w:r>
+      <w:r>
+        <w:rPr>
+          <w:rFonts w:ascii="Microsoft YaHei UI Light" w:eastAsia="Microsoft YaHei UI Light" w:hAnsi="Microsoft YaHei UI Light"/>
+        </w:rPr>
+        <w:t xml:space="preserve">the </w:t>
+      </w:r>
+      <w:r>
+        <w:rPr>
+          <w:rFonts w:ascii="Microsoft YaHei UI Light" w:eastAsia="Microsoft YaHei UI Light" w:hAnsi="Microsoft YaHei UI Light"/>
+        </w:rPr>
+        <w:t xml:space="preserve">testing. The games’ visual design </w:t>
+      </w:r>
+      <w:r>
+        <w:rPr>
+          <w:rFonts w:ascii="Microsoft YaHei UI Light" w:eastAsia="Microsoft YaHei UI Light" w:hAnsi="Microsoft YaHei UI Light"/>
+        </w:rPr>
+        <w:t xml:space="preserve">is </w:t>
+      </w:r>
+      <w:r>
+        <w:rPr>
+          <w:rFonts w:ascii="Microsoft YaHei UI Light" w:eastAsia="Microsoft YaHei UI Light" w:hAnsi="Microsoft YaHei UI Light"/>
+        </w:rPr>
+        <w:t xml:space="preserve">simple to accommodate for mobile phones’ smaller screens, relative to the size of a computer monitor. The UI for the games </w:t>
+      </w:r>
+      <w:r>
+        <w:rPr>
+          <w:rFonts w:ascii="Microsoft YaHei UI Light" w:eastAsia="Microsoft YaHei UI Light" w:hAnsi="Microsoft YaHei UI Light"/>
+        </w:rPr>
+        <w:t>is also</w:t>
+      </w:r>
+      <w:r>
+        <w:rPr>
+          <w:rFonts w:ascii="Microsoft YaHei UI Light" w:eastAsia="Microsoft YaHei UI Light" w:hAnsi="Microsoft YaHei UI Light"/>
+        </w:rPr>
+        <w:t xml:space="preserve"> clear and basic to reduce as much confusion for the user (which </w:t>
+      </w:r>
+      <w:r>
+        <w:rPr>
+          <w:rFonts w:ascii="Microsoft YaHei UI Light" w:eastAsia="Microsoft YaHei UI Light" w:hAnsi="Microsoft YaHei UI Light"/>
+        </w:rPr>
+        <w:t>was</w:t>
+      </w:r>
+      <w:r>
+        <w:rPr>
+          <w:rFonts w:ascii="Microsoft YaHei UI Light" w:eastAsia="Microsoft YaHei UI Light" w:hAnsi="Microsoft YaHei UI Light"/>
+        </w:rPr>
+        <w:t xml:space="preserve"> minimised by a</w:t>
+      </w:r>
+      <w:r>
+        <w:rPr>
+          <w:rFonts w:ascii="Microsoft YaHei UI Light" w:eastAsia="Microsoft YaHei UI Light" w:hAnsi="Microsoft YaHei UI Light"/>
+        </w:rPr>
+        <w:t>n application run-through</w:t>
+      </w:r>
+      <w:r>
+        <w:rPr>
+          <w:rFonts w:ascii="Microsoft YaHei UI Light" w:eastAsia="Microsoft YaHei UI Light" w:hAnsi="Microsoft YaHei UI Light"/>
+        </w:rPr>
+        <w:t xml:space="preserve"> that will be</w:t>
+      </w:r>
+      <w:r>
+        <w:rPr>
+          <w:rFonts w:ascii="Microsoft YaHei UI Light" w:eastAsia="Microsoft YaHei UI Light" w:hAnsi="Microsoft YaHei UI Light"/>
+        </w:rPr>
+        <w:t xml:space="preserve"> explained before the testing</w:t>
+      </w:r>
+      <w:r>
+        <w:rPr>
+          <w:rFonts w:ascii="Microsoft YaHei UI Light" w:eastAsia="Microsoft YaHei UI Light" w:hAnsi="Microsoft YaHei UI Light"/>
+        </w:rPr>
+        <w:t xml:space="preserve">). </w:t>
+      </w:r>
+    </w:p>
+    <w:p>
+      <w:pPr>
+        <w:spacing w:before="240" w:line="240" w:lineRule="auto"/>
+        <w:rPr>
+          <w:rFonts w:ascii="Microsoft YaHei UI Light" w:eastAsia="Microsoft YaHei UI Light" w:hAnsi="Microsoft YaHei UI Light"/>
+        </w:rPr>
+      </w:pPr>
+    </w:p>
+    <w:p>
+      <w:pPr>
+        <w:spacing w:before="240" w:line="240" w:lineRule="auto"/>
+        <w:rPr>
+          <w:rFonts w:ascii="Microsoft YaHei UI Light" w:eastAsia="Microsoft YaHei UI Light" w:hAnsi="Microsoft YaHei UI Light"/>
+        </w:rPr>
+      </w:pPr>
+      <w:r>
+        <w:rPr>
+          <w:rFonts w:ascii="Microsoft YaHei UI Light" w:eastAsia="Microsoft YaHei UI Light" w:hAnsi="Microsoft YaHei UI Light"/>
+        </w:rPr>
+        <w:lastRenderedPageBreak/>
+        <w:t xml:space="preserve">The application will be bespoke designed to a </w:t>
+      </w:r>
+      <w:r>
+        <w:rPr>
+          <w:rFonts w:ascii="Microsoft YaHei UI Light" w:eastAsia="Microsoft YaHei UI Light" w:hAnsi="Microsoft YaHei UI Light"/>
+        </w:rPr>
+        <w:t>Samsung Galaxy S9+</w:t>
+      </w:r>
+      <w:r>
+        <w:rPr>
+          <w:rFonts w:ascii="Microsoft YaHei UI Light" w:eastAsia="Microsoft YaHei UI Light" w:hAnsi="Microsoft YaHei UI Light"/>
+        </w:rPr>
+        <w:t xml:space="preserve"> (2018)</w:t>
       </w:r>
       <w:r>
         <w:rPr>
@@ -2913,171 +3357,69 @@
         <w:rPr>
           <w:rFonts w:ascii="Microsoft YaHei UI Light" w:eastAsia="Microsoft YaHei UI Light" w:hAnsi="Microsoft YaHei UI Light"/>
         </w:rPr>
-        <w:t xml:space="preserve"> which can </w:t>
-      </w:r>
-      <w:r>
-        <w:rPr>
-          <w:rFonts w:ascii="Microsoft YaHei UI Light" w:eastAsia="Microsoft YaHei UI Light" w:hAnsi="Microsoft YaHei UI Light"/>
-        </w:rPr>
-        <w:t xml:space="preserve">then </w:t>
-      </w:r>
-      <w:r>
-        <w:rPr>
-          <w:rFonts w:ascii="Microsoft YaHei UI Light" w:eastAsia="Microsoft YaHei UI Light" w:hAnsi="Microsoft YaHei UI Light"/>
-        </w:rPr>
-        <w:t>be evaluated effectively.</w:t>
-      </w:r>
-    </w:p>
-    <w:p>
-      <w:pPr>
-        <w:spacing w:before="240" w:after="0" w:line="240" w:lineRule="auto"/>
-        <w:rPr>
-          <w:rFonts w:ascii="Microsoft YaHei UI Light" w:eastAsia="Microsoft YaHei UI Light" w:hAnsi="Microsoft YaHei UI Light"/>
-        </w:rPr>
-      </w:pPr>
-      <w:r>
+        <w:t xml:space="preserve"> as this </w:t>
+      </w:r>
+      <w:r>
+        <w:rPr>
+          <w:rFonts w:ascii="Microsoft YaHei UI Light" w:eastAsia="Microsoft YaHei UI Light" w:hAnsi="Microsoft YaHei UI Light"/>
+        </w:rPr>
+        <w:t>is</w:t>
+      </w:r>
+      <w:r>
+        <w:rPr>
+          <w:rFonts w:ascii="Microsoft YaHei UI Light" w:eastAsia="Microsoft YaHei UI Light" w:hAnsi="Microsoft YaHei UI Light"/>
+        </w:rPr>
+        <w:t xml:space="preserve"> the device that is used during the testing. </w:t>
+      </w:r>
+      <w:r>
+        <w:rPr>
+          <w:rFonts w:ascii="Microsoft YaHei UI Light" w:eastAsia="Microsoft YaHei UI Light" w:hAnsi="Microsoft YaHei UI Light"/>
+        </w:rPr>
+        <w:t>The assets that will be used for the game will come from a simple asset modelling website called Kenney (2018).</w:t>
+      </w:r>
+      <w:r>
+        <w:rPr>
+          <w:rFonts w:ascii="Microsoft YaHei UI Light" w:eastAsia="Microsoft YaHei UI Light" w:hAnsi="Microsoft YaHei UI Light"/>
+        </w:rPr>
+        <w:t xml:space="preserve"> These assets are clear and simple, enhancing the basic design that the application will consist of.</w:t>
+      </w:r>
+    </w:p>
+    <w:p>
+      <w:pPr>
+        <w:spacing w:before="240" w:line="240" w:lineRule="auto"/>
         <w:rPr>
           <w:rFonts w:ascii="Microsoft YaHei UI Light" w:eastAsia="Microsoft YaHei UI Light" w:hAnsi="Microsoft YaHei UI Light"/>
           <w:color w:val="76923C" w:themeColor="accent3" w:themeShade="BF"/>
           <w:sz w:val="32"/>
         </w:rPr>
-        <w:t>Design Process</w:t>
-      </w:r>
+      </w:pPr>
       <w:r>
         <w:rPr>
           <w:rFonts w:ascii="Microsoft YaHei UI Light" w:eastAsia="Microsoft YaHei UI Light" w:hAnsi="Microsoft YaHei UI Light"/>
           <w:color w:val="76923C" w:themeColor="accent3" w:themeShade="BF"/>
           <w:sz w:val="32"/>
         </w:rPr>
-        <w:t xml:space="preserve"> Overview</w:t>
-      </w:r>
-    </w:p>
-    <w:p>
-      <w:pPr>
-        <w:spacing w:before="240" w:line="240" w:lineRule="auto"/>
-        <w:rPr>
-          <w:rFonts w:ascii="Microsoft YaHei UI Light" w:eastAsia="Microsoft YaHei UI Light" w:hAnsi="Microsoft YaHei UI Light"/>
-        </w:rPr>
-      </w:pPr>
-      <w:r>
-        <w:rPr>
-          <w:rFonts w:ascii="Microsoft YaHei UI Light" w:eastAsia="Microsoft YaHei UI Light" w:hAnsi="Microsoft YaHei UI Light"/>
-        </w:rPr>
-        <w:t>Once</w:t>
-      </w:r>
-      <w:r>
-        <w:rPr>
-          <w:rFonts w:ascii="Microsoft YaHei UI Light" w:eastAsia="Microsoft YaHei UI Light" w:hAnsi="Microsoft YaHei UI Light"/>
-        </w:rPr>
-        <w:t xml:space="preserve"> the literary review ha</w:t>
-      </w:r>
-      <w:r>
-        <w:rPr>
-          <w:rFonts w:ascii="Microsoft YaHei UI Light" w:eastAsia="Microsoft YaHei UI Light" w:hAnsi="Microsoft YaHei UI Light"/>
-        </w:rPr>
-        <w:t>d</w:t>
-      </w:r>
-      <w:r>
-        <w:rPr>
-          <w:rFonts w:ascii="Microsoft YaHei UI Light" w:eastAsia="Microsoft YaHei UI Light" w:hAnsi="Microsoft YaHei UI Light"/>
-        </w:rPr>
-        <w:t xml:space="preserve"> taken place, the design and development of the application </w:t>
-      </w:r>
-      <w:r>
-        <w:rPr>
-          <w:rFonts w:ascii="Microsoft YaHei UI Light" w:eastAsia="Microsoft YaHei UI Light" w:hAnsi="Microsoft YaHei UI Light"/>
-        </w:rPr>
-        <w:t>could</w:t>
-      </w:r>
-      <w:r>
-        <w:rPr>
-          <w:rFonts w:ascii="Microsoft YaHei UI Light" w:eastAsia="Microsoft YaHei UI Light" w:hAnsi="Microsoft YaHei UI Light"/>
-        </w:rPr>
-        <w:t xml:space="preserve"> begin. The goal for this project is to consider any previous work/games, and then refine and improve upon them during the planning process. The design will begin with a simple overview of the application outline and </w:t>
-      </w:r>
-      <w:r>
-        <w:rPr>
-          <w:rFonts w:ascii="Microsoft YaHei UI Light" w:eastAsia="Microsoft YaHei UI Light" w:hAnsi="Microsoft YaHei UI Light"/>
-        </w:rPr>
-        <w:t xml:space="preserve">then detail </w:t>
-      </w:r>
-      <w:r>
-        <w:rPr>
-          <w:rFonts w:ascii="Microsoft YaHei UI Light" w:eastAsia="Microsoft YaHei UI Light" w:hAnsi="Microsoft YaHei UI Light"/>
-        </w:rPr>
-        <w:t xml:space="preserve">the three games. The games </w:t>
-      </w:r>
-      <w:r>
-        <w:rPr>
-          <w:rFonts w:ascii="Microsoft YaHei UI Light" w:eastAsia="Microsoft YaHei UI Light" w:hAnsi="Microsoft YaHei UI Light"/>
-        </w:rPr>
-        <w:t>were</w:t>
-      </w:r>
-      <w:r>
-        <w:rPr>
-          <w:rFonts w:ascii="Microsoft YaHei UI Light" w:eastAsia="Microsoft YaHei UI Light" w:hAnsi="Microsoft YaHei UI Light"/>
-        </w:rPr>
-        <w:t xml:space="preserve"> designed</w:t>
-      </w:r>
-      <w:r>
-        <w:rPr>
-          <w:rFonts w:ascii="Microsoft YaHei UI Light" w:eastAsia="Microsoft YaHei UI Light" w:hAnsi="Microsoft YaHei UI Light"/>
-        </w:rPr>
-        <w:t xml:space="preserve"> while</w:t>
-      </w:r>
-      <w:r>
-        <w:rPr>
-          <w:rFonts w:ascii="Microsoft YaHei UI Light" w:eastAsia="Microsoft YaHei UI Light" w:hAnsi="Microsoft YaHei UI Light"/>
-        </w:rPr>
-        <w:t xml:space="preserve"> bearing in mind how the response time</w:t>
-      </w:r>
-      <w:r>
-        <w:rPr>
-          <w:rFonts w:ascii="Microsoft YaHei UI Light" w:eastAsia="Microsoft YaHei UI Light" w:hAnsi="Microsoft YaHei UI Light"/>
-        </w:rPr>
-        <w:t xml:space="preserve">s </w:t>
-      </w:r>
-      <w:r>
-        <w:rPr>
-          <w:rFonts w:ascii="Microsoft YaHei UI Light" w:eastAsia="Microsoft YaHei UI Light" w:hAnsi="Microsoft YaHei UI Light"/>
-        </w:rPr>
-        <w:t xml:space="preserve">were to be </w:t>
-      </w:r>
-      <w:r>
-        <w:rPr>
-          <w:rFonts w:ascii="Microsoft YaHei UI Light" w:eastAsia="Microsoft YaHei UI Light" w:hAnsi="Microsoft YaHei UI Light"/>
-        </w:rPr>
-        <w:t>calculated and stored</w:t>
-      </w:r>
-      <w:r>
-        <w:rPr>
-          <w:rFonts w:ascii="Microsoft YaHei UI Light" w:eastAsia="Microsoft YaHei UI Light" w:hAnsi="Microsoft YaHei UI Light"/>
-        </w:rPr>
-        <w:t xml:space="preserve">. </w:t>
-      </w:r>
-      <w:r>
-        <w:rPr>
-          <w:rFonts w:ascii="Microsoft YaHei UI Light" w:eastAsia="Microsoft YaHei UI Light" w:hAnsi="Microsoft YaHei UI Light"/>
-        </w:rPr>
-        <w:t xml:space="preserve">The reaction times will vary due to the amount of decision making required by each game. </w:t>
-      </w:r>
-      <w:r>
-        <w:rPr>
-          <w:rFonts w:ascii="Microsoft YaHei UI Light" w:eastAsia="Microsoft YaHei UI Light" w:hAnsi="Microsoft YaHei UI Light"/>
-        </w:rPr>
-        <w:t xml:space="preserve">Due to </w:t>
-      </w:r>
-      <w:r>
-        <w:rPr>
-          <w:rFonts w:ascii="Microsoft YaHei UI Light" w:eastAsia="Microsoft YaHei UI Light" w:hAnsi="Microsoft YaHei UI Light"/>
-        </w:rPr>
-        <w:t>these</w:t>
-      </w:r>
-      <w:r>
-        <w:rPr>
-          <w:rFonts w:ascii="Microsoft YaHei UI Light" w:eastAsia="Microsoft YaHei UI Light" w:hAnsi="Microsoft YaHei UI Light"/>
-        </w:rPr>
-        <w:t xml:space="preserve"> differentiating factor</w:t>
+        <w:t>Application Design</w:t>
+      </w:r>
+    </w:p>
+    <w:p>
+      <w:pPr>
+        <w:spacing w:before="240" w:line="240" w:lineRule="auto"/>
+        <w:rPr>
+          <w:rFonts w:ascii="Microsoft YaHei UI Light" w:eastAsia="Microsoft YaHei UI Light" w:hAnsi="Microsoft YaHei UI Light"/>
+        </w:rPr>
+      </w:pPr>
+      <w:r>
+        <w:rPr>
+          <w:rFonts w:ascii="Microsoft YaHei UI Light" w:eastAsia="Microsoft YaHei UI Light" w:hAnsi="Microsoft YaHei UI Light"/>
+        </w:rPr>
+        <w:t>The design</w:t>
+      </w:r>
+      <w:r>
+        <w:rPr>
+          <w:rFonts w:ascii="Microsoft YaHei UI Light" w:eastAsia="Microsoft YaHei UI Light" w:hAnsi="Microsoft YaHei UI Light"/>
+        </w:rPr>
+        <w:t xml:space="preserve"> of the application aim</w:t>
       </w:r>
       <w:r>
         <w:rPr>
@@ -3089,49 +3431,143 @@
         <w:rPr>
           <w:rFonts w:ascii="Microsoft YaHei UI Light" w:eastAsia="Microsoft YaHei UI Light" w:hAnsi="Microsoft YaHei UI Light"/>
         </w:rPr>
-        <w:t xml:space="preserve">, the response times </w:t>
-      </w:r>
-      <w:r>
-        <w:rPr>
-          <w:rFonts w:ascii="Microsoft YaHei UI Light" w:eastAsia="Microsoft YaHei UI Light" w:hAnsi="Microsoft YaHei UI Light"/>
-        </w:rPr>
-        <w:t>were</w:t>
-      </w:r>
-      <w:r>
-        <w:rPr>
-          <w:rFonts w:ascii="Microsoft YaHei UI Light" w:eastAsia="Microsoft YaHei UI Light" w:hAnsi="Microsoft YaHei UI Light"/>
-        </w:rPr>
-        <w:t xml:space="preserve"> not be able to be compared to one another, and </w:t>
-      </w:r>
-      <w:r>
-        <w:rPr>
-          <w:rFonts w:ascii="Microsoft YaHei UI Light" w:eastAsia="Microsoft YaHei UI Light" w:hAnsi="Microsoft YaHei UI Light"/>
-        </w:rPr>
-        <w:t>left</w:t>
-      </w:r>
-      <w:r>
-        <w:rPr>
-          <w:rFonts w:ascii="Microsoft YaHei UI Light" w:eastAsia="Microsoft YaHei UI Light" w:hAnsi="Microsoft YaHei UI Light"/>
-        </w:rPr>
-        <w:t xml:space="preserve"> the user with three separate response time averages when the games </w:t>
-      </w:r>
-      <w:r>
-        <w:rPr>
-          <w:rFonts w:ascii="Microsoft YaHei UI Light" w:eastAsia="Microsoft YaHei UI Light" w:hAnsi="Microsoft YaHei UI Light"/>
-        </w:rPr>
-        <w:t>were</w:t>
-      </w:r>
-      <w:r>
-        <w:rPr>
-          <w:rFonts w:ascii="Microsoft YaHei UI Light" w:eastAsia="Microsoft YaHei UI Light" w:hAnsi="Microsoft YaHei UI Light"/>
-        </w:rPr>
-        <w:t xml:space="preserve"> played</w:t>
-      </w:r>
-      <w:r>
-        <w:rPr>
-          <w:rFonts w:ascii="Microsoft YaHei UI Light" w:eastAsia="Microsoft YaHei UI Light" w:hAnsi="Microsoft YaHei UI Light"/>
-        </w:rPr>
-        <w:t>,</w:t>
+        <w:t xml:space="preserve"> to be simple and clear to navigate, and to only display the necessary information to the user. Any information gained during the testing for evaluation purposes will be saved to a hidden file that will be used after the testing is complete. The saving of the data </w:t>
+      </w:r>
+      <w:r>
+        <w:rPr>
+          <w:rFonts w:ascii="Microsoft YaHei UI Light" w:eastAsia="Microsoft YaHei UI Light" w:hAnsi="Microsoft YaHei UI Light"/>
+        </w:rPr>
+        <w:t>is</w:t>
+      </w:r>
+      <w:r>
+        <w:rPr>
+          <w:rFonts w:ascii="Microsoft YaHei UI Light" w:eastAsia="Microsoft YaHei UI Light" w:hAnsi="Microsoft YaHei UI Light"/>
+        </w:rPr>
+        <w:t xml:space="preserve"> achieved by assigning a unique identifier to each user, which is then used when playing the games, and can be chosen on the title screen menu. The testing </w:t>
+      </w:r>
+      <w:r>
+        <w:rPr>
+          <w:rFonts w:ascii="Microsoft YaHei UI Light" w:eastAsia="Microsoft YaHei UI Light" w:hAnsi="Microsoft YaHei UI Light"/>
+        </w:rPr>
+        <w:t>was</w:t>
+      </w:r>
+      <w:r>
+        <w:rPr>
+          <w:rFonts w:ascii="Microsoft YaHei UI Light" w:eastAsia="Microsoft YaHei UI Light" w:hAnsi="Microsoft YaHei UI Light"/>
+        </w:rPr>
+        <w:t xml:space="preserve"> supervised throughout to assure the correct identifier was used to store the data. This means that the only information displayed </w:t>
+      </w:r>
+      <w:r>
+        <w:rPr>
+          <w:rFonts w:ascii="Microsoft YaHei UI Light" w:eastAsia="Microsoft YaHei UI Light" w:hAnsi="Microsoft YaHei UI Light"/>
+        </w:rPr>
+        <w:t xml:space="preserve">is </w:t>
+      </w:r>
+      <w:r>
+        <w:rPr>
+          <w:rFonts w:ascii="Microsoft YaHei UI Light" w:eastAsia="Microsoft YaHei UI Light" w:hAnsi="Microsoft YaHei UI Light"/>
+        </w:rPr>
+        <w:t>the identifier and the countdown throughout the games.</w:t>
+      </w:r>
+    </w:p>
+    <w:p>
+      <w:pPr>
+        <w:spacing w:before="240" w:line="240" w:lineRule="auto"/>
+        <w:rPr>
+          <w:rFonts w:ascii="Microsoft YaHei UI Light" w:eastAsia="Microsoft YaHei UI Light" w:hAnsi="Microsoft YaHei UI Light"/>
+        </w:rPr>
+      </w:pPr>
+      <w:r>
+        <w:rPr>
+          <w:rFonts w:ascii="Microsoft YaHei UI Light" w:eastAsia="Microsoft YaHei UI Light" w:hAnsi="Microsoft YaHei UI Light"/>
+        </w:rPr>
+        <w:t>Each game utilise</w:t>
+      </w:r>
+      <w:r>
+        <w:rPr>
+          <w:rFonts w:ascii="Microsoft YaHei UI Light" w:eastAsia="Microsoft YaHei UI Light" w:hAnsi="Microsoft YaHei UI Light"/>
+        </w:rPr>
+        <w:t>s</w:t>
+      </w:r>
+      <w:r>
+        <w:rPr>
+          <w:rFonts w:ascii="Microsoft YaHei UI Light" w:eastAsia="Microsoft YaHei UI Light" w:hAnsi="Microsoft YaHei UI Light"/>
+        </w:rPr>
+        <w:t xml:space="preserve"> the </w:t>
+      </w:r>
+      <w:r>
+        <w:rPr>
+          <w:rFonts w:ascii="Microsoft YaHei UI Light" w:eastAsia="Microsoft YaHei UI Light" w:hAnsi="Microsoft YaHei UI Light"/>
+        </w:rPr>
+        <w:t>Kenney</w:t>
+      </w:r>
+      <w:r>
+        <w:rPr>
+          <w:rFonts w:ascii="Microsoft YaHei UI Light" w:eastAsia="Microsoft YaHei UI Light" w:hAnsi="Microsoft YaHei UI Light"/>
+        </w:rPr>
+        <w:t xml:space="preserve"> (2018)</w:t>
+      </w:r>
+      <w:r>
+        <w:rPr>
+          <w:rFonts w:ascii="Microsoft YaHei UI Light" w:eastAsia="Microsoft YaHei UI Light" w:hAnsi="Microsoft YaHei UI Light"/>
+        </w:rPr>
+        <w:t xml:space="preserve"> assets pack to keep a consistent design. </w:t>
+      </w:r>
+      <w:r>
+        <w:rPr>
+          <w:rFonts w:ascii="Microsoft YaHei UI Light" w:eastAsia="Microsoft YaHei UI Light" w:hAnsi="Microsoft YaHei UI Light"/>
+        </w:rPr>
+        <w:t xml:space="preserve">This asset pack includes a multitude of assets for use in 2D games, which are perfect for these simple mobile games. </w:t>
+      </w:r>
+      <w:r>
+        <w:rPr>
+          <w:rFonts w:ascii="Microsoft YaHei UI Light" w:eastAsia="Microsoft YaHei UI Light" w:hAnsi="Microsoft YaHei UI Light"/>
+        </w:rPr>
+        <w:t xml:space="preserve">These assets are simple in design to clearly indicate the purpose within the games, and when used alongside the clear user interface, interaction within the application and games </w:t>
+      </w:r>
+      <w:r>
+        <w:rPr>
+          <w:rFonts w:ascii="Microsoft YaHei UI Light" w:eastAsia="Microsoft YaHei UI Light" w:hAnsi="Microsoft YaHei UI Light"/>
+        </w:rPr>
+        <w:t xml:space="preserve">is </w:t>
+      </w:r>
+      <w:r>
+        <w:rPr>
+          <w:rFonts w:ascii="Microsoft YaHei UI Light" w:eastAsia="Microsoft YaHei UI Light" w:hAnsi="Microsoft YaHei UI Light"/>
+        </w:rPr>
+        <w:t xml:space="preserve">intuitive. </w:t>
+      </w:r>
+    </w:p>
+    <w:p>
+      <w:pPr>
+        <w:spacing w:before="240" w:line="240" w:lineRule="auto"/>
+        <w:rPr>
+          <w:rFonts w:ascii="Microsoft YaHei UI Light" w:eastAsia="Microsoft YaHei UI Light" w:hAnsi="Microsoft YaHei UI Light"/>
+          <w:color w:val="76923C" w:themeColor="accent3" w:themeShade="BF"/>
+          <w:sz w:val="32"/>
+        </w:rPr>
+      </w:pPr>
+      <w:r>
+        <w:rPr>
+          <w:rFonts w:ascii="Microsoft YaHei UI Light" w:eastAsia="Microsoft YaHei UI Light" w:hAnsi="Microsoft YaHei UI Light"/>
+          <w:color w:val="76923C" w:themeColor="accent3" w:themeShade="BF"/>
+          <w:sz w:val="32"/>
+        </w:rPr>
+        <w:t>Shooting Game Design</w:t>
+      </w:r>
+    </w:p>
+    <w:p>
+      <w:pPr>
+        <w:spacing w:before="240" w:line="240" w:lineRule="auto"/>
+        <w:rPr>
+          <w:rFonts w:ascii="Microsoft YaHei UI Light" w:eastAsia="Microsoft YaHei UI Light" w:hAnsi="Microsoft YaHei UI Light"/>
+        </w:rPr>
+      </w:pPr>
+      <w:r>
+        <w:rPr>
+          <w:rFonts w:ascii="Microsoft YaHei UI Light" w:eastAsia="Microsoft YaHei UI Light" w:hAnsi="Microsoft YaHei UI Light"/>
+        </w:rPr>
+        <w:t>The first game</w:t>
       </w:r>
       <w:r>
         <w:rPr>
@@ -3143,332 +3579,33 @@
         <w:rPr>
           <w:rFonts w:ascii="Microsoft YaHei UI Light" w:eastAsia="Microsoft YaHei UI Light" w:hAnsi="Microsoft YaHei UI Light"/>
         </w:rPr>
-        <w:t>which</w:t>
-      </w:r>
-      <w:r>
-        <w:rPr>
-          <w:rFonts w:ascii="Microsoft YaHei UI Light" w:eastAsia="Microsoft YaHei UI Light" w:hAnsi="Microsoft YaHei UI Light"/>
-        </w:rPr>
-        <w:t xml:space="preserve"> w</w:t>
-      </w:r>
-      <w:r>
-        <w:rPr>
-          <w:rFonts w:ascii="Microsoft YaHei UI Light" w:eastAsia="Microsoft YaHei UI Light" w:hAnsi="Microsoft YaHei UI Light"/>
-        </w:rPr>
-        <w:t xml:space="preserve">ere </w:t>
-      </w:r>
-      <w:r>
-        <w:rPr>
-          <w:rFonts w:ascii="Microsoft YaHei UI Light" w:eastAsia="Microsoft YaHei UI Light" w:hAnsi="Microsoft YaHei UI Light"/>
-        </w:rPr>
-        <w:t>considered when it c</w:t>
-      </w:r>
-      <w:r>
-        <w:rPr>
-          <w:rFonts w:ascii="Microsoft YaHei UI Light" w:eastAsia="Microsoft YaHei UI Light" w:hAnsi="Microsoft YaHei UI Light"/>
-        </w:rPr>
-        <w:t>ame</w:t>
-      </w:r>
-      <w:r>
-        <w:rPr>
-          <w:rFonts w:ascii="Microsoft YaHei UI Light" w:eastAsia="Microsoft YaHei UI Light" w:hAnsi="Microsoft YaHei UI Light"/>
-        </w:rPr>
-        <w:t xml:space="preserve"> to </w:t>
-      </w:r>
-      <w:r>
-        <w:rPr>
-          <w:rFonts w:ascii="Microsoft YaHei UI Light" w:eastAsia="Microsoft YaHei UI Light" w:hAnsi="Microsoft YaHei UI Light"/>
-        </w:rPr>
-        <w:t xml:space="preserve">the </w:t>
-      </w:r>
-      <w:r>
-        <w:rPr>
-          <w:rFonts w:ascii="Microsoft YaHei UI Light" w:eastAsia="Microsoft YaHei UI Light" w:hAnsi="Microsoft YaHei UI Light"/>
-        </w:rPr>
-        <w:t xml:space="preserve">testing. The games’ visual design </w:t>
-      </w:r>
-      <w:r>
-        <w:rPr>
-          <w:rFonts w:ascii="Microsoft YaHei UI Light" w:eastAsia="Microsoft YaHei UI Light" w:hAnsi="Microsoft YaHei UI Light"/>
-        </w:rPr>
-        <w:t xml:space="preserve">is </w:t>
-      </w:r>
-      <w:r>
-        <w:rPr>
-          <w:rFonts w:ascii="Microsoft YaHei UI Light" w:eastAsia="Microsoft YaHei UI Light" w:hAnsi="Microsoft YaHei UI Light"/>
-        </w:rPr>
-        <w:t>simple to accommodate for mobile phones’ smaller screens, relative to the size of a computer monitor. The UI for the games will also be clear and basic to reduce as much confusion for the user (which will also be minimised by a</w:t>
-      </w:r>
-      <w:r>
-        <w:rPr>
-          <w:rFonts w:ascii="Microsoft YaHei UI Light" w:eastAsia="Microsoft YaHei UI Light" w:hAnsi="Microsoft YaHei UI Light"/>
-        </w:rPr>
-        <w:t>n application run-through</w:t>
-      </w:r>
-      <w:r>
-        <w:rPr>
-          <w:rFonts w:ascii="Microsoft YaHei UI Light" w:eastAsia="Microsoft YaHei UI Light" w:hAnsi="Microsoft YaHei UI Light"/>
-        </w:rPr>
-        <w:t xml:space="preserve"> that will be</w:t>
-      </w:r>
-      <w:r>
-        <w:rPr>
-          <w:rFonts w:ascii="Microsoft YaHei UI Light" w:eastAsia="Microsoft YaHei UI Light" w:hAnsi="Microsoft YaHei UI Light"/>
-        </w:rPr>
-        <w:t xml:space="preserve"> explained before the testing</w:t>
-      </w:r>
-      <w:r>
-        <w:rPr>
-          <w:rFonts w:ascii="Microsoft YaHei UI Light" w:eastAsia="Microsoft YaHei UI Light" w:hAnsi="Microsoft YaHei UI Light"/>
-        </w:rPr>
-        <w:t xml:space="preserve">). </w:t>
-      </w:r>
-      <w:r>
-        <w:rPr>
-          <w:rFonts w:ascii="Microsoft YaHei UI Light" w:eastAsia="Microsoft YaHei UI Light" w:hAnsi="Microsoft YaHei UI Light"/>
-        </w:rPr>
-        <w:t xml:space="preserve">The application will be bespoke designed to a </w:t>
-      </w:r>
-      <w:r>
-        <w:rPr>
-          <w:rFonts w:ascii="Microsoft YaHei UI Light" w:eastAsia="Microsoft YaHei UI Light" w:hAnsi="Microsoft YaHei UI Light"/>
-        </w:rPr>
-        <w:t>Samsung Galaxy S9+</w:t>
-      </w:r>
-      <w:r>
-        <w:rPr>
-          <w:rFonts w:ascii="Microsoft YaHei UI Light" w:eastAsia="Microsoft YaHei UI Light" w:hAnsi="Microsoft YaHei UI Light"/>
-        </w:rPr>
-        <w:t xml:space="preserve"> (2018)</w:t>
-      </w:r>
-      <w:r>
-        <w:rPr>
-          <w:rFonts w:ascii="Microsoft YaHei UI Light" w:eastAsia="Microsoft YaHei UI Light" w:hAnsi="Microsoft YaHei UI Light"/>
-        </w:rPr>
-        <w:t>,</w:t>
-      </w:r>
-      <w:r>
-        <w:rPr>
-          <w:rFonts w:ascii="Microsoft YaHei UI Light" w:eastAsia="Microsoft YaHei UI Light" w:hAnsi="Microsoft YaHei UI Light"/>
-        </w:rPr>
-        <w:t xml:space="preserve"> as this </w:t>
-      </w:r>
-      <w:r>
-        <w:rPr>
-          <w:rFonts w:ascii="Microsoft YaHei UI Light" w:eastAsia="Microsoft YaHei UI Light" w:hAnsi="Microsoft YaHei UI Light"/>
-        </w:rPr>
-        <w:t>is</w:t>
-      </w:r>
-      <w:r>
-        <w:rPr>
-          <w:rFonts w:ascii="Microsoft YaHei UI Light" w:eastAsia="Microsoft YaHei UI Light" w:hAnsi="Microsoft YaHei UI Light"/>
-        </w:rPr>
-        <w:t xml:space="preserve"> the device that is used during the testing. </w:t>
-      </w:r>
-      <w:r>
-        <w:rPr>
-          <w:rFonts w:ascii="Microsoft YaHei UI Light" w:eastAsia="Microsoft YaHei UI Light" w:hAnsi="Microsoft YaHei UI Light"/>
-        </w:rPr>
-        <w:t xml:space="preserve">The assets that will be used for the game will come from a simple asset modelling </w:t>
-      </w:r>
-      <w:r>
-        <w:rPr>
-          <w:rFonts w:ascii="Microsoft YaHei UI Light" w:eastAsia="Microsoft YaHei UI Light" w:hAnsi="Microsoft YaHei UI Light"/>
-        </w:rPr>
-        <w:lastRenderedPageBreak/>
-        <w:t>website called Kenney (2018).</w:t>
-      </w:r>
-      <w:r>
-        <w:rPr>
-          <w:rFonts w:ascii="Microsoft YaHei UI Light" w:eastAsia="Microsoft YaHei UI Light" w:hAnsi="Microsoft YaHei UI Light"/>
-        </w:rPr>
-        <w:t xml:space="preserve"> These assets are clear and simple, enhancing the basic design that the application will consist of.</w:t>
-      </w:r>
-    </w:p>
-    <w:p>
-      <w:pPr>
-        <w:spacing w:before="240" w:line="240" w:lineRule="auto"/>
-        <w:rPr>
-          <w:rFonts w:ascii="Microsoft YaHei UI Light" w:eastAsia="Microsoft YaHei UI Light" w:hAnsi="Microsoft YaHei UI Light"/>
-          <w:color w:val="76923C" w:themeColor="accent3" w:themeShade="BF"/>
-          <w:sz w:val="32"/>
-        </w:rPr>
-      </w:pPr>
-      <w:r>
-        <w:rPr>
-          <w:rFonts w:ascii="Microsoft YaHei UI Light" w:eastAsia="Microsoft YaHei UI Light" w:hAnsi="Microsoft YaHei UI Light"/>
-          <w:color w:val="76923C" w:themeColor="accent3" w:themeShade="BF"/>
-          <w:sz w:val="32"/>
-        </w:rPr>
-        <w:t>Application Design</w:t>
-      </w:r>
-    </w:p>
-    <w:p>
-      <w:pPr>
-        <w:spacing w:before="240" w:line="240" w:lineRule="auto"/>
-        <w:rPr>
-          <w:rFonts w:ascii="Microsoft YaHei UI Light" w:eastAsia="Microsoft YaHei UI Light" w:hAnsi="Microsoft YaHei UI Light"/>
-        </w:rPr>
-      </w:pPr>
-      <w:r>
-        <w:rPr>
-          <w:rFonts w:ascii="Microsoft YaHei UI Light" w:eastAsia="Microsoft YaHei UI Light" w:hAnsi="Microsoft YaHei UI Light"/>
-        </w:rPr>
-        <w:t>The design</w:t>
-      </w:r>
-      <w:r>
-        <w:rPr>
-          <w:rFonts w:ascii="Microsoft YaHei UI Light" w:eastAsia="Microsoft YaHei UI Light" w:hAnsi="Microsoft YaHei UI Light"/>
-        </w:rPr>
-        <w:t xml:space="preserve"> of the application aim</w:t>
-      </w:r>
-      <w:r>
-        <w:rPr>
-          <w:rFonts w:ascii="Microsoft YaHei UI Light" w:eastAsia="Microsoft YaHei UI Light" w:hAnsi="Microsoft YaHei UI Light"/>
-        </w:rPr>
-        <w:t>s</w:t>
-      </w:r>
-      <w:r>
-        <w:rPr>
-          <w:rFonts w:ascii="Microsoft YaHei UI Light" w:eastAsia="Microsoft YaHei UI Light" w:hAnsi="Microsoft YaHei UI Light"/>
-        </w:rPr>
-        <w:t xml:space="preserve"> to be simple and clear to navigate, and to only display the necessary information to the user. Any information gained during the testing for evaluation purposes will be saved to a hidden file that will be used after the testing is complete. The saving of the data </w:t>
-      </w:r>
-      <w:r>
-        <w:rPr>
-          <w:rFonts w:ascii="Microsoft YaHei UI Light" w:eastAsia="Microsoft YaHei UI Light" w:hAnsi="Microsoft YaHei UI Light"/>
-        </w:rPr>
-        <w:t>is</w:t>
-      </w:r>
-      <w:r>
-        <w:rPr>
-          <w:rFonts w:ascii="Microsoft YaHei UI Light" w:eastAsia="Microsoft YaHei UI Light" w:hAnsi="Microsoft YaHei UI Light"/>
-        </w:rPr>
-        <w:t xml:space="preserve"> achieved by assigning a unique identifier to each user, which is then used when playing the games, and can be chosen on the title screen menu. The testing </w:t>
-      </w:r>
-      <w:r>
-        <w:rPr>
-          <w:rFonts w:ascii="Microsoft YaHei UI Light" w:eastAsia="Microsoft YaHei UI Light" w:hAnsi="Microsoft YaHei UI Light"/>
-        </w:rPr>
-        <w:t>was</w:t>
-      </w:r>
-      <w:r>
-        <w:rPr>
-          <w:rFonts w:ascii="Microsoft YaHei UI Light" w:eastAsia="Microsoft YaHei UI Light" w:hAnsi="Microsoft YaHei UI Light"/>
-        </w:rPr>
-        <w:t xml:space="preserve"> supervised throughout to assure the correct identifier was used to store the data. This means that the only information displayed </w:t>
-      </w:r>
-      <w:r>
-        <w:rPr>
-          <w:rFonts w:ascii="Microsoft YaHei UI Light" w:eastAsia="Microsoft YaHei UI Light" w:hAnsi="Microsoft YaHei UI Light"/>
-        </w:rPr>
-        <w:t xml:space="preserve">is </w:t>
-      </w:r>
-      <w:r>
-        <w:rPr>
-          <w:rFonts w:ascii="Microsoft YaHei UI Light" w:eastAsia="Microsoft YaHei UI Light" w:hAnsi="Microsoft YaHei UI Light"/>
-        </w:rPr>
-        <w:t>the identifier and the countdown throughout the games.</w:t>
-      </w:r>
-    </w:p>
-    <w:p>
-      <w:pPr>
-        <w:spacing w:before="240" w:line="240" w:lineRule="auto"/>
-        <w:rPr>
-          <w:rFonts w:ascii="Microsoft YaHei UI Light" w:eastAsia="Microsoft YaHei UI Light" w:hAnsi="Microsoft YaHei UI Light"/>
-        </w:rPr>
-      </w:pPr>
-      <w:r>
-        <w:rPr>
-          <w:rFonts w:ascii="Microsoft YaHei UI Light" w:eastAsia="Microsoft YaHei UI Light" w:hAnsi="Microsoft YaHei UI Light"/>
-        </w:rPr>
-        <w:t>Each game utilise</w:t>
-      </w:r>
-      <w:r>
-        <w:rPr>
-          <w:rFonts w:ascii="Microsoft YaHei UI Light" w:eastAsia="Microsoft YaHei UI Light" w:hAnsi="Microsoft YaHei UI Light"/>
-        </w:rPr>
-        <w:t>s</w:t>
-      </w:r>
-      <w:r>
-        <w:rPr>
-          <w:rFonts w:ascii="Microsoft YaHei UI Light" w:eastAsia="Microsoft YaHei UI Light" w:hAnsi="Microsoft YaHei UI Light"/>
-        </w:rPr>
-        <w:t xml:space="preserve"> the </w:t>
-      </w:r>
-      <w:r>
-        <w:rPr>
-          <w:rFonts w:ascii="Microsoft YaHei UI Light" w:eastAsia="Microsoft YaHei UI Light" w:hAnsi="Microsoft YaHei UI Light"/>
-        </w:rPr>
-        <w:t>Kenney</w:t>
-      </w:r>
-      <w:r>
-        <w:rPr>
-          <w:rFonts w:ascii="Microsoft YaHei UI Light" w:eastAsia="Microsoft YaHei UI Light" w:hAnsi="Microsoft YaHei UI Light"/>
-        </w:rPr>
-        <w:t xml:space="preserve"> (2018)</w:t>
-      </w:r>
-      <w:r>
-        <w:rPr>
-          <w:rFonts w:ascii="Microsoft YaHei UI Light" w:eastAsia="Microsoft YaHei UI Light" w:hAnsi="Microsoft YaHei UI Light"/>
-        </w:rPr>
-        <w:t xml:space="preserve"> assets pack to keep a consistent design. </w:t>
-      </w:r>
-      <w:r>
-        <w:rPr>
-          <w:rFonts w:ascii="Microsoft YaHei UI Light" w:eastAsia="Microsoft YaHei UI Light" w:hAnsi="Microsoft YaHei UI Light"/>
-        </w:rPr>
-        <w:t xml:space="preserve">This asset pack includes a multitude of assets for use in 2D games, which are perfect for these simple mobile games. </w:t>
-      </w:r>
-      <w:r>
-        <w:rPr>
-          <w:rFonts w:ascii="Microsoft YaHei UI Light" w:eastAsia="Microsoft YaHei UI Light" w:hAnsi="Microsoft YaHei UI Light"/>
-        </w:rPr>
-        <w:t xml:space="preserve">These assets are simple in design to clearly indicate the purpose within the games, and when used alongside the clear user interface, interaction within the application and games </w:t>
-      </w:r>
-      <w:r>
-        <w:rPr>
-          <w:rFonts w:ascii="Microsoft YaHei UI Light" w:eastAsia="Microsoft YaHei UI Light" w:hAnsi="Microsoft YaHei UI Light"/>
-        </w:rPr>
-        <w:t xml:space="preserve">is </w:t>
-      </w:r>
-      <w:r>
-        <w:rPr>
-          <w:rFonts w:ascii="Microsoft YaHei UI Light" w:eastAsia="Microsoft YaHei UI Light" w:hAnsi="Microsoft YaHei UI Light"/>
-        </w:rPr>
-        <w:t xml:space="preserve">intuitive. </w:t>
-      </w:r>
-    </w:p>
-    <w:p>
-      <w:pPr>
-        <w:spacing w:before="240" w:line="240" w:lineRule="auto"/>
-        <w:rPr>
-          <w:rFonts w:ascii="Microsoft YaHei UI Light" w:eastAsia="Microsoft YaHei UI Light" w:hAnsi="Microsoft YaHei UI Light"/>
-          <w:color w:val="76923C" w:themeColor="accent3" w:themeShade="BF"/>
-          <w:sz w:val="32"/>
-        </w:rPr>
-      </w:pPr>
-      <w:r>
-        <w:rPr>
-          <w:rFonts w:ascii="Microsoft YaHei UI Light" w:eastAsia="Microsoft YaHei UI Light" w:hAnsi="Microsoft YaHei UI Light"/>
-          <w:color w:val="76923C" w:themeColor="accent3" w:themeShade="BF"/>
-          <w:sz w:val="32"/>
-        </w:rPr>
-        <w:t>Shooting Game Design</w:t>
-      </w:r>
-    </w:p>
-    <w:p>
-      <w:pPr>
-        <w:spacing w:before="240" w:line="240" w:lineRule="auto"/>
-        <w:rPr>
-          <w:rFonts w:ascii="Microsoft YaHei UI Light" w:eastAsia="Microsoft YaHei UI Light" w:hAnsi="Microsoft YaHei UI Light"/>
-        </w:rPr>
-      </w:pPr>
-      <w:r>
-        <w:rPr>
-          <w:rFonts w:ascii="Microsoft YaHei UI Light" w:eastAsia="Microsoft YaHei UI Light" w:hAnsi="Microsoft YaHei UI Light"/>
-        </w:rPr>
-        <w:t>The first game</w:t>
+        <w:t xml:space="preserve">that was developed was the shooting game. The concept of this game is very simple: a series of targets appear on screen in a random location, and the player must tap on them as soon as they appear. Up to three targets can appear at once but in all situations only one can be tapped. </w:t>
+      </w:r>
+      <w:r>
+        <w:rPr>
+          <w:rFonts w:ascii="Microsoft YaHei UI Light" w:eastAsia="Microsoft YaHei UI Light" w:hAnsi="Microsoft YaHei UI Light"/>
+        </w:rPr>
+        <w:t>The reason behind the inclusion of multiple targets is to add the ability to analyse the preferences of tap location and comparing it to the handedness of the user. While doing this it is possible to then also compare the speed of the reactions for said locations, and draw a conclusion on whether handedness can play a part in the speed of a reaction.</w:t>
+      </w:r>
+    </w:p>
+    <w:p>
+      <w:pPr>
+        <w:spacing w:before="240" w:line="240" w:lineRule="auto"/>
+        <w:rPr>
+          <w:rFonts w:ascii="Microsoft YaHei UI Light" w:eastAsia="Microsoft YaHei UI Light" w:hAnsi="Microsoft YaHei UI Light"/>
+        </w:rPr>
+      </w:pPr>
+      <w:r>
+        <w:rPr>
+          <w:rFonts w:ascii="Microsoft YaHei UI Light" w:eastAsia="Microsoft YaHei UI Light" w:hAnsi="Microsoft YaHei UI Light"/>
+        </w:rPr>
+        <w:t>The locations of the targets are randomly selected, but there will be a set number of predetermined locations that must be used be used. The game area is split into 18 locations</w:t>
+      </w:r>
+      <w:r>
+        <w:rPr>
+          <w:rFonts w:ascii="Microsoft YaHei UI Light" w:eastAsia="Microsoft YaHei UI Light" w:hAnsi="Microsoft YaHei UI Light"/>
+        </w:rPr>
+        <w:t xml:space="preserve"> in the form of a standard grid.</w:t>
       </w:r>
       <w:r>
         <w:rPr>
@@ -3480,44 +3617,6 @@
         <w:rPr>
           <w:rFonts w:ascii="Microsoft YaHei UI Light" w:eastAsia="Microsoft YaHei UI Light" w:hAnsi="Microsoft YaHei UI Light"/>
         </w:rPr>
-        <w:t xml:space="preserve">that was developed was the shooting game. The concept of this game is very simple: a series of targets appear on screen in a random location, and the player must tap on them as soon as they appear. Up to three targets can appear at once but in all situations only one can be tapped. </w:t>
-      </w:r>
-      <w:r>
-        <w:rPr>
-          <w:rFonts w:ascii="Microsoft YaHei UI Light" w:eastAsia="Microsoft YaHei UI Light" w:hAnsi="Microsoft YaHei UI Light"/>
-        </w:rPr>
-        <w:t>The reason behind the inclusion of multiple targets is to add the ability to analyse the preferences of tap location and comparing it to the handedness of the user. While doing this it is possible to then also compare the speed of the reactions for said locations, and draw a conclusion on whether handedness can play a part in the speed of a reaction.</w:t>
-      </w:r>
-    </w:p>
-    <w:p>
-      <w:pPr>
-        <w:spacing w:before="240" w:line="240" w:lineRule="auto"/>
-        <w:rPr>
-          <w:rFonts w:ascii="Microsoft YaHei UI Light" w:eastAsia="Microsoft YaHei UI Light" w:hAnsi="Microsoft YaHei UI Light"/>
-        </w:rPr>
-      </w:pPr>
-      <w:r>
-        <w:rPr>
-          <w:rFonts w:ascii="Microsoft YaHei UI Light" w:eastAsia="Microsoft YaHei UI Light" w:hAnsi="Microsoft YaHei UI Light"/>
-        </w:rPr>
-        <w:t>The locations of the targets are randomly selected, but there will be a set number of predetermined locations that must be used be used. The game area is split into 18 locations</w:t>
-      </w:r>
-      <w:r>
-        <w:rPr>
-          <w:rFonts w:ascii="Microsoft YaHei UI Light" w:eastAsia="Microsoft YaHei UI Light" w:hAnsi="Microsoft YaHei UI Light"/>
-        </w:rPr>
-        <w:t xml:space="preserve"> in the form of a standard grid.</w:t>
-      </w:r>
-      <w:r>
-        <w:rPr>
-          <w:rFonts w:ascii="Microsoft YaHei UI Light" w:eastAsia="Microsoft YaHei UI Light" w:hAnsi="Microsoft YaHei UI Light"/>
-        </w:rPr>
-        <w:t xml:space="preserve"> </w:t>
-      </w:r>
-      <w:r>
-        <w:rPr>
-          <w:rFonts w:ascii="Microsoft YaHei UI Light" w:eastAsia="Microsoft YaHei UI Light" w:hAnsi="Microsoft YaHei UI Light"/>
-        </w:rPr>
         <w:t>When</w:t>
       </w:r>
       <w:r>
@@ -3538,14 +3637,6 @@
         </w:rPr>
         <w:t>, in order to evenly spread the locations and to control that variable. This prevents the targets from occurring differently between users, creating an even scenario for each user. There is also a countdown timer that counts for two minutes, and when it reaches zero, the game ends.</w:t>
       </w:r>
-    </w:p>
-    <w:p>
-      <w:pPr>
-        <w:spacing w:before="240" w:line="240" w:lineRule="auto"/>
-        <w:rPr>
-          <w:rFonts w:ascii="Microsoft YaHei UI Light" w:eastAsia="Microsoft YaHei UI Light" w:hAnsi="Microsoft YaHei UI Light"/>
-        </w:rPr>
-      </w:pPr>
     </w:p>
     <w:p>
       <w:pPr>
@@ -3842,7 +3933,7 @@
         <mc:AlternateContent>
           <mc:Choice Requires="wps">
             <w:drawing>
-              <wp:anchor distT="45720" distB="45720" distL="114300" distR="114300" simplePos="0" relativeHeight="251669504" behindDoc="0" locked="0" layoutInCell="1" allowOverlap="1" wp14:anchorId="50205CFC" wp14:editId="65DF6294">
+              <wp:anchor distT="45720" distB="45720" distL="114300" distR="114300" simplePos="0" relativeHeight="251669504" behindDoc="0" locked="0" layoutInCell="1" allowOverlap="1" wp14:anchorId="50205CFC" wp14:editId="7BFB2B6B">
                 <wp:simplePos x="0" y="0"/>
                 <wp:positionH relativeFrom="margin">
                   <wp:posOffset>0</wp:posOffset>
@@ -3904,7 +3995,7 @@
                           </w:p>
                         </w:txbxContent>
                       </wps:txbx>
-                      <wps:bodyPr rot="0" vert="horz" wrap="square" lIns="91440" tIns="45720" rIns="91440" bIns="45720" anchor="t" anchorCtr="0">
+                      <wps:bodyPr rot="0" vert="horz" wrap="square" lIns="91440" tIns="45720" rIns="91440" bIns="45720" anchor="ctr" anchorCtr="0">
                         <a:noAutofit/>
                       </wps:bodyPr>
                     </wps:wsp>
@@ -3921,7 +4012,7 @@
           </mc:Choice>
           <mc:Fallback>
             <w:pict>
-              <v:shape w14:anchorId="50205CFC" id="_x0000_s1029" type="#_x0000_t202" style="position:absolute;margin-left:0;margin-top:377.35pt;width:450.65pt;height:25.3pt;z-index:251669504;visibility:visible;mso-wrap-style:square;mso-width-percent:0;mso-height-percent:0;mso-wrap-distance-left:9pt;mso-wrap-distance-top:3.6pt;mso-wrap-distance-right:9pt;mso-wrap-distance-bottom:3.6pt;mso-position-horizontal:absolute;mso-position-horizontal-relative:margin;mso-position-vertical:absolute;mso-position-vertical-relative:text;mso-width-percent:0;mso-height-percent:0;mso-width-relative:margin;mso-height-relative:margin;v-text-anchor:top" o:gfxdata="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" fillcolor="#c2d69b [1942]" stroked="f">
+              <v:shape w14:anchorId="50205CFC" id="_x0000_s1029" type="#_x0000_t202" style="position:absolute;margin-left:0;margin-top:377.35pt;width:450.65pt;height:25.3pt;z-index:251669504;visibility:visible;mso-wrap-style:square;mso-width-percent:0;mso-height-percent:0;mso-wrap-distance-left:9pt;mso-wrap-distance-top:3.6pt;mso-wrap-distance-right:9pt;mso-wrap-distance-bottom:3.6pt;mso-position-horizontal:absolute;mso-position-horizontal-relative:margin;mso-position-vertical:absolute;mso-position-vertical-relative:text;mso-width-percent:0;mso-height-percent:0;mso-width-relative:margin;mso-height-relative:margin;v-text-anchor:middle" o:gfxdata="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" fillcolor="#c2d69b [1942]" stroked="f">
                 <v:textbox>
                   <w:txbxContent>
                     <w:p>
@@ -4087,195 +4178,413 @@
           <w:sz w:val="32"/>
         </w:rPr>
       </w:pPr>
+      <w:r>
+        <w:rPr>
+          <w:rFonts w:ascii="Microsoft YaHei UI Light" w:eastAsia="Microsoft YaHei UI Light" w:hAnsi="Microsoft YaHei UI Light"/>
+          <w:color w:val="76923C" w:themeColor="accent3" w:themeShade="BF"/>
+          <w:sz w:val="32"/>
+        </w:rPr>
+        <w:lastRenderedPageBreak/>
+        <w:t>Dodging Game Design</w:t>
+      </w:r>
+    </w:p>
+    <w:p>
+      <w:pPr>
+        <w:pStyle w:val="MyStyle"/>
+        <w:spacing w:before="240"/>
+        <w:rPr>
+          <w:rFonts w:eastAsia="Microsoft YaHei UI Light"/>
+          <w:sz w:val="20"/>
+        </w:rPr>
+      </w:pPr>
+      <w:r>
+        <w:t>The final game that was designed was the dodging game.</w:t>
+      </w:r>
+      <w:r>
+        <w:t xml:space="preserve"> </w:t>
+      </w:r>
+      <w:r>
+        <w:t>This game was designed to be the most difficult of the three, and therefore had to include the most amount of player decision interaction. The aim of the game is to dodge the incoming asteroids, but this can only be done in one move with a single tap. The directions</w:t>
+      </w:r>
+      <w:r>
+        <w:t xml:space="preserve"> </w:t>
+      </w:r>
+      <w:r>
+        <w:t xml:space="preserve">of the asteroids appear on screen, and the user must use this information to make a decision and to move the ship as quickly as possible. </w:t>
+      </w:r>
+      <w:r>
+        <w:t>The player can move the ship to any position they choose, but can only do it once. The benefit of having the free movement of the user in the game means that the position of the taps is completely free choice, allowing for the clearest demonstration of handedness</w:t>
+      </w:r>
+      <w:r>
+        <w:t xml:space="preserve"> and its influence on tap position</w:t>
+      </w:r>
+      <w:r>
+        <w:t>.</w:t>
+      </w:r>
+      <w:r>
+        <w:t xml:space="preserve"> </w:t>
+      </w:r>
+      <w:r>
+        <w:t>Between one and three</w:t>
+      </w:r>
+      <w:r>
+        <w:t xml:space="preserve"> asteroids can appear at once, so when there are more, the moves that are possible for the player to make are decreased. As the asteroids get closer, the number of possible moves also decrease, meaning that the response time of the user is critical.</w:t>
+      </w:r>
+      <w:r>
+        <w:t xml:space="preserve"> </w:t>
+      </w:r>
+    </w:p>
+    <w:p>
+      <w:pPr>
+        <w:pStyle w:val="MyStyle"/>
+        <w:spacing w:before="240"/>
+      </w:pPr>
+      <w:r>
+        <w:rPr>
+          <w:noProof/>
+        </w:rPr>
+        <mc:AlternateContent>
+          <mc:Choice Requires="wps">
+            <w:drawing>
+              <wp:anchor distT="45720" distB="45720" distL="114300" distR="114300" simplePos="0" relativeHeight="251671552" behindDoc="0" locked="0" layoutInCell="1" allowOverlap="1" wp14:anchorId="10BD6184" wp14:editId="799BA976">
+                <wp:simplePos x="0" y="0"/>
+                <wp:positionH relativeFrom="margin">
+                  <wp:posOffset>-2540</wp:posOffset>
+                </wp:positionH>
+                <wp:positionV relativeFrom="paragraph">
+                  <wp:posOffset>4858385</wp:posOffset>
+                </wp:positionV>
+                <wp:extent cx="5734050" cy="323850"/>
+                <wp:effectExtent l="0" t="0" r="0" b="0"/>
+                <wp:wrapSquare wrapText="bothSides"/>
+                <wp:docPr id="10" name="Text Box 2"/>
+                <wp:cNvGraphicFramePr>
+                  <a:graphicFrameLocks xmlns:a="http://schemas.openxmlformats.org/drawingml/2006/main"/>
+                </wp:cNvGraphicFramePr>
+                <a:graphic xmlns:a="http://schemas.openxmlformats.org/drawingml/2006/main">
+                  <a:graphicData uri="http://schemas.microsoft.com/office/word/2010/wordprocessingShape">
+                    <wps:wsp>
+                      <wps:cNvSpPr txBox="1">
+                        <a:spLocks noChangeArrowheads="1"/>
+                      </wps:cNvSpPr>
+                      <wps:spPr bwMode="auto">
+                        <a:xfrm>
+                          <a:off x="0" y="0"/>
+                          <a:ext cx="5734050" cy="323850"/>
+                        </a:xfrm>
+                        <a:prstGeom prst="rect">
+                          <a:avLst/>
+                        </a:prstGeom>
+                        <a:solidFill>
+                          <a:schemeClr val="accent3">
+                            <a:lumMod val="60000"/>
+                            <a:lumOff val="40000"/>
+                          </a:schemeClr>
+                        </a:solidFill>
+                        <a:ln w="9525">
+                          <a:noFill/>
+                          <a:miter lim="800000"/>
+                          <a:headEnd/>
+                          <a:tailEnd/>
+                        </a:ln>
+                      </wps:spPr>
+                      <wps:txbx>
+                        <w:txbxContent>
+                          <w:p>
+                            <w:pPr>
+                              <w:jc w:val="center"/>
+                              <w:rPr>
+                                <w:rFonts w:ascii="Microsoft YaHei UI Light" w:eastAsia="Microsoft YaHei UI Light" w:hAnsi="Microsoft YaHei UI Light"/>
+                                <w:sz w:val="20"/>
+                              </w:rPr>
+                            </w:pPr>
+                            <w:r>
+                              <w:rPr>
+                                <w:rFonts w:ascii="Microsoft YaHei UI Light" w:eastAsia="Microsoft YaHei UI Light" w:hAnsi="Microsoft YaHei UI Light"/>
+                                <w:sz w:val="20"/>
+                              </w:rPr>
+                              <w:t>Figure 5:</w:t>
+                            </w:r>
+                            <w:r>
+                              <w:rPr>
+                                <w:rFonts w:ascii="Microsoft YaHei UI Light" w:eastAsia="Microsoft YaHei UI Light" w:hAnsi="Microsoft YaHei UI Light"/>
+                                <w:sz w:val="20"/>
+                              </w:rPr>
+                              <w:t xml:space="preserve"> Example of the dodging game assets (Kenney 2018)</w:t>
+                            </w:r>
+                          </w:p>
+                        </w:txbxContent>
+                      </wps:txbx>
+                      <wps:bodyPr rot="0" vert="horz" wrap="square" lIns="91440" tIns="45720" rIns="91440" bIns="45720" anchor="ctr" anchorCtr="0">
+                        <a:noAutofit/>
+                      </wps:bodyPr>
+                    </wps:wsp>
+                  </a:graphicData>
+                </a:graphic>
+                <wp14:sizeRelH relativeFrom="margin">
+                  <wp14:pctWidth>0</wp14:pctWidth>
+                </wp14:sizeRelH>
+                <wp14:sizeRelV relativeFrom="margin">
+                  <wp14:pctHeight>0</wp14:pctHeight>
+                </wp14:sizeRelV>
+              </wp:anchor>
+            </w:drawing>
+          </mc:Choice>
+          <mc:Fallback>
+            <w:pict>
+              <v:shape w14:anchorId="10BD6184" id="_x0000_s1030" type="#_x0000_t202" style="position:absolute;margin-left:-.2pt;margin-top:382.55pt;width:451.5pt;height:25.5pt;z-index:251671552;visibility:visible;mso-wrap-style:square;mso-width-percent:0;mso-height-percent:0;mso-wrap-distance-left:9pt;mso-wrap-distance-top:3.6pt;mso-wrap-distance-right:9pt;mso-wrap-distance-bottom:3.6pt;mso-position-horizontal:absolute;mso-position-horizontal-relative:margin;mso-position-vertical:absolute;mso-position-vertical-relative:text;mso-width-percent:0;mso-height-percent:0;mso-width-relative:margin;mso-height-relative:margin;v-text-anchor:middle" o:gfxdata="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" fillcolor="#c2d69b [1942]" stroked="f">
+                <v:textbox>
+                  <w:txbxContent>
+                    <w:p>
+                      <w:pPr>
+                        <w:jc w:val="center"/>
+                        <w:rPr>
+                          <w:rFonts w:ascii="Microsoft YaHei UI Light" w:eastAsia="Microsoft YaHei UI Light" w:hAnsi="Microsoft YaHei UI Light"/>
+                          <w:sz w:val="20"/>
+                        </w:rPr>
+                      </w:pPr>
+                      <w:r>
+                        <w:rPr>
+                          <w:rFonts w:ascii="Microsoft YaHei UI Light" w:eastAsia="Microsoft YaHei UI Light" w:hAnsi="Microsoft YaHei UI Light"/>
+                          <w:sz w:val="20"/>
+                        </w:rPr>
+                        <w:t>Figure 5:</w:t>
+                      </w:r>
+                      <w:r>
+                        <w:rPr>
+                          <w:rFonts w:ascii="Microsoft YaHei UI Light" w:eastAsia="Microsoft YaHei UI Light" w:hAnsi="Microsoft YaHei UI Light"/>
+                          <w:sz w:val="20"/>
+                        </w:rPr>
+                        <w:t xml:space="preserve"> Example of the dodging game assets (Kenney 2018)</w:t>
+                      </w:r>
+                    </w:p>
+                  </w:txbxContent>
+                </v:textbox>
+                <w10:wrap type="square" anchorx="margin"/>
+              </v:shape>
+            </w:pict>
+          </mc:Fallback>
+        </mc:AlternateContent>
+      </w:r>
+      <w:r>
+        <w:rPr>
+          <w:noProof/>
+        </w:rPr>
+        <w:drawing>
+          <wp:anchor distT="0" distB="0" distL="114300" distR="114300" simplePos="0" relativeHeight="251672576" behindDoc="0" locked="0" layoutInCell="1" allowOverlap="1" wp14:anchorId="6AD1E412" wp14:editId="008E994C">
+            <wp:simplePos x="0" y="0"/>
+            <wp:positionH relativeFrom="margin">
+              <wp:posOffset>-2540</wp:posOffset>
+            </wp:positionH>
+            <wp:positionV relativeFrom="paragraph">
+              <wp:posOffset>1431925</wp:posOffset>
+            </wp:positionV>
+            <wp:extent cx="5734050" cy="3438525"/>
+            <wp:effectExtent l="0" t="0" r="0" b="9525"/>
+            <wp:wrapSquare wrapText="bothSides"/>
+            <wp:docPr id="9" name="Picture 9"/>
+            <wp:cNvGraphicFramePr>
+              <a:graphicFrameLocks xmlns:a="http://schemas.openxmlformats.org/drawingml/2006/main" noChangeAspect="1"/>
+            </wp:cNvGraphicFramePr>
+            <a:graphic xmlns:a="http://schemas.openxmlformats.org/drawingml/2006/main">
+              <a:graphicData uri="http://schemas.openxmlformats.org/drawingml/2006/picture">
+                <pic:pic xmlns:pic="http://schemas.openxmlformats.org/drawingml/2006/picture">
+                  <pic:nvPicPr>
+                    <pic:cNvPr id="0" name="Picture 1"/>
+                    <pic:cNvPicPr>
+                      <a:picLocks noChangeAspect="1" noChangeArrowheads="1"/>
+                    </pic:cNvPicPr>
+                  </pic:nvPicPr>
+                  <pic:blipFill>
+                    <a:blip r:embed="rId10">
+                      <a:extLst>
+                        <a:ext uri="{28A0092B-C50C-407E-A947-70E740481C1C}">
+                          <a14:useLocalDpi xmlns:a14="http://schemas.microsoft.com/office/drawing/2010/main" val="0"/>
+                        </a:ext>
+                      </a:extLst>
+                    </a:blip>
+                    <a:srcRect/>
+                    <a:stretch>
+                      <a:fillRect/>
+                    </a:stretch>
+                  </pic:blipFill>
+                  <pic:spPr bwMode="auto">
+                    <a:xfrm>
+                      <a:off x="0" y="0"/>
+                      <a:ext cx="5734050" cy="3438525"/>
+                    </a:xfrm>
+                    <a:prstGeom prst="rect">
+                      <a:avLst/>
+                    </a:prstGeom>
+                    <a:noFill/>
+                    <a:ln>
+                      <a:noFill/>
+                    </a:ln>
+                  </pic:spPr>
+                </pic:pic>
+              </a:graphicData>
+            </a:graphic>
+          </wp:anchor>
+        </w:drawing>
+      </w:r>
+      <w:r>
+        <w:t xml:space="preserve">The stimuli for the dodging game are the arrows that indicate the direction of the asteroids path. This means that when the arrows are shown, the player knows the direction and origin of the asteroids, and can therefore make a decision on where to move in order to dodge the asteroids. Using the reaction of the player, the reaction time is calculated from between the arrows appearing and the user reacting. </w:t>
+      </w:r>
+    </w:p>
+    <w:p>
+      <w:pPr>
+        <w:pStyle w:val="MyStyle"/>
+        <w:spacing w:before="240"/>
+      </w:pPr>
+    </w:p>
+    <w:p>
+      <w:pPr>
+        <w:pStyle w:val="MyStyle"/>
+        <w:spacing w:before="240"/>
+      </w:pPr>
+    </w:p>
+    <w:p>
+      <w:pPr>
+        <w:pStyle w:val="MyStyle"/>
+        <w:spacing w:before="240"/>
+        <w:rPr>
+          <w:i/>
+        </w:rPr>
+      </w:pPr>
+      <w:r>
+        <w:lastRenderedPageBreak/>
+        <w:t xml:space="preserve">Figure </w:t>
+      </w:r>
+      <w:r>
+        <w:t>5</w:t>
+      </w:r>
+      <w:r>
+        <w:t xml:space="preserve"> illustrates the assets of the dodging game used in context, yet to follow the design of the previous two games, the final game has a </w:t>
+      </w:r>
+      <w:r>
+        <w:t>simpler</w:t>
+      </w:r>
+      <w:r>
+        <w:t xml:space="preserve"> design. </w:t>
+      </w:r>
+      <w:r>
+        <w:t>The indicators for the direction of the asteroids appear as arrows around the ship, and they point towards the ship from the direction of the asteroid. The arrows were chosen to be white to contrast the dark background, making them distinct.</w:t>
+      </w:r>
+    </w:p>
+    <w:p>
+      <w:pPr>
+        <w:pStyle w:val="MyStyle"/>
+        <w:spacing w:before="240"/>
+      </w:pPr>
+      <w:r>
+        <w:t>W</w:t>
+      </w:r>
+      <w:r>
+        <w:t>ith the increased difficulty in the game, it is assumed that the time that players will last while playing the game should be smaller than the previous. However, with the added pressure of difficulty, the desire is to induce a more urgent response from the user, which would exemplify the effect that more intense action games have on the user. This increase of difficulty across the games is expected to show a decrease in reaction times across the games.</w:t>
+      </w:r>
+    </w:p>
+    <w:p>
+      <w:pPr>
+        <w:pStyle w:val="MyStyle"/>
+        <w:spacing w:before="240"/>
+      </w:pPr>
+    </w:p>
+    <w:p>
+      <w:pPr>
+        <w:pStyle w:val="MyStyle"/>
+        <w:spacing w:before="240"/>
+      </w:pPr>
+    </w:p>
+    <w:p>
+      <w:pPr>
+        <w:pStyle w:val="MyStyle"/>
+        <w:spacing w:before="240"/>
+      </w:pPr>
       <w:bookmarkStart w:id="3" w:name="_GoBack"/>
       <w:bookmarkEnd w:id="3"/>
-      <w:r>
-        <w:rPr>
-          <w:rFonts w:ascii="Microsoft YaHei UI Light" w:eastAsia="Microsoft YaHei UI Light" w:hAnsi="Microsoft YaHei UI Light"/>
-          <w:color w:val="76923C" w:themeColor="accent3" w:themeShade="BF"/>
-          <w:sz w:val="32"/>
-        </w:rPr>
-        <w:lastRenderedPageBreak/>
-        <w:t>Dodging Game Design</w:t>
-      </w:r>
     </w:p>
     <w:p>
       <w:pPr>
         <w:pStyle w:val="MyStyle"/>
         <w:spacing w:before="240"/>
       </w:pPr>
-      <w:r>
-        <w:t xml:space="preserve">The final game that was designed was the dodging game. </w:t>
-      </w:r>
-    </w:p>
-    <w:p>
-      <w:pPr>
-        <w:spacing w:before="240" w:line="240" w:lineRule="auto"/>
-        <w:rPr>
-          <w:rFonts w:ascii="Microsoft YaHei UI Light" w:eastAsia="Microsoft YaHei UI Light" w:hAnsi="Microsoft YaHei UI Light"/>
-          <w:color w:val="76923C" w:themeColor="accent3" w:themeShade="BF"/>
-          <w:sz w:val="32"/>
-        </w:rPr>
-      </w:pPr>
-    </w:p>
-    <w:p>
-      <w:pPr>
-        <w:spacing w:before="240" w:line="240" w:lineRule="auto"/>
-        <w:rPr>
-          <w:rFonts w:ascii="Microsoft YaHei UI Light" w:eastAsia="Microsoft YaHei UI Light" w:hAnsi="Microsoft YaHei UI Light"/>
-          <w:color w:val="76923C" w:themeColor="accent3" w:themeShade="BF"/>
-          <w:sz w:val="32"/>
-        </w:rPr>
-      </w:pPr>
-    </w:p>
-    <w:p>
-      <w:pPr>
-        <w:spacing w:before="240" w:line="240" w:lineRule="auto"/>
-        <w:rPr>
-          <w:rFonts w:ascii="Microsoft YaHei UI Light" w:eastAsia="Microsoft YaHei UI Light" w:hAnsi="Microsoft YaHei UI Light"/>
-          <w:color w:val="76923C" w:themeColor="accent3" w:themeShade="BF"/>
-          <w:sz w:val="32"/>
-        </w:rPr>
-      </w:pPr>
-    </w:p>
-    <w:p>
-      <w:pPr>
-        <w:spacing w:before="240" w:line="240" w:lineRule="auto"/>
-        <w:rPr>
-          <w:rFonts w:ascii="Microsoft YaHei UI Light" w:eastAsia="Microsoft YaHei UI Light" w:hAnsi="Microsoft YaHei UI Light"/>
-          <w:color w:val="76923C" w:themeColor="accent3" w:themeShade="BF"/>
-          <w:sz w:val="32"/>
-        </w:rPr>
-      </w:pPr>
-    </w:p>
-    <w:p>
-      <w:pPr>
-        <w:spacing w:before="240" w:line="240" w:lineRule="auto"/>
-        <w:rPr>
-          <w:rFonts w:ascii="Microsoft YaHei UI Light" w:eastAsia="Microsoft YaHei UI Light" w:hAnsi="Microsoft YaHei UI Light"/>
-          <w:color w:val="76923C" w:themeColor="accent3" w:themeShade="BF"/>
-          <w:sz w:val="32"/>
-        </w:rPr>
-      </w:pPr>
-    </w:p>
-    <w:p>
-      <w:pPr>
-        <w:spacing w:before="240" w:line="240" w:lineRule="auto"/>
-        <w:rPr>
-          <w:rFonts w:ascii="Microsoft YaHei UI Light" w:eastAsia="Microsoft YaHei UI Light" w:hAnsi="Microsoft YaHei UI Light"/>
-          <w:color w:val="76923C" w:themeColor="accent3" w:themeShade="BF"/>
-          <w:sz w:val="32"/>
-        </w:rPr>
-      </w:pPr>
-    </w:p>
-    <w:p>
-      <w:pPr>
-        <w:spacing w:before="240" w:line="240" w:lineRule="auto"/>
-        <w:rPr>
-          <w:rFonts w:ascii="Microsoft YaHei UI Light" w:eastAsia="Microsoft YaHei UI Light" w:hAnsi="Microsoft YaHei UI Light"/>
-          <w:color w:val="76923C" w:themeColor="accent3" w:themeShade="BF"/>
-          <w:sz w:val="32"/>
-        </w:rPr>
-      </w:pPr>
-    </w:p>
-    <w:p>
-      <w:pPr>
-        <w:spacing w:before="240" w:line="240" w:lineRule="auto"/>
-        <w:rPr>
-          <w:rFonts w:ascii="Microsoft YaHei UI Light" w:eastAsia="Microsoft YaHei UI Light" w:hAnsi="Microsoft YaHei UI Light"/>
-          <w:color w:val="76923C" w:themeColor="accent3" w:themeShade="BF"/>
-          <w:sz w:val="32"/>
-        </w:rPr>
-      </w:pPr>
-    </w:p>
-    <w:p>
-      <w:pPr>
-        <w:spacing w:before="240" w:line="240" w:lineRule="auto"/>
-        <w:rPr>
-          <w:rFonts w:ascii="Microsoft YaHei UI Light" w:eastAsia="Microsoft YaHei UI Light" w:hAnsi="Microsoft YaHei UI Light"/>
-          <w:color w:val="76923C" w:themeColor="accent3" w:themeShade="BF"/>
-          <w:sz w:val="32"/>
-        </w:rPr>
-      </w:pPr>
-    </w:p>
-    <w:p>
-      <w:pPr>
-        <w:spacing w:before="240" w:line="240" w:lineRule="auto"/>
-        <w:rPr>
-          <w:rFonts w:ascii="Microsoft YaHei UI Light" w:eastAsia="Microsoft YaHei UI Light" w:hAnsi="Microsoft YaHei UI Light"/>
-          <w:color w:val="76923C" w:themeColor="accent3" w:themeShade="BF"/>
-          <w:sz w:val="32"/>
-        </w:rPr>
-      </w:pPr>
-    </w:p>
-    <w:p>
-      <w:pPr>
-        <w:spacing w:before="240" w:line="240" w:lineRule="auto"/>
-        <w:rPr>
-          <w:rFonts w:ascii="Microsoft YaHei UI Light" w:eastAsia="Microsoft YaHei UI Light" w:hAnsi="Microsoft YaHei UI Light"/>
-          <w:color w:val="76923C" w:themeColor="accent3" w:themeShade="BF"/>
-          <w:sz w:val="32"/>
-        </w:rPr>
-      </w:pPr>
-    </w:p>
-    <w:p>
-      <w:pPr>
-        <w:spacing w:before="240" w:line="240" w:lineRule="auto"/>
-        <w:rPr>
-          <w:rFonts w:ascii="Microsoft YaHei UI Light" w:eastAsia="Microsoft YaHei UI Light" w:hAnsi="Microsoft YaHei UI Light"/>
-          <w:color w:val="76923C" w:themeColor="accent3" w:themeShade="BF"/>
-          <w:sz w:val="32"/>
-        </w:rPr>
-      </w:pPr>
-    </w:p>
-    <w:p>
-      <w:pPr>
-        <w:spacing w:before="240" w:line="240" w:lineRule="auto"/>
-        <w:rPr>
-          <w:rFonts w:ascii="Microsoft YaHei UI Light" w:eastAsia="Microsoft YaHei UI Light" w:hAnsi="Microsoft YaHei UI Light"/>
-          <w:color w:val="76923C" w:themeColor="accent3" w:themeShade="BF"/>
-          <w:sz w:val="32"/>
-        </w:rPr>
-      </w:pPr>
-    </w:p>
-    <w:p>
-      <w:pPr>
-        <w:spacing w:before="240" w:line="240" w:lineRule="auto"/>
-        <w:rPr>
-          <w:rFonts w:ascii="Microsoft YaHei UI Light" w:eastAsia="Microsoft YaHei UI Light" w:hAnsi="Microsoft YaHei UI Light"/>
-          <w:color w:val="76923C" w:themeColor="accent3" w:themeShade="BF"/>
-          <w:sz w:val="32"/>
-        </w:rPr>
-      </w:pPr>
-    </w:p>
-    <w:p>
-      <w:pPr>
-        <w:spacing w:before="240" w:line="240" w:lineRule="auto"/>
-        <w:rPr>
-          <w:rFonts w:ascii="Microsoft YaHei UI Light" w:eastAsia="Microsoft YaHei UI Light" w:hAnsi="Microsoft YaHei UI Light"/>
-          <w:color w:val="76923C" w:themeColor="accent3" w:themeShade="BF"/>
-          <w:sz w:val="32"/>
-        </w:rPr>
-      </w:pPr>
-    </w:p>
-    <w:p>
-      <w:pPr>
-        <w:spacing w:before="240" w:line="240" w:lineRule="auto"/>
-        <w:rPr>
-          <w:rFonts w:ascii="Microsoft YaHei UI Light" w:eastAsia="Microsoft YaHei UI Light" w:hAnsi="Microsoft YaHei UI Light"/>
-          <w:color w:val="76923C" w:themeColor="accent3" w:themeShade="BF"/>
-          <w:sz w:val="32"/>
-        </w:rPr>
-      </w:pPr>
-    </w:p>
-    <w:p>
-      <w:pPr>
-        <w:spacing w:before="240" w:line="240" w:lineRule="auto"/>
-        <w:rPr>
-          <w:rFonts w:ascii="Microsoft YaHei UI Light" w:eastAsia="Microsoft YaHei UI Light" w:hAnsi="Microsoft YaHei UI Light"/>
-          <w:color w:val="76923C" w:themeColor="accent3" w:themeShade="BF"/>
-          <w:sz w:val="32"/>
-        </w:rPr>
+    </w:p>
+    <w:p>
+      <w:pPr>
+        <w:pStyle w:val="MyStyle"/>
+        <w:spacing w:before="240"/>
+      </w:pPr>
+    </w:p>
+    <w:p>
+      <w:pPr>
+        <w:pStyle w:val="MyStyle"/>
+        <w:spacing w:before="240"/>
+      </w:pPr>
+    </w:p>
+    <w:p>
+      <w:pPr>
+        <w:pStyle w:val="MyStyle"/>
+        <w:spacing w:before="240"/>
+      </w:pPr>
+    </w:p>
+    <w:p>
+      <w:pPr>
+        <w:pStyle w:val="MyStyle"/>
+        <w:spacing w:before="240"/>
+      </w:pPr>
+    </w:p>
+    <w:p>
+      <w:pPr>
+        <w:pStyle w:val="MyStyle"/>
+        <w:spacing w:before="240"/>
+      </w:pPr>
+    </w:p>
+    <w:p>
+      <w:pPr>
+        <w:pStyle w:val="MyStyle"/>
+        <w:spacing w:before="240"/>
+      </w:pPr>
+    </w:p>
+    <w:p>
+      <w:pPr>
+        <w:pStyle w:val="MyStyle"/>
+        <w:spacing w:before="240"/>
+      </w:pPr>
+    </w:p>
+    <w:p>
+      <w:pPr>
+        <w:pStyle w:val="MyStyle"/>
+        <w:spacing w:before="240"/>
+      </w:pPr>
+    </w:p>
+    <w:p>
+      <w:pPr>
+        <w:pStyle w:val="MyStyle"/>
+        <w:spacing w:before="240"/>
+      </w:pPr>
+    </w:p>
+    <w:p>
+      <w:pPr>
+        <w:pStyle w:val="MyStyle"/>
+        <w:spacing w:before="240"/>
+      </w:pPr>
+    </w:p>
+    <w:p>
+      <w:pPr>
+        <w:pStyle w:val="MyStyle"/>
+        <w:spacing w:before="240"/>
+      </w:pPr>
+    </w:p>
+    <w:p>
+      <w:pPr>
+        <w:pStyle w:val="MyStyle"/>
+        <w:spacing w:before="240"/>
+      </w:pPr>
+    </w:p>
+    <w:p>
+      <w:pPr>
+        <w:pStyle w:val="MyStyle"/>
+        <w:spacing w:before="240"/>
       </w:pPr>
     </w:p>
     <w:tbl>
@@ -4313,7 +4622,7 @@
                 <w:sz w:val="36"/>
               </w:rPr>
               <w:lastRenderedPageBreak/>
-              <w:t>Development &amp; Testing Method</w:t>
+              <w:t>Development Method</w:t>
             </w:r>
             <w:r>
               <w:rPr>
@@ -4334,14 +4643,14 @@
                 <w:rFonts w:ascii="Microsoft YaHei UI Light" w:eastAsia="Microsoft YaHei UI Light" w:hAnsi="Microsoft YaHei UI Light"/>
                 <w:sz w:val="36"/>
               </w:rPr>
-              <w:t>3</w:t>
+              <w:t>15</w:t>
             </w:r>
             <w:r>
               <w:rPr>
                 <w:rFonts w:ascii="Microsoft YaHei UI Light" w:eastAsia="Microsoft YaHei UI Light" w:hAnsi="Microsoft YaHei UI Light"/>
                 <w:sz w:val="36"/>
               </w:rPr>
-              <w:t>000 Words</w:t>
+              <w:t>00 Words</w:t>
             </w:r>
           </w:p>
         </w:tc>
@@ -4406,14 +4715,16 @@
         <w:spacing w:before="240" w:line="240" w:lineRule="auto"/>
         <w:rPr>
           <w:rFonts w:ascii="Microsoft YaHei UI Light" w:eastAsia="Microsoft YaHei UI Light" w:hAnsi="Microsoft YaHei UI Light"/>
-        </w:rPr>
-      </w:pPr>
-      <w:r>
-        <w:rPr>
-          <w:rFonts w:ascii="Microsoft YaHei UI Light" w:eastAsia="Microsoft YaHei UI Light" w:hAnsi="Microsoft YaHei UI Light"/>
           <w:color w:val="76923C" w:themeColor="accent3" w:themeShade="BF"/>
           <w:sz w:val="32"/>
         </w:rPr>
+      </w:pPr>
+      <w:r>
+        <w:rPr>
+          <w:rFonts w:ascii="Microsoft YaHei UI Light" w:eastAsia="Microsoft YaHei UI Light" w:hAnsi="Microsoft YaHei UI Light"/>
+          <w:color w:val="76923C" w:themeColor="accent3" w:themeShade="BF"/>
+          <w:sz w:val="32"/>
+        </w:rPr>
         <w:t>Dodging Game Development</w:t>
       </w:r>
     </w:p>
@@ -4426,62 +4737,36 @@
           <w:sz w:val="32"/>
         </w:rPr>
       </w:pPr>
-      <w:r>
+    </w:p>
+    <w:p>
+      <w:pPr>
+        <w:spacing w:before="240" w:line="240" w:lineRule="auto"/>
         <w:rPr>
           <w:rFonts w:ascii="Microsoft YaHei UI Light" w:eastAsia="Microsoft YaHei UI Light" w:hAnsi="Microsoft YaHei UI Light"/>
           <w:color w:val="76923C" w:themeColor="accent3" w:themeShade="BF"/>
           <w:sz w:val="32"/>
         </w:rPr>
-        <w:t>Testing Method</w:t>
-      </w:r>
-      <w:r>
+      </w:pPr>
+    </w:p>
+    <w:p>
+      <w:pPr>
+        <w:spacing w:before="240" w:line="240" w:lineRule="auto"/>
         <w:rPr>
           <w:rFonts w:ascii="Microsoft YaHei UI Light" w:eastAsia="Microsoft YaHei UI Light" w:hAnsi="Microsoft YaHei UI Light"/>
           <w:color w:val="76923C" w:themeColor="accent3" w:themeShade="BF"/>
           <w:sz w:val="32"/>
         </w:rPr>
-        <w:t>ology</w:t>
-      </w:r>
-      <w:r>
+      </w:pPr>
+    </w:p>
+    <w:p>
+      <w:pPr>
+        <w:spacing w:before="240" w:line="240" w:lineRule="auto"/>
         <w:rPr>
           <w:rFonts w:ascii="Microsoft YaHei UI Light" w:eastAsia="Microsoft YaHei UI Light" w:hAnsi="Microsoft YaHei UI Light"/>
           <w:color w:val="76923C" w:themeColor="accent3" w:themeShade="BF"/>
           <w:sz w:val="32"/>
         </w:rPr>
-        <w:t xml:space="preserve"> Overview</w:t>
-      </w:r>
-    </w:p>
-    <w:p>
-      <w:pPr>
-        <w:spacing w:before="240" w:line="240" w:lineRule="auto"/>
-        <w:rPr>
-          <w:rFonts w:ascii="Microsoft YaHei UI Light" w:eastAsia="Microsoft YaHei UI Light" w:hAnsi="Microsoft YaHei UI Light"/>
-        </w:rPr>
-      </w:pPr>
-      <w:r>
-        <w:rPr>
-          <w:rFonts w:ascii="Microsoft YaHei UI Light" w:eastAsia="Microsoft YaHei UI Light" w:hAnsi="Microsoft YaHei UI Light"/>
-        </w:rPr>
-        <w:t xml:space="preserve">Testing will be carried out upon completion of the application. </w:t>
-      </w:r>
-      <w:r>
-        <w:rPr>
-          <w:rFonts w:ascii="Microsoft YaHei UI Light" w:eastAsia="Microsoft YaHei UI Light" w:hAnsi="Microsoft YaHei UI Light"/>
-        </w:rPr>
-        <w:t xml:space="preserve">The participants will play each game </w:t>
-      </w:r>
-      <w:r>
-        <w:rPr>
-          <w:rFonts w:ascii="Microsoft YaHei UI Light" w:eastAsia="Microsoft YaHei UI Light" w:hAnsi="Microsoft YaHei UI Light"/>
-        </w:rPr>
-        <w:t xml:space="preserve">two times consecutively, and then this procedure will be carried out three times throughout one week. This will allow for the data to show any improvement over this time. </w:t>
-      </w:r>
-      <w:r>
-        <w:rPr>
-          <w:rFonts w:ascii="Microsoft YaHei UI Light" w:eastAsia="Microsoft YaHei UI Light" w:hAnsi="Microsoft YaHei UI Light"/>
-        </w:rPr>
-        <w:t>These results will then be compared to evaluate the application’s ability to improve the user’s reaction time. The intended outcome of this project is to prove that video games do have the ability to improve reaction times, and that an easily accessible and simple game can aid that improvement.</w:t>
-      </w:r>
+      </w:pPr>
     </w:p>
     <w:p>
       <w:pPr>
@@ -4492,14 +4777,16 @@
           <w:sz w:val="32"/>
         </w:rPr>
       </w:pPr>
-      <w:r>
+    </w:p>
+    <w:p>
+      <w:pPr>
+        <w:spacing w:before="240" w:line="240" w:lineRule="auto"/>
         <w:rPr>
           <w:rFonts w:ascii="Microsoft YaHei UI Light" w:eastAsia="Microsoft YaHei UI Light" w:hAnsi="Microsoft YaHei UI Light"/>
           <w:color w:val="76923C" w:themeColor="accent3" w:themeShade="BF"/>
           <w:sz w:val="32"/>
         </w:rPr>
-        <w:t>Shooting Game Testing Methodology</w:t>
-      </w:r>
+      </w:pPr>
     </w:p>
     <w:p>
       <w:pPr>
@@ -4510,47 +4797,66 @@
           <w:sz w:val="32"/>
         </w:rPr>
       </w:pPr>
-      <w:r>
+    </w:p>
+    <w:p>
+      <w:pPr>
+        <w:spacing w:before="240" w:line="240" w:lineRule="auto"/>
         <w:rPr>
           <w:rFonts w:ascii="Microsoft YaHei UI Light" w:eastAsia="Microsoft YaHei UI Light" w:hAnsi="Microsoft YaHei UI Light"/>
           <w:color w:val="76923C" w:themeColor="accent3" w:themeShade="BF"/>
           <w:sz w:val="32"/>
         </w:rPr>
-        <w:t xml:space="preserve">Driving </w:t>
-      </w:r>
-      <w:r>
+      </w:pPr>
+    </w:p>
+    <w:p>
+      <w:pPr>
+        <w:spacing w:before="240" w:line="240" w:lineRule="auto"/>
         <w:rPr>
           <w:rFonts w:ascii="Microsoft YaHei UI Light" w:eastAsia="Microsoft YaHei UI Light" w:hAnsi="Microsoft YaHei UI Light"/>
           <w:color w:val="76923C" w:themeColor="accent3" w:themeShade="BF"/>
           <w:sz w:val="32"/>
         </w:rPr>
-        <w:t>Game Testing Methodology</w:t>
-      </w:r>
-    </w:p>
-    <w:p>
-      <w:pPr>
-        <w:spacing w:before="240" w:line="240" w:lineRule="auto"/>
-        <w:rPr>
-          <w:rFonts w:ascii="Microsoft YaHei UI Light" w:eastAsia="Microsoft YaHei UI Light" w:hAnsi="Microsoft YaHei UI Light"/>
-          <w:sz w:val="36"/>
-        </w:rPr>
-      </w:pPr>
-      <w:r>
+      </w:pPr>
+    </w:p>
+    <w:p>
+      <w:pPr>
+        <w:spacing w:before="240" w:line="240" w:lineRule="auto"/>
         <w:rPr>
           <w:rFonts w:ascii="Microsoft YaHei UI Light" w:eastAsia="Microsoft YaHei UI Light" w:hAnsi="Microsoft YaHei UI Light"/>
           <w:color w:val="76923C" w:themeColor="accent3" w:themeShade="BF"/>
           <w:sz w:val="32"/>
         </w:rPr>
-        <w:t xml:space="preserve">Dodging </w:t>
-      </w:r>
-      <w:r>
+      </w:pPr>
+    </w:p>
+    <w:p>
+      <w:pPr>
+        <w:spacing w:before="240" w:line="240" w:lineRule="auto"/>
         <w:rPr>
           <w:rFonts w:ascii="Microsoft YaHei UI Light" w:eastAsia="Microsoft YaHei UI Light" w:hAnsi="Microsoft YaHei UI Light"/>
           <w:color w:val="76923C" w:themeColor="accent3" w:themeShade="BF"/>
           <w:sz w:val="32"/>
         </w:rPr>
-        <w:t>Game Testing Methodology</w:t>
-      </w:r>
+      </w:pPr>
+    </w:p>
+    <w:p>
+      <w:pPr>
+        <w:spacing w:before="240" w:line="240" w:lineRule="auto"/>
+        <w:rPr>
+          <w:rFonts w:ascii="Microsoft YaHei UI Light" w:eastAsia="Microsoft YaHei UI Light" w:hAnsi="Microsoft YaHei UI Light"/>
+          <w:color w:val="76923C" w:themeColor="accent3" w:themeShade="BF"/>
+          <w:sz w:val="32"/>
+        </w:rPr>
+      </w:pPr>
+    </w:p>
+    <w:p>
+      <w:pPr>
+        <w:spacing w:before="240" w:line="240" w:lineRule="auto"/>
+        <w:rPr>
+          <w:rFonts w:ascii="Microsoft YaHei UI Light" w:eastAsia="Microsoft YaHei UI Light" w:hAnsi="Microsoft YaHei UI Light"/>
+          <w:color w:val="76923C" w:themeColor="accent3" w:themeShade="BF"/>
+          <w:sz w:val="32"/>
+        </w:rPr>
+      </w:pPr>
     </w:p>
     <w:tbl>
       <w:tblPr>
@@ -4586,6 +4892,267 @@
                 <w:rFonts w:ascii="Microsoft YaHei UI Light" w:eastAsia="Microsoft YaHei UI Light" w:hAnsi="Microsoft YaHei UI Light"/>
                 <w:sz w:val="36"/>
               </w:rPr>
+              <w:lastRenderedPageBreak/>
+              <w:t>Testing Methodology – 2000 Words</w:t>
+            </w:r>
+          </w:p>
+        </w:tc>
+      </w:tr>
+    </w:tbl>
+    <w:p>
+      <w:pPr>
+        <w:spacing w:before="240" w:line="240" w:lineRule="auto"/>
+        <w:rPr>
+          <w:rFonts w:ascii="Microsoft YaHei UI Light" w:eastAsia="Microsoft YaHei UI Light" w:hAnsi="Microsoft YaHei UI Light"/>
+          <w:color w:val="76923C" w:themeColor="accent3" w:themeShade="BF"/>
+          <w:sz w:val="32"/>
+        </w:rPr>
+      </w:pPr>
+      <w:r>
+        <w:rPr>
+          <w:rFonts w:ascii="Microsoft YaHei UI Light" w:eastAsia="Microsoft YaHei UI Light" w:hAnsi="Microsoft YaHei UI Light"/>
+          <w:color w:val="76923C" w:themeColor="accent3" w:themeShade="BF"/>
+          <w:sz w:val="32"/>
+        </w:rPr>
+        <w:t>Testing Method</w:t>
+      </w:r>
+      <w:r>
+        <w:rPr>
+          <w:rFonts w:ascii="Microsoft YaHei UI Light" w:eastAsia="Microsoft YaHei UI Light" w:hAnsi="Microsoft YaHei UI Light"/>
+          <w:color w:val="76923C" w:themeColor="accent3" w:themeShade="BF"/>
+          <w:sz w:val="32"/>
+        </w:rPr>
+        <w:t>ology</w:t>
+      </w:r>
+      <w:r>
+        <w:rPr>
+          <w:rFonts w:ascii="Microsoft YaHei UI Light" w:eastAsia="Microsoft YaHei UI Light" w:hAnsi="Microsoft YaHei UI Light"/>
+          <w:color w:val="76923C" w:themeColor="accent3" w:themeShade="BF"/>
+          <w:sz w:val="32"/>
+        </w:rPr>
+        <w:t xml:space="preserve"> Overview</w:t>
+      </w:r>
+    </w:p>
+    <w:p>
+      <w:pPr>
+        <w:spacing w:before="240" w:line="240" w:lineRule="auto"/>
+        <w:rPr>
+          <w:rFonts w:ascii="Microsoft YaHei UI Light" w:eastAsia="Microsoft YaHei UI Light" w:hAnsi="Microsoft YaHei UI Light"/>
+        </w:rPr>
+      </w:pPr>
+      <w:r>
+        <w:rPr>
+          <w:rFonts w:ascii="Microsoft YaHei UI Light" w:eastAsia="Microsoft YaHei UI Light" w:hAnsi="Microsoft YaHei UI Light"/>
+        </w:rPr>
+        <w:t xml:space="preserve">Testing will be carried out upon completion of the application. </w:t>
+      </w:r>
+      <w:r>
+        <w:rPr>
+          <w:rFonts w:ascii="Microsoft YaHei UI Light" w:eastAsia="Microsoft YaHei UI Light" w:hAnsi="Microsoft YaHei UI Light"/>
+        </w:rPr>
+        <w:t xml:space="preserve">The participants will play each game </w:t>
+      </w:r>
+      <w:r>
+        <w:rPr>
+          <w:rFonts w:ascii="Microsoft YaHei UI Light" w:eastAsia="Microsoft YaHei UI Light" w:hAnsi="Microsoft YaHei UI Light"/>
+        </w:rPr>
+        <w:t xml:space="preserve">two times consecutively, and then this procedure will be carried out three times throughout one week. This will allow for the data to show any improvement over this time. </w:t>
+      </w:r>
+      <w:r>
+        <w:rPr>
+          <w:rFonts w:ascii="Microsoft YaHei UI Light" w:eastAsia="Microsoft YaHei UI Light" w:hAnsi="Microsoft YaHei UI Light"/>
+        </w:rPr>
+        <w:t>These results will then be compared to evaluate the application’s ability to improve the user’s reaction time. The intended outcome of this project is to prove that video games do have the ability to improve reaction times, and that an easily accessible and simple game can aid that improvement.</w:t>
+      </w:r>
+    </w:p>
+    <w:p>
+      <w:pPr>
+        <w:spacing w:before="240" w:line="240" w:lineRule="auto"/>
+        <w:rPr>
+          <w:rFonts w:ascii="Microsoft YaHei UI Light" w:eastAsia="Microsoft YaHei UI Light" w:hAnsi="Microsoft YaHei UI Light"/>
+          <w:color w:val="76923C" w:themeColor="accent3" w:themeShade="BF"/>
+          <w:sz w:val="32"/>
+        </w:rPr>
+      </w:pPr>
+      <w:r>
+        <w:rPr>
+          <w:rFonts w:ascii="Microsoft YaHei UI Light" w:eastAsia="Microsoft YaHei UI Light" w:hAnsi="Microsoft YaHei UI Light"/>
+          <w:color w:val="76923C" w:themeColor="accent3" w:themeShade="BF"/>
+          <w:sz w:val="32"/>
+        </w:rPr>
+        <w:t>Shooting Game Testing Methodology</w:t>
+      </w:r>
+    </w:p>
+    <w:p>
+      <w:pPr>
+        <w:spacing w:before="240" w:line="240" w:lineRule="auto"/>
+        <w:rPr>
+          <w:rFonts w:ascii="Microsoft YaHei UI Light" w:eastAsia="Microsoft YaHei UI Light" w:hAnsi="Microsoft YaHei UI Light"/>
+          <w:color w:val="76923C" w:themeColor="accent3" w:themeShade="BF"/>
+          <w:sz w:val="32"/>
+        </w:rPr>
+      </w:pPr>
+      <w:r>
+        <w:rPr>
+          <w:rFonts w:ascii="Microsoft YaHei UI Light" w:eastAsia="Microsoft YaHei UI Light" w:hAnsi="Microsoft YaHei UI Light"/>
+          <w:color w:val="76923C" w:themeColor="accent3" w:themeShade="BF"/>
+          <w:sz w:val="32"/>
+        </w:rPr>
+        <w:t>Driving Game Testing Methodology</w:t>
+      </w:r>
+    </w:p>
+    <w:p>
+      <w:pPr>
+        <w:spacing w:before="240" w:line="240" w:lineRule="auto"/>
+        <w:rPr>
+          <w:rFonts w:ascii="Microsoft YaHei UI Light" w:eastAsia="Microsoft YaHei UI Light" w:hAnsi="Microsoft YaHei UI Light"/>
+          <w:color w:val="76923C" w:themeColor="accent3" w:themeShade="BF"/>
+          <w:sz w:val="32"/>
+        </w:rPr>
+      </w:pPr>
+      <w:r>
+        <w:rPr>
+          <w:rFonts w:ascii="Microsoft YaHei UI Light" w:eastAsia="Microsoft YaHei UI Light" w:hAnsi="Microsoft YaHei UI Light"/>
+          <w:color w:val="76923C" w:themeColor="accent3" w:themeShade="BF"/>
+          <w:sz w:val="32"/>
+        </w:rPr>
+        <w:t>Dodging Game Testing Methodology</w:t>
+      </w:r>
+    </w:p>
+    <w:p>
+      <w:pPr>
+        <w:spacing w:before="240" w:line="240" w:lineRule="auto"/>
+        <w:rPr>
+          <w:rFonts w:ascii="Microsoft YaHei UI Light" w:eastAsia="Microsoft YaHei UI Light" w:hAnsi="Microsoft YaHei UI Light"/>
+          <w:color w:val="76923C" w:themeColor="accent3" w:themeShade="BF"/>
+          <w:sz w:val="32"/>
+        </w:rPr>
+      </w:pPr>
+    </w:p>
+    <w:p>
+      <w:pPr>
+        <w:spacing w:before="240" w:line="240" w:lineRule="auto"/>
+        <w:rPr>
+          <w:rFonts w:ascii="Microsoft YaHei UI Light" w:eastAsia="Microsoft YaHei UI Light" w:hAnsi="Microsoft YaHei UI Light"/>
+          <w:color w:val="76923C" w:themeColor="accent3" w:themeShade="BF"/>
+          <w:sz w:val="32"/>
+        </w:rPr>
+      </w:pPr>
+    </w:p>
+    <w:p>
+      <w:pPr>
+        <w:spacing w:before="240" w:line="240" w:lineRule="auto"/>
+        <w:rPr>
+          <w:rFonts w:ascii="Microsoft YaHei UI Light" w:eastAsia="Microsoft YaHei UI Light" w:hAnsi="Microsoft YaHei UI Light"/>
+          <w:color w:val="76923C" w:themeColor="accent3" w:themeShade="BF"/>
+          <w:sz w:val="32"/>
+        </w:rPr>
+      </w:pPr>
+    </w:p>
+    <w:p>
+      <w:pPr>
+        <w:spacing w:before="240" w:line="240" w:lineRule="auto"/>
+        <w:rPr>
+          <w:rFonts w:ascii="Microsoft YaHei UI Light" w:eastAsia="Microsoft YaHei UI Light" w:hAnsi="Microsoft YaHei UI Light"/>
+          <w:color w:val="76923C" w:themeColor="accent3" w:themeShade="BF"/>
+          <w:sz w:val="32"/>
+        </w:rPr>
+      </w:pPr>
+    </w:p>
+    <w:p>
+      <w:pPr>
+        <w:spacing w:before="240" w:line="240" w:lineRule="auto"/>
+        <w:rPr>
+          <w:rFonts w:ascii="Microsoft YaHei UI Light" w:eastAsia="Microsoft YaHei UI Light" w:hAnsi="Microsoft YaHei UI Light"/>
+          <w:color w:val="76923C" w:themeColor="accent3" w:themeShade="BF"/>
+          <w:sz w:val="32"/>
+        </w:rPr>
+      </w:pPr>
+    </w:p>
+    <w:p>
+      <w:pPr>
+        <w:spacing w:before="240" w:line="240" w:lineRule="auto"/>
+        <w:rPr>
+          <w:rFonts w:ascii="Microsoft YaHei UI Light" w:eastAsia="Microsoft YaHei UI Light" w:hAnsi="Microsoft YaHei UI Light"/>
+          <w:color w:val="76923C" w:themeColor="accent3" w:themeShade="BF"/>
+          <w:sz w:val="32"/>
+        </w:rPr>
+      </w:pPr>
+    </w:p>
+    <w:p>
+      <w:pPr>
+        <w:spacing w:before="240" w:line="240" w:lineRule="auto"/>
+        <w:rPr>
+          <w:rFonts w:ascii="Microsoft YaHei UI Light" w:eastAsia="Microsoft YaHei UI Light" w:hAnsi="Microsoft YaHei UI Light"/>
+          <w:color w:val="76923C" w:themeColor="accent3" w:themeShade="BF"/>
+          <w:sz w:val="32"/>
+        </w:rPr>
+      </w:pPr>
+    </w:p>
+    <w:p>
+      <w:pPr>
+        <w:spacing w:before="240" w:line="240" w:lineRule="auto"/>
+        <w:rPr>
+          <w:rFonts w:ascii="Microsoft YaHei UI Light" w:eastAsia="Microsoft YaHei UI Light" w:hAnsi="Microsoft YaHei UI Light"/>
+          <w:color w:val="76923C" w:themeColor="accent3" w:themeShade="BF"/>
+          <w:sz w:val="32"/>
+        </w:rPr>
+      </w:pPr>
+    </w:p>
+    <w:p>
+      <w:pPr>
+        <w:spacing w:before="240" w:line="240" w:lineRule="auto"/>
+        <w:rPr>
+          <w:rFonts w:ascii="Microsoft YaHei UI Light" w:eastAsia="Microsoft YaHei UI Light" w:hAnsi="Microsoft YaHei UI Light"/>
+          <w:color w:val="76923C" w:themeColor="accent3" w:themeShade="BF"/>
+          <w:sz w:val="32"/>
+        </w:rPr>
+      </w:pPr>
+    </w:p>
+    <w:p>
+      <w:pPr>
+        <w:spacing w:before="240" w:line="240" w:lineRule="auto"/>
+        <w:rPr>
+          <w:rFonts w:ascii="Microsoft YaHei UI Light" w:eastAsia="Microsoft YaHei UI Light" w:hAnsi="Microsoft YaHei UI Light"/>
+          <w:sz w:val="36"/>
+        </w:rPr>
+      </w:pPr>
+    </w:p>
+    <w:tbl>
+      <w:tblPr>
+        <w:tblStyle w:val="TableGrid"/>
+        <w:tblW w:w="0" w:type="auto"/>
+        <w:tblLook w:val="04A0" w:firstRow="1" w:lastRow="0" w:firstColumn="1" w:lastColumn="0" w:noHBand="0" w:noVBand="1"/>
+      </w:tblPr>
+      <w:tblGrid>
+        <w:gridCol w:w="9016"/>
+      </w:tblGrid>
+      <w:tr>
+        <w:tc>
+          <w:tcPr>
+            <w:tcW w:w="9016" w:type="dxa"/>
+            <w:tcBorders>
+              <w:top w:val="nil"/>
+              <w:left w:val="nil"/>
+              <w:bottom w:val="nil"/>
+              <w:right w:val="nil"/>
+            </w:tcBorders>
+            <w:shd w:val="clear" w:color="auto" w:fill="C2D69B" w:themeFill="accent3" w:themeFillTint="99"/>
+          </w:tcPr>
+          <w:p>
+            <w:pPr>
+              <w:spacing w:before="240"/>
+              <w:rPr>
+                <w:rFonts w:ascii="Microsoft YaHei UI Light" w:eastAsia="Microsoft YaHei UI Light" w:hAnsi="Microsoft YaHei UI Light"/>
+                <w:sz w:val="36"/>
+              </w:rPr>
+            </w:pPr>
+            <w:r>
+              <w:rPr>
+                <w:rFonts w:ascii="Microsoft YaHei UI Light" w:eastAsia="Microsoft YaHei UI Light" w:hAnsi="Microsoft YaHei UI Light"/>
+                <w:sz w:val="36"/>
+              </w:rPr>
+              <w:lastRenderedPageBreak/>
               <w:t>Results and Evaluation</w:t>
             </w:r>
             <w:r>
@@ -4593,7 +5160,21 @@
                 <w:rFonts w:ascii="Microsoft YaHei UI Light" w:eastAsia="Microsoft YaHei UI Light" w:hAnsi="Microsoft YaHei UI Light"/>
                 <w:sz w:val="36"/>
               </w:rPr>
-              <w:t xml:space="preserve"> – 2000 Words</w:t>
+              <w:t xml:space="preserve"> – </w:t>
+            </w:r>
+            <w:r>
+              <w:rPr>
+                <w:rFonts w:ascii="Microsoft YaHei UI Light" w:eastAsia="Microsoft YaHei UI Light" w:hAnsi="Microsoft YaHei UI Light"/>
+                <w:sz w:val="36"/>
+              </w:rPr>
+              <w:t>15</w:t>
+            </w:r>
+            <w:r>
+              <w:rPr>
+                <w:rFonts w:ascii="Microsoft YaHei UI Light" w:eastAsia="Microsoft YaHei UI Light" w:hAnsi="Microsoft YaHei UI Light"/>
+                <w:sz w:val="36"/>
+              </w:rPr>
+              <w:t>00 Words</w:t>
             </w:r>
           </w:p>
         </w:tc>
@@ -4688,6 +5269,126 @@
         </w:rPr>
         <w:t>Results Evaluation</w:t>
       </w:r>
+    </w:p>
+    <w:p>
+      <w:pPr>
+        <w:spacing w:before="240" w:line="240" w:lineRule="auto"/>
+        <w:rPr>
+          <w:rFonts w:ascii="Microsoft YaHei UI Light" w:eastAsia="Microsoft YaHei UI Light" w:hAnsi="Microsoft YaHei UI Light"/>
+          <w:color w:val="76923C" w:themeColor="accent3" w:themeShade="BF"/>
+          <w:sz w:val="32"/>
+        </w:rPr>
+      </w:pPr>
+    </w:p>
+    <w:p>
+      <w:pPr>
+        <w:spacing w:before="240" w:line="240" w:lineRule="auto"/>
+        <w:rPr>
+          <w:rFonts w:ascii="Microsoft YaHei UI Light" w:eastAsia="Microsoft YaHei UI Light" w:hAnsi="Microsoft YaHei UI Light"/>
+          <w:color w:val="76923C" w:themeColor="accent3" w:themeShade="BF"/>
+          <w:sz w:val="32"/>
+        </w:rPr>
+      </w:pPr>
+    </w:p>
+    <w:p>
+      <w:pPr>
+        <w:spacing w:before="240" w:line="240" w:lineRule="auto"/>
+        <w:rPr>
+          <w:rFonts w:ascii="Microsoft YaHei UI Light" w:eastAsia="Microsoft YaHei UI Light" w:hAnsi="Microsoft YaHei UI Light"/>
+          <w:color w:val="76923C" w:themeColor="accent3" w:themeShade="BF"/>
+          <w:sz w:val="32"/>
+        </w:rPr>
+      </w:pPr>
+    </w:p>
+    <w:p>
+      <w:pPr>
+        <w:spacing w:before="240" w:line="240" w:lineRule="auto"/>
+        <w:rPr>
+          <w:rFonts w:ascii="Microsoft YaHei UI Light" w:eastAsia="Microsoft YaHei UI Light" w:hAnsi="Microsoft YaHei UI Light"/>
+          <w:color w:val="76923C" w:themeColor="accent3" w:themeShade="BF"/>
+          <w:sz w:val="32"/>
+        </w:rPr>
+      </w:pPr>
+    </w:p>
+    <w:p>
+      <w:pPr>
+        <w:spacing w:before="240" w:line="240" w:lineRule="auto"/>
+        <w:rPr>
+          <w:rFonts w:ascii="Microsoft YaHei UI Light" w:eastAsia="Microsoft YaHei UI Light" w:hAnsi="Microsoft YaHei UI Light"/>
+          <w:color w:val="76923C" w:themeColor="accent3" w:themeShade="BF"/>
+          <w:sz w:val="32"/>
+        </w:rPr>
+      </w:pPr>
+    </w:p>
+    <w:p>
+      <w:pPr>
+        <w:spacing w:before="240" w:line="240" w:lineRule="auto"/>
+        <w:rPr>
+          <w:rFonts w:ascii="Microsoft YaHei UI Light" w:eastAsia="Microsoft YaHei UI Light" w:hAnsi="Microsoft YaHei UI Light"/>
+          <w:color w:val="76923C" w:themeColor="accent3" w:themeShade="BF"/>
+          <w:sz w:val="32"/>
+        </w:rPr>
+      </w:pPr>
+    </w:p>
+    <w:p>
+      <w:pPr>
+        <w:spacing w:before="240" w:line="240" w:lineRule="auto"/>
+        <w:rPr>
+          <w:rFonts w:ascii="Microsoft YaHei UI Light" w:eastAsia="Microsoft YaHei UI Light" w:hAnsi="Microsoft YaHei UI Light"/>
+          <w:color w:val="76923C" w:themeColor="accent3" w:themeShade="BF"/>
+          <w:sz w:val="32"/>
+        </w:rPr>
+      </w:pPr>
+    </w:p>
+    <w:p>
+      <w:pPr>
+        <w:spacing w:before="240" w:line="240" w:lineRule="auto"/>
+        <w:rPr>
+          <w:rFonts w:ascii="Microsoft YaHei UI Light" w:eastAsia="Microsoft YaHei UI Light" w:hAnsi="Microsoft YaHei UI Light"/>
+          <w:color w:val="76923C" w:themeColor="accent3" w:themeShade="BF"/>
+          <w:sz w:val="32"/>
+        </w:rPr>
+      </w:pPr>
+    </w:p>
+    <w:p>
+      <w:pPr>
+        <w:spacing w:before="240" w:line="240" w:lineRule="auto"/>
+        <w:rPr>
+          <w:rFonts w:ascii="Microsoft YaHei UI Light" w:eastAsia="Microsoft YaHei UI Light" w:hAnsi="Microsoft YaHei UI Light"/>
+          <w:color w:val="76923C" w:themeColor="accent3" w:themeShade="BF"/>
+          <w:sz w:val="32"/>
+        </w:rPr>
+      </w:pPr>
+    </w:p>
+    <w:p>
+      <w:pPr>
+        <w:spacing w:before="240" w:line="240" w:lineRule="auto"/>
+        <w:rPr>
+          <w:rFonts w:ascii="Microsoft YaHei UI Light" w:eastAsia="Microsoft YaHei UI Light" w:hAnsi="Microsoft YaHei UI Light"/>
+          <w:color w:val="76923C" w:themeColor="accent3" w:themeShade="BF"/>
+          <w:sz w:val="32"/>
+        </w:rPr>
+      </w:pPr>
+    </w:p>
+    <w:p>
+      <w:pPr>
+        <w:spacing w:before="240" w:line="240" w:lineRule="auto"/>
+        <w:rPr>
+          <w:rFonts w:ascii="Microsoft YaHei UI Light" w:eastAsia="Microsoft YaHei UI Light" w:hAnsi="Microsoft YaHei UI Light"/>
+          <w:color w:val="76923C" w:themeColor="accent3" w:themeShade="BF"/>
+          <w:sz w:val="32"/>
+        </w:rPr>
+      </w:pPr>
+    </w:p>
+    <w:p>
+      <w:pPr>
+        <w:spacing w:before="240" w:line="240" w:lineRule="auto"/>
+        <w:rPr>
+          <w:rFonts w:ascii="Microsoft YaHei UI Light" w:eastAsia="Microsoft YaHei UI Light" w:hAnsi="Microsoft YaHei UI Light"/>
+          <w:color w:val="76923C" w:themeColor="accent3" w:themeShade="BF"/>
+          <w:sz w:val="32"/>
+        </w:rPr>
+      </w:pPr>
     </w:p>
     <w:tbl>
       <w:tblPr>
@@ -5507,7 +6208,7 @@
         </w:rPr>
         <w:t xml:space="preserve"> Greenbot. Available from: </w:t>
       </w:r>
-      <w:hyperlink r:id="rId10" w:anchor="slide1" w:history="1">
+      <w:hyperlink r:id="rId11" w:anchor="slide1" w:history="1">
         <w:r>
           <w:rPr>
             <w:rStyle w:val="Hyperlink"/>
@@ -5642,7 +6343,7 @@
         </w:rPr>
         <w:t xml:space="preserve">Google. Available from: </w:t>
       </w:r>
-      <w:hyperlink r:id="rId11" w:history="1">
+      <w:hyperlink r:id="rId12" w:history="1">
         <w:r>
           <w:rPr>
             <w:rStyle w:val="Hyperlink"/>
@@ -5723,7 +6424,7 @@
         </w:rPr>
         <w:t xml:space="preserve">Google. Available from: </w:t>
       </w:r>
-      <w:hyperlink r:id="rId12" w:history="1">
+      <w:hyperlink r:id="rId13" w:history="1">
         <w:r>
           <w:rPr>
             <w:rFonts w:ascii="Microsoft YaHei UI Light" w:eastAsia="Microsoft YaHei UI Light" w:hAnsi="Microsoft YaHei UI Light"/>
@@ -5769,7 +6470,7 @@
       <w:r>
         <w:t xml:space="preserve">Itch Corp. Available from: </w:t>
       </w:r>
-      <w:hyperlink r:id="rId13" w:history="1">
+      <w:hyperlink r:id="rId14" w:history="1">
         <w:r>
           <w:rPr>
             <w:rStyle w:val="Hyperlink"/>
@@ -6687,7 +7388,7 @@
           <w:sz w:val="24"/>
         </w:rPr>
       </w:pPr>
-      <w:hyperlink r:id="rId14" w:history="1">
+      <w:hyperlink r:id="rId15" w:history="1">
         <w:r>
           <w:rPr>
             <w:rStyle w:val="Hyperlink"/>
@@ -6701,7 +7402,7 @@
         <w:pStyle w:val="MyStyle"/>
         <w:spacing w:before="240"/>
       </w:pPr>
-      <w:hyperlink r:id="rId15" w:history="1">
+      <w:hyperlink r:id="rId16" w:history="1">
         <w:r>
           <w:rPr>
             <w:rStyle w:val="Hyperlink"/>
@@ -6719,7 +7420,7 @@
           <w:sz w:val="24"/>
         </w:rPr>
       </w:pPr>
-      <w:hyperlink r:id="rId16" w:history="1">
+      <w:hyperlink r:id="rId17" w:history="1">
         <w:r>
           <w:rPr>
             <w:rStyle w:val="Hyperlink"/>
@@ -6872,6 +7573,120 @@
     </w:lvl>
   </w:abstractNum>
   <w:abstractNum w:abstractNumId="1" w15:restartNumberingAfterBreak="0">
+    <w:nsid w:val="195450CC"/>
+    <w:multiLevelType w:val="hybridMultilevel"/>
+    <w:tmpl w:val="A7DE980E"/>
+    <w:lvl w:ilvl="0" w:tplc="0EA05DDE">
+      <w:start w:val="1"/>
+      <w:numFmt w:val="bullet"/>
+      <w:lvlText w:val=""/>
+      <w:lvlJc w:val="left"/>
+      <w:pPr>
+        <w:ind w:left="720" w:hanging="360"/>
+      </w:pPr>
+      <w:rPr>
+        <w:rFonts w:ascii="Wingdings" w:hAnsi="Wingdings" w:hint="default"/>
+        <w:color w:val="auto"/>
+      </w:rPr>
+    </w:lvl>
+    <w:lvl w:ilvl="1" w:tplc="08090003" w:tentative="1">
+      <w:start w:val="1"/>
+      <w:numFmt w:val="bullet"/>
+      <w:lvlText w:val="o"/>
+      <w:lvlJc w:val="left"/>
+      <w:pPr>
+        <w:ind w:left="1440" w:hanging="360"/>
+      </w:pPr>
+      <w:rPr>
+        <w:rFonts w:ascii="Courier New" w:hAnsi="Courier New" w:cs="Courier New" w:hint="default"/>
+      </w:rPr>
+    </w:lvl>
+    <w:lvl w:ilvl="2" w:tplc="08090005" w:tentative="1">
+      <w:start w:val="1"/>
+      <w:numFmt w:val="bullet"/>
+      <w:lvlText w:val=""/>
+      <w:lvlJc w:val="left"/>
+      <w:pPr>
+        <w:ind w:left="2160" w:hanging="360"/>
+      </w:pPr>
+      <w:rPr>
+        <w:rFonts w:ascii="Wingdings" w:hAnsi="Wingdings" w:hint="default"/>
+      </w:rPr>
+    </w:lvl>
+    <w:lvl w:ilvl="3" w:tplc="08090001" w:tentative="1">
+      <w:start w:val="1"/>
+      <w:numFmt w:val="bullet"/>
+      <w:lvlText w:val=""/>
+      <w:lvlJc w:val="left"/>
+      <w:pPr>
+        <w:ind w:left="2880" w:hanging="360"/>
+      </w:pPr>
+      <w:rPr>
+        <w:rFonts w:ascii="Symbol" w:hAnsi="Symbol" w:hint="default"/>
+      </w:rPr>
+    </w:lvl>
+    <w:lvl w:ilvl="4" w:tplc="08090003" w:tentative="1">
+      <w:start w:val="1"/>
+      <w:numFmt w:val="bullet"/>
+      <w:lvlText w:val="o"/>
+      <w:lvlJc w:val="left"/>
+      <w:pPr>
+        <w:ind w:left="3600" w:hanging="360"/>
+      </w:pPr>
+      <w:rPr>
+        <w:rFonts w:ascii="Courier New" w:hAnsi="Courier New" w:cs="Courier New" w:hint="default"/>
+      </w:rPr>
+    </w:lvl>
+    <w:lvl w:ilvl="5" w:tplc="08090005" w:tentative="1">
+      <w:start w:val="1"/>
+      <w:numFmt w:val="bullet"/>
+      <w:lvlText w:val=""/>
+      <w:lvlJc w:val="left"/>
+      <w:pPr>
+        <w:ind w:left="4320" w:hanging="360"/>
+      </w:pPr>
+      <w:rPr>
+        <w:rFonts w:ascii="Wingdings" w:hAnsi="Wingdings" w:hint="default"/>
+      </w:rPr>
+    </w:lvl>
+    <w:lvl w:ilvl="6" w:tplc="08090001" w:tentative="1">
+      <w:start w:val="1"/>
+      <w:numFmt w:val="bullet"/>
+      <w:lvlText w:val=""/>
+      <w:lvlJc w:val="left"/>
+      <w:pPr>
+        <w:ind w:left="5040" w:hanging="360"/>
+      </w:pPr>
+      <w:rPr>
+        <w:rFonts w:ascii="Symbol" w:hAnsi="Symbol" w:hint="default"/>
+      </w:rPr>
+    </w:lvl>
+    <w:lvl w:ilvl="7" w:tplc="08090003" w:tentative="1">
+      <w:start w:val="1"/>
+      <w:numFmt w:val="bullet"/>
+      <w:lvlText w:val="o"/>
+      <w:lvlJc w:val="left"/>
+      <w:pPr>
+        <w:ind w:left="5760" w:hanging="360"/>
+      </w:pPr>
+      <w:rPr>
+        <w:rFonts w:ascii="Courier New" w:hAnsi="Courier New" w:cs="Courier New" w:hint="default"/>
+      </w:rPr>
+    </w:lvl>
+    <w:lvl w:ilvl="8" w:tplc="08090005" w:tentative="1">
+      <w:start w:val="1"/>
+      <w:numFmt w:val="bullet"/>
+      <w:lvlText w:val=""/>
+      <w:lvlJc w:val="left"/>
+      <w:pPr>
+        <w:ind w:left="6480" w:hanging="360"/>
+      </w:pPr>
+      <w:rPr>
+        <w:rFonts w:ascii="Wingdings" w:hAnsi="Wingdings" w:hint="default"/>
+      </w:rPr>
+    </w:lvl>
+  </w:abstractNum>
+  <w:abstractNum w:abstractNumId="2" w15:restartNumberingAfterBreak="0">
     <w:nsid w:val="1D4E77CB"/>
     <w:multiLevelType w:val="hybridMultilevel"/>
     <w:tmpl w:val="4F82AA86"/>
@@ -6984,11 +7799,11 @@
       </w:rPr>
     </w:lvl>
   </w:abstractNum>
-  <w:abstractNum w:abstractNumId="2" w15:restartNumberingAfterBreak="0">
+  <w:abstractNum w:abstractNumId="3" w15:restartNumberingAfterBreak="0">
     <w:nsid w:val="33463499"/>
     <w:multiLevelType w:val="hybridMultilevel"/>
-    <w:tmpl w:val="03A89E4C"/>
-    <w:lvl w:ilvl="0" w:tplc="08090005">
+    <w:tmpl w:val="F420F242"/>
+    <w:lvl w:ilvl="0" w:tplc="752EDC8E">
       <w:start w:val="1"/>
       <w:numFmt w:val="bullet"/>
       <w:lvlText w:val=""/>
@@ -6998,6 +7813,9 @@
       </w:pPr>
       <w:rPr>
         <w:rFonts w:ascii="Wingdings" w:hAnsi="Wingdings" w:hint="default"/>
+        <w:color w:val="auto"/>
+        <w:sz w:val="22"/>
+        <w:szCs w:val="22"/>
       </w:rPr>
     </w:lvl>
     <w:lvl w:ilvl="1" w:tplc="08090003">
@@ -7076,7 +7894,119 @@
       </w:pPr>
     </w:lvl>
   </w:abstractNum>
-  <w:abstractNum w:abstractNumId="3" w15:restartNumberingAfterBreak="0">
+  <w:abstractNum w:abstractNumId="4" w15:restartNumberingAfterBreak="0">
+    <w:nsid w:val="4A9E61A3"/>
+    <w:multiLevelType w:val="hybridMultilevel"/>
+    <w:tmpl w:val="876CC962"/>
+    <w:lvl w:ilvl="0" w:tplc="5A944F32">
+      <w:numFmt w:val="bullet"/>
+      <w:lvlText w:val="•"/>
+      <w:lvlJc w:val="left"/>
+      <w:pPr>
+        <w:ind w:left="720" w:hanging="360"/>
+      </w:pPr>
+      <w:rPr>
+        <w:rFonts w:ascii="Microsoft YaHei UI Light" w:eastAsia="Microsoft YaHei UI Light" w:hAnsi="Microsoft YaHei UI Light" w:cstheme="minorBidi" w:hint="eastAsia"/>
+      </w:rPr>
+    </w:lvl>
+    <w:lvl w:ilvl="1" w:tplc="08090003" w:tentative="1">
+      <w:start w:val="1"/>
+      <w:numFmt w:val="bullet"/>
+      <w:lvlText w:val="o"/>
+      <w:lvlJc w:val="left"/>
+      <w:pPr>
+        <w:ind w:left="1440" w:hanging="360"/>
+      </w:pPr>
+      <w:rPr>
+        <w:rFonts w:ascii="Courier New" w:hAnsi="Courier New" w:cs="Courier New" w:hint="default"/>
+      </w:rPr>
+    </w:lvl>
+    <w:lvl w:ilvl="2" w:tplc="08090005" w:tentative="1">
+      <w:start w:val="1"/>
+      <w:numFmt w:val="bullet"/>
+      <w:lvlText w:val=""/>
+      <w:lvlJc w:val="left"/>
+      <w:pPr>
+        <w:ind w:left="2160" w:hanging="360"/>
+      </w:pPr>
+      <w:rPr>
+        <w:rFonts w:ascii="Wingdings" w:hAnsi="Wingdings" w:hint="default"/>
+      </w:rPr>
+    </w:lvl>
+    <w:lvl w:ilvl="3" w:tplc="08090001" w:tentative="1">
+      <w:start w:val="1"/>
+      <w:numFmt w:val="bullet"/>
+      <w:lvlText w:val=""/>
+      <w:lvlJc w:val="left"/>
+      <w:pPr>
+        <w:ind w:left="2880" w:hanging="360"/>
+      </w:pPr>
+      <w:rPr>
+        <w:rFonts w:ascii="Symbol" w:hAnsi="Symbol" w:hint="default"/>
+      </w:rPr>
+    </w:lvl>
+    <w:lvl w:ilvl="4" w:tplc="08090003" w:tentative="1">
+      <w:start w:val="1"/>
+      <w:numFmt w:val="bullet"/>
+      <w:lvlText w:val="o"/>
+      <w:lvlJc w:val="left"/>
+      <w:pPr>
+        <w:ind w:left="3600" w:hanging="360"/>
+      </w:pPr>
+      <w:rPr>
+        <w:rFonts w:ascii="Courier New" w:hAnsi="Courier New" w:cs="Courier New" w:hint="default"/>
+      </w:rPr>
+    </w:lvl>
+    <w:lvl w:ilvl="5" w:tplc="08090005" w:tentative="1">
+      <w:start w:val="1"/>
+      <w:numFmt w:val="bullet"/>
+      <w:lvlText w:val=""/>
+      <w:lvlJc w:val="left"/>
+      <w:pPr>
+        <w:ind w:left="4320" w:hanging="360"/>
+      </w:pPr>
+      <w:rPr>
+        <w:rFonts w:ascii="Wingdings" w:hAnsi="Wingdings" w:hint="default"/>
+      </w:rPr>
+    </w:lvl>
+    <w:lvl w:ilvl="6" w:tplc="08090001" w:tentative="1">
+      <w:start w:val="1"/>
+      <w:numFmt w:val="bullet"/>
+      <w:lvlText w:val=""/>
+      <w:lvlJc w:val="left"/>
+      <w:pPr>
+        <w:ind w:left="5040" w:hanging="360"/>
+      </w:pPr>
+      <w:rPr>
+        <w:rFonts w:ascii="Symbol" w:hAnsi="Symbol" w:hint="default"/>
+      </w:rPr>
+    </w:lvl>
+    <w:lvl w:ilvl="7" w:tplc="08090003" w:tentative="1">
+      <w:start w:val="1"/>
+      <w:numFmt w:val="bullet"/>
+      <w:lvlText w:val="o"/>
+      <w:lvlJc w:val="left"/>
+      <w:pPr>
+        <w:ind w:left="5760" w:hanging="360"/>
+      </w:pPr>
+      <w:rPr>
+        <w:rFonts w:ascii="Courier New" w:hAnsi="Courier New" w:cs="Courier New" w:hint="default"/>
+      </w:rPr>
+    </w:lvl>
+    <w:lvl w:ilvl="8" w:tplc="08090005" w:tentative="1">
+      <w:start w:val="1"/>
+      <w:numFmt w:val="bullet"/>
+      <w:lvlText w:val=""/>
+      <w:lvlJc w:val="left"/>
+      <w:pPr>
+        <w:ind w:left="6480" w:hanging="360"/>
+      </w:pPr>
+      <w:rPr>
+        <w:rFonts w:ascii="Wingdings" w:hAnsi="Wingdings" w:hint="default"/>
+      </w:rPr>
+    </w:lvl>
+  </w:abstractNum>
+  <w:abstractNum w:abstractNumId="5" w15:restartNumberingAfterBreak="0">
     <w:nsid w:val="507B3F74"/>
     <w:multiLevelType w:val="multilevel"/>
     <w:tmpl w:val="4BA2F114"/>
@@ -7190,17 +8120,255 @@
       </w:pPr>
     </w:lvl>
   </w:abstractNum>
+  <w:abstractNum w:abstractNumId="6" w15:restartNumberingAfterBreak="0">
+    <w:nsid w:val="5AC34548"/>
+    <w:multiLevelType w:val="hybridMultilevel"/>
+    <w:tmpl w:val="39C8FA6A"/>
+    <w:lvl w:ilvl="0" w:tplc="08090001">
+      <w:start w:val="1"/>
+      <w:numFmt w:val="bullet"/>
+      <w:lvlText w:val=""/>
+      <w:lvlJc w:val="left"/>
+      <w:pPr>
+        <w:ind w:left="720" w:hanging="360"/>
+      </w:pPr>
+      <w:rPr>
+        <w:rFonts w:ascii="Symbol" w:hAnsi="Symbol" w:hint="default"/>
+      </w:rPr>
+    </w:lvl>
+    <w:lvl w:ilvl="1" w:tplc="08090003" w:tentative="1">
+      <w:start w:val="1"/>
+      <w:numFmt w:val="bullet"/>
+      <w:lvlText w:val="o"/>
+      <w:lvlJc w:val="left"/>
+      <w:pPr>
+        <w:ind w:left="1440" w:hanging="360"/>
+      </w:pPr>
+      <w:rPr>
+        <w:rFonts w:ascii="Courier New" w:hAnsi="Courier New" w:cs="Courier New" w:hint="default"/>
+      </w:rPr>
+    </w:lvl>
+    <w:lvl w:ilvl="2" w:tplc="08090005" w:tentative="1">
+      <w:start w:val="1"/>
+      <w:numFmt w:val="bullet"/>
+      <w:lvlText w:val=""/>
+      <w:lvlJc w:val="left"/>
+      <w:pPr>
+        <w:ind w:left="2160" w:hanging="360"/>
+      </w:pPr>
+      <w:rPr>
+        <w:rFonts w:ascii="Wingdings" w:hAnsi="Wingdings" w:hint="default"/>
+      </w:rPr>
+    </w:lvl>
+    <w:lvl w:ilvl="3" w:tplc="08090001" w:tentative="1">
+      <w:start w:val="1"/>
+      <w:numFmt w:val="bullet"/>
+      <w:lvlText w:val=""/>
+      <w:lvlJc w:val="left"/>
+      <w:pPr>
+        <w:ind w:left="2880" w:hanging="360"/>
+      </w:pPr>
+      <w:rPr>
+        <w:rFonts w:ascii="Symbol" w:hAnsi="Symbol" w:hint="default"/>
+      </w:rPr>
+    </w:lvl>
+    <w:lvl w:ilvl="4" w:tplc="08090003" w:tentative="1">
+      <w:start w:val="1"/>
+      <w:numFmt w:val="bullet"/>
+      <w:lvlText w:val="o"/>
+      <w:lvlJc w:val="left"/>
+      <w:pPr>
+        <w:ind w:left="3600" w:hanging="360"/>
+      </w:pPr>
+      <w:rPr>
+        <w:rFonts w:ascii="Courier New" w:hAnsi="Courier New" w:cs="Courier New" w:hint="default"/>
+      </w:rPr>
+    </w:lvl>
+    <w:lvl w:ilvl="5" w:tplc="08090005" w:tentative="1">
+      <w:start w:val="1"/>
+      <w:numFmt w:val="bullet"/>
+      <w:lvlText w:val=""/>
+      <w:lvlJc w:val="left"/>
+      <w:pPr>
+        <w:ind w:left="4320" w:hanging="360"/>
+      </w:pPr>
+      <w:rPr>
+        <w:rFonts w:ascii="Wingdings" w:hAnsi="Wingdings" w:hint="default"/>
+      </w:rPr>
+    </w:lvl>
+    <w:lvl w:ilvl="6" w:tplc="08090001" w:tentative="1">
+      <w:start w:val="1"/>
+      <w:numFmt w:val="bullet"/>
+      <w:lvlText w:val=""/>
+      <w:lvlJc w:val="left"/>
+      <w:pPr>
+        <w:ind w:left="5040" w:hanging="360"/>
+      </w:pPr>
+      <w:rPr>
+        <w:rFonts w:ascii="Symbol" w:hAnsi="Symbol" w:hint="default"/>
+      </w:rPr>
+    </w:lvl>
+    <w:lvl w:ilvl="7" w:tplc="08090003" w:tentative="1">
+      <w:start w:val="1"/>
+      <w:numFmt w:val="bullet"/>
+      <w:lvlText w:val="o"/>
+      <w:lvlJc w:val="left"/>
+      <w:pPr>
+        <w:ind w:left="5760" w:hanging="360"/>
+      </w:pPr>
+      <w:rPr>
+        <w:rFonts w:ascii="Courier New" w:hAnsi="Courier New" w:cs="Courier New" w:hint="default"/>
+      </w:rPr>
+    </w:lvl>
+    <w:lvl w:ilvl="8" w:tplc="08090005" w:tentative="1">
+      <w:start w:val="1"/>
+      <w:numFmt w:val="bullet"/>
+      <w:lvlText w:val=""/>
+      <w:lvlJc w:val="left"/>
+      <w:pPr>
+        <w:ind w:left="6480" w:hanging="360"/>
+      </w:pPr>
+      <w:rPr>
+        <w:rFonts w:ascii="Wingdings" w:hAnsi="Wingdings" w:hint="default"/>
+      </w:rPr>
+    </w:lvl>
+  </w:abstractNum>
+  <w:abstractNum w:abstractNumId="7" w15:restartNumberingAfterBreak="0">
+    <w:nsid w:val="652D4B28"/>
+    <w:multiLevelType w:val="hybridMultilevel"/>
+    <w:tmpl w:val="F31278E4"/>
+    <w:lvl w:ilvl="0" w:tplc="08090001">
+      <w:start w:val="1"/>
+      <w:numFmt w:val="bullet"/>
+      <w:lvlText w:val=""/>
+      <w:lvlJc w:val="left"/>
+      <w:pPr>
+        <w:ind w:left="720" w:hanging="360"/>
+      </w:pPr>
+      <w:rPr>
+        <w:rFonts w:ascii="Symbol" w:hAnsi="Symbol" w:hint="default"/>
+      </w:rPr>
+    </w:lvl>
+    <w:lvl w:ilvl="1" w:tplc="08090003" w:tentative="1">
+      <w:start w:val="1"/>
+      <w:numFmt w:val="bullet"/>
+      <w:lvlText w:val="o"/>
+      <w:lvlJc w:val="left"/>
+      <w:pPr>
+        <w:ind w:left="1440" w:hanging="360"/>
+      </w:pPr>
+      <w:rPr>
+        <w:rFonts w:ascii="Courier New" w:hAnsi="Courier New" w:cs="Courier New" w:hint="default"/>
+      </w:rPr>
+    </w:lvl>
+    <w:lvl w:ilvl="2" w:tplc="08090005" w:tentative="1">
+      <w:start w:val="1"/>
+      <w:numFmt w:val="bullet"/>
+      <w:lvlText w:val=""/>
+      <w:lvlJc w:val="left"/>
+      <w:pPr>
+        <w:ind w:left="2160" w:hanging="360"/>
+      </w:pPr>
+      <w:rPr>
+        <w:rFonts w:ascii="Wingdings" w:hAnsi="Wingdings" w:hint="default"/>
+      </w:rPr>
+    </w:lvl>
+    <w:lvl w:ilvl="3" w:tplc="08090001" w:tentative="1">
+      <w:start w:val="1"/>
+      <w:numFmt w:val="bullet"/>
+      <w:lvlText w:val=""/>
+      <w:lvlJc w:val="left"/>
+      <w:pPr>
+        <w:ind w:left="2880" w:hanging="360"/>
+      </w:pPr>
+      <w:rPr>
+        <w:rFonts w:ascii="Symbol" w:hAnsi="Symbol" w:hint="default"/>
+      </w:rPr>
+    </w:lvl>
+    <w:lvl w:ilvl="4" w:tplc="08090003" w:tentative="1">
+      <w:start w:val="1"/>
+      <w:numFmt w:val="bullet"/>
+      <w:lvlText w:val="o"/>
+      <w:lvlJc w:val="left"/>
+      <w:pPr>
+        <w:ind w:left="3600" w:hanging="360"/>
+      </w:pPr>
+      <w:rPr>
+        <w:rFonts w:ascii="Courier New" w:hAnsi="Courier New" w:cs="Courier New" w:hint="default"/>
+      </w:rPr>
+    </w:lvl>
+    <w:lvl w:ilvl="5" w:tplc="08090005" w:tentative="1">
+      <w:start w:val="1"/>
+      <w:numFmt w:val="bullet"/>
+      <w:lvlText w:val=""/>
+      <w:lvlJc w:val="left"/>
+      <w:pPr>
+        <w:ind w:left="4320" w:hanging="360"/>
+      </w:pPr>
+      <w:rPr>
+        <w:rFonts w:ascii="Wingdings" w:hAnsi="Wingdings" w:hint="default"/>
+      </w:rPr>
+    </w:lvl>
+    <w:lvl w:ilvl="6" w:tplc="08090001" w:tentative="1">
+      <w:start w:val="1"/>
+      <w:numFmt w:val="bullet"/>
+      <w:lvlText w:val=""/>
+      <w:lvlJc w:val="left"/>
+      <w:pPr>
+        <w:ind w:left="5040" w:hanging="360"/>
+      </w:pPr>
+      <w:rPr>
+        <w:rFonts w:ascii="Symbol" w:hAnsi="Symbol" w:hint="default"/>
+      </w:rPr>
+    </w:lvl>
+    <w:lvl w:ilvl="7" w:tplc="08090003" w:tentative="1">
+      <w:start w:val="1"/>
+      <w:numFmt w:val="bullet"/>
+      <w:lvlText w:val="o"/>
+      <w:lvlJc w:val="left"/>
+      <w:pPr>
+        <w:ind w:left="5760" w:hanging="360"/>
+      </w:pPr>
+      <w:rPr>
+        <w:rFonts w:ascii="Courier New" w:hAnsi="Courier New" w:cs="Courier New" w:hint="default"/>
+      </w:rPr>
+    </w:lvl>
+    <w:lvl w:ilvl="8" w:tplc="08090005" w:tentative="1">
+      <w:start w:val="1"/>
+      <w:numFmt w:val="bullet"/>
+      <w:lvlText w:val=""/>
+      <w:lvlJc w:val="left"/>
+      <w:pPr>
+        <w:ind w:left="6480" w:hanging="360"/>
+      </w:pPr>
+      <w:rPr>
+        <w:rFonts w:ascii="Wingdings" w:hAnsi="Wingdings" w:hint="default"/>
+      </w:rPr>
+    </w:lvl>
+  </w:abstractNum>
   <w:num w:numId="1">
     <w:abstractNumId w:val="0"/>
   </w:num>
   <w:num w:numId="2">
+    <w:abstractNumId w:val="3"/>
+  </w:num>
+  <w:num w:numId="3">
     <w:abstractNumId w:val="2"/>
   </w:num>
-  <w:num w:numId="3">
+  <w:num w:numId="4">
+    <w:abstractNumId w:val="5"/>
+  </w:num>
+  <w:num w:numId="5">
+    <w:abstractNumId w:val="6"/>
+  </w:num>
+  <w:num w:numId="6">
+    <w:abstractNumId w:val="7"/>
+  </w:num>
+  <w:num w:numId="7">
+    <w:abstractNumId w:val="4"/>
+  </w:num>
+  <w:num w:numId="8">
     <w:abstractNumId w:val="1"/>
-  </w:num>
-  <w:num w:numId="4">
-    <w:abstractNumId w:val="3"/>
   </w:num>
 </w:numbering>
 </file>
@@ -7222,7 +8390,7 @@
       </w:pPr>
     </w:pPrDefault>
   </w:docDefaults>
-  <w:latentStyles w:defLockedState="0" w:defUIPriority="99" w:defSemiHidden="0" w:defUnhideWhenUsed="0" w:defQFormat="0" w:count="375">
+  <w:latentStyles w:defLockedState="0" w:defUIPriority="99" w:defSemiHidden="0" w:defUnhideWhenUsed="0" w:defQFormat="0" w:count="376">
     <w:lsdException w:name="Normal" w:uiPriority="0" w:qFormat="1"/>
     <w:lsdException w:name="heading 1" w:uiPriority="9" w:qFormat="1"/>
     <w:lsdException w:name="heading 2" w:semiHidden="1" w:uiPriority="9" w:unhideWhenUsed="1" w:qFormat="1"/>
@@ -7328,7 +8496,6 @@
     <w:lsdException w:name="HTML Sample" w:semiHidden="1" w:unhideWhenUsed="1"/>
     <w:lsdException w:name="HTML Typewriter" w:semiHidden="1" w:unhideWhenUsed="1"/>
     <w:lsdException w:name="HTML Variable" w:semiHidden="1" w:unhideWhenUsed="1"/>
-    <w:lsdException w:name="Normal Table" w:semiHidden="1" w:unhideWhenUsed="1"/>
     <w:lsdException w:name="annotation subject" w:semiHidden="1" w:unhideWhenUsed="1"/>
     <w:lsdException w:name="No List" w:semiHidden="1" w:unhideWhenUsed="1"/>
     <w:lsdException w:name="Outline List 1" w:semiHidden="1" w:unhideWhenUsed="1"/>
@@ -7375,10 +8542,8 @@
     <w:lsdException w:name="Table Subtle 2" w:semiHidden="1" w:unhideWhenUsed="1"/>
     <w:lsdException w:name="Table Web 1" w:semiHidden="1" w:unhideWhenUsed="1"/>
     <w:lsdException w:name="Table Web 2" w:semiHidden="1" w:unhideWhenUsed="1"/>
-    <w:lsdException w:name="Table Web 3" w:semiHidden="1" w:unhideWhenUsed="1"/>
     <w:lsdException w:name="Balloon Text" w:semiHidden="1" w:unhideWhenUsed="1"/>
     <w:lsdException w:name="Table Grid" w:uiPriority="59"/>
-    <w:lsdException w:name="Table Theme" w:semiHidden="1" w:unhideWhenUsed="1"/>
     <w:lsdException w:name="Placeholder Text" w:semiHidden="1"/>
     <w:lsdException w:name="No Spacing" w:uiPriority="1" w:qFormat="1"/>
     <w:lsdException w:name="Light Shading" w:uiPriority="60"/>
@@ -7598,11 +8763,12 @@
     <w:lsdException w:name="Smart Hyperlink" w:semiHidden="1" w:unhideWhenUsed="1"/>
     <w:lsdException w:name="Hashtag" w:semiHidden="1" w:unhideWhenUsed="1"/>
     <w:lsdException w:name="Unresolved Mention" w:semiHidden="1" w:unhideWhenUsed="1"/>
+    <w:lsdException w:name="Smart Link" w:semiHidden="1" w:unhideWhenUsed="1"/>
   </w:latentStyles>
   <w:style w:type="paragraph" w:default="1" w:styleId="Normal">
     <w:name w:val="Normal"/>
     <w:qFormat/>
-    <w:rsid w:val="00847C9A"/>
+    <w:rsid w:val="003154E9"/>
   </w:style>
   <w:style w:type="paragraph" w:styleId="Heading1">
     <w:name w:val="heading 1"/>
@@ -7762,7 +8928,6 @@
   <w:style w:type="paragraph" w:customStyle="1" w:styleId="MyStyle">
     <w:name w:val="My Style"/>
     <w:basedOn w:val="Normal"/>
-    <w:autoRedefine/>
     <w:qFormat/>
     <w:rsid w:val="00847C9A"/>
     <w:pPr>
@@ -8179,7 +9344,7 @@
 </file>
 
 <file path=customXml/itemProps1.xml><?xml version="1.0" encoding="utf-8"?>
-<ds:datastoreItem xmlns:ds="http://schemas.openxmlformats.org/officeDocument/2006/customXml" ds:itemID="{33E61FCF-0C29-4679-9892-7454DB7E758E}">
+<ds:datastoreItem xmlns:ds="http://schemas.openxmlformats.org/officeDocument/2006/customXml" ds:itemID="{B83E9CEF-CF94-42CD-AFF1-15CC2DDF12FC}">
   <ds:schemaRefs>
     <ds:schemaRef ds:uri="http://schemas.openxmlformats.org/officeDocument/2006/bibliography"/>
   </ds:schemaRefs>

</xml_diff>

<commit_message>
Development section 2/3 done
</commit_message>
<xml_diff>
--- a/Project Documents/Dissertation.docx
+++ b/Project Documents/Dissertation.docx
@@ -1246,89 +1246,21 @@
       </w:pPr>
       <w:r>
         <w:rPr>
-          <w:rFonts w:ascii="Microsoft YaHei UI Light" w:eastAsia="Microsoft YaHei UI Light" w:hAnsi="Microsoft YaHei UI Light"/>
-          <w:noProof/>
-        </w:rPr>
-        <w:drawing>
-          <wp:anchor distT="0" distB="0" distL="114300" distR="114300" simplePos="0" relativeHeight="251660288" behindDoc="0" locked="0" layoutInCell="1" allowOverlap="1" wp14:anchorId="3D72E92F" wp14:editId="05A888D4">
-            <wp:simplePos x="0" y="0"/>
-            <wp:positionH relativeFrom="margin">
-              <wp:posOffset>2767330</wp:posOffset>
-            </wp:positionH>
-            <wp:positionV relativeFrom="paragraph">
-              <wp:posOffset>39370</wp:posOffset>
-            </wp:positionV>
-            <wp:extent cx="2835910" cy="1956435"/>
-            <wp:effectExtent l="0" t="0" r="2540" b="5715"/>
-            <wp:wrapSquare wrapText="bothSides"/>
-            <wp:docPr id="2" name="Picture 2"/>
-            <wp:cNvGraphicFramePr>
-              <a:graphicFrameLocks xmlns:a="http://schemas.openxmlformats.org/drawingml/2006/main" noChangeAspect="1"/>
-            </wp:cNvGraphicFramePr>
-            <a:graphic xmlns:a="http://schemas.openxmlformats.org/drawingml/2006/main">
-              <a:graphicData uri="http://schemas.openxmlformats.org/drawingml/2006/picture">
-                <pic:pic xmlns:pic="http://schemas.openxmlformats.org/drawingml/2006/picture">
-                  <pic:nvPicPr>
-                    <pic:cNvPr id="0" name="Picture 1" descr="C:\Users\Jaker\Downloads\mobile phone image.jpg"/>
-                    <pic:cNvPicPr>
-                      <a:picLocks noChangeAspect="1" noChangeArrowheads="1"/>
-                    </pic:cNvPicPr>
-                  </pic:nvPicPr>
-                  <pic:blipFill>
-                    <a:blip r:embed="rId6" cstate="print">
-                      <a:extLst>
-                        <a:ext uri="{28A0092B-C50C-407E-A947-70E740481C1C}">
-                          <a14:useLocalDpi xmlns:a14="http://schemas.microsoft.com/office/drawing/2010/main" val="0"/>
-                        </a:ext>
-                      </a:extLst>
-                    </a:blip>
-                    <a:srcRect/>
-                    <a:stretch>
-                      <a:fillRect/>
-                    </a:stretch>
-                  </pic:blipFill>
-                  <pic:spPr bwMode="auto">
-                    <a:xfrm>
-                      <a:off x="0" y="0"/>
-                      <a:ext cx="2835910" cy="1956435"/>
-                    </a:xfrm>
-                    <a:prstGeom prst="rect">
-                      <a:avLst/>
-                    </a:prstGeom>
-                    <a:noFill/>
-                    <a:ln>
-                      <a:noFill/>
-                    </a:ln>
-                  </pic:spPr>
-                </pic:pic>
-              </a:graphicData>
-            </a:graphic>
-            <wp14:sizeRelH relativeFrom="margin">
-              <wp14:pctWidth>0</wp14:pctWidth>
-            </wp14:sizeRelH>
-            <wp14:sizeRelV relativeFrom="margin">
-              <wp14:pctHeight>0</wp14:pctHeight>
-            </wp14:sizeRelV>
-          </wp:anchor>
-        </w:drawing>
-      </w:r>
-      <w:r>
-        <w:rPr>
           <w:noProof/>
         </w:rPr>
         <mc:AlternateContent>
           <mc:Choice Requires="wps">
             <w:drawing>
-              <wp:anchor distT="0" distB="0" distL="114300" distR="114300" simplePos="0" relativeHeight="251661312" behindDoc="0" locked="0" layoutInCell="1" allowOverlap="1" wp14:anchorId="52CD18AD" wp14:editId="6CC10D19">
+              <wp:anchor distT="0" distB="0" distL="114300" distR="114300" simplePos="0" relativeHeight="251661312" behindDoc="0" locked="0" layoutInCell="1" allowOverlap="1" wp14:anchorId="52CD18AD" wp14:editId="7C067DD1">
                 <wp:simplePos x="0" y="0"/>
                 <wp:positionH relativeFrom="margin">
-                  <wp:posOffset>2767330</wp:posOffset>
+                  <wp:posOffset>2768600</wp:posOffset>
                 </wp:positionH>
                 <wp:positionV relativeFrom="paragraph">
-                  <wp:posOffset>1991148</wp:posOffset>
+                  <wp:posOffset>1993900</wp:posOffset>
                 </wp:positionV>
-                <wp:extent cx="2836545" cy="473710"/>
-                <wp:effectExtent l="0" t="0" r="1905" b="2540"/>
+                <wp:extent cx="2836545" cy="575310"/>
+                <wp:effectExtent l="0" t="0" r="1905" b="0"/>
                 <wp:wrapSquare wrapText="bothSides"/>
                 <wp:docPr id="3" name="Text Box 3"/>
                 <wp:cNvGraphicFramePr/>
@@ -1339,7 +1271,7 @@
                       <wps:spPr>
                         <a:xfrm>
                           <a:off x="0" y="0"/>
-                          <a:ext cx="2836545" cy="473710"/>
+                          <a:ext cx="2836545" cy="575310"/>
                         </a:xfrm>
                         <a:prstGeom prst="rect">
                           <a:avLst/>
@@ -1424,7 +1356,7 @@
                           </w:p>
                         </w:txbxContent>
                       </wps:txbx>
-                      <wps:bodyPr rot="0" spcFirstLastPara="0" vertOverflow="overflow" horzOverflow="overflow" vert="horz" wrap="square" lIns="0" tIns="0" rIns="0" bIns="0" numCol="1" spcCol="0" rtlCol="0" fromWordArt="0" anchor="ctr" anchorCtr="0" forceAA="0" compatLnSpc="1">
+                      <wps:bodyPr rot="0" spcFirstLastPara="0" vertOverflow="overflow" horzOverflow="overflow" vert="horz" wrap="square" lIns="0" tIns="0" rIns="0" bIns="0" numCol="1" spcCol="0" rtlCol="0" fromWordArt="0" anchor="t" anchorCtr="0" forceAA="0" compatLnSpc="1">
                         <a:prstTxWarp prst="textNoShape">
                           <a:avLst/>
                         </a:prstTxWarp>
@@ -1448,7 +1380,7 @@
                 <v:stroke joinstyle="miter"/>
                 <v:path gradientshapeok="t" o:connecttype="rect"/>
               </v:shapetype>
-              <v:shape id="Text Box 3" o:spid="_x0000_s1026" type="#_x0000_t202" style="position:absolute;margin-left:217.9pt;margin-top:156.8pt;width:223.35pt;height:37.3pt;z-index:251661312;visibility:visible;mso-wrap-style:square;mso-width-percent:0;mso-height-percent:0;mso-wrap-distance-left:9pt;mso-wrap-distance-top:0;mso-wrap-distance-right:9pt;mso-wrap-distance-bottom:0;mso-position-horizontal:absolute;mso-position-horizontal-relative:margin;mso-position-vertical:absolute;mso-position-vertical-relative:text;mso-width-percent:0;mso-height-percent:0;mso-width-relative:margin;mso-height-relative:margin;v-text-anchor:middle" o:gfxdata="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" fillcolor="#c2d69b [1942]" stroked="f">
+              <v:shape id="Text Box 3" o:spid="_x0000_s1026" type="#_x0000_t202" style="position:absolute;margin-left:218pt;margin-top:157pt;width:223.35pt;height:45.3pt;z-index:251661312;visibility:visible;mso-wrap-style:square;mso-width-percent:0;mso-height-percent:0;mso-wrap-distance-left:9pt;mso-wrap-distance-top:0;mso-wrap-distance-right:9pt;mso-wrap-distance-bottom:0;mso-position-horizontal:absolute;mso-position-horizontal-relative:margin;mso-position-vertical:absolute;mso-position-vertical-relative:text;mso-width-percent:0;mso-height-percent:0;mso-width-relative:margin;mso-height-relative:margin;v-text-anchor:top" o:gfxdata="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" fillcolor="#c2d69b [1942]" stroked="f">
                 <v:textbox inset="0,0,0,0">
                   <w:txbxContent>
                     <w:p>
@@ -1524,6 +1456,74 @@
             </w:pict>
           </mc:Fallback>
         </mc:AlternateContent>
+      </w:r>
+      <w:r>
+        <w:rPr>
+          <w:rFonts w:ascii="Microsoft YaHei UI Light" w:eastAsia="Microsoft YaHei UI Light" w:hAnsi="Microsoft YaHei UI Light"/>
+          <w:noProof/>
+        </w:rPr>
+        <w:drawing>
+          <wp:anchor distT="0" distB="0" distL="114300" distR="114300" simplePos="0" relativeHeight="251660288" behindDoc="0" locked="0" layoutInCell="1" allowOverlap="1" wp14:anchorId="3D72E92F" wp14:editId="4948AE10">
+            <wp:simplePos x="0" y="0"/>
+            <wp:positionH relativeFrom="margin">
+              <wp:posOffset>2767330</wp:posOffset>
+            </wp:positionH>
+            <wp:positionV relativeFrom="paragraph">
+              <wp:posOffset>39370</wp:posOffset>
+            </wp:positionV>
+            <wp:extent cx="2835910" cy="1956435"/>
+            <wp:effectExtent l="0" t="0" r="2540" b="5715"/>
+            <wp:wrapSquare wrapText="bothSides"/>
+            <wp:docPr id="2" name="Picture 2"/>
+            <wp:cNvGraphicFramePr>
+              <a:graphicFrameLocks xmlns:a="http://schemas.openxmlformats.org/drawingml/2006/main" noChangeAspect="1"/>
+            </wp:cNvGraphicFramePr>
+            <a:graphic xmlns:a="http://schemas.openxmlformats.org/drawingml/2006/main">
+              <a:graphicData uri="http://schemas.openxmlformats.org/drawingml/2006/picture">
+                <pic:pic xmlns:pic="http://schemas.openxmlformats.org/drawingml/2006/picture">
+                  <pic:nvPicPr>
+                    <pic:cNvPr id="0" name="Picture 1" descr="C:\Users\Jaker\Downloads\mobile phone image.jpg"/>
+                    <pic:cNvPicPr>
+                      <a:picLocks noChangeAspect="1" noChangeArrowheads="1"/>
+                    </pic:cNvPicPr>
+                  </pic:nvPicPr>
+                  <pic:blipFill>
+                    <a:blip r:embed="rId6" cstate="print">
+                      <a:extLst>
+                        <a:ext uri="{28A0092B-C50C-407E-A947-70E740481C1C}">
+                          <a14:useLocalDpi xmlns:a14="http://schemas.microsoft.com/office/drawing/2010/main" val="0"/>
+                        </a:ext>
+                      </a:extLst>
+                    </a:blip>
+                    <a:srcRect/>
+                    <a:stretch>
+                      <a:fillRect/>
+                    </a:stretch>
+                  </pic:blipFill>
+                  <pic:spPr bwMode="auto">
+                    <a:xfrm>
+                      <a:off x="0" y="0"/>
+                      <a:ext cx="2835910" cy="1956435"/>
+                    </a:xfrm>
+                    <a:prstGeom prst="rect">
+                      <a:avLst/>
+                    </a:prstGeom>
+                    <a:noFill/>
+                    <a:ln>
+                      <a:noFill/>
+                    </a:ln>
+                  </pic:spPr>
+                </pic:pic>
+              </a:graphicData>
+            </a:graphic>
+            <wp14:sizeRelH relativeFrom="margin">
+              <wp14:pctWidth>0</wp14:pctWidth>
+            </wp14:sizeRelH>
+            <wp14:sizeRelV relativeFrom="margin">
+              <wp14:pctHeight>0</wp14:pctHeight>
+            </wp14:sizeRelV>
+          </wp:anchor>
+        </w:drawing>
       </w:r>
       <w:r>
         <w:rPr>
@@ -2197,21 +2197,7 @@
         <w:rPr>
           <w:rFonts w:ascii="Microsoft YaHei UI Light" w:eastAsia="Microsoft YaHei UI Light" w:hAnsi="Microsoft YaHei UI Light"/>
         </w:rPr>
-        <w:t xml:space="preserve">Test a group of users’ reaction times over a set period of </w:t>
-      </w:r>
-      <w:proofErr w:type="gramStart"/>
-      <w:r>
-        <w:rPr>
-          <w:rFonts w:ascii="Microsoft YaHei UI Light" w:eastAsia="Microsoft YaHei UI Light" w:hAnsi="Microsoft YaHei UI Light"/>
-        </w:rPr>
-        <w:t>play-time</w:t>
-      </w:r>
-      <w:proofErr w:type="gramEnd"/>
-      <w:r>
-        <w:rPr>
-          <w:rFonts w:ascii="Microsoft YaHei UI Light" w:eastAsia="Microsoft YaHei UI Light" w:hAnsi="Microsoft YaHei UI Light"/>
-        </w:rPr>
-        <w:t xml:space="preserve"> to assess the base state, and then determine any improvement of reaction time through extended participation, by comparing visual stimuli to reactions caused with the addition of auditory and tactile stimuli.</w:t>
+        <w:t>Test a group of users’ reaction times over a set period of play-time to assess the base state, and then determine any improvement of reaction time through extended participation, by comparing visual stimuli to reactions caused with the addition of auditory and tactile stimuli.</w:t>
       </w:r>
     </w:p>
     <w:p>
@@ -4213,16 +4199,7 @@
         <w:t xml:space="preserve">of the asteroids appear on screen, and the user must use this information to make a decision and to move the ship as quickly as possible. </w:t>
       </w:r>
       <w:r>
-        <w:t>The player can move the ship to any position they choose, but can only do it once. The benefit of having the free movement of the user in the game means that the position of the taps is completely free choice, allowing for the clearest demonstration of handedness</w:t>
-      </w:r>
-      <w:r>
-        <w:t xml:space="preserve"> and its influence on tap position</w:t>
-      </w:r>
-      <w:r>
-        <w:t>.</w:t>
-      </w:r>
-      <w:r>
-        <w:t xml:space="preserve"> </w:t>
+        <w:t xml:space="preserve">The player can move the ship to any position they choose, but can only do it once. The benefit of having the free movement of the user in the game means that the position of the taps is completely free choice, allowing for the clearest demonstration of handedness and its influence on tap position. </w:t>
       </w:r>
       <w:r>
         <w:t>Between one and three</w:t>
@@ -4477,109 +4454,8 @@
         <w:spacing w:before="240"/>
       </w:pPr>
       <w:r>
-        <w:t>W</w:t>
-      </w:r>
-      <w:r>
-        <w:t>ith the increased difficulty in the game, it is assumed that the time that players will last while playing the game should be smaller than the previous. However, with the added pressure of difficulty, the desire is to induce a more urgent response from the user, which would exemplify the effect that more intense action games have on the user. This increase of difficulty across the games is expected to show a decrease in reaction times across the games.</w:t>
-      </w:r>
-    </w:p>
-    <w:p>
-      <w:pPr>
-        <w:pStyle w:val="MyStyle"/>
-        <w:spacing w:before="240"/>
-      </w:pPr>
-    </w:p>
-    <w:p>
-      <w:pPr>
-        <w:pStyle w:val="MyStyle"/>
-        <w:spacing w:before="240"/>
-      </w:pPr>
-    </w:p>
-    <w:p>
-      <w:pPr>
-        <w:pStyle w:val="MyStyle"/>
-        <w:spacing w:before="240"/>
-      </w:pPr>
-      <w:bookmarkStart w:id="3" w:name="_GoBack"/>
-      <w:bookmarkEnd w:id="3"/>
-    </w:p>
-    <w:p>
-      <w:pPr>
-        <w:pStyle w:val="MyStyle"/>
-        <w:spacing w:before="240"/>
-      </w:pPr>
-    </w:p>
-    <w:p>
-      <w:pPr>
-        <w:pStyle w:val="MyStyle"/>
-        <w:spacing w:before="240"/>
-      </w:pPr>
-    </w:p>
-    <w:p>
-      <w:pPr>
-        <w:pStyle w:val="MyStyle"/>
-        <w:spacing w:before="240"/>
-      </w:pPr>
-    </w:p>
-    <w:p>
-      <w:pPr>
-        <w:pStyle w:val="MyStyle"/>
-        <w:spacing w:before="240"/>
-      </w:pPr>
-    </w:p>
-    <w:p>
-      <w:pPr>
-        <w:pStyle w:val="MyStyle"/>
-        <w:spacing w:before="240"/>
-      </w:pPr>
-    </w:p>
-    <w:p>
-      <w:pPr>
-        <w:pStyle w:val="MyStyle"/>
-        <w:spacing w:before="240"/>
-      </w:pPr>
-    </w:p>
-    <w:p>
-      <w:pPr>
-        <w:pStyle w:val="MyStyle"/>
-        <w:spacing w:before="240"/>
-      </w:pPr>
-    </w:p>
-    <w:p>
-      <w:pPr>
-        <w:pStyle w:val="MyStyle"/>
-        <w:spacing w:before="240"/>
-      </w:pPr>
-    </w:p>
-    <w:p>
-      <w:pPr>
-        <w:pStyle w:val="MyStyle"/>
-        <w:spacing w:before="240"/>
-      </w:pPr>
-    </w:p>
-    <w:p>
-      <w:pPr>
-        <w:pStyle w:val="MyStyle"/>
-        <w:spacing w:before="240"/>
-      </w:pPr>
-    </w:p>
-    <w:p>
-      <w:pPr>
-        <w:pStyle w:val="MyStyle"/>
-        <w:spacing w:before="240"/>
-      </w:pPr>
-    </w:p>
-    <w:p>
-      <w:pPr>
-        <w:pStyle w:val="MyStyle"/>
-        <w:spacing w:before="240"/>
-      </w:pPr>
-    </w:p>
-    <w:p>
-      <w:pPr>
-        <w:pStyle w:val="MyStyle"/>
-        <w:spacing w:before="240"/>
-      </w:pPr>
+        <w:t>With the increased difficulty in the game, it is assumed that the time that players will last while playing the game should be smaller than the previous. However, with the added pressure of difficulty, the desire is to induce a more urgent response from the user, which would exemplify the effect that more intense action games have on the user. This increase of difficulty across the games is expected to show a decrease in reaction times across the games.</w:t>
+      </w:r>
     </w:p>
     <w:p>
       <w:pPr>
@@ -4621,7 +4497,6 @@
                 <w:rFonts w:ascii="Microsoft YaHei UI Light" w:eastAsia="Microsoft YaHei UI Light" w:hAnsi="Microsoft YaHei UI Light"/>
                 <w:sz w:val="36"/>
               </w:rPr>
-              <w:lastRenderedPageBreak/>
               <w:t>Development Method</w:t>
             </w:r>
             <w:r>
@@ -4676,6 +4551,59 @@
     </w:p>
     <w:p>
       <w:pPr>
+        <w:pStyle w:val="MyStyle"/>
+      </w:pPr>
+      <w:r>
+        <w:t xml:space="preserve">To develop the application, </w:t>
+      </w:r>
+      <w:r>
+        <w:rPr>
+          <w:highlight w:val="cyan"/>
+        </w:rPr>
+        <w:t>Unity (2019)</w:t>
+      </w:r>
+      <w:r>
+        <w:t>, a vast and powerful game engine was used</w:t>
+      </w:r>
+      <w:r>
+        <w:t xml:space="preserve"> in conjunction with C# as the coding language</w:t>
+      </w:r>
+      <w:r>
+        <w:t xml:space="preserve">, and </w:t>
+      </w:r>
+      <w:r>
+        <w:rPr>
+          <w:highlight w:val="cyan"/>
+        </w:rPr>
+        <w:t>Android (2019)</w:t>
+      </w:r>
+      <w:r>
+        <w:t xml:space="preserve"> was the target platform for the application, however the application also runs on </w:t>
+      </w:r>
+      <w:r>
+        <w:rPr>
+          <w:highlight w:val="cyan"/>
+        </w:rPr>
+        <w:t>Windows (2019)</w:t>
+      </w:r>
+      <w:r>
+        <w:t>. Since the design choices had been made, including the use of the assets from Kenney, the development could start implementing the games straight away. The title screen was made first, as this is where the user can access the three games. The identifier for each user is also set on this title screen. To access games, there are 3 buttons that the user can press to enter the game scenes. Since the application was designed to have very little amount of input required from the user, the simple UI chosen required only a small amount of interact ability. The only other button visible on the title screen is the identifier selector. When pressed, this button shows a dropdown list where the supervisor for testing can select the right identifier</w:t>
+      </w:r>
+      <w:r>
+        <w:t>, and also a button that allows for the supervisor to create a new identifier file for user data to be assigned and saved to.</w:t>
+      </w:r>
+      <w:r>
+        <w:t xml:space="preserve"> Each game also uses the same system to record the reaction time of the player, which is engrained into each game differently due to their varying nature. When the stimuli are shown to the player, the game starts to record the time that it takes for the player to make an input. When this time is recorded, the exact location of the input is also recorded. Then, at the end of the game</w:t>
+      </w:r>
+      <w:r>
+        <w:t>, the best, worst, and average reaction time is calculated and stored along with the total time played for that session. The data is stored into a JSON file that is associated only to that user by using the current identifier that was assigned before starting the session. This data was then analysed and evaluated after the testing was complete.</w:t>
+      </w:r>
+      <w:r>
+        <w:t xml:space="preserve"> </w:t>
+      </w:r>
+    </w:p>
+    <w:p>
+      <w:pPr>
         <w:spacing w:before="240" w:line="240" w:lineRule="auto"/>
         <w:rPr>
           <w:rFonts w:ascii="Microsoft YaHei UI Light" w:eastAsia="Microsoft YaHei UI Light" w:hAnsi="Microsoft YaHei UI Light"/>
@@ -4689,21 +4617,300 @@
           <w:color w:val="76923C" w:themeColor="accent3" w:themeShade="BF"/>
           <w:sz w:val="32"/>
         </w:rPr>
+        <w:lastRenderedPageBreak/>
         <w:t>Shooting Game Development</w:t>
       </w:r>
     </w:p>
     <w:p>
       <w:pPr>
-        <w:spacing w:before="240" w:line="240" w:lineRule="auto"/>
-        <w:rPr>
-          <w:rFonts w:ascii="Microsoft YaHei UI Light" w:eastAsia="Microsoft YaHei UI Light" w:hAnsi="Microsoft YaHei UI Light"/>
+        <w:pStyle w:val="MyStyle"/>
+      </w:pPr>
+      <w:r>
+        <w:t>The first game that was developed was the shooting game, as this had the simplest concept, but it was also the most important game, because this was the only game where the user could not fail. This assures that a full sample of data was collected during every test. As every test would span the whole time, each playthrough needed to be similar to the last, yet still random. This meant that the inclusion of controlled random target locations and target multiples was crucial. In order to do this, every variable that was randomised, had to be defined beforehand and shuffled when the game began. Consequently, every playthrough will be somewhat similar to the last, but still completely random, so that patterns could not be detected.</w:t>
+      </w:r>
+      <w:r>
+        <w:t xml:space="preserve"> With this implemented, a timer could be set up that can countdown until the end of the game. This timer compensates for the time in between spawning phases of targets, as well as an exaggerated user reaction time. This means that every user will get a chance to hit every available target, but if their reaction time is considerably too slow, the game will cut short before all of the targets could be hit, but this is very unlikely and is just in place in order to control testing time.  </w:t>
+      </w:r>
+    </w:p>
+    <w:p>
+      <w:pPr>
+        <w:pStyle w:val="MyStyle"/>
+      </w:pPr>
+      <w:r>
+        <w:t>One of the random but controlled variables are the locations. These locations are stored as a struct, with a reference to the game object</w:t>
+      </w:r>
+      <w:r>
+        <w:t>, a Boolean that defines whether the location has been used,</w:t>
+      </w:r>
+      <w:r>
+        <w:t xml:space="preserve"> and the location’s position. There is then a list of every possible location within the game, which is defined as the game starts. Then as the game goes through, </w:t>
+      </w:r>
+      <w:r>
+        <w:t>targets are spawned in one of these positions randomly, but when a target is hit by the user, that location is then set to used and cannot be used throughout the rest of the game. There are three separate lists of locations for each type of spawn: single, double, and triple spawns. This means that if a single target is hit in one location, a double target can still spawn in that location. The location</w:t>
+      </w:r>
+      <w:r>
+        <w:t>s</w:t>
+      </w:r>
+      <w:r>
+        <w:t xml:space="preserve"> </w:t>
+      </w:r>
+      <w:r>
+        <w:t>are</w:t>
+      </w:r>
+      <w:r>
+        <w:t xml:space="preserve"> only set </w:t>
+      </w:r>
+      <w:r>
+        <w:t>as</w:t>
+      </w:r>
+      <w:r>
+        <w:t xml:space="preserve"> used for the same type of spawn, not restricting the use of the locations between spawn types. Furthermore, if a double or triple spawn occurs, it is set so that at least one target must appear on either side of the screen, which is used to </w:t>
+      </w:r>
+      <w:r>
+        <w:t>embellish</w:t>
+      </w:r>
+      <w:r>
+        <w:t xml:space="preserve"> the testing for handedness, and to further control the randomness of the locations.  </w:t>
+      </w:r>
+    </w:p>
+    <w:p>
+      <w:pPr>
+        <w:pStyle w:val="MyStyle"/>
+      </w:pPr>
+    </w:p>
+    <w:p>
+      <w:pPr>
+        <w:pStyle w:val="MyStyle"/>
+      </w:pPr>
+    </w:p>
+    <w:p>
+      <w:pPr>
+        <w:pStyle w:val="MyStyle"/>
+      </w:pPr>
+    </w:p>
+    <w:p>
+      <w:pPr>
+        <w:pStyle w:val="MyStyle"/>
+      </w:pPr>
+    </w:p>
+    <w:p>
+      <w:pPr>
+        <w:pStyle w:val="MyStyle"/>
+      </w:pPr>
+    </w:p>
+    <w:p>
+      <w:pPr>
+        <w:pStyle w:val="MyStyle"/>
+      </w:pPr>
+    </w:p>
+    <w:p>
+      <w:pPr>
+        <w:pStyle w:val="MyStyle"/>
+      </w:pPr>
+    </w:p>
+    <w:p>
+      <w:pPr>
+        <w:pStyle w:val="MyStyle"/>
+      </w:pPr>
+    </w:p>
+    <w:p>
+      <w:pPr>
+        <w:pStyle w:val="MyStyle"/>
+      </w:pPr>
+      <w:r>
+        <w:rPr>
+          <w:noProof/>
+        </w:rPr>
+        <w:lastRenderedPageBreak/>
+        <w:drawing>
+          <wp:anchor distT="0" distB="0" distL="114300" distR="114300" simplePos="0" relativeHeight="251673600" behindDoc="0" locked="0" layoutInCell="1" allowOverlap="1" wp14:anchorId="37150D64" wp14:editId="5AB8F9C9">
+            <wp:simplePos x="0" y="0"/>
+            <wp:positionH relativeFrom="column">
+              <wp:posOffset>8255</wp:posOffset>
+            </wp:positionH>
+            <wp:positionV relativeFrom="paragraph">
+              <wp:posOffset>0</wp:posOffset>
+            </wp:positionV>
+            <wp:extent cx="5723255" cy="2785745"/>
+            <wp:effectExtent l="0" t="0" r="0" b="0"/>
+            <wp:wrapSquare wrapText="bothSides"/>
+            <wp:docPr id="11" name="Picture 11"/>
+            <wp:cNvGraphicFramePr>
+              <a:graphicFrameLocks xmlns:a="http://schemas.openxmlformats.org/drawingml/2006/main" noChangeAspect="1"/>
+            </wp:cNvGraphicFramePr>
+            <a:graphic xmlns:a="http://schemas.openxmlformats.org/drawingml/2006/main">
+              <a:graphicData uri="http://schemas.openxmlformats.org/drawingml/2006/picture">
+                <pic:pic xmlns:pic="http://schemas.openxmlformats.org/drawingml/2006/picture">
+                  <pic:nvPicPr>
+                    <pic:cNvPr id="0" name="Picture 1"/>
+                    <pic:cNvPicPr>
+                      <a:picLocks noChangeAspect="1" noChangeArrowheads="1"/>
+                    </pic:cNvPicPr>
+                  </pic:nvPicPr>
+                  <pic:blipFill>
+                    <a:blip r:embed="rId11" cstate="print">
+                      <a:extLst>
+                        <a:ext uri="{28A0092B-C50C-407E-A947-70E740481C1C}">
+                          <a14:useLocalDpi xmlns:a14="http://schemas.microsoft.com/office/drawing/2010/main" val="0"/>
+                        </a:ext>
+                      </a:extLst>
+                    </a:blip>
+                    <a:srcRect/>
+                    <a:stretch>
+                      <a:fillRect/>
+                    </a:stretch>
+                  </pic:blipFill>
+                  <pic:spPr bwMode="auto">
+                    <a:xfrm>
+                      <a:off x="0" y="0"/>
+                      <a:ext cx="5723255" cy="2785745"/>
+                    </a:xfrm>
+                    <a:prstGeom prst="rect">
+                      <a:avLst/>
+                    </a:prstGeom>
+                    <a:noFill/>
+                    <a:ln>
+                      <a:noFill/>
+                    </a:ln>
+                  </pic:spPr>
+                </pic:pic>
+              </a:graphicData>
+            </a:graphic>
+          </wp:anchor>
+        </w:drawing>
+      </w:r>
+      <w:r>
+        <w:rPr>
+          <w:noProof/>
+        </w:rPr>
+        <mc:AlternateContent>
+          <mc:Choice Requires="wps">
+            <w:drawing>
+              <wp:anchor distT="45720" distB="45720" distL="114300" distR="114300" simplePos="0" relativeHeight="251675648" behindDoc="0" locked="0" layoutInCell="1" allowOverlap="1" wp14:anchorId="1A98FA4C" wp14:editId="29317CFB">
+                <wp:simplePos x="0" y="0"/>
+                <wp:positionH relativeFrom="margin">
+                  <wp:posOffset>8255</wp:posOffset>
+                </wp:positionH>
+                <wp:positionV relativeFrom="paragraph">
+                  <wp:posOffset>2468668</wp:posOffset>
+                </wp:positionV>
+                <wp:extent cx="5722620" cy="313055"/>
+                <wp:effectExtent l="0" t="0" r="0" b="0"/>
+                <wp:wrapSquare wrapText="bothSides"/>
+                <wp:docPr id="12" name="Text Box 2"/>
+                <wp:cNvGraphicFramePr>
+                  <a:graphicFrameLocks xmlns:a="http://schemas.openxmlformats.org/drawingml/2006/main"/>
+                </wp:cNvGraphicFramePr>
+                <a:graphic xmlns:a="http://schemas.openxmlformats.org/drawingml/2006/main">
+                  <a:graphicData uri="http://schemas.microsoft.com/office/word/2010/wordprocessingShape">
+                    <wps:wsp>
+                      <wps:cNvSpPr txBox="1">
+                        <a:spLocks noChangeArrowheads="1"/>
+                      </wps:cNvSpPr>
+                      <wps:spPr bwMode="auto">
+                        <a:xfrm>
+                          <a:off x="0" y="0"/>
+                          <a:ext cx="5722620" cy="313055"/>
+                        </a:xfrm>
+                        <a:prstGeom prst="rect">
+                          <a:avLst/>
+                        </a:prstGeom>
+                        <a:solidFill>
+                          <a:schemeClr val="accent3">
+                            <a:lumMod val="60000"/>
+                            <a:lumOff val="40000"/>
+                          </a:schemeClr>
+                        </a:solidFill>
+                        <a:ln w="9525">
+                          <a:noFill/>
+                          <a:miter lim="800000"/>
+                          <a:headEnd/>
+                          <a:tailEnd/>
+                        </a:ln>
+                      </wps:spPr>
+                      <wps:txbx>
+                        <w:txbxContent>
+                          <w:p>
+                            <w:pPr>
+                              <w:jc w:val="center"/>
+                              <w:rPr>
+                                <w:rFonts w:ascii="Microsoft YaHei Light" w:eastAsia="Microsoft YaHei Light" w:hAnsi="Microsoft YaHei Light"/>
+                                <w:sz w:val="20"/>
+                              </w:rPr>
+                            </w:pPr>
+                            <w:r>
+                              <w:rPr>
+                                <w:rFonts w:ascii="Microsoft YaHei Light" w:eastAsia="Microsoft YaHei Light" w:hAnsi="Microsoft YaHei Light"/>
+                                <w:sz w:val="20"/>
+                              </w:rPr>
+                              <w:t>Figure 6: An example of a shooting game session</w:t>
+                            </w:r>
+                          </w:p>
+                        </w:txbxContent>
+                      </wps:txbx>
+                      <wps:bodyPr rot="0" vert="horz" wrap="square" lIns="91440" tIns="45720" rIns="91440" bIns="45720" anchor="t" anchorCtr="0">
+                        <a:noAutofit/>
+                      </wps:bodyPr>
+                    </wps:wsp>
+                  </a:graphicData>
+                </a:graphic>
+                <wp14:sizeRelH relativeFrom="margin">
+                  <wp14:pctWidth>0</wp14:pctWidth>
+                </wp14:sizeRelH>
+                <wp14:sizeRelV relativeFrom="margin">
+                  <wp14:pctHeight>0</wp14:pctHeight>
+                </wp14:sizeRelV>
+              </wp:anchor>
+            </w:drawing>
+          </mc:Choice>
+          <mc:Fallback>
+            <w:pict>
+              <v:shape w14:anchorId="1A98FA4C" id="_x0000_s1031" type="#_x0000_t202" style="position:absolute;margin-left:.65pt;margin-top:194.4pt;width:450.6pt;height:24.65pt;z-index:251675648;visibility:visible;mso-wrap-style:square;mso-width-percent:0;mso-height-percent:0;mso-wrap-distance-left:9pt;mso-wrap-distance-top:3.6pt;mso-wrap-distance-right:9pt;mso-wrap-distance-bottom:3.6pt;mso-position-horizontal:absolute;mso-position-horizontal-relative:margin;mso-position-vertical:absolute;mso-position-vertical-relative:text;mso-width-percent:0;mso-height-percent:0;mso-width-relative:margin;mso-height-relative:margin;v-text-anchor:top" o:gfxdata="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" fillcolor="#c2d69b [1942]" stroked="f">
+                <v:textbox>
+                  <w:txbxContent>
+                    <w:p>
+                      <w:pPr>
+                        <w:jc w:val="center"/>
+                        <w:rPr>
+                          <w:rFonts w:ascii="Microsoft YaHei Light" w:eastAsia="Microsoft YaHei Light" w:hAnsi="Microsoft YaHei Light"/>
+                          <w:sz w:val="20"/>
+                        </w:rPr>
+                      </w:pPr>
+                      <w:r>
+                        <w:rPr>
+                          <w:rFonts w:ascii="Microsoft YaHei Light" w:eastAsia="Microsoft YaHei Light" w:hAnsi="Microsoft YaHei Light"/>
+                          <w:sz w:val="20"/>
+                        </w:rPr>
+                        <w:t>Figure 6: An example of a shooting game session</w:t>
+                      </w:r>
+                    </w:p>
+                  </w:txbxContent>
+                </v:textbox>
+                <w10:wrap type="square" anchorx="margin"/>
+              </v:shape>
+            </w:pict>
+          </mc:Fallback>
+        </mc:AlternateContent>
+      </w:r>
+      <w:r>
+        <w:t xml:space="preserve">Figure 6 shows an example of the shooting game in session. The UI is clear to indicate how much time is left in the game, as well as the contrast of colours to increase the visibility of the targets themselves. It should also be noted that the device vibrates when a target has been to hit, to reaffirm the user of a valid response being </w:t>
+      </w:r>
+      <w:r>
+        <w:t>accepted.</w:t>
+      </w:r>
+    </w:p>
+    <w:p>
+      <w:pPr>
+        <w:pStyle w:val="MyStyle"/>
+        <w:rPr>
+          <w:rFonts w:eastAsia="Microsoft YaHei UI Light"/>
           <w:color w:val="76923C" w:themeColor="accent3" w:themeShade="BF"/>
           <w:sz w:val="32"/>
         </w:rPr>
       </w:pPr>
       <w:r>
         <w:rPr>
-          <w:rFonts w:ascii="Microsoft YaHei UI Light" w:eastAsia="Microsoft YaHei UI Light" w:hAnsi="Microsoft YaHei UI Light"/>
+          <w:rFonts w:eastAsia="Microsoft YaHei UI Light"/>
           <w:color w:val="76923C" w:themeColor="accent3" w:themeShade="BF"/>
           <w:sz w:val="32"/>
         </w:rPr>
@@ -4712,6 +4919,261 @@
     </w:p>
     <w:p>
       <w:pPr>
+        <w:pStyle w:val="MyStyle"/>
+      </w:pPr>
+      <w:r>
+        <w:t>The driving game was the next game that was developed.</w:t>
+      </w:r>
+      <w:r>
+        <w:t xml:space="preserve"> The core design of the game uses sprite tiles as the road, which were formed into larger sections of road that correlated to 4 different states of the game: middle, left, right, and split. The middle is the default state of the game, where the road always returns to in between road sections. Left and right are the sections that the player must move to when prompted by the stimuli, and the split section is where the player can choose either side to move to, but must return back to the middle</w:t>
+      </w:r>
+      <w:r>
+        <w:t xml:space="preserve"> when the section ends</w:t>
+      </w:r>
+      <w:r>
+        <w:t>.</w:t>
+      </w:r>
+      <w:r>
+        <w:t xml:space="preserve"> </w:t>
+      </w:r>
+      <w:r>
+        <w:t xml:space="preserve">As the games are all of the same vein, the road directions and the lengths of the road sections are all predetermined. However as these were simpler to define, they were stored using predefined arrays. These are then shuffled when the game starts. There is a fixed number of each sections, as well as a fixed number of lengths, which are shuffled at random to give each session a random order, but with a fixed overall outcome, therefore controlling all variables and denying the ability to notice patterns. </w:t>
+      </w:r>
+    </w:p>
+    <w:p>
+      <w:pPr>
+        <w:pStyle w:val="MyStyle"/>
+      </w:pPr>
+      <w:r>
+        <w:t>The</w:t>
+      </w:r>
+      <w:r>
+        <w:t xml:space="preserve"> nature of the</w:t>
+      </w:r>
+      <w:r>
+        <w:t xml:space="preserve"> stimuli for this game works differently to the shooting game, as the stimuli tells the user information</w:t>
+      </w:r>
+      <w:r>
+        <w:t>,</w:t>
+      </w:r>
+      <w:r>
+        <w:t xml:space="preserve"> rather than giving a target to hit. This means that the response time has to be calculated by only recording the time between a direction being shown, and </w:t>
+      </w:r>
+      <w:r>
+        <w:t>a valid input being made to the game. This is done by only allowing the user to interact with the game at a set time between the direction being displayed</w:t>
+      </w:r>
+      <w:r>
+        <w:t xml:space="preserve"> </w:t>
+      </w:r>
+      <w:r>
+        <w:t xml:space="preserve">and the first input being made. The fact that the user has to process the information before reacting also </w:t>
+      </w:r>
+      <w:r>
+        <w:t xml:space="preserve">augments the difficulty, as they must make a decision before reacting. If they make the wrong decision, the game will end and the testing for that session will be cut short. This </w:t>
+      </w:r>
+      <w:r>
+        <w:lastRenderedPageBreak/>
+        <w:t xml:space="preserve">loss of time can be stored however and can be compared to other users and subsequent </w:t>
+      </w:r>
+      <w:r>
+        <w:rPr>
+          <w:noProof/>
+        </w:rPr>
+        <mc:AlternateContent>
+          <mc:Choice Requires="wps">
+            <w:drawing>
+              <wp:anchor distT="45720" distB="45720" distL="114300" distR="114300" simplePos="0" relativeHeight="251677696" behindDoc="0" locked="0" layoutInCell="1" allowOverlap="1" wp14:anchorId="0B2FEFF0" wp14:editId="65F7EF2C">
+                <wp:simplePos x="0" y="0"/>
+                <wp:positionH relativeFrom="margin">
+                  <wp:align>left</wp:align>
+                </wp:positionH>
+                <wp:positionV relativeFrom="paragraph">
+                  <wp:posOffset>3335655</wp:posOffset>
+                </wp:positionV>
+                <wp:extent cx="5723255" cy="295910"/>
+                <wp:effectExtent l="0" t="0" r="0" b="8890"/>
+                <wp:wrapSquare wrapText="bothSides"/>
+                <wp:docPr id="14" name="Text Box 2"/>
+                <wp:cNvGraphicFramePr>
+                  <a:graphicFrameLocks xmlns:a="http://schemas.openxmlformats.org/drawingml/2006/main"/>
+                </wp:cNvGraphicFramePr>
+                <a:graphic xmlns:a="http://schemas.openxmlformats.org/drawingml/2006/main">
+                  <a:graphicData uri="http://schemas.microsoft.com/office/word/2010/wordprocessingShape">
+                    <wps:wsp>
+                      <wps:cNvSpPr txBox="1">
+                        <a:spLocks noChangeArrowheads="1"/>
+                      </wps:cNvSpPr>
+                      <wps:spPr bwMode="auto">
+                        <a:xfrm>
+                          <a:off x="0" y="0"/>
+                          <a:ext cx="5723255" cy="295910"/>
+                        </a:xfrm>
+                        <a:prstGeom prst="rect">
+                          <a:avLst/>
+                        </a:prstGeom>
+                        <a:solidFill>
+                          <a:schemeClr val="accent3">
+                            <a:lumMod val="60000"/>
+                            <a:lumOff val="40000"/>
+                          </a:schemeClr>
+                        </a:solidFill>
+                        <a:ln w="9525">
+                          <a:noFill/>
+                          <a:miter lim="800000"/>
+                          <a:headEnd/>
+                          <a:tailEnd/>
+                        </a:ln>
+                      </wps:spPr>
+                      <wps:txbx>
+                        <w:txbxContent>
+                          <w:p>
+                            <w:pPr>
+                              <w:jc w:val="center"/>
+                              <w:rPr>
+                                <w:rFonts w:ascii="Microsoft YaHei Light" w:eastAsia="Microsoft YaHei Light" w:hAnsi="Microsoft YaHei Light"/>
+                                <w:sz w:val="20"/>
+                              </w:rPr>
+                            </w:pPr>
+                            <w:r>
+                              <w:rPr>
+                                <w:rFonts w:ascii="Microsoft YaHei Light" w:eastAsia="Microsoft YaHei Light" w:hAnsi="Microsoft YaHei Light"/>
+                                <w:sz w:val="20"/>
+                              </w:rPr>
+                              <w:t>Figure 7: An example of the driving game in session</w:t>
+                            </w:r>
+                          </w:p>
+                        </w:txbxContent>
+                      </wps:txbx>
+                      <wps:bodyPr rot="0" vert="horz" wrap="square" lIns="91440" tIns="45720" rIns="91440" bIns="45720" anchor="t" anchorCtr="0">
+                        <a:noAutofit/>
+                      </wps:bodyPr>
+                    </wps:wsp>
+                  </a:graphicData>
+                </a:graphic>
+                <wp14:sizeRelH relativeFrom="margin">
+                  <wp14:pctWidth>0</wp14:pctWidth>
+                </wp14:sizeRelH>
+                <wp14:sizeRelV relativeFrom="margin">
+                  <wp14:pctHeight>0</wp14:pctHeight>
+                </wp14:sizeRelV>
+              </wp:anchor>
+            </w:drawing>
+          </mc:Choice>
+          <mc:Fallback>
+            <w:pict>
+              <v:shape w14:anchorId="0B2FEFF0" id="_x0000_s1032" type="#_x0000_t202" style="position:absolute;margin-left:0;margin-top:262.65pt;width:450.65pt;height:23.3pt;z-index:251677696;visibility:visible;mso-wrap-style:square;mso-width-percent:0;mso-height-percent:0;mso-wrap-distance-left:9pt;mso-wrap-distance-top:3.6pt;mso-wrap-distance-right:9pt;mso-wrap-distance-bottom:3.6pt;mso-position-horizontal:left;mso-position-horizontal-relative:margin;mso-position-vertical:absolute;mso-position-vertical-relative:text;mso-width-percent:0;mso-height-percent:0;mso-width-relative:margin;mso-height-relative:margin;v-text-anchor:top" o:gfxdata="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" fillcolor="#c2d69b [1942]" stroked="f">
+                <v:textbox>
+                  <w:txbxContent>
+                    <w:p>
+                      <w:pPr>
+                        <w:jc w:val="center"/>
+                        <w:rPr>
+                          <w:rFonts w:ascii="Microsoft YaHei Light" w:eastAsia="Microsoft YaHei Light" w:hAnsi="Microsoft YaHei Light"/>
+                          <w:sz w:val="20"/>
+                        </w:rPr>
+                      </w:pPr>
+                      <w:r>
+                        <w:rPr>
+                          <w:rFonts w:ascii="Microsoft YaHei Light" w:eastAsia="Microsoft YaHei Light" w:hAnsi="Microsoft YaHei Light"/>
+                          <w:sz w:val="20"/>
+                        </w:rPr>
+                        <w:t>Figure 7: An example of the driving game in session</w:t>
+                      </w:r>
+                    </w:p>
+                  </w:txbxContent>
+                </v:textbox>
+                <w10:wrap type="square" anchorx="margin"/>
+              </v:shape>
+            </w:pict>
+          </mc:Fallback>
+        </mc:AlternateContent>
+      </w:r>
+      <w:r>
+        <w:t xml:space="preserve">test sessions that the user has undertaken. </w:t>
+      </w:r>
+    </w:p>
+    <w:p>
+      <w:pPr>
+        <w:pStyle w:val="MyStyle"/>
+      </w:pPr>
+      <w:r>
+        <w:rPr>
+          <w:noProof/>
+        </w:rPr>
+        <w:drawing>
+          <wp:anchor distT="0" distB="0" distL="114300" distR="114300" simplePos="0" relativeHeight="251678720" behindDoc="0" locked="0" layoutInCell="1" allowOverlap="1" wp14:anchorId="38F0EE34" wp14:editId="0F3950DD">
+            <wp:simplePos x="0" y="0"/>
+            <wp:positionH relativeFrom="column">
+              <wp:posOffset>0</wp:posOffset>
+            </wp:positionH>
+            <wp:positionV relativeFrom="paragraph">
+              <wp:posOffset>1270</wp:posOffset>
+            </wp:positionV>
+            <wp:extent cx="5723255" cy="2785745"/>
+            <wp:effectExtent l="0" t="0" r="0" b="0"/>
+            <wp:wrapSquare wrapText="bothSides"/>
+            <wp:docPr id="13" name="Picture 13"/>
+            <wp:cNvGraphicFramePr>
+              <a:graphicFrameLocks xmlns:a="http://schemas.openxmlformats.org/drawingml/2006/main" noChangeAspect="1"/>
+            </wp:cNvGraphicFramePr>
+            <a:graphic xmlns:a="http://schemas.openxmlformats.org/drawingml/2006/main">
+              <a:graphicData uri="http://schemas.openxmlformats.org/drawingml/2006/picture">
+                <pic:pic xmlns:pic="http://schemas.openxmlformats.org/drawingml/2006/picture">
+                  <pic:nvPicPr>
+                    <pic:cNvPr id="0" name="Picture 2"/>
+                    <pic:cNvPicPr>
+                      <a:picLocks noChangeAspect="1" noChangeArrowheads="1"/>
+                    </pic:cNvPicPr>
+                  </pic:nvPicPr>
+                  <pic:blipFill>
+                    <a:blip r:embed="rId12" cstate="print">
+                      <a:extLst>
+                        <a:ext uri="{28A0092B-C50C-407E-A947-70E740481C1C}">
+                          <a14:useLocalDpi xmlns:a14="http://schemas.microsoft.com/office/drawing/2010/main" val="0"/>
+                        </a:ext>
+                      </a:extLst>
+                    </a:blip>
+                    <a:srcRect/>
+                    <a:stretch>
+                      <a:fillRect/>
+                    </a:stretch>
+                  </pic:blipFill>
+                  <pic:spPr bwMode="auto">
+                    <a:xfrm>
+                      <a:off x="0" y="0"/>
+                      <a:ext cx="5723255" cy="2785745"/>
+                    </a:xfrm>
+                    <a:prstGeom prst="rect">
+                      <a:avLst/>
+                    </a:prstGeom>
+                    <a:noFill/>
+                    <a:ln>
+                      <a:noFill/>
+                    </a:ln>
+                  </pic:spPr>
+                </pic:pic>
+              </a:graphicData>
+            </a:graphic>
+          </wp:anchor>
+        </w:drawing>
+      </w:r>
+      <w:r>
+        <w:t xml:space="preserve">Figure 7 shows an example of the driving game being played, where the player is currently in the split position, and is being prompted to move back to the middle. It is at this point that the player would be required to tap the </w:t>
+      </w:r>
+      <w:r>
+        <w:t>right-hand</w:t>
+      </w:r>
+      <w:r>
+        <w:t xml:space="preserve"> side of the screen as soon as that prompt was shown.</w:t>
+      </w:r>
+      <w:r>
+        <w:t xml:space="preserve"> The stimulus is in an easily legible font in a contrasting colour, and the device will vibrate when the user has responded to the stimulus. </w:t>
+      </w:r>
+      <w:bookmarkStart w:id="3" w:name="_GoBack"/>
+      <w:bookmarkEnd w:id="3"/>
+    </w:p>
+    <w:p>
+      <w:pPr>
         <w:spacing w:before="240" w:line="240" w:lineRule="auto"/>
         <w:rPr>
           <w:rFonts w:ascii="Microsoft YaHei UI Light" w:eastAsia="Microsoft YaHei UI Light" w:hAnsi="Microsoft YaHei UI Light"/>
@@ -4727,6 +5189,46 @@
         </w:rPr>
         <w:t>Dodging Game Development</w:t>
       </w:r>
+    </w:p>
+    <w:p>
+      <w:pPr>
+        <w:spacing w:before="240" w:line="240" w:lineRule="auto"/>
+        <w:rPr>
+          <w:rFonts w:ascii="Microsoft YaHei UI Light" w:eastAsia="Microsoft YaHei UI Light" w:hAnsi="Microsoft YaHei UI Light"/>
+          <w:color w:val="76923C" w:themeColor="accent3" w:themeShade="BF"/>
+          <w:sz w:val="32"/>
+        </w:rPr>
+      </w:pPr>
+    </w:p>
+    <w:p>
+      <w:pPr>
+        <w:spacing w:before="240" w:line="240" w:lineRule="auto"/>
+        <w:rPr>
+          <w:rFonts w:ascii="Microsoft YaHei UI Light" w:eastAsia="Microsoft YaHei UI Light" w:hAnsi="Microsoft YaHei UI Light"/>
+          <w:color w:val="76923C" w:themeColor="accent3" w:themeShade="BF"/>
+          <w:sz w:val="32"/>
+        </w:rPr>
+      </w:pPr>
+    </w:p>
+    <w:p>
+      <w:pPr>
+        <w:spacing w:before="240" w:line="240" w:lineRule="auto"/>
+        <w:rPr>
+          <w:rFonts w:ascii="Microsoft YaHei UI Light" w:eastAsia="Microsoft YaHei UI Light" w:hAnsi="Microsoft YaHei UI Light"/>
+          <w:color w:val="76923C" w:themeColor="accent3" w:themeShade="BF"/>
+          <w:sz w:val="32"/>
+        </w:rPr>
+      </w:pPr>
+    </w:p>
+    <w:p>
+      <w:pPr>
+        <w:spacing w:before="240" w:line="240" w:lineRule="auto"/>
+        <w:rPr>
+          <w:rFonts w:ascii="Microsoft YaHei UI Light" w:eastAsia="Microsoft YaHei UI Light" w:hAnsi="Microsoft YaHei UI Light"/>
+          <w:color w:val="76923C" w:themeColor="accent3" w:themeShade="BF"/>
+          <w:sz w:val="32"/>
+        </w:rPr>
+      </w:pPr>
     </w:p>
     <w:p>
       <w:pPr>
@@ -4892,7 +5394,6 @@
                 <w:rFonts w:ascii="Microsoft YaHei UI Light" w:eastAsia="Microsoft YaHei UI Light" w:hAnsi="Microsoft YaHei UI Light"/>
                 <w:sz w:val="36"/>
               </w:rPr>
-              <w:lastRenderedPageBreak/>
               <w:t>Testing Methodology – 2000 Words</w:t>
             </w:r>
           </w:p>
@@ -5152,7 +5653,6 @@
                 <w:rFonts w:ascii="Microsoft YaHei UI Light" w:eastAsia="Microsoft YaHei UI Light" w:hAnsi="Microsoft YaHei UI Light"/>
                 <w:sz w:val="36"/>
               </w:rPr>
-              <w:lastRenderedPageBreak/>
               <w:t>Results and Evaluation</w:t>
             </w:r>
             <w:r>
@@ -5424,7 +5924,6 @@
                 <w:rFonts w:ascii="Microsoft YaHei UI Light" w:eastAsia="Microsoft YaHei UI Light" w:hAnsi="Microsoft YaHei UI Light"/>
                 <w:sz w:val="36"/>
               </w:rPr>
-              <w:lastRenderedPageBreak/>
               <w:t>Conclusion</w:t>
             </w:r>
             <w:r>
@@ -6208,7 +6707,7 @@
         </w:rPr>
         <w:t xml:space="preserve"> Greenbot. Available from: </w:t>
       </w:r>
-      <w:hyperlink r:id="rId11" w:anchor="slide1" w:history="1">
+      <w:hyperlink r:id="rId13" w:anchor="slide1" w:history="1">
         <w:r>
           <w:rPr>
             <w:rStyle w:val="Hyperlink"/>
@@ -6343,7 +6842,7 @@
         </w:rPr>
         <w:t xml:space="preserve">Google. Available from: </w:t>
       </w:r>
-      <w:hyperlink r:id="rId12" w:history="1">
+      <w:hyperlink r:id="rId14" w:history="1">
         <w:r>
           <w:rPr>
             <w:rStyle w:val="Hyperlink"/>
@@ -6424,7 +6923,7 @@
         </w:rPr>
         <w:t xml:space="preserve">Google. Available from: </w:t>
       </w:r>
-      <w:hyperlink r:id="rId13" w:history="1">
+      <w:hyperlink r:id="rId15" w:history="1">
         <w:r>
           <w:rPr>
             <w:rFonts w:ascii="Microsoft YaHei UI Light" w:eastAsia="Microsoft YaHei UI Light" w:hAnsi="Microsoft YaHei UI Light"/>
@@ -6470,7 +6969,7 @@
       <w:r>
         <w:t xml:space="preserve">Itch Corp. Available from: </w:t>
       </w:r>
-      <w:hyperlink r:id="rId14" w:history="1">
+      <w:hyperlink r:id="rId16" w:history="1">
         <w:r>
           <w:rPr>
             <w:rStyle w:val="Hyperlink"/>
@@ -7388,7 +7887,7 @@
           <w:sz w:val="24"/>
         </w:rPr>
       </w:pPr>
-      <w:hyperlink r:id="rId15" w:history="1">
+      <w:hyperlink r:id="rId17" w:history="1">
         <w:r>
           <w:rPr>
             <w:rStyle w:val="Hyperlink"/>
@@ -7402,7 +7901,7 @@
         <w:pStyle w:val="MyStyle"/>
         <w:spacing w:before="240"/>
       </w:pPr>
-      <w:hyperlink r:id="rId16" w:history="1">
+      <w:hyperlink r:id="rId18" w:history="1">
         <w:r>
           <w:rPr>
             <w:rStyle w:val="Hyperlink"/>
@@ -7420,7 +7919,7 @@
           <w:sz w:val="24"/>
         </w:rPr>
       </w:pPr>
-      <w:hyperlink r:id="rId17" w:history="1">
+      <w:hyperlink r:id="rId19" w:history="1">
         <w:r>
           <w:rPr>
             <w:rStyle w:val="Hyperlink"/>
@@ -7573,6 +8072,119 @@
     </w:lvl>
   </w:abstractNum>
   <w:abstractNum w:abstractNumId="1" w15:restartNumberingAfterBreak="0">
+    <w:nsid w:val="0E0F107E"/>
+    <w:multiLevelType w:val="hybridMultilevel"/>
+    <w:tmpl w:val="0D9A23A2"/>
+    <w:lvl w:ilvl="0" w:tplc="CC8EF93C">
+      <w:start w:val="6"/>
+      <w:numFmt w:val="bullet"/>
+      <w:lvlText w:val="-"/>
+      <w:lvlJc w:val="left"/>
+      <w:pPr>
+        <w:ind w:left="720" w:hanging="360"/>
+      </w:pPr>
+      <w:rPr>
+        <w:rFonts w:ascii="Microsoft YaHei UI Light" w:eastAsia="Microsoft YaHei UI Light" w:hAnsi="Microsoft YaHei UI Light" w:cstheme="minorBidi" w:hint="eastAsia"/>
+      </w:rPr>
+    </w:lvl>
+    <w:lvl w:ilvl="1" w:tplc="08090003" w:tentative="1">
+      <w:start w:val="1"/>
+      <w:numFmt w:val="bullet"/>
+      <w:lvlText w:val="o"/>
+      <w:lvlJc w:val="left"/>
+      <w:pPr>
+        <w:ind w:left="1440" w:hanging="360"/>
+      </w:pPr>
+      <w:rPr>
+        <w:rFonts w:ascii="Courier New" w:hAnsi="Courier New" w:cs="Courier New" w:hint="default"/>
+      </w:rPr>
+    </w:lvl>
+    <w:lvl w:ilvl="2" w:tplc="08090005" w:tentative="1">
+      <w:start w:val="1"/>
+      <w:numFmt w:val="bullet"/>
+      <w:lvlText w:val=""/>
+      <w:lvlJc w:val="left"/>
+      <w:pPr>
+        <w:ind w:left="2160" w:hanging="360"/>
+      </w:pPr>
+      <w:rPr>
+        <w:rFonts w:ascii="Wingdings" w:hAnsi="Wingdings" w:hint="default"/>
+      </w:rPr>
+    </w:lvl>
+    <w:lvl w:ilvl="3" w:tplc="08090001" w:tentative="1">
+      <w:start w:val="1"/>
+      <w:numFmt w:val="bullet"/>
+      <w:lvlText w:val=""/>
+      <w:lvlJc w:val="left"/>
+      <w:pPr>
+        <w:ind w:left="2880" w:hanging="360"/>
+      </w:pPr>
+      <w:rPr>
+        <w:rFonts w:ascii="Symbol" w:hAnsi="Symbol" w:hint="default"/>
+      </w:rPr>
+    </w:lvl>
+    <w:lvl w:ilvl="4" w:tplc="08090003" w:tentative="1">
+      <w:start w:val="1"/>
+      <w:numFmt w:val="bullet"/>
+      <w:lvlText w:val="o"/>
+      <w:lvlJc w:val="left"/>
+      <w:pPr>
+        <w:ind w:left="3600" w:hanging="360"/>
+      </w:pPr>
+      <w:rPr>
+        <w:rFonts w:ascii="Courier New" w:hAnsi="Courier New" w:cs="Courier New" w:hint="default"/>
+      </w:rPr>
+    </w:lvl>
+    <w:lvl w:ilvl="5" w:tplc="08090005" w:tentative="1">
+      <w:start w:val="1"/>
+      <w:numFmt w:val="bullet"/>
+      <w:lvlText w:val=""/>
+      <w:lvlJc w:val="left"/>
+      <w:pPr>
+        <w:ind w:left="4320" w:hanging="360"/>
+      </w:pPr>
+      <w:rPr>
+        <w:rFonts w:ascii="Wingdings" w:hAnsi="Wingdings" w:hint="default"/>
+      </w:rPr>
+    </w:lvl>
+    <w:lvl w:ilvl="6" w:tplc="08090001" w:tentative="1">
+      <w:start w:val="1"/>
+      <w:numFmt w:val="bullet"/>
+      <w:lvlText w:val=""/>
+      <w:lvlJc w:val="left"/>
+      <w:pPr>
+        <w:ind w:left="5040" w:hanging="360"/>
+      </w:pPr>
+      <w:rPr>
+        <w:rFonts w:ascii="Symbol" w:hAnsi="Symbol" w:hint="default"/>
+      </w:rPr>
+    </w:lvl>
+    <w:lvl w:ilvl="7" w:tplc="08090003" w:tentative="1">
+      <w:start w:val="1"/>
+      <w:numFmt w:val="bullet"/>
+      <w:lvlText w:val="o"/>
+      <w:lvlJc w:val="left"/>
+      <w:pPr>
+        <w:ind w:left="5760" w:hanging="360"/>
+      </w:pPr>
+      <w:rPr>
+        <w:rFonts w:ascii="Courier New" w:hAnsi="Courier New" w:cs="Courier New" w:hint="default"/>
+      </w:rPr>
+    </w:lvl>
+    <w:lvl w:ilvl="8" w:tplc="08090005" w:tentative="1">
+      <w:start w:val="1"/>
+      <w:numFmt w:val="bullet"/>
+      <w:lvlText w:val=""/>
+      <w:lvlJc w:val="left"/>
+      <w:pPr>
+        <w:ind w:left="6480" w:hanging="360"/>
+      </w:pPr>
+      <w:rPr>
+        <w:rFonts w:ascii="Wingdings" w:hAnsi="Wingdings" w:hint="default"/>
+      </w:rPr>
+    </w:lvl>
+  </w:abstractNum>
+  <w:abstractNum w:abstractNumId="2" w15:restartNumberingAfterBreak="0">
     <w:nsid w:val="195450CC"/>
     <w:multiLevelType w:val="hybridMultilevel"/>
     <w:tmpl w:val="A7DE980E"/>
@@ -7686,7 +8298,7 @@
       </w:rPr>
     </w:lvl>
   </w:abstractNum>
-  <w:abstractNum w:abstractNumId="2" w15:restartNumberingAfterBreak="0">
+  <w:abstractNum w:abstractNumId="3" w15:restartNumberingAfterBreak="0">
     <w:nsid w:val="1D4E77CB"/>
     <w:multiLevelType w:val="hybridMultilevel"/>
     <w:tmpl w:val="4F82AA86"/>
@@ -7799,7 +8411,7 @@
       </w:rPr>
     </w:lvl>
   </w:abstractNum>
-  <w:abstractNum w:abstractNumId="3" w15:restartNumberingAfterBreak="0">
+  <w:abstractNum w:abstractNumId="4" w15:restartNumberingAfterBreak="0">
     <w:nsid w:val="33463499"/>
     <w:multiLevelType w:val="hybridMultilevel"/>
     <w:tmpl w:val="F420F242"/>
@@ -7894,7 +8506,7 @@
       </w:pPr>
     </w:lvl>
   </w:abstractNum>
-  <w:abstractNum w:abstractNumId="4" w15:restartNumberingAfterBreak="0">
+  <w:abstractNum w:abstractNumId="5" w15:restartNumberingAfterBreak="0">
     <w:nsid w:val="4A9E61A3"/>
     <w:multiLevelType w:val="hybridMultilevel"/>
     <w:tmpl w:val="876CC962"/>
@@ -8006,7 +8618,7 @@
       </w:rPr>
     </w:lvl>
   </w:abstractNum>
-  <w:abstractNum w:abstractNumId="5" w15:restartNumberingAfterBreak="0">
+  <w:abstractNum w:abstractNumId="6" w15:restartNumberingAfterBreak="0">
     <w:nsid w:val="507B3F74"/>
     <w:multiLevelType w:val="multilevel"/>
     <w:tmpl w:val="4BA2F114"/>
@@ -8120,7 +8732,119 @@
       </w:pPr>
     </w:lvl>
   </w:abstractNum>
-  <w:abstractNum w:abstractNumId="6" w15:restartNumberingAfterBreak="0">
+  <w:abstractNum w:abstractNumId="7" w15:restartNumberingAfterBreak="0">
+    <w:nsid w:val="5709399D"/>
+    <w:multiLevelType w:val="hybridMultilevel"/>
+    <w:tmpl w:val="E5E08026"/>
+    <w:lvl w:ilvl="0" w:tplc="02085AB2">
+      <w:numFmt w:val="bullet"/>
+      <w:lvlText w:val="-"/>
+      <w:lvlJc w:val="left"/>
+      <w:pPr>
+        <w:ind w:left="720" w:hanging="360"/>
+      </w:pPr>
+      <w:rPr>
+        <w:rFonts w:ascii="Microsoft YaHei UI Light" w:eastAsia="Microsoft YaHei UI Light" w:hAnsi="Microsoft YaHei UI Light" w:cstheme="minorBidi" w:hint="eastAsia"/>
+      </w:rPr>
+    </w:lvl>
+    <w:lvl w:ilvl="1" w:tplc="08090003" w:tentative="1">
+      <w:start w:val="1"/>
+      <w:numFmt w:val="bullet"/>
+      <w:lvlText w:val="o"/>
+      <w:lvlJc w:val="left"/>
+      <w:pPr>
+        <w:ind w:left="1440" w:hanging="360"/>
+      </w:pPr>
+      <w:rPr>
+        <w:rFonts w:ascii="Courier New" w:hAnsi="Courier New" w:cs="Courier New" w:hint="default"/>
+      </w:rPr>
+    </w:lvl>
+    <w:lvl w:ilvl="2" w:tplc="08090005" w:tentative="1">
+      <w:start w:val="1"/>
+      <w:numFmt w:val="bullet"/>
+      <w:lvlText w:val=""/>
+      <w:lvlJc w:val="left"/>
+      <w:pPr>
+        <w:ind w:left="2160" w:hanging="360"/>
+      </w:pPr>
+      <w:rPr>
+        <w:rFonts w:ascii="Wingdings" w:hAnsi="Wingdings" w:hint="default"/>
+      </w:rPr>
+    </w:lvl>
+    <w:lvl w:ilvl="3" w:tplc="08090001" w:tentative="1">
+      <w:start w:val="1"/>
+      <w:numFmt w:val="bullet"/>
+      <w:lvlText w:val=""/>
+      <w:lvlJc w:val="left"/>
+      <w:pPr>
+        <w:ind w:left="2880" w:hanging="360"/>
+      </w:pPr>
+      <w:rPr>
+        <w:rFonts w:ascii="Symbol" w:hAnsi="Symbol" w:hint="default"/>
+      </w:rPr>
+    </w:lvl>
+    <w:lvl w:ilvl="4" w:tplc="08090003" w:tentative="1">
+      <w:start w:val="1"/>
+      <w:numFmt w:val="bullet"/>
+      <w:lvlText w:val="o"/>
+      <w:lvlJc w:val="left"/>
+      <w:pPr>
+        <w:ind w:left="3600" w:hanging="360"/>
+      </w:pPr>
+      <w:rPr>
+        <w:rFonts w:ascii="Courier New" w:hAnsi="Courier New" w:cs="Courier New" w:hint="default"/>
+      </w:rPr>
+    </w:lvl>
+    <w:lvl w:ilvl="5" w:tplc="08090005" w:tentative="1">
+      <w:start w:val="1"/>
+      <w:numFmt w:val="bullet"/>
+      <w:lvlText w:val=""/>
+      <w:lvlJc w:val="left"/>
+      <w:pPr>
+        <w:ind w:left="4320" w:hanging="360"/>
+      </w:pPr>
+      <w:rPr>
+        <w:rFonts w:ascii="Wingdings" w:hAnsi="Wingdings" w:hint="default"/>
+      </w:rPr>
+    </w:lvl>
+    <w:lvl w:ilvl="6" w:tplc="08090001" w:tentative="1">
+      <w:start w:val="1"/>
+      <w:numFmt w:val="bullet"/>
+      <w:lvlText w:val=""/>
+      <w:lvlJc w:val="left"/>
+      <w:pPr>
+        <w:ind w:left="5040" w:hanging="360"/>
+      </w:pPr>
+      <w:rPr>
+        <w:rFonts w:ascii="Symbol" w:hAnsi="Symbol" w:hint="default"/>
+      </w:rPr>
+    </w:lvl>
+    <w:lvl w:ilvl="7" w:tplc="08090003" w:tentative="1">
+      <w:start w:val="1"/>
+      <w:numFmt w:val="bullet"/>
+      <w:lvlText w:val="o"/>
+      <w:lvlJc w:val="left"/>
+      <w:pPr>
+        <w:ind w:left="5760" w:hanging="360"/>
+      </w:pPr>
+      <w:rPr>
+        <w:rFonts w:ascii="Courier New" w:hAnsi="Courier New" w:cs="Courier New" w:hint="default"/>
+      </w:rPr>
+    </w:lvl>
+    <w:lvl w:ilvl="8" w:tplc="08090005" w:tentative="1">
+      <w:start w:val="1"/>
+      <w:numFmt w:val="bullet"/>
+      <w:lvlText w:val=""/>
+      <w:lvlJc w:val="left"/>
+      <w:pPr>
+        <w:ind w:left="6480" w:hanging="360"/>
+      </w:pPr>
+      <w:rPr>
+        <w:rFonts w:ascii="Wingdings" w:hAnsi="Wingdings" w:hint="default"/>
+      </w:rPr>
+    </w:lvl>
+  </w:abstractNum>
+  <w:abstractNum w:abstractNumId="8" w15:restartNumberingAfterBreak="0">
     <w:nsid w:val="5AC34548"/>
     <w:multiLevelType w:val="hybridMultilevel"/>
     <w:tmpl w:val="39C8FA6A"/>
@@ -8233,7 +8957,7 @@
       </w:rPr>
     </w:lvl>
   </w:abstractNum>
-  <w:abstractNum w:abstractNumId="7" w15:restartNumberingAfterBreak="0">
+  <w:abstractNum w:abstractNumId="9" w15:restartNumberingAfterBreak="0">
     <w:nsid w:val="652D4B28"/>
     <w:multiLevelType w:val="hybridMultilevel"/>
     <w:tmpl w:val="F31278E4"/>
@@ -8350,24 +9074,30 @@
     <w:abstractNumId w:val="0"/>
   </w:num>
   <w:num w:numId="2">
+    <w:abstractNumId w:val="4"/>
+  </w:num>
+  <w:num w:numId="3">
     <w:abstractNumId w:val="3"/>
   </w:num>
-  <w:num w:numId="3">
+  <w:num w:numId="4">
+    <w:abstractNumId w:val="6"/>
+  </w:num>
+  <w:num w:numId="5">
+    <w:abstractNumId w:val="8"/>
+  </w:num>
+  <w:num w:numId="6">
+    <w:abstractNumId w:val="9"/>
+  </w:num>
+  <w:num w:numId="7">
+    <w:abstractNumId w:val="5"/>
+  </w:num>
+  <w:num w:numId="8">
     <w:abstractNumId w:val="2"/>
   </w:num>
-  <w:num w:numId="4">
-    <w:abstractNumId w:val="5"/>
-  </w:num>
-  <w:num w:numId="5">
-    <w:abstractNumId w:val="6"/>
-  </w:num>
-  <w:num w:numId="6">
+  <w:num w:numId="9">
     <w:abstractNumId w:val="7"/>
   </w:num>
-  <w:num w:numId="7">
-    <w:abstractNumId w:val="4"/>
-  </w:num>
-  <w:num w:numId="8">
+  <w:num w:numId="10">
     <w:abstractNumId w:val="1"/>
   </w:num>
 </w:numbering>
@@ -8390,7 +9120,7 @@
       </w:pPr>
     </w:pPrDefault>
   </w:docDefaults>
-  <w:latentStyles w:defLockedState="0" w:defUIPriority="99" w:defSemiHidden="0" w:defUnhideWhenUsed="0" w:defQFormat="0" w:count="376">
+  <w:latentStyles w:defLockedState="0" w:defUIPriority="99" w:defSemiHidden="0" w:defUnhideWhenUsed="0" w:defQFormat="0" w:count="375">
     <w:lsdException w:name="Normal" w:uiPriority="0" w:qFormat="1"/>
     <w:lsdException w:name="heading 1" w:uiPriority="9" w:qFormat="1"/>
     <w:lsdException w:name="heading 2" w:semiHidden="1" w:uiPriority="9" w:unhideWhenUsed="1" w:qFormat="1"/>
@@ -8496,6 +9226,7 @@
     <w:lsdException w:name="HTML Sample" w:semiHidden="1" w:unhideWhenUsed="1"/>
     <w:lsdException w:name="HTML Typewriter" w:semiHidden="1" w:unhideWhenUsed="1"/>
     <w:lsdException w:name="HTML Variable" w:semiHidden="1" w:unhideWhenUsed="1"/>
+    <w:lsdException w:name="Normal Table" w:semiHidden="1" w:unhideWhenUsed="1"/>
     <w:lsdException w:name="annotation subject" w:semiHidden="1" w:unhideWhenUsed="1"/>
     <w:lsdException w:name="No List" w:semiHidden="1" w:unhideWhenUsed="1"/>
     <w:lsdException w:name="Outline List 1" w:semiHidden="1" w:unhideWhenUsed="1"/>
@@ -8542,8 +9273,10 @@
     <w:lsdException w:name="Table Subtle 2" w:semiHidden="1" w:unhideWhenUsed="1"/>
     <w:lsdException w:name="Table Web 1" w:semiHidden="1" w:unhideWhenUsed="1"/>
     <w:lsdException w:name="Table Web 2" w:semiHidden="1" w:unhideWhenUsed="1"/>
+    <w:lsdException w:name="Table Web 3" w:semiHidden="1" w:unhideWhenUsed="1"/>
     <w:lsdException w:name="Balloon Text" w:semiHidden="1" w:unhideWhenUsed="1"/>
     <w:lsdException w:name="Table Grid" w:uiPriority="59"/>
+    <w:lsdException w:name="Table Theme" w:semiHidden="1" w:unhideWhenUsed="1"/>
     <w:lsdException w:name="Placeholder Text" w:semiHidden="1"/>
     <w:lsdException w:name="No Spacing" w:uiPriority="1" w:qFormat="1"/>
     <w:lsdException w:name="Light Shading" w:uiPriority="60"/>
@@ -8763,7 +9496,6 @@
     <w:lsdException w:name="Smart Hyperlink" w:semiHidden="1" w:unhideWhenUsed="1"/>
     <w:lsdException w:name="Hashtag" w:semiHidden="1" w:unhideWhenUsed="1"/>
     <w:lsdException w:name="Unresolved Mention" w:semiHidden="1" w:unhideWhenUsed="1"/>
-    <w:lsdException w:name="Smart Link" w:semiHidden="1" w:unhideWhenUsed="1"/>
   </w:latentStyles>
   <w:style w:type="paragraph" w:default="1" w:styleId="Normal">
     <w:name w:val="Normal"/>
@@ -9344,7 +10076,7 @@
 </file>
 
 <file path=customXml/itemProps1.xml><?xml version="1.0" encoding="utf-8"?>
-<ds:datastoreItem xmlns:ds="http://schemas.openxmlformats.org/officeDocument/2006/customXml" ds:itemID="{B83E9CEF-CF94-42CD-AFF1-15CC2DDF12FC}">
+<ds:datastoreItem xmlns:ds="http://schemas.openxmlformats.org/officeDocument/2006/customXml" ds:itemID="{EAC3A885-1057-4D32-BEA9-F8A84CEE6B55}">
   <ds:schemaRefs>
     <ds:schemaRef ds:uri="http://schemas.openxmlformats.org/officeDocument/2006/bibliography"/>
   </ds:schemaRefs>

</xml_diff>

<commit_message>
Is it done? Is uni finally over?
</commit_message>
<xml_diff>
--- a/Project Documents/Dissertation.docx
+++ b/Project Documents/Dissertation.docx
@@ -1775,6 +1775,16 @@
     </w:p>
     <w:p>
       <w:pPr>
+        <w:pStyle w:val="MyStyle"/>
+      </w:pPr>
+    </w:p>
+    <w:p>
+      <w:pPr>
+        <w:pStyle w:val="MyStyle"/>
+      </w:pPr>
+    </w:p>
+    <w:p>
+      <w:pPr>
         <w:pStyle w:val="MainHeadingStyle"/>
       </w:pPr>
       <w:r>
@@ -1864,6 +1874,16 @@
     </w:p>
     <w:p>
       <w:pPr>
+        <w:pStyle w:val="MyStyle"/>
+      </w:pPr>
+    </w:p>
+    <w:p>
+      <w:pPr>
+        <w:pStyle w:val="MyStyle"/>
+      </w:pPr>
+    </w:p>
+    <w:p>
+      <w:pPr>
         <w:pStyle w:val="Heading1"/>
         <w:rPr>
           <w:rFonts w:eastAsia="Microsoft YaHei UI Light"/>
@@ -1943,7 +1963,19 @@
         <w:rPr>
           <w:rFonts w:ascii="Microsoft YaHei UI Light" w:eastAsia="Microsoft YaHei UI Light" w:hAnsi="Microsoft YaHei UI Light"/>
         </w:rPr>
-        <w:t xml:space="preserve"> (2018)</w:t>
+        <w:t xml:space="preserve"> (201</w:t>
+      </w:r>
+      <w:r>
+        <w:rPr>
+          <w:rFonts w:ascii="Microsoft YaHei UI Light" w:eastAsia="Microsoft YaHei UI Light" w:hAnsi="Microsoft YaHei UI Light"/>
+        </w:rPr>
+        <w:t>9</w:t>
+      </w:r>
+      <w:r>
+        <w:rPr>
+          <w:rFonts w:ascii="Microsoft YaHei UI Light" w:eastAsia="Microsoft YaHei UI Light" w:hAnsi="Microsoft YaHei UI Light"/>
+        </w:rPr>
+        <w:t>)</w:t>
       </w:r>
       <w:r>
         <w:rPr>
@@ -1961,46 +1993,14 @@
         <w:rPr>
           <w:rFonts w:ascii="Microsoft YaHei UI Light" w:eastAsia="Microsoft YaHei UI Light" w:hAnsi="Microsoft YaHei UI Light"/>
         </w:rPr>
-        <w:t xml:space="preserve"> to improve the player’s reaction time</w:t>
-      </w:r>
-      <w:r>
-        <w:rPr>
-          <w:rFonts w:ascii="Microsoft YaHei UI Light" w:eastAsia="Microsoft YaHei UI Light" w:hAnsi="Microsoft YaHei UI Light"/>
-        </w:rPr>
-        <w:t>……</w:t>
-      </w:r>
-    </w:p>
-    <w:p>
-      <w:pPr>
-        <w:spacing w:before="240" w:line="240" w:lineRule="auto"/>
-        <w:rPr>
-          <w:rFonts w:ascii="Microsoft YaHei UI Light" w:eastAsia="Microsoft YaHei UI Light" w:hAnsi="Microsoft YaHei UI Light"/>
-        </w:rPr>
-      </w:pPr>
-    </w:p>
-    <w:p>
-      <w:pPr>
-        <w:spacing w:before="240" w:line="240" w:lineRule="auto"/>
-        <w:rPr>
-          <w:rFonts w:ascii="Microsoft YaHei UI Light" w:eastAsia="Microsoft YaHei UI Light" w:hAnsi="Microsoft YaHei UI Light"/>
-        </w:rPr>
-      </w:pPr>
-    </w:p>
-    <w:p>
-      <w:pPr>
-        <w:spacing w:before="240" w:line="240" w:lineRule="auto"/>
-        <w:rPr>
-          <w:rFonts w:ascii="Microsoft YaHei UI Light" w:eastAsia="Microsoft YaHei UI Light" w:hAnsi="Microsoft YaHei UI Light"/>
-        </w:rPr>
-      </w:pPr>
-    </w:p>
-    <w:p>
-      <w:pPr>
-        <w:spacing w:before="240" w:line="240" w:lineRule="auto"/>
-        <w:rPr>
-          <w:rFonts w:ascii="Microsoft YaHei UI Light" w:eastAsia="Microsoft YaHei UI Light" w:hAnsi="Microsoft YaHei UI Light"/>
-        </w:rPr>
-      </w:pPr>
+        <w:t xml:space="preserve"> to improve the player’s reaction tim</w:t>
+      </w:r>
+      <w:r>
+        <w:rPr>
+          <w:rFonts w:ascii="Microsoft YaHei UI Light" w:eastAsia="Microsoft YaHei UI Light" w:hAnsi="Microsoft YaHei UI Light"/>
+        </w:rPr>
+        <w:t>e. The development of the application is outlined, and the methods used to incorporate stimuli and response time testing is discussed. Once the testing that was carried out upon the completion of the application occurred, the conclusion was made that action video games can indeed improve the user’s reaction time.</w:t>
+      </w:r>
     </w:p>
     <w:p>
       <w:pPr>
@@ -2107,6 +2107,8 @@
         </w:rPr>
       </w:pPr>
       <w:bookmarkStart w:id="10" w:name="_Toc10384097"/>
+      <w:bookmarkStart w:id="11" w:name="_GoBack"/>
+      <w:bookmarkEnd w:id="11"/>
       <w:r>
         <w:rPr>
           <w:rFonts w:eastAsia="Microsoft YaHei UI Light"/>
@@ -4784,14 +4786,14 @@
         <w:lastRenderedPageBreak/>
         <w:fldChar w:fldCharType="end"/>
       </w:r>
-      <w:bookmarkStart w:id="11" w:name="_Toc10384098"/>
+      <w:bookmarkStart w:id="12" w:name="_Toc10384098"/>
       <w:r>
         <w:rPr>
           <w:rFonts w:eastAsia="Microsoft YaHei UI Light"/>
         </w:rPr>
         <w:t>Introduction &amp; Objectives</w:t>
       </w:r>
-      <w:bookmarkEnd w:id="11"/>
+      <w:bookmarkEnd w:id="12"/>
     </w:p>
     <w:p>
       <w:pPr>
@@ -4800,14 +4802,14 @@
           <w:rFonts w:eastAsia="Microsoft YaHei UI Light"/>
         </w:rPr>
       </w:pPr>
-      <w:bookmarkStart w:id="12" w:name="_Toc10384099"/>
+      <w:bookmarkStart w:id="13" w:name="_Toc10384099"/>
       <w:r>
         <w:rPr>
           <w:rFonts w:eastAsia="Microsoft YaHei UI Light"/>
         </w:rPr>
         <w:t>Introduction</w:t>
       </w:r>
-      <w:bookmarkEnd w:id="12"/>
+      <w:bookmarkEnd w:id="13"/>
     </w:p>
     <w:p>
       <w:pPr>
@@ -5554,7 +5556,7 @@
           <w:rFonts w:eastAsia="Microsoft YaHei UI Light"/>
         </w:rPr>
       </w:pPr>
-      <w:bookmarkStart w:id="13" w:name="_Toc10384100"/>
+      <w:bookmarkStart w:id="14" w:name="_Toc10384100"/>
       <w:r>
         <w:rPr>
           <w:rFonts w:eastAsia="Microsoft YaHei UI Light"/>
@@ -5562,7 +5564,7 @@
         <w:lastRenderedPageBreak/>
         <w:t>Aims</w:t>
       </w:r>
-      <w:bookmarkEnd w:id="13"/>
+      <w:bookmarkEnd w:id="14"/>
     </w:p>
     <w:p>
       <w:pPr>
@@ -5687,14 +5689,14 @@
           <w:rFonts w:eastAsia="Microsoft YaHei UI Light"/>
         </w:rPr>
       </w:pPr>
-      <w:bookmarkStart w:id="14" w:name="_Toc10384101"/>
+      <w:bookmarkStart w:id="15" w:name="_Toc10384101"/>
       <w:r>
         <w:rPr>
           <w:rFonts w:eastAsia="Microsoft YaHei UI Light"/>
         </w:rPr>
         <w:t>Objectives</w:t>
       </w:r>
-      <w:bookmarkEnd w:id="14"/>
+      <w:bookmarkEnd w:id="15"/>
     </w:p>
     <w:p>
       <w:pPr>
@@ -5920,7 +5922,19 @@
         <w:rPr>
           <w:rFonts w:ascii="Microsoft YaHei UI Light" w:eastAsia="Microsoft YaHei UI Light" w:hAnsi="Microsoft YaHei UI Light"/>
         </w:rPr>
-        <w:t>Test a group of users’ reaction times over a set period of play-time to assess the base state, and then determine any improvement of reaction time through extended participation, by comparing visual stimuli to reactions caused with the addition of auditory and tactile stimuli.</w:t>
+        <w:t xml:space="preserve">Test a group of users’ reaction times over a set period of </w:t>
+      </w:r>
+      <w:r>
+        <w:rPr>
+          <w:rFonts w:ascii="Microsoft YaHei UI Light" w:eastAsia="Microsoft YaHei UI Light" w:hAnsi="Microsoft YaHei UI Light"/>
+        </w:rPr>
+        <w:t>playtime</w:t>
+      </w:r>
+      <w:r>
+        <w:rPr>
+          <w:rFonts w:ascii="Microsoft YaHei UI Light" w:eastAsia="Microsoft YaHei UI Light" w:hAnsi="Microsoft YaHei UI Light"/>
+        </w:rPr>
+        <w:t xml:space="preserve"> to assess the base state, and then determine any improvement of reaction time through extended participation, by comparing visual stimuli to reactions caused with the addition of auditory and tactile stimuli.</w:t>
       </w:r>
     </w:p>
     <w:p>
@@ -5930,14 +5944,14 @@
           <w:rFonts w:eastAsia="Microsoft YaHei UI Light"/>
         </w:rPr>
       </w:pPr>
-      <w:bookmarkStart w:id="15" w:name="_Toc10384102"/>
+      <w:bookmarkStart w:id="16" w:name="_Toc10384102"/>
       <w:r>
         <w:rPr>
           <w:rFonts w:eastAsia="Microsoft YaHei UI Light"/>
         </w:rPr>
         <w:t>Hypothesis</w:t>
       </w:r>
-      <w:bookmarkEnd w:id="15"/>
+      <w:bookmarkEnd w:id="16"/>
     </w:p>
     <w:p>
       <w:pPr>
@@ -6034,7 +6048,7 @@
           <w:sz w:val="32"/>
         </w:rPr>
       </w:pPr>
-      <w:bookmarkStart w:id="16" w:name="_Toc10384103"/>
+      <w:bookmarkStart w:id="17" w:name="_Toc10384103"/>
       <w:r>
         <w:rPr>
           <w:rFonts w:eastAsia="Microsoft YaHei UI Light"/>
@@ -6042,7 +6056,7 @@
         <w:lastRenderedPageBreak/>
         <w:t>Background Theory &amp; Design</w:t>
       </w:r>
-      <w:bookmarkEnd w:id="16"/>
+      <w:bookmarkEnd w:id="17"/>
     </w:p>
     <w:p>
       <w:pPr>
@@ -6051,14 +6065,14 @@
           <w:rFonts w:eastAsia="Microsoft YaHei UI Light"/>
         </w:rPr>
       </w:pPr>
-      <w:bookmarkStart w:id="17" w:name="_Toc10384104"/>
+      <w:bookmarkStart w:id="18" w:name="_Toc10384104"/>
       <w:r>
         <w:rPr>
           <w:rFonts w:eastAsia="Microsoft YaHei UI Light"/>
         </w:rPr>
         <w:t>Background Theory</w:t>
       </w:r>
-      <w:bookmarkEnd w:id="17"/>
+      <w:bookmarkEnd w:id="18"/>
     </w:p>
     <w:p>
       <w:pPr>
@@ -6890,7 +6904,7 @@
           <w:rFonts w:eastAsia="Microsoft YaHei UI Light"/>
         </w:rPr>
       </w:pPr>
-      <w:bookmarkStart w:id="18" w:name="_Toc10384105"/>
+      <w:bookmarkStart w:id="19" w:name="_Toc10384105"/>
       <w:r>
         <w:rPr>
           <w:rFonts w:eastAsia="Microsoft YaHei UI Light"/>
@@ -6903,7 +6917,7 @@
         </w:rPr>
         <w:t xml:space="preserve"> Overview</w:t>
       </w:r>
-      <w:bookmarkEnd w:id="18"/>
+      <w:bookmarkEnd w:id="19"/>
     </w:p>
     <w:p>
       <w:pPr>
@@ -7401,14 +7415,14 @@
           <w:rFonts w:eastAsia="Microsoft YaHei UI Light"/>
         </w:rPr>
       </w:pPr>
-      <w:bookmarkStart w:id="19" w:name="_Toc10384106"/>
+      <w:bookmarkStart w:id="20" w:name="_Toc10384106"/>
       <w:r>
         <w:rPr>
           <w:rFonts w:eastAsia="Microsoft YaHei UI Light"/>
         </w:rPr>
         <w:t>Application Design</w:t>
       </w:r>
-      <w:bookmarkEnd w:id="19"/>
+      <w:bookmarkEnd w:id="20"/>
     </w:p>
     <w:p>
       <w:pPr>
@@ -7565,14 +7579,14 @@
           <w:rFonts w:eastAsia="Microsoft YaHei UI Light"/>
         </w:rPr>
       </w:pPr>
-      <w:bookmarkStart w:id="20" w:name="_Toc10384107"/>
+      <w:bookmarkStart w:id="21" w:name="_Toc10384107"/>
       <w:r>
         <w:rPr>
           <w:rFonts w:eastAsia="Microsoft YaHei UI Light"/>
         </w:rPr>
         <w:t>Shooting Game Design</w:t>
       </w:r>
-      <w:bookmarkEnd w:id="20"/>
+      <w:bookmarkEnd w:id="21"/>
     </w:p>
     <w:p>
       <w:pPr>
@@ -7930,7 +7944,7 @@
           <w:rFonts w:eastAsia="Microsoft YaHei UI Light"/>
         </w:rPr>
       </w:pPr>
-      <w:bookmarkStart w:id="21" w:name="_Toc10384108"/>
+      <w:bookmarkStart w:id="22" w:name="_Toc10384108"/>
       <w:r>
         <w:rPr>
           <w:rFonts w:eastAsia="Microsoft YaHei UI Light"/>
@@ -7938,7 +7952,7 @@
         <w:lastRenderedPageBreak/>
         <w:t>Driving Game Design</w:t>
       </w:r>
-      <w:bookmarkEnd w:id="21"/>
+      <w:bookmarkEnd w:id="22"/>
     </w:p>
     <w:p>
       <w:pPr>
@@ -8253,14 +8267,14 @@
           <w:rFonts w:eastAsia="Microsoft YaHei UI Light"/>
         </w:rPr>
       </w:pPr>
-      <w:bookmarkStart w:id="22" w:name="_Toc10384109"/>
+      <w:bookmarkStart w:id="23" w:name="_Toc10384109"/>
       <w:r>
         <w:rPr>
           <w:rFonts w:eastAsia="Microsoft YaHei UI Light"/>
         </w:rPr>
         <w:t>Dodging Game Design</w:t>
       </w:r>
-      <w:bookmarkEnd w:id="22"/>
+      <w:bookmarkEnd w:id="23"/>
     </w:p>
     <w:p>
       <w:pPr>
@@ -8544,7 +8558,7 @@
       <w:pPr>
         <w:pStyle w:val="Heading1"/>
       </w:pPr>
-      <w:bookmarkStart w:id="23" w:name="_Toc10384110"/>
+      <w:bookmarkStart w:id="24" w:name="_Toc10384110"/>
       <w:r>
         <w:rPr>
           <w:rFonts w:eastAsia="Microsoft YaHei UI Light"/>
@@ -8552,7 +8566,7 @@
         <w:lastRenderedPageBreak/>
         <w:t>Development Methodology</w:t>
       </w:r>
-      <w:bookmarkEnd w:id="23"/>
+      <w:bookmarkEnd w:id="24"/>
     </w:p>
     <w:p>
       <w:pPr>
@@ -8561,45 +8575,30 @@
           <w:rFonts w:eastAsia="Microsoft YaHei UI Light"/>
         </w:rPr>
       </w:pPr>
-      <w:bookmarkStart w:id="24" w:name="_Toc10384111"/>
+      <w:bookmarkStart w:id="25" w:name="_Toc10384111"/>
       <w:r>
         <w:rPr>
           <w:rFonts w:eastAsia="Microsoft YaHei UI Light"/>
         </w:rPr>
         <w:t>Development Overview</w:t>
       </w:r>
-      <w:bookmarkEnd w:id="24"/>
+      <w:bookmarkEnd w:id="25"/>
     </w:p>
     <w:p>
       <w:pPr>
         <w:pStyle w:val="MyStyle"/>
       </w:pPr>
       <w:r>
-        <w:t xml:space="preserve">To develop the application, </w:t>
-      </w:r>
-      <w:r>
-        <w:rPr>
-          <w:highlight w:val="cyan"/>
-        </w:rPr>
-        <w:t>Unity (2019)</w:t>
-      </w:r>
-      <w:r>
-        <w:t>, a vast and powerful game engine was used</w:t>
+        <w:t>To develop the application</w:t>
+      </w:r>
+      <w:r>
+        <w:t>, Unity (2019), a vast and powerful game engine was used</w:t>
       </w:r>
       <w:r>
         <w:t xml:space="preserve"> in conjunction with C# as the coding language</w:t>
       </w:r>
       <w:r>
-        <w:t xml:space="preserve">, and </w:t>
-      </w:r>
-      <w:r>
-        <w:rPr>
-          <w:highlight w:val="cyan"/>
-        </w:rPr>
-        <w:t>Android (2019)</w:t>
-      </w:r>
-      <w:r>
-        <w:t xml:space="preserve"> was the target platform for the application</w:t>
+        <w:t>, and Android (2019) was the target platform for the application</w:t>
       </w:r>
       <w:r>
         <w:t>.</w:t>
@@ -8617,16 +8616,10 @@
         <w:t>,</w:t>
       </w:r>
       <w:r>
-        <w:t xml:space="preserve"> the application also runs on </w:t>
-      </w:r>
-      <w:r>
-        <w:rPr>
-          <w:highlight w:val="cyan"/>
-        </w:rPr>
-        <w:t>Windows (2019)</w:t>
-      </w:r>
-      <w:r>
-        <w:t xml:space="preserve">. </w:t>
+        <w:t xml:space="preserve"> the application also runs on Windows (2019).</w:t>
+      </w:r>
+      <w:r>
+        <w:t xml:space="preserve"> </w:t>
       </w:r>
     </w:p>
     <w:p>
@@ -8687,14 +8680,14 @@
           <w:rFonts w:eastAsia="Microsoft YaHei UI Light"/>
         </w:rPr>
       </w:pPr>
-      <w:bookmarkStart w:id="25" w:name="_Toc10384112"/>
+      <w:bookmarkStart w:id="26" w:name="_Toc10384112"/>
       <w:r>
         <w:rPr>
           <w:rFonts w:eastAsia="Microsoft YaHei UI Light"/>
         </w:rPr>
         <w:t>Shooting Game Development</w:t>
       </w:r>
-      <w:bookmarkEnd w:id="25"/>
+      <w:bookmarkEnd w:id="26"/>
     </w:p>
     <w:p>
       <w:pPr>
@@ -8985,7 +8978,7 @@
           <w:rFonts w:eastAsia="Microsoft YaHei UI Light"/>
         </w:rPr>
       </w:pPr>
-      <w:bookmarkStart w:id="26" w:name="_Toc10384113"/>
+      <w:bookmarkStart w:id="27" w:name="_Toc10384113"/>
       <w:r>
         <w:rPr>
           <w:rFonts w:eastAsia="Microsoft YaHei UI Light"/>
@@ -8993,7 +8986,7 @@
         <w:lastRenderedPageBreak/>
         <w:t>Driving Game Development</w:t>
       </w:r>
-      <w:bookmarkEnd w:id="26"/>
+      <w:bookmarkEnd w:id="27"/>
     </w:p>
     <w:p>
       <w:pPr>
@@ -9178,7 +9171,7 @@
           <w:rFonts w:eastAsia="Microsoft YaHei UI Light"/>
         </w:rPr>
       </w:pPr>
-      <w:bookmarkStart w:id="27" w:name="_Toc10384114"/>
+      <w:bookmarkStart w:id="28" w:name="_Toc10384114"/>
       <w:r>
         <w:rPr>
           <w:noProof/>
@@ -9360,7 +9353,7 @@
         </w:rPr>
         <w:t>Dodging Game Development</w:t>
       </w:r>
-      <w:bookmarkEnd w:id="27"/>
+      <w:bookmarkEnd w:id="28"/>
     </w:p>
     <w:p>
       <w:pPr>
@@ -9680,7 +9673,7 @@
           <w:sz w:val="32"/>
         </w:rPr>
       </w:pPr>
-      <w:bookmarkStart w:id="28" w:name="_Toc10384115"/>
+      <w:bookmarkStart w:id="29" w:name="_Toc10384115"/>
       <w:r>
         <w:rPr>
           <w:rFonts w:eastAsia="Microsoft YaHei UI Light"/>
@@ -9688,7 +9681,7 @@
         <w:lastRenderedPageBreak/>
         <w:t>Testing Methodology</w:t>
       </w:r>
-      <w:bookmarkEnd w:id="28"/>
+      <w:bookmarkEnd w:id="29"/>
     </w:p>
     <w:p>
       <w:pPr>
@@ -9697,7 +9690,7 @@
           <w:rFonts w:eastAsia="Microsoft YaHei UI Light"/>
         </w:rPr>
       </w:pPr>
-      <w:bookmarkStart w:id="29" w:name="_Toc10384116"/>
+      <w:bookmarkStart w:id="30" w:name="_Toc10384116"/>
       <w:r>
         <w:rPr>
           <w:rFonts w:eastAsia="Microsoft YaHei UI Light"/>
@@ -9710,7 +9703,7 @@
         </w:rPr>
         <w:t xml:space="preserve"> Overview</w:t>
       </w:r>
-      <w:bookmarkEnd w:id="29"/>
+      <w:bookmarkEnd w:id="30"/>
     </w:p>
     <w:p>
       <w:pPr>
@@ -9811,11 +9804,11 @@
           <w:rFonts w:eastAsia="Microsoft YaHei UI Light"/>
         </w:rPr>
       </w:pPr>
-      <w:bookmarkStart w:id="30" w:name="_Toc10384117"/>
+      <w:bookmarkStart w:id="31" w:name="_Toc10384117"/>
       <w:r>
         <w:t>Controlling Variables</w:t>
       </w:r>
-      <w:bookmarkEnd w:id="30"/>
+      <w:bookmarkEnd w:id="31"/>
     </w:p>
     <w:p>
       <w:pPr>
@@ -9989,11 +9982,11 @@
       <w:pPr>
         <w:pStyle w:val="Heading2"/>
       </w:pPr>
-      <w:bookmarkStart w:id="31" w:name="_Toc10384118"/>
+      <w:bookmarkStart w:id="32" w:name="_Toc10384118"/>
       <w:r>
         <w:t>Expected Findings</w:t>
       </w:r>
-      <w:bookmarkEnd w:id="31"/>
+      <w:bookmarkEnd w:id="32"/>
     </w:p>
     <w:p>
       <w:pPr>
@@ -10039,7 +10032,7 @@
           <w:sz w:val="32"/>
         </w:rPr>
       </w:pPr>
-      <w:bookmarkStart w:id="32" w:name="_Toc10384119"/>
+      <w:bookmarkStart w:id="33" w:name="_Toc10384119"/>
       <w:r>
         <w:rPr>
           <w:rFonts w:eastAsia="Microsoft YaHei UI Light"/>
@@ -10053,7 +10046,7 @@
         </w:rPr>
         <w:t>Results</w:t>
       </w:r>
-      <w:bookmarkEnd w:id="32"/>
+      <w:bookmarkEnd w:id="33"/>
     </w:p>
     <w:p>
       <w:pPr>
@@ -10062,14 +10055,14 @@
           <w:rFonts w:eastAsia="Microsoft YaHei UI Light"/>
         </w:rPr>
       </w:pPr>
-      <w:bookmarkStart w:id="33" w:name="_Toc10384120"/>
+      <w:bookmarkStart w:id="34" w:name="_Toc10384120"/>
       <w:r>
         <w:rPr>
           <w:rFonts w:eastAsia="Microsoft YaHei UI Light"/>
         </w:rPr>
         <w:t>Reaction Time Results</w:t>
       </w:r>
-      <w:bookmarkEnd w:id="33"/>
+      <w:bookmarkEnd w:id="34"/>
     </w:p>
     <w:p>
       <w:pPr>
@@ -10253,6 +10246,9 @@
       <w:r>
         <w:t xml:space="preserve"> 9 shows the data collected from the first test. This data is used to set a precedent for the rest of the results. This table shows how the core data was stored and how the data can be compared to the other tests. It also displays the data associated with each user’s identifier, and also displays their age to get an understanding of the user that is associated.</w:t>
       </w:r>
+      <w:r>
+        <w:t xml:space="preserve"> The indication of user age ranges can then be compared to get an understanding on whether performance is directly related to age.</w:t>
+      </w:r>
     </w:p>
     <w:p>
       <w:pPr>
@@ -10264,13 +10260,13 @@
         </w:rPr>
         <w:lastRenderedPageBreak/>
         <w:drawing>
-          <wp:anchor distT="0" distB="0" distL="114300" distR="114300" simplePos="0" relativeHeight="251688960" behindDoc="0" locked="0" layoutInCell="1" allowOverlap="1" wp14:anchorId="330F8FFE" wp14:editId="0D9269F4">
+          <wp:anchor distT="0" distB="0" distL="114300" distR="114300" simplePos="0" relativeHeight="251688960" behindDoc="0" locked="0" layoutInCell="1" allowOverlap="1" wp14:anchorId="330F8FFE" wp14:editId="2B7CD0F1">
             <wp:simplePos x="0" y="0"/>
             <wp:positionH relativeFrom="column">
               <wp:posOffset>0</wp:posOffset>
             </wp:positionH>
             <wp:positionV relativeFrom="paragraph">
-              <wp:posOffset>4939030</wp:posOffset>
+              <wp:posOffset>5186680</wp:posOffset>
             </wp:positionV>
             <wp:extent cx="5731510" cy="2627630"/>
             <wp:effectExtent l="0" t="0" r="2540" b="1270"/>
@@ -10327,13 +10323,13 @@
         <mc:AlternateContent>
           <mc:Choice Requires="wps">
             <w:drawing>
-              <wp:anchor distT="45720" distB="45720" distL="114300" distR="114300" simplePos="0" relativeHeight="251688447" behindDoc="0" locked="0" layoutInCell="1" allowOverlap="1" wp14:anchorId="12B5E1EB" wp14:editId="1DDEF60F">
+              <wp:anchor distT="45720" distB="45720" distL="114300" distR="114300" simplePos="0" relativeHeight="251688447" behindDoc="0" locked="0" layoutInCell="1" allowOverlap="1" wp14:anchorId="12B5E1EB" wp14:editId="3A8267BE">
                 <wp:simplePos x="0" y="0"/>
                 <wp:positionH relativeFrom="margin">
                   <wp:posOffset>-1905</wp:posOffset>
                 </wp:positionH>
                 <wp:positionV relativeFrom="paragraph">
-                  <wp:posOffset>7558193</wp:posOffset>
+                  <wp:posOffset>7805420</wp:posOffset>
                 </wp:positionV>
                 <wp:extent cx="5723890" cy="304800"/>
                 <wp:effectExtent l="0" t="0" r="0" b="0"/>
@@ -10398,7 +10394,7 @@
           </mc:Choice>
           <mc:Fallback>
             <w:pict>
-              <v:shape w14:anchorId="12B5E1EB" id="_x0000_s1035" type="#_x0000_t202" style="position:absolute;margin-left:-.15pt;margin-top:595.15pt;width:450.7pt;height:24pt;z-index:251688447;visibility:visible;mso-wrap-style:square;mso-width-percent:0;mso-height-percent:0;mso-wrap-distance-left:9pt;mso-wrap-distance-top:3.6pt;mso-wrap-distance-right:9pt;mso-wrap-distance-bottom:3.6pt;mso-position-horizontal:absolute;mso-position-horizontal-relative:margin;mso-position-vertical:absolute;mso-position-vertical-relative:text;mso-width-percent:0;mso-height-percent:0;mso-width-relative:margin;mso-height-relative:margin;v-text-anchor:top" o:gfxdata="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" fillcolor="#c2d69b [1942]" stroked="f">
+              <v:shape w14:anchorId="12B5E1EB" id="_x0000_s1035" type="#_x0000_t202" style="position:absolute;margin-left:-.15pt;margin-top:614.6pt;width:450.7pt;height:24pt;z-index:251688447;visibility:visible;mso-wrap-style:square;mso-width-percent:0;mso-height-percent:0;mso-wrap-distance-left:9pt;mso-wrap-distance-top:3.6pt;mso-wrap-distance-right:9pt;mso-wrap-distance-bottom:3.6pt;mso-position-horizontal:absolute;mso-position-horizontal-relative:margin;mso-position-vertical:absolute;mso-position-vertical-relative:text;mso-width-percent:0;mso-height-percent:0;mso-width-relative:margin;mso-height-relative:margin;v-text-anchor:top" o:gfxdata="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" fillcolor="#c2d69b [1942]" stroked="f">
                 <v:textbox>
                   <w:txbxContent>
                     <w:p>
@@ -10582,7 +10578,19 @@
         <w:t>Figure</w:t>
       </w:r>
       <w:r>
-        <w:t xml:space="preserve"> 10 shows the data that was recorded from the second test. Here we can start to compare the results to see if there are any improvements. Immediately, it can be seen in the shooting and dodging games that there has been an overall decrease in response times when averaged out across the users. It can also be seen that the time spent playing both the driving and and dodging game has increased, meaning that the users’ reactions are improving in order to prevent them from failing these games early. The time spent playing the shooting game has also decreased, further confirming the decrease in overall reaction times.</w:t>
+        <w:t xml:space="preserve"> 10 shows the data that was recorded from the second test. Here we can start to compare the results to see if there are any improvements. Immediately, it can be seen in the shooting and dodging games that there has been an overall decrease in response times when averaged out across the users. It can also be seen that the time spent playing both the driving and dodging game has increased, meaning that the users’ reactions are improving in order to prevent them from failing these games early. The time spent playing the shooting game has also decreased, further confirming the decrease in overall reaction times.</w:t>
+      </w:r>
+      <w:r>
+        <w:t xml:space="preserve"> This is implied because there is a </w:t>
+      </w:r>
+      <w:r>
+        <w:t>finite</w:t>
+      </w:r>
+      <w:r>
+        <w:t xml:space="preserve"> number of targets to hit for each session, and therefore shows that the user is </w:t>
+      </w:r>
+      <w:r>
+        <w:t>hitting all of these targets in a shorter period of time.</w:t>
       </w:r>
     </w:p>
     <w:p>
@@ -10921,7 +10929,25 @@
         <w:t>F</w:t>
       </w:r>
       <w:r>
-        <w:t xml:space="preserve">igure 12 breaks down the core information gathered from the three testing phases. In all three games, there is a clear reduction of average response times over the three testing sessions. There is also a drastic increase in session time in both the driving and dodging games, which shows a correlation between these two factors. This is reaffirmed by the fact that the session time of the shooting game decreases as the response time decreases, which means that the reaction times must be faster throughout the whole game session in order to finish it earlier than the previous tests. The fastest response also decreases over the testing </w:t>
+        <w:t xml:space="preserve">igure 12 breaks down the core information gathered from the three testing phases. In all three games, there is a clear reduction of average response times over the three testing sessions. There is also a </w:t>
+      </w:r>
+      <w:r>
+        <w:t>dramatic</w:t>
+      </w:r>
+      <w:r>
+        <w:t xml:space="preserve"> increase in session time in both the driving and dodging games, which shows a correlation between the</w:t>
+      </w:r>
+      <w:r>
+        <w:t xml:space="preserve"> two factors of a decreased response time and increased session time</w:t>
+      </w:r>
+      <w:r>
+        <w:t xml:space="preserve">. This is reaffirmed by the fact that the session time of the shooting game decreases as the response time decreases, which means that the reaction times must be faster throughout the whole game session in order to finish it earlier than the previous tests. The fastest response also </w:t>
+      </w:r>
+      <w:r>
+        <w:t>improves</w:t>
+      </w:r>
+      <w:r>
+        <w:t xml:space="preserve"> over the testing </w:t>
       </w:r>
       <w:r>
         <w:t>phases; however, the slowest response does not show any clear correlation throughout the tests.</w:t>
@@ -10968,13 +10994,13 @@
         <mc:AlternateContent>
           <mc:Choice Requires="wps">
             <w:drawing>
-              <wp:anchor distT="45720" distB="45720" distL="114300" distR="114300" simplePos="0" relativeHeight="251699200" behindDoc="0" locked="0" layoutInCell="1" allowOverlap="1" wp14:anchorId="5639BCA1" wp14:editId="76ED4291">
+              <wp:anchor distT="45720" distB="45720" distL="114300" distR="114300" simplePos="0" relativeHeight="251699200" behindDoc="0" locked="0" layoutInCell="1" allowOverlap="1" wp14:anchorId="5639BCA1" wp14:editId="35DDE6DF">
                 <wp:simplePos x="0" y="0"/>
                 <wp:positionH relativeFrom="margin">
                   <wp:posOffset>0</wp:posOffset>
                 </wp:positionH>
                 <wp:positionV relativeFrom="paragraph">
-                  <wp:posOffset>3024293</wp:posOffset>
+                  <wp:posOffset>3100070</wp:posOffset>
                 </wp:positionV>
                 <wp:extent cx="5840730" cy="321310"/>
                 <wp:effectExtent l="0" t="0" r="7620" b="2540"/>
@@ -11039,7 +11065,7 @@
           </mc:Choice>
           <mc:Fallback>
             <w:pict>
-              <v:shape w14:anchorId="5639BCA1" id="_x0000_s1039" type="#_x0000_t202" style="position:absolute;margin-left:0;margin-top:238.15pt;width:459.9pt;height:25.3pt;z-index:251699200;visibility:visible;mso-wrap-style:square;mso-width-percent:0;mso-height-percent:0;mso-wrap-distance-left:9pt;mso-wrap-distance-top:3.6pt;mso-wrap-distance-right:9pt;mso-wrap-distance-bottom:3.6pt;mso-position-horizontal:absolute;mso-position-horizontal-relative:margin;mso-position-vertical:absolute;mso-position-vertical-relative:text;mso-width-percent:0;mso-height-percent:0;mso-width-relative:margin;mso-height-relative:margin;v-text-anchor:top" o:gfxdata="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" fillcolor="#c2d69b [1942]" stroked="f">
+              <v:shape w14:anchorId="5639BCA1" id="_x0000_s1039" type="#_x0000_t202" style="position:absolute;margin-left:0;margin-top:244.1pt;width:459.9pt;height:25.3pt;z-index:251699200;visibility:visible;mso-wrap-style:square;mso-width-percent:0;mso-height-percent:0;mso-wrap-distance-left:9pt;mso-wrap-distance-top:3.6pt;mso-wrap-distance-right:9pt;mso-wrap-distance-bottom:3.6pt;mso-position-horizontal:absolute;mso-position-horizontal-relative:margin;mso-position-vertical:absolute;mso-position-vertical-relative:text;mso-width-percent:0;mso-height-percent:0;mso-width-relative:margin;mso-height-relative:margin;v-text-anchor:top" o:gfxdata="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" fillcolor="#c2d69b [1942]" stroked="f">
                 <v:textbox>
                   <w:txbxContent>
                     <w:p>
@@ -11063,13 +11089,13 @@
           <w:noProof/>
         </w:rPr>
         <w:drawing>
-          <wp:anchor distT="0" distB="0" distL="114300" distR="114300" simplePos="0" relativeHeight="251697152" behindDoc="0" locked="0" layoutInCell="1" allowOverlap="1" wp14:anchorId="1767097A" wp14:editId="230FA106">
+          <wp:anchor distT="0" distB="0" distL="114300" distR="114300" simplePos="0" relativeHeight="251697152" behindDoc="0" locked="0" layoutInCell="1" allowOverlap="1" wp14:anchorId="1767097A" wp14:editId="18F49ABD">
             <wp:simplePos x="0" y="0"/>
             <wp:positionH relativeFrom="column">
               <wp:posOffset>0</wp:posOffset>
             </wp:positionH>
             <wp:positionV relativeFrom="paragraph">
-              <wp:posOffset>423</wp:posOffset>
+              <wp:posOffset>76200</wp:posOffset>
             </wp:positionV>
             <wp:extent cx="5840730" cy="3035935"/>
             <wp:effectExtent l="0" t="0" r="7620" b="0"/>
@@ -11119,6 +11145,9 @@
       <w:r>
         <w:t>Figure 14 displays the relationship between the length of reaction times between the games. The shooting game travels in the opposite direction as the intention of the shooting game’s timer is to have the opposite effect to the driving and dodging games.</w:t>
       </w:r>
+      <w:r>
+        <w:t xml:space="preserve"> This is because a faster completion time in the shooting game confirms an improvement in the reaction time.</w:t>
+      </w:r>
     </w:p>
     <w:p>
       <w:pPr>
@@ -11127,7 +11156,7 @@
           <w:rFonts w:eastAsia="Microsoft YaHei UI Light"/>
         </w:rPr>
       </w:pPr>
-      <w:bookmarkStart w:id="34" w:name="_Toc10384121"/>
+      <w:bookmarkStart w:id="35" w:name="_Toc10384121"/>
       <w:r>
         <w:rPr>
           <w:noProof/>
@@ -11289,20 +11318,34 @@
         </w:rPr>
         <w:t>Age Influence on Results</w:t>
       </w:r>
-      <w:bookmarkEnd w:id="34"/>
+      <w:bookmarkEnd w:id="35"/>
     </w:p>
     <w:p>
       <w:pPr>
         <w:pStyle w:val="MyStyle"/>
       </w:pPr>
-      <w:r>
+    </w:p>
+    <w:p>
+      <w:pPr>
+        <w:pStyle w:val="MyStyle"/>
+      </w:pPr>
+    </w:p>
+    <w:p>
+      <w:pPr>
+        <w:pStyle w:val="MyStyle"/>
+      </w:pPr>
+      <w:r>
+        <w:lastRenderedPageBreak/>
         <w:t>Figure 15</w:t>
       </w:r>
       <w:r>
         <w:t xml:space="preserve"> displays the average response times </w:t>
       </w:r>
       <w:r>
-        <w:t>for the users, labelled on the y axis by their age. This shows that there is no clear correlation between age and response time, except that the oldest users of age 79 and 81 have the two slowest response times. This could be assumed by their age, however there is not enough data to confirm this, so this will not be investigated further.</w:t>
+        <w:t>for the users, labelled on the y axis by their age. This shows that there is no clear correlation between age and response time, except that the oldest users of age 79 and 81 have the two slowest response times. This could be assumed by their age, however there is not enough data to confirm this, so this will not be investigated further</w:t>
+      </w:r>
+      <w:r>
+        <w:t>. This concept would however be an interesting consideration for a future investigation, as a larger data pool could show a clearer correlation.</w:t>
       </w:r>
     </w:p>
     <w:p>
@@ -11312,12 +11355,11 @@
           <w:rFonts w:eastAsia="Microsoft YaHei UI Light"/>
         </w:rPr>
       </w:pPr>
-      <w:bookmarkStart w:id="35" w:name="_Toc10384122"/>
+      <w:bookmarkStart w:id="36" w:name="_Toc10384122"/>
       <w:r>
         <w:rPr>
           <w:rFonts w:eastAsia="Microsoft YaHei UI Light"/>
         </w:rPr>
-        <w:lastRenderedPageBreak/>
         <w:t>H</w:t>
       </w:r>
       <w:r>
@@ -11332,7 +11374,7 @@
         </w:rPr>
         <w:t>Influence on Tap Position</w:t>
       </w:r>
-      <w:bookmarkEnd w:id="35"/>
+      <w:bookmarkEnd w:id="36"/>
     </w:p>
     <w:p>
       <w:pPr>
@@ -12013,7 +12055,13 @@
         <w:t xml:space="preserve">Finally, figure 19 shows the data stored for the two left handed users. In both instances, the responses made on the left-hand side of the screen were faster than on the right. </w:t>
       </w:r>
       <w:r>
-        <w:t>Thus, concluding that the tap position on the screen correlates to a faster response time on the respective dominant hand of the user.</w:t>
+        <w:t xml:space="preserve">Thus, concluding that the tap position on the screen correlates to a faster response time </w:t>
+      </w:r>
+      <w:r>
+        <w:t>from</w:t>
+      </w:r>
+      <w:r>
+        <w:t xml:space="preserve"> the respective dominant hand of the user.</w:t>
       </w:r>
     </w:p>
     <w:p>
@@ -12083,7 +12131,7 @@
           <w:rFonts w:eastAsia="Microsoft YaHei UI Light"/>
         </w:rPr>
       </w:pPr>
-      <w:bookmarkStart w:id="36" w:name="_Toc10384123"/>
+      <w:bookmarkStart w:id="37" w:name="_Toc10384123"/>
       <w:r>
         <w:rPr>
           <w:rFonts w:eastAsia="Microsoft YaHei UI Light"/>
@@ -12097,7 +12145,7 @@
         </w:rPr>
         <w:t>Discussion</w:t>
       </w:r>
-      <w:bookmarkEnd w:id="36"/>
+      <w:bookmarkEnd w:id="37"/>
       <w:r>
         <w:rPr>
           <w:rFonts w:eastAsia="Microsoft YaHei UI Light"/>
@@ -12112,7 +12160,7 @@
           <w:rFonts w:eastAsia="Microsoft YaHei UI Light"/>
         </w:rPr>
       </w:pPr>
-      <w:bookmarkStart w:id="37" w:name="_Toc10384124"/>
+      <w:bookmarkStart w:id="38" w:name="_Toc10384124"/>
       <w:r>
         <w:rPr>
           <w:rFonts w:eastAsia="Microsoft YaHei UI Light"/>
@@ -12131,29 +12179,64 @@
         </w:rPr>
         <w:t>Evaluation</w:t>
       </w:r>
-      <w:bookmarkEnd w:id="37"/>
+      <w:bookmarkEnd w:id="38"/>
     </w:p>
     <w:p>
       <w:pPr>
         <w:pStyle w:val="MyStyle"/>
       </w:pPr>
       <w:r>
-        <w:t>The results that were found allow for various conclusions to be made. The main discovery that was the main aim of this project</w:t>
-      </w:r>
-      <w:r>
-        <w:t>,</w:t>
+        <w:t xml:space="preserve">The results that were found allow for various conclusions to be made. </w:t>
+      </w:r>
+      <w:r>
+        <w:t>The main discovery and the main aim of this project</w:t>
       </w:r>
       <w:r>
         <w:t xml:space="preserve"> was that the average reaction time of all of the users decreased across the three games. </w:t>
       </w:r>
       <w:r>
-        <w:t xml:space="preserve">From the literature that was surveyed earlier in this project, it was claimed that the use of action video games can improve reaction time, and the results from the testing seem to further this conclusion. With the average of all the users’ reaction times improving by the end result, this alludes to the use of video games having the ability to decrease reaction times to </w:t>
+        <w:t xml:space="preserve">From the literature that was surveyed earlier in this project, it was claimed that the use of action video games can improve reaction time, and the results from the testing seem to </w:t>
+      </w:r>
+      <w:r>
+        <w:t>concur</w:t>
+      </w:r>
+      <w:r>
+        <w:t xml:space="preserve"> this conclusion. </w:t>
+      </w:r>
+    </w:p>
+    <w:p>
+      <w:pPr>
+        <w:pStyle w:val="MyStyle"/>
+      </w:pPr>
+      <w:r>
+        <w:t>T</w:t>
+      </w:r>
+      <w:r>
+        <w:t>he average of all the users’ reaction times improv</w:t>
+      </w:r>
+      <w:r>
+        <w:t>ed</w:t>
+      </w:r>
+      <w:r>
+        <w:t xml:space="preserve">, </w:t>
+      </w:r>
+      <w:r>
+        <w:t>suggesting that</w:t>
+      </w:r>
+      <w:r>
+        <w:t xml:space="preserve"> the use of video games having the ability to decrease reaction times to </w:t>
       </w:r>
       <w:r>
         <w:t>a similar response time that has been ‘found in traditional laboratory studies’ (McLeod, 1986); a time of 200ms. These results could also suggest that the use of action video games was a valid decision, as the improvement on reaction time concurs with the literature as discussed in the background theory. As action games specifically require ‘rapid processing of sensory information and prompt action’ (Dye, Green, and Bavelier, 2009), it is suggested that the limited time granted to the user for a response</w:t>
       </w:r>
       <w:r>
-        <w:t xml:space="preserve"> inherently promotes a faster response. From there it could be concluded that the repetitive nature of the testing generates an understanding within the user, that they must respond as quickly and as focused as possible in order to respond with a fast and accurate action, permitting the game to continue. If they were not able to react succinctly, they would be punished with the words ‘Game Over’ illustrating a clear understanding of failure. </w:t>
+        <w:t xml:space="preserve"> inherently promotes a faster response. From there it could be concluded that the repetitive nature of the testing generates an understanding within the user, that they must respond as quickly and </w:t>
+      </w:r>
+      <w:r>
+        <w:t xml:space="preserve">be </w:t>
+      </w:r>
+      <w:r>
+        <w:t xml:space="preserve">as focused as possible in order to respond with a fast and accurate action, permitting the game to continue. If they were not able to react succinctly, they would be punished with the words ‘Game Over’ illustrating a clear understanding of failure. </w:t>
       </w:r>
     </w:p>
     <w:p>
@@ -12176,11 +12259,14 @@
         <w:t xml:space="preserve"> of scenarios that can occur throughout the games. This then decreases the possibilities </w:t>
       </w:r>
       <w:r>
-        <w:t xml:space="preserve">that the user needs to consider when anticipating the next stimuli that is presented. From this it can be understood that practice is essential, and directly correlates to success in the driving and dodging games. Furthermore, this could suggest that the practice also has an influence on the reaction time of the user, as the limited number of scenarios that are presented to the user can be more easily anticipated </w:t>
+        <w:t xml:space="preserve">that the user needs to consider when anticipating the next stimuli that is presented. From this it can be understood that practice is essential, and directly correlates to success in the driving and dodging games. Furthermore, this could suggest that the practice also has an influence on the reaction time of the user, as the limited number of scenarios that are presented to the user can be more easily anticipated with extended use. Thus, the decision making required from the user is decreased, allowing </w:t>
       </w:r>
       <w:r>
         <w:lastRenderedPageBreak/>
-        <w:t>with extended use. Thus, the decision making required from the user is decreased, allowing for a faster decision and input.</w:t>
+        <w:t>for a faster decision and input.</w:t>
+      </w:r>
+      <w:r>
+        <w:t xml:space="preserve"> This conclusion could be considered for a further investigation that considers whether it is the skill of the player that is improving over their reaction time, rather than just their reaction time.</w:t>
       </w:r>
     </w:p>
     <w:p>
@@ -12190,21 +12276,27 @@
           <w:rFonts w:eastAsia="Microsoft YaHei UI Light"/>
         </w:rPr>
       </w:pPr>
-      <w:bookmarkStart w:id="38" w:name="_Toc10384125"/>
+      <w:bookmarkStart w:id="39" w:name="_Toc10384125"/>
       <w:r>
         <w:rPr>
           <w:rFonts w:eastAsia="Microsoft YaHei UI Light"/>
         </w:rPr>
         <w:t>Handedness Evaluation</w:t>
       </w:r>
-      <w:bookmarkEnd w:id="38"/>
+      <w:bookmarkEnd w:id="39"/>
     </w:p>
     <w:p>
       <w:pPr>
         <w:pStyle w:val="MyStyle"/>
       </w:pPr>
       <w:r>
-        <w:t>Handedness was shown to have a clear influence on the reaction times of the user, as the graphs illustrated how the dominant hand incurs a faster reaction on the respective side of the screen. As the shooting game presents scenarios with multiple targets that the player must choose between, this allowed for the evaluation of handedness preference, as the player would play the game with two hands, and the targets would appear on either side of the screen. In every user tested, their dominant hand displayed a faster average reaction tha</w:t>
+        <w:t xml:space="preserve">Handedness was shown to have a clear influence on the reaction times of the user, as the graphs illustrated how the dominant hand </w:t>
+      </w:r>
+      <w:r>
+        <w:t>achieves</w:t>
+      </w:r>
+      <w:r>
+        <w:t xml:space="preserve"> a faster reaction on the respective side of the screen. As the shooting game presents scenarios with multiple targets that the player must choose between, this allowed for the evaluation of handedness preference, as the player would play the game with two hands, and the targets would appear on either side of the screen. In every user tested, their dominant hand displayed a faster average reaction tha</w:t>
       </w:r>
       <w:r>
         <w:t>n</w:t>
@@ -12213,18 +12305,24 @@
         <w:t xml:space="preserve"> their weaker hand.</w:t>
       </w:r>
       <w:r>
-        <w:t xml:space="preserve"> This is explained by Goodin et al. (1996) who claims that for both left and right handed users, that the act of anticipation of a stimulus to respond to displays not only a clear ‘preparation to make a particular response but also a preparation to process the stimulus’. This confirms the findings from the testing as the user would make a response using their dominant hand first, and if that is not applicable, only to then respond using the opposite hand. </w:t>
+        <w:t xml:space="preserve"> This is explained by Goodin et al. (1996) who claims that for both left and right handed users, the act of anticipation of a stimulus to respond to displays not only a clear ‘preparation to make a particular response but also a preparation to process the stimulus’. This confirms the findings from the testing as the user would make a response using their dominant hand first, and if that is not applicable, only then</w:t>
+      </w:r>
+      <w:r>
+        <w:t xml:space="preserve"> to</w:t>
+      </w:r>
+      <w:r>
+        <w:t xml:space="preserve"> respond using the opposite hand. </w:t>
       </w:r>
     </w:p>
     <w:p>
       <w:pPr>
         <w:pStyle w:val="Heading2"/>
       </w:pPr>
-      <w:bookmarkStart w:id="39" w:name="_Toc10384126"/>
+      <w:bookmarkStart w:id="40" w:name="_Toc10384126"/>
       <w:r>
         <w:t>Results Evaluation</w:t>
       </w:r>
-      <w:bookmarkEnd w:id="39"/>
+      <w:bookmarkEnd w:id="40"/>
     </w:p>
     <w:p>
       <w:pPr>
@@ -12243,7 +12341,19 @@
         <w:t xml:space="preserve"> conclusive evidence that just a small amount of repetitive use of the application can improve the average reaction time within the games. Using th</w:t>
       </w:r>
       <w:r>
-        <w:t xml:space="preserve">is evidence, it could be applied to other scenarios regarding reaction time, and the games could be used as an aid to improve them. An example of an application could be using simple mobile phone action games to improve the average driver’s reaction time. Quimby et al. (1981) discussed the variables that contribute to a driver’s safety, with reaction times as well as ‘visual and perceptual abilities’ being large factors of driving performance. Furthermore, the handedness evaluation could be considered for research, as Coren (2011) found that left handed people ‘were more like to report having an injury’ than right handed people. </w:t>
+        <w:t>is evidence, it could be applied to other scenarios regarding reaction time, and the games could be used as an aid to improve them. An example of an application could be using simple mobile phone action games to improve the average driver’s reaction time. Quimby et al. (1981) discussed the variables that contribute to a driver’s safety, with reaction times as well as ‘visual and perceptual abilities’ being large factors of driving performance. Furthermore, the handedness evaluation could be considered for research, as Coren (2011) found that left handed people ‘were more like</w:t>
+      </w:r>
+      <w:r>
+        <w:t>ly</w:t>
+      </w:r>
+      <w:r>
+        <w:t xml:space="preserve"> to report having an injury’ than right handed people</w:t>
+      </w:r>
+      <w:r>
+        <w:t xml:space="preserve"> as a general rule</w:t>
+      </w:r>
+      <w:r>
+        <w:t xml:space="preserve">. </w:t>
       </w:r>
       <w:r>
         <w:t>These results could be used to develop a game related application that could be used to improve the reaction times of the non-dominant hand, encouraging the reduction of negative real-life scenarios that involve the non-dominant hand.</w:t>
@@ -12266,12 +12376,12 @@
           <w:rFonts w:eastAsia="Microsoft YaHei UI Light"/>
         </w:rPr>
       </w:pPr>
-      <w:bookmarkStart w:id="40" w:name="_Toc10384127"/>
+      <w:bookmarkStart w:id="41" w:name="_Toc10384127"/>
       <w:r>
         <w:lastRenderedPageBreak/>
         <w:t>Conclusion</w:t>
       </w:r>
-      <w:bookmarkEnd w:id="40"/>
+      <w:bookmarkEnd w:id="41"/>
     </w:p>
     <w:p>
       <w:pPr>
@@ -12280,27 +12390,45 @@
           <w:rFonts w:eastAsia="Microsoft YaHei UI Light"/>
         </w:rPr>
       </w:pPr>
-      <w:bookmarkStart w:id="41" w:name="_Toc10384128"/>
+      <w:bookmarkStart w:id="42" w:name="_Toc10384128"/>
       <w:r>
         <w:rPr>
           <w:rFonts w:eastAsia="Microsoft YaHei UI Light"/>
         </w:rPr>
         <w:t>Application Evaluation</w:t>
       </w:r>
-      <w:bookmarkEnd w:id="41"/>
+      <w:bookmarkEnd w:id="42"/>
     </w:p>
     <w:p>
       <w:pPr>
         <w:pStyle w:val="MyStyle"/>
       </w:pPr>
       <w:r>
-        <w:t>The application that was designed and developed for the sake of this study managed to succeed in its original aim; however, this wasn’t without its shortcomings. Each game that was developed met the initial design specification that was laid out prior to its generation. They also each managed to improve the reaction times of the user, which was the original goal of the application. The designs were simple and easily understood by the users</w:t>
+        <w:t xml:space="preserve">The application that was designed and developed for the sake of this study managed to succeed in its original aim; however, this wasn’t without </w:t>
+      </w:r>
+      <w:r>
+        <w:t>certain</w:t>
+      </w:r>
+      <w:r>
+        <w:t xml:space="preserve"> shortcomings. Each game that was developed met the initial design specification that was laid out prior to its generation. They also each managed to improve the reaction times of the user, which was the original goal of the application. The designs were simple and easily understood by the users</w:t>
       </w:r>
       <w:r>
         <w:t>, with any confusion being quickly eliminated by a single playthrough of each game. The application was also clear and concise, easy to navigate, and displayed only the relevant information to the users, while hiding the necessary data to not influence the responses of the user.</w:t>
       </w:r>
       <w:r>
-        <w:t xml:space="preserve"> The data that was stored was also extensive enough to produce plenty of data that could be analysed in order to come up with the evidence that was found.</w:t>
+        <w:t xml:space="preserve"> The </w:t>
+      </w:r>
+      <w:r>
+        <w:t>results</w:t>
+      </w:r>
+      <w:r>
+        <w:t xml:space="preserve"> that </w:t>
+      </w:r>
+      <w:r>
+        <w:t>were</w:t>
+      </w:r>
+      <w:r>
+        <w:t xml:space="preserve"> stored was also extensive enough to produce plenty of data that could be analysed in order to come up with the evidence that was found.</w:t>
       </w:r>
     </w:p>
     <w:p>
@@ -12308,7 +12436,40 @@
         <w:pStyle w:val="MyStyle"/>
       </w:pPr>
       <w:r>
-        <w:t>However, some negatives about the application include some minor bugs that were only realised after the testing had begun. One example of a bug is that in the driving game, if the user tapped twice quickly in two different directions, the last input would be taken and not the first. As soon as this was realised, as the game was supervised, the users were advised to only tap the direction once, which each user made sure to do and therefore did not interact with the results. Another bug that was found was that the first identifier (ID: 0) could not be used when testing, and was therefore omitted from the testing, and the users were assigned the successive identifiers.</w:t>
+        <w:t>T</w:t>
+      </w:r>
+      <w:r>
+        <w:t>he application</w:t>
+      </w:r>
+      <w:r>
+        <w:t xml:space="preserve"> did</w:t>
+      </w:r>
+      <w:r>
+        <w:t xml:space="preserve"> include some minor bugs that were only realised after the testing had begun. One example </w:t>
+      </w:r>
+      <w:r>
+        <w:t>occurred</w:t>
+      </w:r>
+      <w:r>
+        <w:t xml:space="preserve"> in the driving game</w:t>
+      </w:r>
+      <w:r>
+        <w:t>;</w:t>
+      </w:r>
+      <w:r>
+        <w:t xml:space="preserve"> if the user tapped twice quickly in two different directions, the last input would be taken and not the first. As soon as this was realised, as the game was supervised, the users were advised to only tap the direction once, which each user made sure to do and therefore </w:t>
+      </w:r>
+      <w:r>
+        <w:t xml:space="preserve">this </w:t>
+      </w:r>
+      <w:r>
+        <w:t xml:space="preserve">did not </w:t>
+      </w:r>
+      <w:r>
+        <w:t>affect</w:t>
+      </w:r>
+      <w:r>
+        <w:t xml:space="preserve"> with the results. Another bug that was found was that the first identifier (ID: 0) could not be used when testing, and was therefore omitted from the testing, and the users were assigned the successive identifiers.</w:t>
       </w:r>
     </w:p>
     <w:p>
@@ -12319,7 +12480,19 @@
         <w:t>There were also some limitations that were considered during the development</w:t>
       </w:r>
       <w:r>
-        <w:t>. The processing time of the device that was used to record the data was understood, however this time was so small that it was deemed inconceivable and was disregarded in the time calculations. In addition, the difference in latency caused by this processing time would have also been insignificant when compared across testing sessions. Another small limitation was that the development did not consider the ability to store data for multiple testing phases, and therefore four builds needed to be created for testing purposes: a practice build, and the three testing builds. Each build then stored its own data separately, however this did mean that each build was identical to the last, and that it reduced discrepancies in processing power required to play by having limited storing functionality.</w:t>
+        <w:t xml:space="preserve">. The processing time of the device that was used to record the data was understood, however this time was so small that it was deemed </w:t>
+      </w:r>
+      <w:r>
+        <w:t>immaterial</w:t>
+      </w:r>
+      <w:r>
+        <w:t xml:space="preserve"> and was disregarded in the time calculations. </w:t>
+      </w:r>
+      <w:r>
+        <w:t>Similarly</w:t>
+      </w:r>
+      <w:r>
+        <w:t>, the difference in latency caused by this processing time would have been insignificant when compared across testing sessions. Another small limitation was that the development did not consider the ability to store data for multiple testing phases, and therefore four builds needed to be created for testing purposes: a practice build, and the three testing builds. Each build then stored its own data separately, however this did mean that each build was identical to the last, and that it reduced discrepancies in processing power required to play by having limited storing functionality.</w:t>
       </w:r>
     </w:p>
     <w:p>
@@ -12333,7 +12506,13 @@
         <w:t xml:space="preserve">improvement that could have been made if time permitted, was that multiple types of stimuli could have been added to the game and tested throughout the phases. </w:t>
       </w:r>
       <w:r>
-        <w:t xml:space="preserve">Auditory and tactile stimuli could have been extra additions, and could have been analysed to see if it had any affect on the response time of the user. These stimuli would have been added so that they occurred at the same time as the visual stimuli, but as Ng. et al discussed, they </w:t>
+        <w:t xml:space="preserve">Auditory and tactile stimuli could have been extra additions, and could have been analysed to see if it had any </w:t>
+      </w:r>
+      <w:r>
+        <w:t>effect</w:t>
+      </w:r>
+      <w:r>
+        <w:t xml:space="preserve"> on the response time of the user. These stimuli would have been added so that they occurred at the same time as the visual stimuli, but as Ng. et al discussed, they </w:t>
       </w:r>
       <w:r>
         <w:lastRenderedPageBreak/>
@@ -12345,7 +12524,19 @@
         <w:pStyle w:val="MyStyle"/>
       </w:pPr>
       <w:r>
-        <w:t>Some other improvements could have been made to make the games more applicable in a commercial environment. A benefit of having the game appeal to a more commercial market would be that it could be used to improve the response time of any user that obtained it, rather than just the test subjects. A way this could have been considered is to include an alternative gameplay mode that would be much more random, and include more varied and intensive gameplay. This would engage the user more, and encourage them to use the games on a daily basis, thus improving their reaction time in conjunction with experiencing enjoyment from the game. As discussed in the results evaluation, this could benefit society by decreasing the risks of daily activities with an improved response time.</w:t>
+        <w:t xml:space="preserve">Some other improvements could have been made to make the games more applicable in a commercial environment. A benefit of having the game appeal to a more commercial market would be that it could be used to improve the response time of any user that obtained it, rather than just the test subjects. A way this could have been considered is to include an alternative gameplay mode that would be much more random, and include more varied and intensive gameplay. This would engage the user more, and encourage them to use the games on a daily basis, thus improving their reaction time in conjunction with experiencing enjoyment from the game. As discussed in the results evaluation, this could benefit society by decreasing the risks of daily activities </w:t>
+      </w:r>
+      <w:r>
+        <w:t>via these</w:t>
+      </w:r>
+      <w:r>
+        <w:t xml:space="preserve"> improved response time</w:t>
+      </w:r>
+      <w:r>
+        <w:t>s</w:t>
+      </w:r>
+      <w:r>
+        <w:t>.</w:t>
       </w:r>
     </w:p>
     <w:p>
@@ -12355,24 +12546,27 @@
           <w:rFonts w:eastAsia="Microsoft YaHei UI Light"/>
         </w:rPr>
       </w:pPr>
-      <w:bookmarkStart w:id="42" w:name="_Toc10384129"/>
+      <w:bookmarkStart w:id="43" w:name="_Toc10384129"/>
       <w:r>
         <w:rPr>
           <w:rFonts w:eastAsia="Microsoft YaHei UI Light"/>
         </w:rPr>
         <w:t>Project Analysis</w:t>
       </w:r>
-      <w:bookmarkEnd w:id="42"/>
+      <w:bookmarkEnd w:id="43"/>
     </w:p>
     <w:p>
       <w:pPr>
         <w:pStyle w:val="MyStyle"/>
       </w:pPr>
       <w:r>
-        <w:t xml:space="preserve">The initial goals of this project were achieved thanks to the development of the application, but the study itself was a crucial element to these findings. </w:t>
-      </w:r>
-      <w:r>
-        <w:t>The literature review that was undertaken at the beginning of the study helped direct the course of the project. It enforced elements such as using the correct device to gather the data, which the led to the development of the application being made for a mobile device. This also gave the ability to bring the testing device to the users, rather than bringing the users to the device, with the portability benefitting the testing scenario greatly. It also initiated the understanding of action video games being the most beneficial video game type to utilise, leading to the design direction of the games. The testing process was also crucial to the project, as the process that it was carried out in gave controlled and detailed results. The combination of the mobility of the device and the testing process also increased the number of testing subjects that were available. Accurate results were gained from the testing, and therefore the analysis of the results was also crucial to determining the findings from this study. The graphs that were generated from the results also gave a clear understanding of the findings.</w:t>
+        <w:t>The initial goals of this project were achieved thanks to the development of the application</w:t>
+      </w:r>
+      <w:r>
+        <w:t xml:space="preserve">; </w:t>
+      </w:r>
+      <w:r>
+        <w:t xml:space="preserve">the study itself was a crucial element to these findings. </w:t>
       </w:r>
     </w:p>
     <w:p>
@@ -12380,10 +12574,19 @@
         <w:pStyle w:val="MyStyle"/>
       </w:pPr>
       <w:r>
-        <w:t>Some shortcomings of the project were mainly determined by some poor time management. The original estimate of the time it would take to develop the application was initially underestimated, which the testing suffered as a consequence. A</w:t>
-      </w:r>
-      <w:r>
-        <w:t xml:space="preserve"> shorter amount of time was then allocated to testing, which limited the amount of data that could have been recorded. Thankfully, the results still came out as hoped, however with more time to test, this could have been analysed in more detail.</w:t>
+        <w:t xml:space="preserve">The literature review that was undertaken at the beginning of the study helped direct the course of the project. It </w:t>
+      </w:r>
+      <w:r>
+        <w:t>influenced</w:t>
+      </w:r>
+      <w:r>
+        <w:t xml:space="preserve"> elements such as using the correct device to gather the data, which the</w:t>
+      </w:r>
+      <w:r>
+        <w:t>n</w:t>
+      </w:r>
+      <w:r>
+        <w:t xml:space="preserve"> led to the development of the application being made for a mobile device. This also gave the ability to bring the testing device to the users, rather than bringing the users to the device, with the portability benefitting the testing scenario greatly. It also initiated the understanding of action video games being the most beneficial video game type to utilise, leading to the design direction of the games. </w:t>
       </w:r>
     </w:p>
     <w:p>
@@ -12391,11 +12594,75 @@
         <w:pStyle w:val="MyStyle"/>
       </w:pPr>
       <w:r>
-        <w:t xml:space="preserve">One limitation of the project also links to the time management and testing. If more test subjects were gained, a much larger pool of data could have been analysed, giving more </w:t>
+        <w:t xml:space="preserve">The testing process was also crucial to the project, as the process that it was carried out </w:t>
+      </w:r>
+      <w:r>
+        <w:t>under</w:t>
+      </w:r>
+      <w:r>
+        <w:t xml:space="preserve"> gave controlled and detailed results. The combination of the mobility of the device and the testing process also increased the number of testing subjects that were available. Accurate results were gained from the testing, and therefore the analysis of the results was also crucial to determining the findings from this study. The graphs that were generated from the results also gave a clear understanding of the findings.</w:t>
+      </w:r>
+    </w:p>
+    <w:p>
+      <w:pPr>
+        <w:pStyle w:val="MyStyle"/>
+      </w:pPr>
+      <w:r>
+        <w:t xml:space="preserve">Some shortcomings of the project were </w:t>
+      </w:r>
+      <w:r>
+        <w:t>the result of</w:t>
+      </w:r>
+      <w:r>
+        <w:t xml:space="preserve"> poor time management. The original estimate of the time it would take to develop the application was underestimated, </w:t>
+      </w:r>
+      <w:r>
+        <w:t>limiting the volume of testing, which</w:t>
+      </w:r>
+      <w:r>
+        <w:t xml:space="preserve"> suffered as a consequence. A</w:t>
+      </w:r>
+      <w:r>
+        <w:t xml:space="preserve"> shorter amount of time was allocated to testing, which limited the </w:t>
+      </w:r>
+      <w:r>
+        <w:t>quantity</w:t>
+      </w:r>
+      <w:r>
+        <w:t xml:space="preserve"> of data that could </w:t>
+      </w:r>
+      <w:r>
+        <w:t>be analysed.</w:t>
+      </w:r>
+    </w:p>
+    <w:p>
+      <w:pPr>
+        <w:pStyle w:val="MyStyle"/>
+      </w:pPr>
+      <w:r>
+        <w:t xml:space="preserve">One limitation of the project also links to the time management and testing. If more test subjects were </w:t>
+      </w:r>
+      <w:r>
+        <w:t>used</w:t>
+      </w:r>
+      <w:r>
+        <w:t xml:space="preserve">, a much larger pool of data could have been analysed, </w:t>
+      </w:r>
+      <w:r>
+        <w:t xml:space="preserve">which may have given results that could be considered more </w:t>
+      </w:r>
+      <w:r>
+        <w:t>reliable and descriptive</w:t>
+      </w:r>
+      <w:r>
+        <w:t>. However, the results achieved are incontrovertible.</w:t>
+      </w:r>
+      <w:r>
+        <w:t xml:space="preserve"> A much larger age range could have also been considered, </w:t>
       </w:r>
       <w:r>
         <w:lastRenderedPageBreak/>
-        <w:t>reliable and descriptive results. A much larger age range could have also been considered, which would have given a clearer understanding on how age affects response times, which was not conclusive in this study. There were also environmental and situational variables that were not controlled during testing that may have affected the results. Some examples of these variables are: how much sleep the user has had, whether they were under the influence of stimulants (e.g. coffee), or how distracted the user was.</w:t>
+        <w:t>which would have given a clearer understanding on how age affects response times, which was not conclusive in this study. There were also environmental and situational variables that were not controlled during testing that may have affected the results. Some examples of these variables are: how much sleep the user had, whether they were under the influence of stimulants (e.g. coffee), or how distracted the user was.</w:t>
       </w:r>
       <w:r>
         <w:t xml:space="preserve"> </w:t>
@@ -12406,7 +12673,61 @@
         <w:pStyle w:val="MyStyle"/>
       </w:pPr>
       <w:r>
-        <w:t xml:space="preserve">There are improvements that could also have been made to this study. More types of data could have been considered during the development, which would have gained further evidence to the already found conclusions, but also new findings could have been made. Some examples of new findings could have been how difficulty can change response time within the same game mode, how users react to different colours and whether contrast makes a difference, or whether having a visible leaderboard between users could have influenced the response time. Gender could also have been taken into account, and a difference between genders’ reaction times could have been analysed. </w:t>
+        <w:t>There are</w:t>
+      </w:r>
+      <w:r>
+        <w:t xml:space="preserve"> a number of</w:t>
+      </w:r>
+      <w:r>
+        <w:t xml:space="preserve"> improvements that could also have been made to this study</w:t>
+      </w:r>
+      <w:r>
+        <w:t>; m</w:t>
+      </w:r>
+      <w:r>
+        <w:t xml:space="preserve">ore types of data could have been considered during the development, which would have gained further evidence to the </w:t>
+      </w:r>
+      <w:r>
+        <w:t>current</w:t>
+      </w:r>
+      <w:r>
+        <w:t xml:space="preserve"> conclusions, </w:t>
+      </w:r>
+      <w:r>
+        <w:t>and additional</w:t>
+      </w:r>
+      <w:r>
+        <w:t xml:space="preserve"> findings could have been made. Some examples of </w:t>
+      </w:r>
+      <w:r>
+        <w:t>these</w:t>
+      </w:r>
+      <w:r>
+        <w:t xml:space="preserve"> could have </w:t>
+      </w:r>
+      <w:r>
+        <w:t>been</w:t>
+      </w:r>
+      <w:r>
+        <w:t xml:space="preserve"> how difficulty can change response time within the same game mode</w:t>
+      </w:r>
+      <w:r>
+        <w:t>;</w:t>
+      </w:r>
+      <w:r>
+        <w:t xml:space="preserve"> how users react to different colours and whether contrast makes a difference</w:t>
+      </w:r>
+      <w:r>
+        <w:t>;</w:t>
+      </w:r>
+      <w:r>
+        <w:t xml:space="preserve"> or whether having a visible leaderboard between users could have </w:t>
+      </w:r>
+      <w:r>
+        <w:t xml:space="preserve">created a competitive element and whether that </w:t>
+      </w:r>
+      <w:r>
+        <w:t xml:space="preserve">influenced the response time. Gender could also have been taken into account, and a difference between genders’ reaction times could have been analysed. </w:t>
       </w:r>
     </w:p>
     <w:p>
@@ -12416,24 +12737,30 @@
           <w:rFonts w:eastAsia="Microsoft YaHei UI Light"/>
         </w:rPr>
       </w:pPr>
-      <w:bookmarkStart w:id="43" w:name="_Toc10384130"/>
+      <w:bookmarkStart w:id="44" w:name="_Toc10384130"/>
       <w:r>
         <w:rPr>
           <w:rFonts w:eastAsia="Microsoft YaHei UI Light"/>
         </w:rPr>
         <w:t>Conclusion</w:t>
       </w:r>
-      <w:bookmarkEnd w:id="43"/>
+      <w:bookmarkEnd w:id="44"/>
     </w:p>
     <w:p>
       <w:pPr>
         <w:pStyle w:val="MyStyle"/>
       </w:pPr>
       <w:r>
-        <w:t xml:space="preserve">To conclude, this project managed to show evidence that the extended use of action video games can indeed improve reaction times of the user. It displayed how age also does not play a part in the improvement of reaction time, and the discovery of how handedness preference influences the respective reaction time, was also made. </w:t>
-      </w:r>
-      <w:r>
-        <w:t xml:space="preserve">The quality of reactions was also analysed, and it was shown that practice can improve the skill of the user, by improving the accuracy and speed of said reactions. While there are shortcomings that were experienced throughout this project, the proof of concept that video games can have a positive influence on the human response was made. </w:t>
+        <w:t xml:space="preserve">To conclude, this project managed to show evidence that the extended use of action video games can indeed improve reaction times of the user. It displayed how age also does not play a part in the improvement of reaction time, and the discovery of how handedness preference influences the respective reaction time was also made. </w:t>
+      </w:r>
+      <w:r>
+        <w:t xml:space="preserve">The quality of reactions was also analysed, and it was shown that practice can improve the skill of the user, by improving the accuracy and speed of said reactions. While there are shortcomings that were experienced throughout this project, the proof of concept that video games can have a positive influence on the human response was </w:t>
+      </w:r>
+      <w:r>
+        <w:t>found, deeming this project a success</w:t>
+      </w:r>
+      <w:r>
+        <w:t xml:space="preserve">. </w:t>
       </w:r>
     </w:p>
     <w:p>
@@ -12501,7 +12828,7 @@
           <w:shd w:val="clear" w:color="auto" w:fill="FFFFFF"/>
         </w:rPr>
       </w:pPr>
-      <w:bookmarkStart w:id="44" w:name="_Toc10384131"/>
+      <w:bookmarkStart w:id="45" w:name="_Toc10384131"/>
       <w:r>
         <w:rPr>
           <w:rFonts w:eastAsia="Microsoft YaHei UI Light"/>
@@ -12509,7 +12836,7 @@
         <w:lastRenderedPageBreak/>
         <w:t>References</w:t>
       </w:r>
-      <w:bookmarkEnd w:id="44"/>
+      <w:bookmarkEnd w:id="45"/>
     </w:p>
     <w:p>
       <w:pPr>
@@ -12730,7 +13057,7 @@
           <w:bdr w:val="none" w:sz="0" w:space="0" w:color="auto" w:frame="1"/>
         </w:rPr>
       </w:pPr>
-      <w:bookmarkStart w:id="45" w:name="_Toc9963824"/>
+      <w:bookmarkStart w:id="46" w:name="_Toc9963824"/>
       <w:r>
         <w:t xml:space="preserve">Statista, 2018. </w:t>
       </w:r>
@@ -12770,7 +13097,7 @@
         </w:rPr>
         <w:t xml:space="preserve"> [Accessed 1 November 2018]</w:t>
       </w:r>
-      <w:bookmarkEnd w:id="45"/>
+      <w:bookmarkEnd w:id="46"/>
     </w:p>
     <w:p>
       <w:pPr>
@@ -12783,7 +13110,7 @@
           <w:bdr w:val="none" w:sz="0" w:space="0" w:color="auto" w:frame="1"/>
         </w:rPr>
       </w:pPr>
-      <w:bookmarkStart w:id="46" w:name="_Toc9963825"/>
+      <w:bookmarkStart w:id="47" w:name="_Toc9963825"/>
       <w:r>
         <w:rPr>
           <w:bdr w:val="none" w:sz="0" w:space="0" w:color="auto" w:frame="1"/>
@@ -12844,7 +13171,7 @@
         </w:rPr>
         <w:t>[Accessed 1 November 2018]</w:t>
       </w:r>
-      <w:bookmarkEnd w:id="46"/>
+      <w:bookmarkEnd w:id="47"/>
     </w:p>
     <w:p>
       <w:pPr>
@@ -13266,7 +13593,7 @@
           <w:shd w:val="clear" w:color="auto" w:fill="FFFFFF"/>
         </w:rPr>
       </w:pPr>
-      <w:bookmarkStart w:id="47" w:name="_Toc9963826"/>
+      <w:bookmarkStart w:id="48" w:name="_Toc9963826"/>
       <w:r>
         <w:rPr>
           <w:rFonts w:hint="eastAsia"/>
@@ -13320,7 +13647,7 @@
         </w:rPr>
         <w:t xml:space="preserve"> [Accessed 1 November 2018]</w:t>
       </w:r>
-      <w:bookmarkEnd w:id="47"/>
+      <w:bookmarkEnd w:id="48"/>
     </w:p>
     <w:p>
       <w:pPr>
@@ -13770,12 +14097,12 @@
       <w:pPr>
         <w:pStyle w:val="Heading1"/>
       </w:pPr>
-      <w:bookmarkStart w:id="48" w:name="_Toc10384132"/>
+      <w:bookmarkStart w:id="49" w:name="_Toc10384132"/>
       <w:r>
         <w:lastRenderedPageBreak/>
         <w:t>Appendices</w:t>
       </w:r>
-      <w:bookmarkEnd w:id="48"/>
+      <w:bookmarkEnd w:id="49"/>
     </w:p>
     <w:p>
       <w:pPr>
@@ -13790,6 +14117,9 @@
         <w:pStyle w:val="HeadingStyle"/>
       </w:pPr>
       <w:r>
+        <w:rPr>
+          <w:noProof/>
+        </w:rPr>
         <w:drawing>
           <wp:inline distT="0" distB="0" distL="0" distR="0" wp14:anchorId="2F7E54E1" wp14:editId="4D8D4FE2">
             <wp:extent cx="5731510" cy="7155180"/>
@@ -13914,6 +14244,9 @@
         </w:drawing>
       </w:r>
       <w:r>
+        <w:rPr>
+          <w:noProof/>
+        </w:rPr>
         <w:drawing>
           <wp:inline distT="0" distB="0" distL="0" distR="0" wp14:anchorId="53101CF9" wp14:editId="111776CA">
             <wp:extent cx="5731510" cy="4972685"/>
@@ -14025,6 +14358,9 @@
         <w:pStyle w:val="HeadingStyle"/>
       </w:pPr>
       <w:r>
+        <w:rPr>
+          <w:noProof/>
+        </w:rPr>
         <w:drawing>
           <wp:inline distT="0" distB="0" distL="0" distR="0" wp14:anchorId="6E341FBB" wp14:editId="38A069BC">
             <wp:extent cx="5731510" cy="3397250"/>
@@ -14105,6 +14441,9 @@
         <w:pStyle w:val="HeadingStyle"/>
       </w:pPr>
       <w:r>
+        <w:rPr>
+          <w:noProof/>
+        </w:rPr>
         <w:lastRenderedPageBreak/>
         <w:drawing>
           <wp:inline distT="0" distB="0" distL="0" distR="0" wp14:anchorId="2BD266E0" wp14:editId="37BD0DE9">
@@ -14474,8 +14813,6 @@
       <w:pPr>
         <w:pStyle w:val="HeadingStyle"/>
       </w:pPr>
-      <w:bookmarkStart w:id="49" w:name="_GoBack"/>
-      <w:bookmarkEnd w:id="49"/>
       <w:r>
         <w:lastRenderedPageBreak/>
         <w:t>Ethics Checklist</w:t>
@@ -18777,7 +19114,7 @@
 </file>
 
 <file path=customXml/itemProps1.xml><?xml version="1.0" encoding="utf-8"?>
-<ds:datastoreItem xmlns:ds="http://schemas.openxmlformats.org/officeDocument/2006/customXml" ds:itemID="{61AAE8C8-59BC-47A8-859D-B69EEC208C96}">
+<ds:datastoreItem xmlns:ds="http://schemas.openxmlformats.org/officeDocument/2006/customXml" ds:itemID="{8418F57C-6C10-4557-9611-0512AA2B5676}">
   <ds:schemaRefs>
     <ds:schemaRef ds:uri="http://schemas.openxmlformats.org/officeDocument/2006/bibliography"/>
   </ds:schemaRefs>

</xml_diff>